<commit_message>
add something on init part
</commit_message>
<xml_diff>
--- a/doc/语义分析.docx
+++ b/doc/语义分析.docx
@@ -1,6 +1,6 @@
 
 <file path=word/document.xml><?xml version="1.0" encoding="utf-8"?>
-<w:document xmlns:ve="http://schemas.openxmlformats.org/markup-compatibility/2006" xmlns:o="urn:schemas-microsoft-com:office:office" xmlns:r="http://schemas.openxmlformats.org/officeDocument/2006/relationships" xmlns:m="http://schemas.openxmlformats.org/officeDocument/2006/math" xmlns:v="urn:schemas-microsoft-com:vml" xmlns:wp="http://schemas.openxmlformats.org/drawingml/2006/wordprocessingDrawing" xmlns:w10="urn:schemas-microsoft-com:office:word" xmlns:w="http://schemas.openxmlformats.org/wordprocessingml/2006/main" xmlns:wne="http://schemas.microsoft.com/office/word/2006/wordml">
+<w:document xmlns:wpc="http://schemas.microsoft.com/office/word/2010/wordprocessingCanvas" xmlns:cx="http://schemas.microsoft.com/office/drawing/2014/chartex" xmlns:cx1="http://schemas.microsoft.com/office/drawing/2015/9/8/chartex" xmlns:cx2="http://schemas.microsoft.com/office/drawing/2015/10/21/chartex" xmlns:cx3="http://schemas.microsoft.com/office/drawing/2016/5/9/chartex" xmlns:cx4="http://schemas.microsoft.com/office/drawing/2016/5/10/chartex" xmlns:cx5="http://schemas.microsoft.com/office/drawing/2016/5/11/chartex" xmlns:cx6="http://schemas.microsoft.com/office/drawing/2016/5/12/chartex" xmlns:cx7="http://schemas.microsoft.com/office/drawing/2016/5/13/chartex" xmlns:cx8="http://schemas.microsoft.com/office/drawing/2016/5/14/chartex" xmlns:mc="http://schemas.openxmlformats.org/markup-compatibility/2006" xmlns:aink="http://schemas.microsoft.com/office/drawing/2016/ink" xmlns:am3d="http://schemas.microsoft.com/office/drawing/2017/model3d" xmlns:o="urn:schemas-microsoft-com:office:office" xmlns:r="http://schemas.openxmlformats.org/officeDocument/2006/relationships" xmlns:m="http://schemas.openxmlformats.org/officeDocument/2006/math" xmlns:v="urn:schemas-microsoft-com:vml" xmlns:wp14="http://schemas.microsoft.com/office/word/2010/wordprocessingDrawing" xmlns:wp="http://schemas.openxmlformats.org/drawingml/2006/wordprocessingDrawing" xmlns:w10="urn:schemas-microsoft-com:office:word" xmlns:w="http://schemas.openxmlformats.org/wordprocessingml/2006/main" xmlns:w14="http://schemas.microsoft.com/office/word/2010/wordml" xmlns:w15="http://schemas.microsoft.com/office/word/2012/wordml" xmlns:w16cex="http://schemas.microsoft.com/office/word/2018/wordml/cex" xmlns:w16cid="http://schemas.microsoft.com/office/word/2016/wordml/cid" xmlns:w16="http://schemas.microsoft.com/office/word/2018/wordml" xmlns:w16sdtdh="http://schemas.microsoft.com/office/word/2020/wordml/sdtdatahash" xmlns:w16se="http://schemas.microsoft.com/office/word/2015/wordml/symex" xmlns:wpg="http://schemas.microsoft.com/office/word/2010/wordprocessingGroup" xmlns:wpi="http://schemas.microsoft.com/office/word/2010/wordprocessingInk" xmlns:wne="http://schemas.microsoft.com/office/word/2006/wordml" xmlns:wps="http://schemas.microsoft.com/office/word/2010/wordprocessingShape" mc:Ignorable="w14 w15 w16se w16cid w16 w16cex w16sdtdh wp14">
   <w:body>
     <w:p>
       <w:pPr>
@@ -1520,14 +1520,12 @@
         </w:rPr>
         <w:t>中的定义处（其实就是</w:t>
       </w:r>
-      <w:proofErr w:type="spellStart"/>
       <w:r>
         <w:rPr>
           <w:rFonts w:hint="eastAsia"/>
         </w:rPr>
         <w:t>declarator</w:t>
       </w:r>
-      <w:proofErr w:type="spellEnd"/>
       <w:r>
         <w:rPr>
           <w:rFonts w:hint="eastAsia"/>
@@ -3068,11 +3066,9 @@
         </w:rPr>
         <w:t>因此在数据结构上需要加上去。</w:t>
       </w:r>
-      <w:proofErr w:type="spellStart"/>
       <w:r>
         <w:t>Struct</w:t>
       </w:r>
-      <w:proofErr w:type="spellEnd"/>
       <w:r>
         <w:rPr>
           <w:rFonts w:hint="eastAsia"/>
@@ -3443,14 +3439,12 @@
         </w:rPr>
         <w:t>设计的时候只有两个</w:t>
       </w:r>
-      <w:proofErr w:type="spellStart"/>
       <w:r>
         <w:rPr>
           <w:rFonts w:hint="eastAsia"/>
         </w:rPr>
         <w:t>qual</w:t>
       </w:r>
-      <w:proofErr w:type="spellEnd"/>
       <w:r>
         <w:rPr>
           <w:rFonts w:hint="eastAsia"/>
@@ -3816,7 +3810,7 @@
           <w:insideV w:val="none" w:sz="0" w:space="0" w:color="auto"/>
         </w:tblBorders>
         <w:shd w:val="clear" w:color="auto" w:fill="DDD9C3" w:themeFill="background2" w:themeFillShade="E6"/>
-        <w:tblLook w:val="04A0"/>
+        <w:tblLook w:val="04A0" w:firstRow="1" w:lastRow="0" w:firstColumn="1" w:lastColumn="0" w:noHBand="0" w:noVBand="1"/>
       </w:tblPr>
       <w:tblGrid>
         <w:gridCol w:w="8102"/>
@@ -4281,7 +4275,7 @@
         <w:tblStyle w:val="a4"/>
         <w:tblW w:w="0" w:type="auto"/>
         <w:tblInd w:w="420" w:type="dxa"/>
-        <w:tblLook w:val="04A0"/>
+        <w:tblLook w:val="04A0" w:firstRow="1" w:lastRow="0" w:firstColumn="1" w:lastColumn="0" w:noHBand="0" w:noVBand="1"/>
       </w:tblPr>
       <w:tblGrid>
         <w:gridCol w:w="8102"/>
@@ -4300,15 +4294,7 @@
           </w:tcPr>
           <w:p>
             <w:r>
-              <w:t xml:space="preserve">const </w:t>
-            </w:r>
-            <w:proofErr w:type="spellStart"/>
-            <w:r>
-              <w:t>int</w:t>
-            </w:r>
-            <w:proofErr w:type="spellEnd"/>
-            <w:r>
-              <w:t xml:space="preserve"> *</w:t>
+              <w:t>const int *</w:t>
             </w:r>
             <w:proofErr w:type="spellStart"/>
             <w:r>
@@ -4324,13 +4310,8 @@
               <w:pStyle w:val="a3"/>
               <w:ind w:firstLineChars="0" w:firstLine="0"/>
             </w:pPr>
-            <w:proofErr w:type="spellStart"/>
             <w:r>
-              <w:t>int</w:t>
-            </w:r>
-            <w:proofErr w:type="spellEnd"/>
-            <w:r>
-              <w:t xml:space="preserve"> *const </w:t>
+              <w:t xml:space="preserve">int *const </w:t>
             </w:r>
             <w:proofErr w:type="spellStart"/>
             <w:r>
@@ -5059,92 +5040,66 @@
         </w:rPr>
         <w:t>但是这里面有个例外，那就是</w:t>
       </w:r>
+      <w:r>
+        <w:rPr>
+          <w:rFonts w:hint="eastAsia"/>
+        </w:rPr>
+        <w:t>typedef</w:t>
+      </w:r>
+      <w:r>
+        <w:rPr>
+          <w:rFonts w:hint="eastAsia"/>
+        </w:rPr>
+        <w:t>，这个类型，完全可以存在</w:t>
+      </w:r>
+      <w:r>
+        <w:rPr>
+          <w:rFonts w:hint="eastAsia"/>
+        </w:rPr>
+        <w:t>typedef const int xxx</w:t>
+      </w:r>
+      <w:r>
+        <w:rPr>
+          <w:rFonts w:hint="eastAsia"/>
+        </w:rPr>
+        <w:t>之类的</w:t>
+      </w:r>
+      <w:r>
+        <w:rPr>
+          <w:rFonts w:hint="eastAsia"/>
+        </w:rPr>
+        <w:t>，所以我在</w:t>
+      </w:r>
+      <w:r>
+        <w:rPr>
+          <w:rFonts w:hint="eastAsia"/>
+        </w:rPr>
+        <w:t>typedef</w:t>
+      </w:r>
+      <w:r>
+        <w:rPr>
+          <w:rFonts w:hint="eastAsia"/>
+        </w:rPr>
+        <w:t>这个结构</w:t>
+      </w:r>
+      <w:r>
+        <w:rPr>
+          <w:rFonts w:hint="eastAsia"/>
+        </w:rPr>
+        <w:t>其中内建了一个</w:t>
+      </w:r>
       <w:proofErr w:type="spellStart"/>
       <w:r>
         <w:rPr>
           <w:rFonts w:hint="eastAsia"/>
         </w:rPr>
-        <w:t>typedef</w:t>
+        <w:t>vec</w:t>
       </w:r>
       <w:proofErr w:type="spellEnd"/>
       <w:r>
         <w:rPr>
           <w:rFonts w:hint="eastAsia"/>
         </w:rPr>
-        <w:t>，这个类型，完全可以存在</w:t>
-      </w:r>
-      <w:proofErr w:type="spellStart"/>
-      <w:r>
-        <w:rPr>
-          <w:rFonts w:hint="eastAsia"/>
-        </w:rPr>
-        <w:t>typedef</w:t>
-      </w:r>
-      <w:proofErr w:type="spellEnd"/>
-      <w:r>
-        <w:rPr>
-          <w:rFonts w:hint="eastAsia"/>
-        </w:rPr>
-        <w:t xml:space="preserve"> const </w:t>
-      </w:r>
-      <w:proofErr w:type="spellStart"/>
-      <w:r>
-        <w:rPr>
-          <w:rFonts w:hint="eastAsia"/>
-        </w:rPr>
-        <w:t>int</w:t>
-      </w:r>
-      <w:proofErr w:type="spellEnd"/>
-      <w:r>
-        <w:rPr>
-          <w:rFonts w:hint="eastAsia"/>
-        </w:rPr>
-        <w:t xml:space="preserve"> xxx</w:t>
-      </w:r>
-      <w:r>
-        <w:rPr>
-          <w:rFonts w:hint="eastAsia"/>
-        </w:rPr>
-        <w:t>之类的</w:t>
-      </w:r>
-      <w:r>
-        <w:rPr>
-          <w:rFonts w:hint="eastAsia"/>
-        </w:rPr>
-        <w:t>，所以我在</w:t>
-      </w:r>
-      <w:proofErr w:type="spellStart"/>
-      <w:r>
-        <w:rPr>
-          <w:rFonts w:hint="eastAsia"/>
-        </w:rPr>
-        <w:t>typedef</w:t>
-      </w:r>
-      <w:proofErr w:type="spellEnd"/>
-      <w:r>
-        <w:rPr>
-          <w:rFonts w:hint="eastAsia"/>
-        </w:rPr>
-        <w:t>这个结构</w:t>
-      </w:r>
-      <w:r>
-        <w:rPr>
-          <w:rFonts w:hint="eastAsia"/>
-        </w:rPr>
-        <w:t>其中内建了一个</w:t>
-      </w:r>
-      <w:proofErr w:type="spellStart"/>
-      <w:r>
-        <w:rPr>
-          <w:rFonts w:hint="eastAsia"/>
-        </w:rPr>
-        <w:t>vec</w:t>
-      </w:r>
-      <w:proofErr w:type="spellEnd"/>
-      <w:r>
-        <w:rPr>
-          <w:rFonts w:hint="eastAsia"/>
-        </w:rPr>
         <w:t>。</w:t>
       </w:r>
       <w:r>
@@ -5153,19 +5108,11 @@
         </w:rPr>
         <w:t>而当使用</w:t>
       </w:r>
-      <w:proofErr w:type="spellStart"/>
-      <w:r>
-        <w:rPr>
-          <w:rFonts w:hint="eastAsia"/>
-        </w:rPr>
-        <w:t>typedef</w:t>
-      </w:r>
-      <w:proofErr w:type="spellEnd"/>
-      <w:r>
-        <w:rPr>
-          <w:rFonts w:hint="eastAsia"/>
-        </w:rPr>
-        <w:t xml:space="preserve"> name</w:t>
+      <w:r>
+        <w:rPr>
+          <w:rFonts w:hint="eastAsia"/>
+        </w:rPr>
+        <w:t>typedef name</w:t>
       </w:r>
       <w:r>
         <w:rPr>
@@ -5203,19 +5150,11 @@
         </w:rPr>
         <w:t>，完全可能对吧），我认为需要做的事情，不是继续用什么嵌套，这太恐怖了，而是，将该</w:t>
       </w:r>
-      <w:proofErr w:type="spellStart"/>
-      <w:r>
-        <w:rPr>
-          <w:rFonts w:hint="eastAsia"/>
-        </w:rPr>
-        <w:t>typedef</w:t>
-      </w:r>
-      <w:proofErr w:type="spellEnd"/>
-      <w:r>
-        <w:rPr>
-          <w:rFonts w:hint="eastAsia"/>
-        </w:rPr>
-        <w:t xml:space="preserve"> name</w:t>
+      <w:r>
+        <w:rPr>
+          <w:rFonts w:hint="eastAsia"/>
+        </w:rPr>
+        <w:t>typedef name</w:t>
       </w:r>
       <w:r>
         <w:rPr>
@@ -5285,7 +5224,7 @@
         <w:tblStyle w:val="a4"/>
         <w:tblW w:w="0" w:type="auto"/>
         <w:tblInd w:w="420" w:type="dxa"/>
-        <w:tblLook w:val="04A0"/>
+        <w:tblLook w:val="04A0" w:firstRow="1" w:lastRow="0" w:firstColumn="1" w:lastColumn="0" w:noHBand="0" w:noVBand="1"/>
       </w:tblPr>
       <w:tblGrid>
         <w:gridCol w:w="8102"/>
@@ -5303,21 +5242,8 @@
             <w:shd w:val="clear" w:color="auto" w:fill="DDD9C3" w:themeFill="background2" w:themeFillShade="E6"/>
           </w:tcPr>
           <w:p>
-            <w:proofErr w:type="spellStart"/>
             <w:r>
-              <w:t>typedef</w:t>
-            </w:r>
-            <w:proofErr w:type="spellEnd"/>
-            <w:r>
-              <w:t xml:space="preserve"> </w:t>
-            </w:r>
-            <w:proofErr w:type="spellStart"/>
-            <w:r>
-              <w:t>int</w:t>
-            </w:r>
-            <w:proofErr w:type="spellEnd"/>
-            <w:r>
-              <w:t xml:space="preserve"> *</w:t>
+              <w:t>typedef int *</w:t>
             </w:r>
             <w:proofErr w:type="spellStart"/>
             <w:r>
@@ -5508,166 +5434,134 @@
         </w:rPr>
         <w:t>的类型是</w:t>
       </w:r>
+      <w:r>
+        <w:rPr>
+          <w:rFonts w:hint="eastAsia"/>
+        </w:rPr>
+        <w:t>typedef name</w:t>
+      </w:r>
+      <w:r>
+        <w:rPr>
+          <w:rFonts w:hint="eastAsia"/>
+        </w:rPr>
+        <w:t>，然后他的</w:t>
+      </w:r>
       <w:proofErr w:type="spellStart"/>
       <w:r>
         <w:rPr>
           <w:rFonts w:hint="eastAsia"/>
         </w:rPr>
+        <w:t>vec</w:t>
+      </w:r>
+      <w:proofErr w:type="spellEnd"/>
+      <w:r>
+        <w:rPr>
+          <w:rFonts w:hint="eastAsia"/>
+        </w:rPr>
+        <w:t>的布局</w:t>
+      </w:r>
+      <w:r>
+        <w:rPr>
+          <w:rFonts w:hint="eastAsia"/>
+        </w:rPr>
+        <w:t>如下</w:t>
+      </w:r>
+      <w:r>
+        <w:rPr>
+          <w:rFonts w:hint="eastAsia"/>
+        </w:rPr>
+        <w:t>，</w:t>
+      </w:r>
+      <w:r>
+        <w:rPr>
+          <w:rFonts w:hint="eastAsia"/>
+        </w:rPr>
+        <w:t>typedef int</w:t>
+      </w:r>
+      <w:r>
+        <w:rPr>
+          <w:rFonts w:hint="eastAsia"/>
+        </w:rPr>
+        <w:t>是作为</w:t>
+      </w:r>
+      <w:r>
+        <w:rPr>
+          <w:rFonts w:hint="eastAsia"/>
+        </w:rPr>
+        <w:t>declaration spec</w:t>
+      </w:r>
+      <w:r>
+        <w:rPr>
+          <w:rFonts w:hint="eastAsia"/>
+        </w:rPr>
+        <w:t>的部分，一定是先插入的</w:t>
+      </w:r>
+      <w:r>
+        <w:rPr>
+          <w:rFonts w:hint="eastAsia"/>
+        </w:rPr>
+        <w:t>，而栈先插入基础类型，然后插入修饰类型，这里的</w:t>
+      </w:r>
+      <w:r>
+        <w:rPr>
+          <w:rFonts w:hint="eastAsia"/>
+        </w:rPr>
         <w:t>typedef</w:t>
       </w:r>
-      <w:proofErr w:type="spellEnd"/>
-      <w:r>
-        <w:rPr>
-          <w:rFonts w:hint="eastAsia"/>
-        </w:rPr>
-        <w:t xml:space="preserve"> name</w:t>
-      </w:r>
-      <w:r>
-        <w:rPr>
-          <w:rFonts w:hint="eastAsia"/>
-        </w:rPr>
-        <w:t>，然后他的</w:t>
-      </w:r>
-      <w:proofErr w:type="spellStart"/>
-      <w:r>
-        <w:rPr>
-          <w:rFonts w:hint="eastAsia"/>
-        </w:rPr>
-        <w:t>vec</w:t>
-      </w:r>
-      <w:proofErr w:type="spellEnd"/>
-      <w:r>
-        <w:rPr>
-          <w:rFonts w:hint="eastAsia"/>
-        </w:rPr>
-        <w:t>的布局</w:t>
-      </w:r>
-      <w:r>
-        <w:rPr>
-          <w:rFonts w:hint="eastAsia"/>
-        </w:rPr>
-        <w:t>如下</w:t>
-      </w:r>
-      <w:r>
-        <w:rPr>
-          <w:rFonts w:hint="eastAsia"/>
-        </w:rPr>
-        <w:t>，</w:t>
-      </w:r>
-      <w:proofErr w:type="spellStart"/>
+      <w:r>
+        <w:rPr>
+          <w:rFonts w:hint="eastAsia"/>
+        </w:rPr>
+        <w:t>是个特殊类型，虽然是修饰类型，但是在标准中也说，把</w:t>
+      </w:r>
       <w:r>
         <w:rPr>
           <w:rFonts w:hint="eastAsia"/>
         </w:rPr>
         <w:t>typedef</w:t>
       </w:r>
-      <w:proofErr w:type="spellEnd"/>
-      <w:r>
-        <w:rPr>
-          <w:rFonts w:hint="eastAsia"/>
-        </w:rPr>
-        <w:t xml:space="preserve"> </w:t>
-      </w:r>
-      <w:proofErr w:type="spellStart"/>
+      <w:r>
+        <w:rPr>
+          <w:rFonts w:hint="eastAsia"/>
+        </w:rPr>
+        <w:t>归类到这里就是为了方便语法，</w:t>
+      </w:r>
+      <w:r>
+        <w:rPr>
+          <w:rFonts w:hint="eastAsia"/>
+        </w:rPr>
+        <w:t>不能当回事，</w:t>
+      </w:r>
+      <w:r>
+        <w:rPr>
+          <w:rFonts w:hint="eastAsia"/>
+        </w:rPr>
+        <w:t>所以是最后处理的，</w:t>
+      </w:r>
+      <w:r>
+        <w:rPr>
+          <w:rFonts w:hint="eastAsia"/>
+        </w:rPr>
+        <w:t>所以栈底是</w:t>
+      </w:r>
       <w:r>
         <w:rPr>
           <w:rFonts w:hint="eastAsia"/>
         </w:rPr>
         <w:t>int</w:t>
       </w:r>
-      <w:proofErr w:type="spellEnd"/>
-      <w:r>
-        <w:rPr>
-          <w:rFonts w:hint="eastAsia"/>
-        </w:rPr>
-        <w:t>是作为</w:t>
-      </w:r>
-      <w:r>
-        <w:rPr>
-          <w:rFonts w:hint="eastAsia"/>
-        </w:rPr>
-        <w:t>declaration spec</w:t>
-      </w:r>
-      <w:r>
-        <w:rPr>
-          <w:rFonts w:hint="eastAsia"/>
-        </w:rPr>
-        <w:t>的部分，一定是先插入的</w:t>
-      </w:r>
-      <w:r>
-        <w:rPr>
-          <w:rFonts w:hint="eastAsia"/>
-        </w:rPr>
-        <w:t>，而栈先插入基础类型，然后插入修饰类型，这里的</w:t>
-      </w:r>
-      <w:proofErr w:type="spellStart"/>
-      <w:r>
-        <w:rPr>
-          <w:rFonts w:hint="eastAsia"/>
-        </w:rPr>
-        <w:t>typedef</w:t>
-      </w:r>
-      <w:proofErr w:type="spellEnd"/>
-      <w:r>
-        <w:rPr>
-          <w:rFonts w:hint="eastAsia"/>
-        </w:rPr>
-        <w:t>是个特殊类型，虽然是修饰类型，但是在标准中也说，把</w:t>
-      </w:r>
-      <w:proofErr w:type="spellStart"/>
-      <w:r>
-        <w:rPr>
-          <w:rFonts w:hint="eastAsia"/>
-        </w:rPr>
-        <w:t>typedef</w:t>
-      </w:r>
-      <w:proofErr w:type="spellEnd"/>
-      <w:r>
-        <w:rPr>
-          <w:rFonts w:hint="eastAsia"/>
-        </w:rPr>
-        <w:t>归类到这里就是为了方便语法，</w:t>
-      </w:r>
-      <w:r>
-        <w:rPr>
-          <w:rFonts w:hint="eastAsia"/>
-        </w:rPr>
-        <w:t>不能当回事，</w:t>
-      </w:r>
-      <w:r>
-        <w:rPr>
-          <w:rFonts w:hint="eastAsia"/>
-        </w:rPr>
-        <w:t>所以是最后处理的，</w:t>
-      </w:r>
-      <w:r>
-        <w:rPr>
-          <w:rFonts w:hint="eastAsia"/>
-        </w:rPr>
-        <w:t>所以栈底是</w:t>
-      </w:r>
-      <w:proofErr w:type="spellStart"/>
-      <w:r>
-        <w:rPr>
-          <w:rFonts w:hint="eastAsia"/>
-        </w:rPr>
-        <w:t>int</w:t>
-      </w:r>
-      <w:proofErr w:type="spellEnd"/>
       <w:r>
         <w:rPr>
           <w:rFonts w:hint="eastAsia"/>
         </w:rPr>
         <w:t>类型，然后处理</w:t>
       </w:r>
-      <w:proofErr w:type="spellStart"/>
       <w:r>
         <w:rPr>
           <w:rFonts w:hint="eastAsia"/>
         </w:rPr>
         <w:t>declarator</w:t>
       </w:r>
-      <w:proofErr w:type="spellEnd"/>
       <w:r>
         <w:rPr>
           <w:rFonts w:hint="eastAsia"/>
@@ -5719,14 +5613,12 @@
         <w:lastRenderedPageBreak/>
         <w:t>当</w:t>
       </w:r>
-      <w:proofErr w:type="spellStart"/>
       <w:r>
         <w:rPr>
           <w:rFonts w:hint="eastAsia"/>
         </w:rPr>
         <w:t>typedef</w:t>
       </w:r>
-      <w:proofErr w:type="spellEnd"/>
       <w:r>
         <w:rPr>
           <w:rFonts w:hint="eastAsia"/>
@@ -5891,21 +5783,7 @@
         <w:rPr>
           <w:rFonts w:hint="eastAsia"/>
         </w:rPr>
-        <w:t xml:space="preserve">const </w:t>
-      </w:r>
-      <w:proofErr w:type="spellStart"/>
-      <w:r>
-        <w:rPr>
-          <w:rFonts w:hint="eastAsia"/>
-        </w:rPr>
-        <w:t>int</w:t>
-      </w:r>
-      <w:proofErr w:type="spellEnd"/>
-      <w:r>
-        <w:rPr>
-          <w:rFonts w:hint="eastAsia"/>
-        </w:rPr>
-        <w:t xml:space="preserve"> *</w:t>
+        <w:t>const int *</w:t>
       </w:r>
       <w:proofErr w:type="spellStart"/>
       <w:r>
@@ -6391,19 +6269,11 @@
         </w:rPr>
         <w:t>，而对于</w:t>
       </w:r>
-      <w:proofErr w:type="spellStart"/>
-      <w:r>
-        <w:rPr>
-          <w:rFonts w:hint="eastAsia"/>
-        </w:rPr>
-        <w:t>struct</w:t>
-      </w:r>
-      <w:proofErr w:type="spellEnd"/>
-      <w:r>
-        <w:rPr>
-          <w:rFonts w:hint="eastAsia"/>
-        </w:rPr>
-        <w:t xml:space="preserve"> union</w:t>
+      <w:r>
+        <w:rPr>
+          <w:rFonts w:hint="eastAsia"/>
+        </w:rPr>
+        <w:t>struct union</w:t>
       </w:r>
       <w:r>
         <w:rPr>
@@ -7146,7 +7016,7 @@
         <w:tblStyle w:val="a4"/>
         <w:tblW w:w="0" w:type="auto"/>
         <w:tblInd w:w="534" w:type="dxa"/>
-        <w:tblLook w:val="04A0"/>
+        <w:tblLook w:val="04A0" w:firstRow="1" w:lastRow="0" w:firstColumn="1" w:lastColumn="0" w:noHBand="0" w:noVBand="1"/>
       </w:tblPr>
       <w:tblGrid>
         <w:gridCol w:w="7988"/>
@@ -7207,14 +7077,7 @@
               <w:rPr>
                 <w:rFonts w:hint="eastAsia"/>
               </w:rPr>
-              <w:t>%d %</w:t>
-            </w:r>
-            <w:proofErr w:type="spellStart"/>
-            <w:r>
-              <w:rPr>
-                <w:rFonts w:hint="eastAsia"/>
-              </w:rPr>
-              <w:t>d</w:t>
+              <w:t>%d %d</w:t>
             </w:r>
             <w:r>
               <w:t>”</w:t>
@@ -7223,7 +7086,14 @@
               <w:rPr>
                 <w:rFonts w:hint="eastAsia"/>
               </w:rPr>
-              <w:t>,i,i</w:t>
+              <w:t>,</w:t>
+            </w:r>
+            <w:proofErr w:type="spellStart"/>
+            <w:r>
+              <w:rPr>
+                <w:rFonts w:hint="eastAsia"/>
+              </w:rPr>
+              <w:t>i,i</w:t>
             </w:r>
             <w:proofErr w:type="spellEnd"/>
             <w:r>
@@ -7399,63 +7269,55 @@
         </w:rPr>
         <w:t>只有</w:t>
       </w:r>
+      <w:r>
+        <w:rPr>
+          <w:rFonts w:hint="eastAsia"/>
+        </w:rPr>
+        <w:t>struct union</w:t>
+      </w:r>
+      <w:r>
+        <w:rPr>
+          <w:rFonts w:hint="eastAsia"/>
+        </w:rPr>
+        <w:t>和</w:t>
+      </w:r>
       <w:proofErr w:type="spellStart"/>
       <w:r>
         <w:rPr>
           <w:rFonts w:hint="eastAsia"/>
         </w:rPr>
-        <w:t>struct</w:t>
+        <w:t>enum</w:t>
       </w:r>
       <w:proofErr w:type="spellEnd"/>
       <w:r>
         <w:rPr>
           <w:rFonts w:hint="eastAsia"/>
         </w:rPr>
-        <w:t xml:space="preserve"> union</w:t>
-      </w:r>
-      <w:r>
-        <w:rPr>
-          <w:rFonts w:hint="eastAsia"/>
-        </w:rPr>
-        <w:t>和</w:t>
+        <w:t>三种。</w:t>
+      </w:r>
+    </w:p>
+    <w:p>
+      <w:pPr>
+        <w:ind w:left="420"/>
+      </w:pPr>
+      <w:r>
+        <w:rPr>
+          <w:rFonts w:hint="eastAsia"/>
+        </w:rPr>
+        <w:t>这里面有三种，一种是</w:t>
       </w:r>
       <w:proofErr w:type="spellStart"/>
       <w:r>
         <w:rPr>
           <w:rFonts w:hint="eastAsia"/>
         </w:rPr>
-        <w:t>enum</w:t>
+        <w:t>defination</w:t>
       </w:r>
       <w:proofErr w:type="spellEnd"/>
       <w:r>
         <w:rPr>
           <w:rFonts w:hint="eastAsia"/>
         </w:rPr>
-        <w:t>三种。</w:t>
-      </w:r>
-    </w:p>
-    <w:p>
-      <w:pPr>
-        <w:ind w:left="420"/>
-      </w:pPr>
-      <w:r>
-        <w:rPr>
-          <w:rFonts w:hint="eastAsia"/>
-        </w:rPr>
-        <w:t>这里面有三种，一种是</w:t>
-      </w:r>
-      <w:proofErr w:type="spellStart"/>
-      <w:r>
-        <w:rPr>
-          <w:rFonts w:hint="eastAsia"/>
-        </w:rPr>
-        <w:t>defination</w:t>
-      </w:r>
-      <w:proofErr w:type="spellEnd"/>
-      <w:r>
-        <w:rPr>
-          <w:rFonts w:hint="eastAsia"/>
-        </w:rPr>
         <w:t>，这个很好说，就是后面包括了括号和列表。</w:t>
       </w:r>
     </w:p>
@@ -7522,19 +7384,11 @@
         </w:rPr>
         <w:t>第三种是只有</w:t>
       </w:r>
-      <w:proofErr w:type="spellStart"/>
-      <w:r>
-        <w:rPr>
-          <w:rFonts w:hint="eastAsia"/>
-        </w:rPr>
-        <w:t>struct</w:t>
-      </w:r>
-      <w:proofErr w:type="spellEnd"/>
-      <w:r>
-        <w:rPr>
-          <w:rFonts w:hint="eastAsia"/>
-        </w:rPr>
-        <w:t xml:space="preserve"> s</w:t>
+      <w:r>
+        <w:rPr>
+          <w:rFonts w:hint="eastAsia"/>
+        </w:rPr>
+        <w:t>struct s</w:t>
       </w:r>
       <w:r>
         <w:rPr>
@@ -7985,509 +7839,476 @@
         <w:lastRenderedPageBreak/>
         <w:t>这没的说，第三，后面的</w:t>
       </w:r>
+      <w:r>
+        <w:t>struct-declarator-list opt</w:t>
+      </w:r>
+      <w:r>
+        <w:t>也必须不存在</w:t>
+      </w:r>
+      <w:r>
+        <w:rPr>
+          <w:rFonts w:hint="eastAsia"/>
+        </w:rPr>
+        <w:t>，</w:t>
+      </w:r>
+      <w:r>
+        <w:t>也就是未命名这一个条件</w:t>
+      </w:r>
+      <w:r>
+        <w:rPr>
+          <w:rFonts w:hint="eastAsia"/>
+        </w:rPr>
+        <w:t>。</w:t>
+      </w:r>
+      <w:r>
+        <w:t>这时候</w:t>
+      </w:r>
+      <w:r>
+        <w:rPr>
+          <w:rFonts w:hint="eastAsia"/>
+        </w:rPr>
+        <w:t>，</w:t>
+      </w:r>
+      <w:r>
+        <w:t>外面的结构体可以直接访问该结构体内部的成员</w:t>
+      </w:r>
+      <w:r>
+        <w:rPr>
+          <w:rFonts w:hint="eastAsia"/>
+        </w:rPr>
+        <w:t>（可以递归）</w:t>
+      </w:r>
+      <w:r>
+        <w:rPr>
+          <w:rFonts w:hint="eastAsia"/>
+        </w:rPr>
+        <w:t>。理论上，这部分可以递归，只有</w:t>
+      </w:r>
+      <w:r>
+        <w:rPr>
+          <w:rFonts w:hint="eastAsia"/>
+        </w:rPr>
+        <w:t>struct</w:t>
+      </w:r>
+      <w:r>
+        <w:rPr>
+          <w:rFonts w:hint="eastAsia"/>
+        </w:rPr>
+        <w:t>的情况下，这毫无问题，有问题的是，</w:t>
+      </w:r>
+      <w:r>
+        <w:rPr>
+          <w:rFonts w:hint="eastAsia"/>
+        </w:rPr>
+        <w:t>加上了</w:t>
+      </w:r>
+      <w:r>
+        <w:rPr>
+          <w:rFonts w:hint="eastAsia"/>
+        </w:rPr>
+        <w:t>union</w:t>
+      </w:r>
+      <w:r>
+        <w:rPr>
+          <w:rFonts w:hint="eastAsia"/>
+        </w:rPr>
+        <w:t>怎么办呢，</w:t>
+      </w:r>
+      <w:r>
+        <w:rPr>
+          <w:rFonts w:hint="eastAsia"/>
+        </w:rPr>
+        <w:t>union</w:t>
+      </w:r>
+      <w:r>
+        <w:rPr>
+          <w:rFonts w:hint="eastAsia"/>
+        </w:rPr>
+        <w:t>和</w:t>
+      </w:r>
+      <w:r>
+        <w:rPr>
+          <w:rFonts w:hint="eastAsia"/>
+        </w:rPr>
+        <w:t>struct</w:t>
+      </w:r>
+      <w:r>
+        <w:rPr>
+          <w:rFonts w:hint="eastAsia"/>
+        </w:rPr>
+        <w:t>混用的情况怎么办呢？就拿我用的那个</w:t>
+      </w:r>
       <w:proofErr w:type="spellStart"/>
       <w:r>
+        <w:rPr>
+          <w:rFonts w:hint="eastAsia"/>
+        </w:rPr>
+        <w:t>m_type</w:t>
+      </w:r>
+      <w:proofErr w:type="spellEnd"/>
+      <w:r>
+        <w:rPr>
+          <w:rFonts w:hint="eastAsia"/>
+        </w:rPr>
+        <w:t>的结构体，如果按照这么去缩减树的规模，那么就无法同时表示某些部分存储顺序的并列和串行。</w:t>
+      </w:r>
+      <w:r>
+        <w:t>不明白意思的就去看</w:t>
+      </w:r>
+      <w:proofErr w:type="spellStart"/>
+      <w:r>
+        <w:t>m_type</w:t>
+      </w:r>
+      <w:r>
+        <w:rPr>
+          <w:rFonts w:hint="eastAsia"/>
+        </w:rPr>
+        <w:t>.h</w:t>
+      </w:r>
+      <w:proofErr w:type="spellEnd"/>
+      <w:r>
+        <w:rPr>
+          <w:rFonts w:hint="eastAsia"/>
+        </w:rPr>
+        <w:t>里面</w:t>
+      </w:r>
+      <w:r>
+        <w:t>我前面所设计的那个存储</w:t>
+      </w:r>
+      <w:r>
+        <w:t>type</w:t>
+      </w:r>
+      <w:r>
+        <w:t>的沙雕数据结构</w:t>
+      </w:r>
+      <w:r>
+        <w:rPr>
+          <w:rFonts w:hint="eastAsia"/>
+        </w:rPr>
+        <w:t>，</w:t>
+      </w:r>
+      <w:r>
+        <w:t>他混用了</w:t>
+      </w:r>
+      <w:r>
         <w:t>struct</w:t>
       </w:r>
+      <w:r>
+        <w:t>和</w:t>
+      </w:r>
+      <w:r>
+        <w:t>union</w:t>
+      </w:r>
+      <w:r>
+        <w:rPr>
+          <w:rFonts w:hint="eastAsia"/>
+        </w:rPr>
+        <w:t>，</w:t>
+      </w:r>
+      <w:r>
+        <w:t>如果直接缩减树</w:t>
+      </w:r>
+      <w:r>
+        <w:rPr>
+          <w:rFonts w:hint="eastAsia"/>
+        </w:rPr>
+        <w:t>，</w:t>
+      </w:r>
+      <w:r>
+        <w:t>上层当然能够直接访问到孩子了</w:t>
+      </w:r>
+      <w:r>
+        <w:rPr>
+          <w:rFonts w:hint="eastAsia"/>
+        </w:rPr>
+        <w:t>，</w:t>
+      </w:r>
+      <w:r>
+        <w:t>但是</w:t>
+      </w:r>
+      <w:r>
+        <w:t>union</w:t>
+      </w:r>
+      <w:r>
+        <w:rPr>
+          <w:rFonts w:hint="eastAsia"/>
+        </w:rPr>
+        <w:t>的功能就没了</w:t>
+      </w:r>
+      <w:r>
+        <w:rPr>
+          <w:rFonts w:hint="eastAsia"/>
+        </w:rPr>
+        <w:t>。</w:t>
+      </w:r>
+    </w:p>
+    <w:p>
+      <w:pPr>
+        <w:ind w:firstLine="420"/>
+      </w:pPr>
+      <w:r>
+        <w:rPr>
+          <w:rFonts w:hint="eastAsia"/>
+        </w:rPr>
+        <w:t>这件事情我认为可行的方案，就是</w:t>
+      </w:r>
+      <w:r>
+        <w:rPr>
+          <w:rFonts w:hint="eastAsia"/>
+        </w:rPr>
+        <w:t>在语法树中，</w:t>
+      </w:r>
+      <w:r>
+        <w:rPr>
+          <w:rFonts w:hint="eastAsia"/>
+        </w:rPr>
+        <w:t>该节点仍然是上层节点的子节点而非孙子节点，但是</w:t>
+      </w:r>
+      <w:r>
+        <w:rPr>
+          <w:rFonts w:hint="eastAsia"/>
+        </w:rPr>
+        <w:t>通过在每个</w:t>
+      </w:r>
+      <w:r>
+        <w:rPr>
+          <w:rFonts w:hint="eastAsia"/>
+        </w:rPr>
+        <w:t>field</w:t>
+      </w:r>
+      <w:r>
+        <w:rPr>
+          <w:rFonts w:hint="eastAsia"/>
+        </w:rPr>
+        <w:t>里面存储的偏移值来确定，我相信实际中别的编译器也是这么做的。</w:t>
+      </w:r>
+      <w:r>
+        <w:rPr>
+          <w:rFonts w:hint="eastAsia"/>
+        </w:rPr>
+        <w:t>但是对于解析这个偏移的算法而言，就不是那么美妙的一件事情了</w:t>
+      </w:r>
+      <w:r>
+        <w:rPr>
+          <w:rFonts w:hint="eastAsia"/>
+        </w:rPr>
+        <w:t>，因为当多层的时候，就是递归了</w:t>
+      </w:r>
+      <w:r>
+        <w:rPr>
+          <w:rFonts w:hint="eastAsia"/>
+        </w:rPr>
+        <w:t>。</w:t>
+      </w:r>
+    </w:p>
+    <w:p>
+      <w:pPr>
+        <w:ind w:firstLine="420"/>
+      </w:pPr>
+      <w:r>
+        <w:rPr>
+          <w:rFonts w:hint="eastAsia"/>
+        </w:rPr>
+        <w:t>一个很自然的想法就是，</w:t>
+      </w:r>
+      <w:r>
+        <w:rPr>
+          <w:rFonts w:hint="eastAsia"/>
+        </w:rPr>
+        <w:t>匿名结构体专门写一个递归型的解析。</w:t>
+      </w:r>
+      <w:r>
+        <w:rPr>
+          <w:rFonts w:hint="eastAsia"/>
+        </w:rPr>
+        <w:t>但是这后来被我否决了。</w:t>
+      </w:r>
+    </w:p>
+    <w:p>
+      <w:pPr>
+        <w:ind w:firstLine="420"/>
+      </w:pPr>
+      <w:r>
+        <w:rPr>
+          <w:rFonts w:hint="eastAsia"/>
+        </w:rPr>
+        <w:t>我想到的办法如下，首先，最顶层的结构体本身，仍然按照原本的设计去遍历所有的</w:t>
+      </w:r>
+      <w:r>
+        <w:rPr>
+          <w:rFonts w:hint="eastAsia"/>
+        </w:rPr>
+        <w:t>member</w:t>
+      </w:r>
+      <w:r>
+        <w:rPr>
+          <w:rFonts w:hint="eastAsia"/>
+        </w:rPr>
+        <w:t>，在每个</w:t>
+      </w:r>
+      <w:r>
+        <w:rPr>
+          <w:rFonts w:hint="eastAsia"/>
+        </w:rPr>
+        <w:t>member</w:t>
+      </w:r>
+      <w:r>
+        <w:rPr>
+          <w:rFonts w:hint="eastAsia"/>
+        </w:rPr>
+        <w:t>的类型部分，递归的调用</w:t>
+      </w:r>
+      <w:r>
+        <w:rPr>
+          <w:rFonts w:hint="eastAsia"/>
+        </w:rPr>
+        <w:t>type spec</w:t>
+      </w:r>
+      <w:r>
+        <w:rPr>
+          <w:rFonts w:hint="eastAsia"/>
+        </w:rPr>
+        <w:t>的分析函数</w:t>
+      </w:r>
+      <w:r>
+        <w:rPr>
+          <w:rFonts w:hint="eastAsia"/>
+        </w:rPr>
+        <w:t>，碰到匿名结构体也一样正常分析，最后会生成一个</w:t>
+      </w:r>
+      <w:r>
+        <w:rPr>
+          <w:rFonts w:hint="eastAsia"/>
+        </w:rPr>
+        <w:t>member</w:t>
+      </w:r>
+      <w:r>
+        <w:rPr>
+          <w:rFonts w:hint="eastAsia"/>
+        </w:rPr>
+        <w:t>的</w:t>
+      </w:r>
+      <w:proofErr w:type="spellStart"/>
+      <w:r>
+        <w:rPr>
+          <w:rFonts w:hint="eastAsia"/>
+        </w:rPr>
+        <w:t>vec</w:t>
+      </w:r>
       <w:proofErr w:type="spellEnd"/>
       <w:r>
-        <w:t>-</w:t>
+        <w:rPr>
+          <w:rFonts w:hint="eastAsia"/>
+        </w:rPr>
+        <w:t>（详见设计的数据结构），对吧，</w:t>
+      </w:r>
+      <w:r>
+        <w:rPr>
+          <w:rFonts w:hint="eastAsia"/>
+        </w:rPr>
+        <w:t>每个</w:t>
+      </w:r>
+      <w:r>
+        <w:rPr>
+          <w:rFonts w:hint="eastAsia"/>
+        </w:rPr>
+        <w:t>member</w:t>
+      </w:r>
+      <w:r>
+        <w:rPr>
+          <w:rFonts w:hint="eastAsia"/>
+        </w:rPr>
+        <w:t>里面都会有一个对应的</w:t>
+      </w:r>
+      <w:r>
+        <w:rPr>
+          <w:rFonts w:hint="eastAsia"/>
+        </w:rPr>
+        <w:t xml:space="preserve">type </w:t>
       </w:r>
       <w:proofErr w:type="spellStart"/>
       <w:r>
-        <w:t>declarator</w:t>
+        <w:rPr>
+          <w:rFonts w:hint="eastAsia"/>
+        </w:rPr>
+        <w:t>vec</w:t>
       </w:r>
       <w:proofErr w:type="spellEnd"/>
       <w:r>
-        <w:t>-list opt</w:t>
-      </w:r>
-      <w:r>
-        <w:t>也必须不存在</w:t>
-      </w:r>
-      <w:r>
-        <w:rPr>
-          <w:rFonts w:hint="eastAsia"/>
-        </w:rPr>
-        <w:t>，</w:t>
-      </w:r>
-      <w:r>
-        <w:t>也就是未命名这一个条件</w:t>
-      </w:r>
-      <w:r>
-        <w:rPr>
-          <w:rFonts w:hint="eastAsia"/>
-        </w:rPr>
-        <w:t>。</w:t>
-      </w:r>
-      <w:r>
-        <w:t>这时候</w:t>
-      </w:r>
-      <w:r>
-        <w:rPr>
-          <w:rFonts w:hint="eastAsia"/>
-        </w:rPr>
-        <w:t>，</w:t>
-      </w:r>
-      <w:r>
-        <w:t>外面的结构体可以直接访问该结构体内部的成员</w:t>
-      </w:r>
-      <w:r>
-        <w:rPr>
-          <w:rFonts w:hint="eastAsia"/>
-        </w:rPr>
-        <w:t>（可以递归）</w:t>
-      </w:r>
-      <w:r>
-        <w:rPr>
-          <w:rFonts w:hint="eastAsia"/>
-        </w:rPr>
-        <w:t>。理论上，这部分可以递归，只有</w:t>
+        <w:rPr>
+          <w:rFonts w:hint="eastAsia"/>
+        </w:rPr>
+        <w:t>，而匿名结构体的</w:t>
+      </w:r>
+      <w:r>
+        <w:rPr>
+          <w:rFonts w:hint="eastAsia"/>
+        </w:rPr>
+        <w:t>member</w:t>
+      </w:r>
+      <w:r>
+        <w:rPr>
+          <w:rFonts w:hint="eastAsia"/>
+        </w:rPr>
+        <w:t>的特征是，没有对应的</w:t>
+      </w:r>
+      <w:r>
+        <w:rPr>
+          <w:rFonts w:hint="eastAsia"/>
+        </w:rPr>
+        <w:t>member name</w:t>
+      </w:r>
+      <w:r>
+        <w:rPr>
+          <w:rFonts w:hint="eastAsia"/>
+        </w:rPr>
+        <w:t>，而且</w:t>
       </w:r>
       <w:proofErr w:type="spellStart"/>
       <w:r>
         <w:rPr>
           <w:rFonts w:hint="eastAsia"/>
         </w:rPr>
-        <w:t>struct</w:t>
+        <w:t>typevec</w:t>
       </w:r>
       <w:proofErr w:type="spellEnd"/>
       <w:r>
         <w:rPr>
           <w:rFonts w:hint="eastAsia"/>
         </w:rPr>
-        <w:t>的情况下，这毫无问题，有问题的是，</w:t>
-      </w:r>
-      <w:r>
-        <w:rPr>
-          <w:rFonts w:hint="eastAsia"/>
-        </w:rPr>
-        <w:t>加上了</w:t>
-      </w:r>
-      <w:r>
-        <w:rPr>
-          <w:rFonts w:hint="eastAsia"/>
-        </w:rPr>
-        <w:t>union</w:t>
-      </w:r>
-      <w:r>
-        <w:rPr>
-          <w:rFonts w:hint="eastAsia"/>
-        </w:rPr>
-        <w:t>怎么办呢，</w:t>
-      </w:r>
-      <w:r>
-        <w:rPr>
-          <w:rFonts w:hint="eastAsia"/>
-        </w:rPr>
-        <w:t>union</w:t>
-      </w:r>
-      <w:r>
-        <w:rPr>
-          <w:rFonts w:hint="eastAsia"/>
-        </w:rPr>
-        <w:t>和</w:t>
+        <w:t>里面第一个是</w:t>
+      </w:r>
+      <w:r>
+        <w:rPr>
+          <w:rFonts w:hint="eastAsia"/>
+        </w:rPr>
+        <w:t>struct/union</w:t>
+      </w:r>
+      <w:r>
+        <w:rPr>
+          <w:rFonts w:hint="eastAsia"/>
+        </w:rPr>
+        <w:t>（这个</w:t>
       </w:r>
       <w:proofErr w:type="spellStart"/>
       <w:r>
         <w:rPr>
           <w:rFonts w:hint="eastAsia"/>
         </w:rPr>
-        <w:t>struct</w:t>
+        <w:t>vec</w:t>
       </w:r>
       <w:proofErr w:type="spellEnd"/>
       <w:r>
         <w:rPr>
           <w:rFonts w:hint="eastAsia"/>
         </w:rPr>
-        <w:t>混用的情况怎么办呢？就拿我用的那个</w:t>
-      </w:r>
-      <w:proofErr w:type="spellStart"/>
-      <w:r>
-        <w:rPr>
-          <w:rFonts w:hint="eastAsia"/>
-        </w:rPr>
-        <w:t>m_type</w:t>
-      </w:r>
-      <w:proofErr w:type="spellEnd"/>
-      <w:r>
-        <w:rPr>
-          <w:rFonts w:hint="eastAsia"/>
-        </w:rPr>
-        <w:t>的结构体，如果按照这么去缩减树的规模，那么就无法同时表示某些部分存储顺序的并列和串行。</w:t>
-      </w:r>
-      <w:r>
-        <w:t>不明白意思的就去看</w:t>
-      </w:r>
-      <w:proofErr w:type="spellStart"/>
-      <w:r>
-        <w:t>m_type</w:t>
-      </w:r>
-      <w:r>
-        <w:rPr>
-          <w:rFonts w:hint="eastAsia"/>
-        </w:rPr>
-        <w:t>.h</w:t>
-      </w:r>
-      <w:proofErr w:type="spellEnd"/>
-      <w:r>
-        <w:rPr>
-          <w:rFonts w:hint="eastAsia"/>
-        </w:rPr>
-        <w:t>里面</w:t>
-      </w:r>
-      <w:r>
-        <w:t>我前面所设计的那个存储</w:t>
-      </w:r>
-      <w:r>
-        <w:t>type</w:t>
-      </w:r>
-      <w:r>
-        <w:t>的沙雕数据结构</w:t>
-      </w:r>
-      <w:r>
-        <w:rPr>
-          <w:rFonts w:hint="eastAsia"/>
-        </w:rPr>
-        <w:t>，</w:t>
-      </w:r>
-      <w:r>
-        <w:t>他混用了</w:t>
-      </w:r>
-      <w:r>
-        <w:t>struct</w:t>
-      </w:r>
-      <w:r>
-        <w:t>和</w:t>
-      </w:r>
-      <w:r>
-        <w:t>union</w:t>
-      </w:r>
-      <w:r>
-        <w:rPr>
-          <w:rFonts w:hint="eastAsia"/>
-        </w:rPr>
-        <w:t>，</w:t>
-      </w:r>
-      <w:r>
-        <w:t>如果直接缩减树</w:t>
-      </w:r>
-      <w:r>
-        <w:rPr>
-          <w:rFonts w:hint="eastAsia"/>
-        </w:rPr>
-        <w:t>，</w:t>
-      </w:r>
-      <w:r>
-        <w:t>上层当然能够直接访问到孩子了</w:t>
-      </w:r>
-      <w:r>
-        <w:rPr>
-          <w:rFonts w:hint="eastAsia"/>
-        </w:rPr>
-        <w:t>，</w:t>
-      </w:r>
-      <w:r>
-        <w:t>但是</w:t>
-      </w:r>
-      <w:r>
-        <w:t>union</w:t>
-      </w:r>
-      <w:r>
-        <w:rPr>
-          <w:rFonts w:hint="eastAsia"/>
-        </w:rPr>
-        <w:t>的功能就没了</w:t>
-      </w:r>
-      <w:r>
-        <w:rPr>
-          <w:rFonts w:hint="eastAsia"/>
-        </w:rPr>
-        <w:t>。</w:t>
-      </w:r>
-    </w:p>
-    <w:p>
-      <w:pPr>
-        <w:ind w:firstLine="420"/>
-      </w:pPr>
-      <w:r>
-        <w:rPr>
-          <w:rFonts w:hint="eastAsia"/>
-        </w:rPr>
-        <w:t>这件事情我认为可行的方案，就是</w:t>
-      </w:r>
-      <w:r>
-        <w:rPr>
-          <w:rFonts w:hint="eastAsia"/>
-        </w:rPr>
-        <w:t>在语法树中，</w:t>
-      </w:r>
-      <w:r>
-        <w:rPr>
-          <w:rFonts w:hint="eastAsia"/>
-        </w:rPr>
-        <w:t>该节点仍然是上层节点的子节点而非孙子节点，但是</w:t>
-      </w:r>
-      <w:r>
-        <w:rPr>
-          <w:rFonts w:hint="eastAsia"/>
-        </w:rPr>
-        <w:t>通过在每个</w:t>
-      </w:r>
-      <w:r>
-        <w:rPr>
-          <w:rFonts w:hint="eastAsia"/>
-        </w:rPr>
-        <w:t>field</w:t>
-      </w:r>
-      <w:r>
-        <w:rPr>
-          <w:rFonts w:hint="eastAsia"/>
-        </w:rPr>
-        <w:t>里面存储的偏移值来确定，我相信实际中别的编译器也是这么做的。</w:t>
-      </w:r>
-      <w:r>
-        <w:rPr>
-          <w:rFonts w:hint="eastAsia"/>
-        </w:rPr>
-        <w:t>但是对于解析这个偏移的算法而言，就不是那么美妙的一件事情了</w:t>
-      </w:r>
-      <w:r>
-        <w:rPr>
-          <w:rFonts w:hint="eastAsia"/>
-        </w:rPr>
-        <w:t>，因为当多层的时候，就是递归了</w:t>
-      </w:r>
-      <w:r>
-        <w:rPr>
-          <w:rFonts w:hint="eastAsia"/>
-        </w:rPr>
-        <w:t>。</w:t>
-      </w:r>
-    </w:p>
-    <w:p>
-      <w:pPr>
-        <w:ind w:firstLine="420"/>
-      </w:pPr>
-      <w:r>
-        <w:rPr>
-          <w:rFonts w:hint="eastAsia"/>
-        </w:rPr>
-        <w:t>一个很自然的想法就是，</w:t>
-      </w:r>
-      <w:r>
-        <w:rPr>
-          <w:rFonts w:hint="eastAsia"/>
-        </w:rPr>
-        <w:t>匿名结构体专门写一个递归型的解析。</w:t>
-      </w:r>
-      <w:r>
-        <w:rPr>
-          <w:rFonts w:hint="eastAsia"/>
-        </w:rPr>
-        <w:t>但是这后来被我否决了。</w:t>
-      </w:r>
-    </w:p>
-    <w:p>
-      <w:pPr>
-        <w:ind w:firstLine="420"/>
-      </w:pPr>
-      <w:r>
-        <w:rPr>
-          <w:rFonts w:hint="eastAsia"/>
-        </w:rPr>
-        <w:t>我想到的办法如下，首先，最顶层的结构体本身，仍然按照原本的设计去遍历所有的</w:t>
-      </w:r>
-      <w:r>
-        <w:rPr>
-          <w:rFonts w:hint="eastAsia"/>
-        </w:rPr>
-        <w:t>member</w:t>
-      </w:r>
-      <w:r>
-        <w:rPr>
-          <w:rFonts w:hint="eastAsia"/>
-        </w:rPr>
-        <w:t>，在每个</w:t>
-      </w:r>
-      <w:r>
-        <w:rPr>
-          <w:rFonts w:hint="eastAsia"/>
-        </w:rPr>
-        <w:t>member</w:t>
-      </w:r>
-      <w:r>
-        <w:rPr>
-          <w:rFonts w:hint="eastAsia"/>
-        </w:rPr>
-        <w:t>的类型部分，递归的调用</w:t>
-      </w:r>
-      <w:r>
-        <w:rPr>
-          <w:rFonts w:hint="eastAsia"/>
-        </w:rPr>
-        <w:t>type spec</w:t>
-      </w:r>
-      <w:r>
-        <w:rPr>
-          <w:rFonts w:hint="eastAsia"/>
-        </w:rPr>
-        <w:t>的分析函数</w:t>
-      </w:r>
-      <w:r>
-        <w:rPr>
-          <w:rFonts w:hint="eastAsia"/>
-        </w:rPr>
-        <w:t>，碰到匿名结构体也一样正常分析，最后会生成一个</w:t>
-      </w:r>
-      <w:r>
-        <w:rPr>
-          <w:rFonts w:hint="eastAsia"/>
-        </w:rPr>
-        <w:t>member</w:t>
-      </w:r>
-      <w:r>
-        <w:rPr>
-          <w:rFonts w:hint="eastAsia"/>
-        </w:rPr>
-        <w:t>的</w:t>
-      </w:r>
-      <w:proofErr w:type="spellStart"/>
-      <w:r>
-        <w:rPr>
-          <w:rFonts w:hint="eastAsia"/>
-        </w:rPr>
-        <w:t>vec</w:t>
-      </w:r>
-      <w:proofErr w:type="spellEnd"/>
-      <w:r>
-        <w:rPr>
-          <w:rFonts w:hint="eastAsia"/>
-        </w:rPr>
-        <w:t>（详见设计的数据结构），对吧，</w:t>
-      </w:r>
-      <w:r>
-        <w:rPr>
-          <w:rFonts w:hint="eastAsia"/>
-        </w:rPr>
-        <w:t>每个</w:t>
-      </w:r>
-      <w:r>
-        <w:rPr>
-          <w:rFonts w:hint="eastAsia"/>
-        </w:rPr>
-        <w:t>member</w:t>
-      </w:r>
-      <w:r>
-        <w:rPr>
-          <w:rFonts w:hint="eastAsia"/>
-        </w:rPr>
-        <w:t>里面都会有一个对应的</w:t>
-      </w:r>
-      <w:r>
-        <w:rPr>
-          <w:rFonts w:hint="eastAsia"/>
-        </w:rPr>
-        <w:t xml:space="preserve">type </w:t>
-      </w:r>
-      <w:proofErr w:type="spellStart"/>
-      <w:r>
-        <w:rPr>
-          <w:rFonts w:hint="eastAsia"/>
-        </w:rPr>
-        <w:t>vec</w:t>
-      </w:r>
-      <w:proofErr w:type="spellEnd"/>
-      <w:r>
-        <w:rPr>
-          <w:rFonts w:hint="eastAsia"/>
-        </w:rPr>
-        <w:t>，而匿名结构体的</w:t>
-      </w:r>
-      <w:r>
-        <w:rPr>
-          <w:rFonts w:hint="eastAsia"/>
-        </w:rPr>
-        <w:t>member</w:t>
-      </w:r>
-      <w:r>
-        <w:rPr>
-          <w:rFonts w:hint="eastAsia"/>
-        </w:rPr>
-        <w:t>的特征是，没有对应的</w:t>
-      </w:r>
-      <w:r>
-        <w:rPr>
-          <w:rFonts w:hint="eastAsia"/>
-        </w:rPr>
-        <w:t>member name</w:t>
-      </w:r>
-      <w:r>
-        <w:rPr>
-          <w:rFonts w:hint="eastAsia"/>
-        </w:rPr>
-        <w:t>，而且</w:t>
-      </w:r>
-      <w:proofErr w:type="spellStart"/>
-      <w:r>
-        <w:rPr>
-          <w:rFonts w:hint="eastAsia"/>
-        </w:rPr>
-        <w:t>typevec</w:t>
-      </w:r>
-      <w:proofErr w:type="spellEnd"/>
-      <w:r>
-        <w:rPr>
-          <w:rFonts w:hint="eastAsia"/>
-        </w:rPr>
-        <w:t>里面第一个是</w:t>
-      </w:r>
-      <w:proofErr w:type="spellStart"/>
-      <w:r>
-        <w:rPr>
-          <w:rFonts w:hint="eastAsia"/>
-        </w:rPr>
-        <w:t>struct</w:t>
-      </w:r>
-      <w:proofErr w:type="spellEnd"/>
-      <w:r>
-        <w:rPr>
-          <w:rFonts w:hint="eastAsia"/>
-        </w:rPr>
-        <w:t>/union</w:t>
-      </w:r>
-      <w:r>
-        <w:rPr>
-          <w:rFonts w:hint="eastAsia"/>
-        </w:rPr>
-        <w:t>（这个</w:t>
-      </w:r>
-      <w:proofErr w:type="spellStart"/>
-      <w:r>
-        <w:rPr>
-          <w:rFonts w:hint="eastAsia"/>
-        </w:rPr>
-        <w:t>vec</w:t>
-      </w:r>
-      <w:proofErr w:type="spellEnd"/>
-      <w:r>
-        <w:rPr>
-          <w:rFonts w:hint="eastAsia"/>
-        </w:rPr>
         <w:t>有可能有其他的修饰类型在后面，我不确定），而这个</w:t>
       </w:r>
-      <w:proofErr w:type="spellStart"/>
-      <w:r>
-        <w:rPr>
-          <w:rFonts w:hint="eastAsia"/>
-        </w:rPr>
-        <w:t>struct</w:t>
-      </w:r>
-      <w:proofErr w:type="spellEnd"/>
-      <w:r>
-        <w:rPr>
-          <w:rFonts w:hint="eastAsia"/>
-        </w:rPr>
-        <w:t>/union</w:t>
+      <w:r>
+        <w:rPr>
+          <w:rFonts w:hint="eastAsia"/>
+        </w:rPr>
+        <w:t>struct/union</w:t>
       </w:r>
       <w:r>
         <w:rPr>
@@ -8587,7 +8408,7 @@
       <w:tblPr>
         <w:tblStyle w:val="a4"/>
         <w:tblW w:w="0" w:type="auto"/>
-        <w:tblLook w:val="04A0"/>
+        <w:tblLook w:val="04A0" w:firstRow="1" w:lastRow="0" w:firstColumn="1" w:lastColumn="0" w:noHBand="0" w:noVBand="1"/>
       </w:tblPr>
       <w:tblGrid>
         <w:gridCol w:w="8522"/>
@@ -8817,14 +8638,12 @@
         </w:rPr>
         <w:t>我在</w:t>
       </w:r>
-      <w:proofErr w:type="spellStart"/>
       <w:r>
         <w:rPr>
           <w:rFonts w:hint="eastAsia"/>
         </w:rPr>
         <w:t>struct</w:t>
       </w:r>
-      <w:proofErr w:type="spellEnd"/>
       <w:r>
         <w:rPr>
           <w:rFonts w:hint="eastAsia"/>
@@ -8850,7 +8669,7 @@
       <w:tblPr>
         <w:tblStyle w:val="a4"/>
         <w:tblW w:w="0" w:type="auto"/>
-        <w:tblLook w:val="04A0"/>
+        <w:tblLook w:val="04A0" w:firstRow="1" w:lastRow="0" w:firstColumn="1" w:lastColumn="0" w:noHBand="0" w:noVBand="1"/>
       </w:tblPr>
       <w:tblGrid>
         <w:gridCol w:w="8522"/>
@@ -9155,21 +8974,7 @@
         <w:rPr>
           <w:rFonts w:hint="eastAsia"/>
         </w:rPr>
-        <w:t>(</w:t>
-      </w:r>
-      <w:proofErr w:type="spellStart"/>
-      <w:r>
-        <w:rPr>
-          <w:rFonts w:hint="eastAsia"/>
-        </w:rPr>
-        <w:t>struct</w:t>
-      </w:r>
-      <w:proofErr w:type="spellEnd"/>
-      <w:r>
-        <w:rPr>
-          <w:rFonts w:hint="eastAsia"/>
-        </w:rPr>
-        <w:t xml:space="preserve"> a)</w:t>
+        <w:t>(struct a)</w:t>
       </w:r>
       <w:r>
         <w:rPr>
@@ -9969,7 +9774,7 @@
       <w:tblPr>
         <w:tblStyle w:val="a4"/>
         <w:tblW w:w="0" w:type="auto"/>
-        <w:tblLook w:val="04A0"/>
+        <w:tblLook w:val="04A0" w:firstRow="1" w:lastRow="0" w:firstColumn="1" w:lastColumn="0" w:noHBand="0" w:noVBand="1"/>
       </w:tblPr>
       <w:tblGrid>
         <w:gridCol w:w="8522"/>
@@ -9987,11 +9792,9 @@
             <w:shd w:val="clear" w:color="auto" w:fill="DDD9C3" w:themeFill="background2" w:themeFillShade="E6"/>
           </w:tcPr>
           <w:p>
-            <w:proofErr w:type="spellStart"/>
             <w:r>
               <w:t>Int</w:t>
             </w:r>
-            <w:proofErr w:type="spellEnd"/>
             <w:r>
               <w:rPr>
                 <w:rFonts w:hint="eastAsia"/>
@@ -10026,75 +9829,63 @@
         </w:rPr>
         <w:t>这是很常见的事情对吧，但是由于我在</w:t>
       </w:r>
+      <w:r>
+        <w:rPr>
+          <w:rFonts w:hint="eastAsia"/>
+        </w:rPr>
+        <w:t>declarator</w:t>
+      </w:r>
+      <w:r>
+        <w:rPr>
+          <w:rFonts w:hint="eastAsia"/>
+        </w:rPr>
+        <w:t>中的设计，他会直接改变插入的</w:t>
+      </w:r>
       <w:proofErr w:type="spellStart"/>
       <w:r>
         <w:rPr>
           <w:rFonts w:hint="eastAsia"/>
         </w:rPr>
+        <w:t>vec</w:t>
+      </w:r>
+      <w:proofErr w:type="spellEnd"/>
+      <w:r>
+        <w:rPr>
+          <w:rFonts w:hint="eastAsia"/>
+        </w:rPr>
+        <w:t>的内容，所以如果使用一个</w:t>
+      </w:r>
+      <w:proofErr w:type="spellStart"/>
+      <w:r>
+        <w:rPr>
+          <w:rFonts w:hint="eastAsia"/>
+        </w:rPr>
+        <w:t>vec</w:t>
+      </w:r>
+      <w:proofErr w:type="spellEnd"/>
+      <w:r>
+        <w:rPr>
+          <w:rFonts w:hint="eastAsia"/>
+        </w:rPr>
+        <w:t>来表示多个</w:t>
+      </w:r>
+      <w:r>
+        <w:rPr>
+          <w:rFonts w:hint="eastAsia"/>
+        </w:rPr>
         <w:t>declarator</w:t>
       </w:r>
-      <w:proofErr w:type="spellEnd"/>
-      <w:r>
-        <w:rPr>
-          <w:rFonts w:hint="eastAsia"/>
-        </w:rPr>
-        <w:t>中的设计，他会直接改变插入的</w:t>
-      </w:r>
-      <w:proofErr w:type="spellStart"/>
-      <w:r>
-        <w:rPr>
-          <w:rFonts w:hint="eastAsia"/>
-        </w:rPr>
-        <w:t>vec</w:t>
-      </w:r>
-      <w:proofErr w:type="spellEnd"/>
-      <w:r>
-        <w:rPr>
-          <w:rFonts w:hint="eastAsia"/>
-        </w:rPr>
-        <w:t>的内容，所以如果使用一个</w:t>
-      </w:r>
-      <w:proofErr w:type="spellStart"/>
-      <w:r>
-        <w:rPr>
-          <w:rFonts w:hint="eastAsia"/>
-        </w:rPr>
-        <w:t>vec</w:t>
-      </w:r>
-      <w:proofErr w:type="spellEnd"/>
-      <w:r>
-        <w:rPr>
-          <w:rFonts w:hint="eastAsia"/>
-        </w:rPr>
-        <w:t>来表示多个</w:t>
-      </w:r>
-      <w:proofErr w:type="spellStart"/>
-      <w:r>
-        <w:rPr>
-          <w:rFonts w:hint="eastAsia"/>
-        </w:rPr>
-        <w:t>declarator</w:t>
-      </w:r>
-      <w:proofErr w:type="spellEnd"/>
       <w:r>
         <w:rPr>
           <w:rFonts w:hint="eastAsia"/>
         </w:rPr>
         <w:t>的类型，那么后面的声明符的类型会被前面的声明符的类型所“污染”，所以这里遍历</w:t>
       </w:r>
-      <w:proofErr w:type="spellStart"/>
-      <w:r>
-        <w:rPr>
-          <w:rFonts w:hint="eastAsia"/>
-        </w:rPr>
-        <w:t>declarator</w:t>
-      </w:r>
-      <w:proofErr w:type="spellEnd"/>
-      <w:r>
-        <w:rPr>
-          <w:rFonts w:hint="eastAsia"/>
-        </w:rPr>
-        <w:t xml:space="preserve"> list</w:t>
+      <w:r>
+        <w:rPr>
+          <w:rFonts w:hint="eastAsia"/>
+        </w:rPr>
+        <w:t>declarator list</w:t>
       </w:r>
       <w:r>
         <w:rPr>
@@ -11185,16 +10976,8 @@
         <w:rPr>
           <w:rFonts w:hint="eastAsia"/>
         </w:rPr>
-        <w:t xml:space="preserve"> </w:t>
-      </w:r>
-      <w:proofErr w:type="spellStart"/>
-      <w:r>
-        <w:rPr>
-          <w:rFonts w:hint="eastAsia"/>
-        </w:rPr>
-        <w:t>int</w:t>
-      </w:r>
-      <w:proofErr w:type="spellEnd"/>
+        <w:t xml:space="preserve"> int</w:t>
+      </w:r>
       <w:r>
         <w:rPr>
           <w:rFonts w:hint="eastAsia"/>
@@ -11350,7 +11133,7 @@
         <w:tblStyle w:val="a4"/>
         <w:tblW w:w="0" w:type="auto"/>
         <w:tblInd w:w="420" w:type="dxa"/>
-        <w:tblLook w:val="04A0"/>
+        <w:tblLook w:val="04A0" w:firstRow="1" w:lastRow="0" w:firstColumn="1" w:lastColumn="0" w:noHBand="0" w:noVBand="1"/>
       </w:tblPr>
       <w:tblGrid>
         <w:gridCol w:w="8102"/>
@@ -13449,9 +13232,6 @@
     <w:p>
       <w:pPr>
         <w:ind w:firstLine="420"/>
-        <w:rPr>
-          <w:rFonts w:hint="eastAsia"/>
-        </w:rPr>
       </w:pPr>
       <w:r>
         <w:rPr>
@@ -13505,9 +13285,6 @@
     <w:p>
       <w:pPr>
         <w:ind w:firstLine="420"/>
-        <w:rPr>
-          <w:rFonts w:hint="eastAsia"/>
-        </w:rPr>
       </w:pPr>
       <w:r>
         <w:rPr>
@@ -13565,147 +13342,136 @@
         </w:rPr>
         <w:t>，最为关键的问题是，这是否影响</w:t>
       </w:r>
+      <w:r>
+        <w:rPr>
+          <w:rFonts w:hint="eastAsia"/>
+        </w:rPr>
+        <w:t>struct</w:t>
+      </w:r>
+      <w:r>
+        <w:rPr>
+          <w:rFonts w:hint="eastAsia"/>
+        </w:rPr>
+        <w:t>的内存分布，在</w:t>
+      </w:r>
+      <w:r>
+        <w:rPr>
+          <w:rFonts w:hint="eastAsia"/>
+        </w:rPr>
+        <w:t>C++</w:t>
+      </w:r>
+      <w:r>
+        <w:rPr>
+          <w:rFonts w:hint="eastAsia"/>
+        </w:rPr>
+        <w:t>中，</w:t>
+      </w:r>
+      <w:r>
+        <w:t xml:space="preserve">struct </w:t>
+      </w:r>
       <w:proofErr w:type="spellStart"/>
       <w:r>
+        <w:t>alignas</w:t>
+      </w:r>
+      <w:proofErr w:type="spellEnd"/>
+      <w:r>
+        <w:t>(</w:t>
+      </w:r>
+      <w:r>
+        <w:rPr>
+          <w:rFonts w:hint="eastAsia"/>
+        </w:rPr>
+        <w:t>8</w:t>
+      </w:r>
+      <w:r>
+        <w:t>)</w:t>
+      </w:r>
+      <w:r>
+        <w:t xml:space="preserve"> </w:t>
+      </w:r>
+      <w:proofErr w:type="spellStart"/>
+      <w:r>
+        <w:t>struct_tes</w:t>
+      </w:r>
+      <w:r>
+        <w:rPr>
+          <w:rFonts w:hint="eastAsia"/>
+        </w:rPr>
+        <w:t>t</w:t>
+      </w:r>
+      <w:proofErr w:type="spellEnd"/>
+      <w:r>
+        <w:rPr>
+          <w:rFonts w:hint="eastAsia"/>
+        </w:rPr>
+        <w:t>{}</w:t>
+      </w:r>
+      <w:r>
+        <w:rPr>
+          <w:rFonts w:hint="eastAsia"/>
+        </w:rPr>
+        <w:t>这样的结构是存在的，但是在</w:t>
+      </w:r>
+      <w:r>
+        <w:rPr>
+          <w:rFonts w:hint="eastAsia"/>
+        </w:rPr>
+        <w:t>C</w:t>
+      </w:r>
+      <w:r>
+        <w:rPr>
+          <w:rFonts w:hint="eastAsia"/>
+        </w:rPr>
+        <w:t>标准中，这连</w:t>
+      </w:r>
+      <w:r>
+        <w:rPr>
+          <w:rFonts w:hint="eastAsia"/>
+        </w:rPr>
+        <w:t>parser</w:t>
+      </w:r>
+      <w:r>
+        <w:rPr>
+          <w:rFonts w:hint="eastAsia"/>
+        </w:rPr>
+        <w:t>都过不去的。</w:t>
+      </w:r>
+      <w:r>
+        <w:rPr>
+          <w:rFonts w:hint="eastAsia"/>
+        </w:rPr>
+        <w:t>因为</w:t>
+      </w:r>
+      <w:r>
         <w:rPr>
           <w:rFonts w:hint="eastAsia"/>
         </w:rPr>
         <w:t>struct</w:t>
       </w:r>
-      <w:proofErr w:type="spellEnd"/>
-      <w:r>
-        <w:rPr>
-          <w:rFonts w:hint="eastAsia"/>
-        </w:rPr>
-        <w:t>的内存分布，在</w:t>
-      </w:r>
-      <w:r>
-        <w:rPr>
-          <w:rFonts w:hint="eastAsia"/>
-        </w:rPr>
-        <w:t>C++</w:t>
-      </w:r>
-      <w:r>
-        <w:rPr>
-          <w:rFonts w:hint="eastAsia"/>
-        </w:rPr>
-        <w:t>中，</w:t>
-      </w:r>
-      <w:proofErr w:type="spellStart"/>
-      <w:r>
+      <w:r>
+        <w:rPr>
+          <w:rFonts w:hint="eastAsia"/>
+        </w:rPr>
+        <w:t>后面不能跟这个东西，我在网上看到的翻译是，</w:t>
+      </w:r>
+      <w:r>
+        <w:rPr>
+          <w:rFonts w:hint="eastAsia"/>
+        </w:rPr>
+        <w:t>C11</w:t>
+      </w:r>
+      <w:r>
+        <w:rPr>
+          <w:rFonts w:hint="eastAsia"/>
+        </w:rPr>
+        <w:t>标准，正如我看到的文本一样是不支持</w:t>
+      </w:r>
+      <w:r>
+        <w:rPr>
+          <w:rFonts w:hint="eastAsia"/>
+        </w:rPr>
         <w:t>struct</w:t>
       </w:r>
-      <w:proofErr w:type="spellEnd"/>
-      <w:r>
-        <w:t xml:space="preserve"> </w:t>
-      </w:r>
-      <w:proofErr w:type="spellStart"/>
-      <w:r>
-        <w:t>alignas</w:t>
-      </w:r>
-      <w:proofErr w:type="spellEnd"/>
-      <w:r>
-        <w:t>(</w:t>
-      </w:r>
-      <w:r>
-        <w:rPr>
-          <w:rFonts w:hint="eastAsia"/>
-        </w:rPr>
-        <w:t>8</w:t>
-      </w:r>
-      <w:r>
-        <w:t>)</w:t>
-      </w:r>
-      <w:r>
-        <w:t xml:space="preserve"> </w:t>
-      </w:r>
-      <w:proofErr w:type="spellStart"/>
-      <w:r>
-        <w:t>struct_tes</w:t>
-      </w:r>
-      <w:r>
-        <w:rPr>
-          <w:rFonts w:hint="eastAsia"/>
-        </w:rPr>
-        <w:t>t</w:t>
-      </w:r>
-      <w:proofErr w:type="spellEnd"/>
-      <w:r>
-        <w:rPr>
-          <w:rFonts w:hint="eastAsia"/>
-        </w:rPr>
-        <w:t>{}</w:t>
-      </w:r>
-      <w:r>
-        <w:rPr>
-          <w:rFonts w:hint="eastAsia"/>
-        </w:rPr>
-        <w:t>这样的结构是存在的，但是在</w:t>
-      </w:r>
-      <w:r>
-        <w:rPr>
-          <w:rFonts w:hint="eastAsia"/>
-        </w:rPr>
-        <w:t>C</w:t>
-      </w:r>
-      <w:r>
-        <w:rPr>
-          <w:rFonts w:hint="eastAsia"/>
-        </w:rPr>
-        <w:t>标准中，这连</w:t>
-      </w:r>
-      <w:r>
-        <w:rPr>
-          <w:rFonts w:hint="eastAsia"/>
-        </w:rPr>
-        <w:t>parser</w:t>
-      </w:r>
-      <w:r>
-        <w:rPr>
-          <w:rFonts w:hint="eastAsia"/>
-        </w:rPr>
-        <w:t>都过不去的。</w:t>
-      </w:r>
-      <w:r>
-        <w:rPr>
-          <w:rFonts w:hint="eastAsia"/>
-        </w:rPr>
-        <w:t>因为</w:t>
-      </w:r>
-      <w:proofErr w:type="spellStart"/>
-      <w:r>
-        <w:rPr>
-          <w:rFonts w:hint="eastAsia"/>
-        </w:rPr>
-        <w:t>struct</w:t>
-      </w:r>
-      <w:proofErr w:type="spellEnd"/>
-      <w:r>
-        <w:rPr>
-          <w:rFonts w:hint="eastAsia"/>
-        </w:rPr>
-        <w:t>后面不能跟这个东西，我在网上看到的翻译是，</w:t>
-      </w:r>
-      <w:r>
-        <w:rPr>
-          <w:rFonts w:hint="eastAsia"/>
-        </w:rPr>
-        <w:t>C11</w:t>
-      </w:r>
-      <w:r>
-        <w:rPr>
-          <w:rFonts w:hint="eastAsia"/>
-        </w:rPr>
-        <w:t>标准，正如我看到的文本一样是不支持</w:t>
-      </w:r>
-      <w:proofErr w:type="spellStart"/>
-      <w:r>
-        <w:rPr>
-          <w:rFonts w:hint="eastAsia"/>
-        </w:rPr>
-        <w:t>struct</w:t>
-      </w:r>
-      <w:proofErr w:type="spellEnd"/>
       <w:r>
         <w:rPr>
           <w:rFonts w:hint="eastAsia"/>
@@ -13747,21 +13513,7 @@
           <w:rFonts w:hint="eastAsia"/>
         </w:rPr>
         <w:lastRenderedPageBreak/>
-        <w:t>到底是什么</w:t>
-      </w:r>
-      <w:proofErr w:type="gramStart"/>
-      <w:r>
-        <w:rPr>
-          <w:rFonts w:hint="eastAsia"/>
-        </w:rPr>
-        <w:t>个</w:t>
-      </w:r>
-      <w:proofErr w:type="gramEnd"/>
-      <w:r>
-        <w:rPr>
-          <w:rFonts w:hint="eastAsia"/>
-        </w:rPr>
-        <w:t>意思</w:t>
+        <w:t>到底是什么个意思</w:t>
       </w:r>
       <w:r>
         <w:rPr>
@@ -13814,9 +13566,6 @@
     <w:p>
       <w:pPr>
         <w:ind w:firstLine="420"/>
-        <w:rPr>
-          <w:rFonts w:hint="eastAsia"/>
-        </w:rPr>
       </w:pPr>
       <w:r>
         <w:rPr>
@@ -13833,9 +13582,6 @@
           <w:numId w:val="17"/>
         </w:numPr>
         <w:ind w:firstLineChars="0"/>
-        <w:rPr>
-          <w:rFonts w:hint="eastAsia"/>
-        </w:rPr>
       </w:pPr>
       <w:proofErr w:type="spellStart"/>
       <w:r>
@@ -13863,14 +13609,12 @@
         </w:rPr>
         <w:t xml:space="preserve">declaration of </w:t>
       </w:r>
-      <w:proofErr w:type="spellStart"/>
       <w:r>
         <w:rPr>
           <w:rFonts w:hint="eastAsia"/>
         </w:rPr>
         <w:t>typedef</w:t>
       </w:r>
-      <w:proofErr w:type="spellEnd"/>
       <w:r>
         <w:rPr>
           <w:rFonts w:hint="eastAsia"/>
@@ -13929,21 +13673,7 @@
         <w:rPr>
           <w:rFonts w:hint="eastAsia"/>
         </w:rPr>
-        <w:t>（这个的难点在于，</w:t>
-      </w:r>
-      <w:proofErr w:type="gramStart"/>
-      <w:r>
-        <w:rPr>
-          <w:rFonts w:hint="eastAsia"/>
-        </w:rPr>
-        <w:t>何处做</w:t>
-      </w:r>
-      <w:proofErr w:type="gramEnd"/>
-      <w:r>
-        <w:rPr>
-          <w:rFonts w:hint="eastAsia"/>
-        </w:rPr>
-        <w:t>这样的检验，</w:t>
+        <w:t>（这个的难点在于，何处做这样的检验，</w:t>
       </w:r>
       <w:r>
         <w:rPr>
@@ -13957,14 +13687,12 @@
         </w:rPr>
         <w:t>的检验肯定是在</w:t>
       </w:r>
-      <w:proofErr w:type="spellStart"/>
       <w:r>
         <w:rPr>
           <w:rFonts w:hint="eastAsia"/>
         </w:rPr>
         <w:t>struct</w:t>
       </w:r>
-      <w:proofErr w:type="spellEnd"/>
       <w:r>
         <w:rPr>
           <w:rFonts w:hint="eastAsia"/>
@@ -14039,14 +13767,12 @@
         </w:rPr>
         <w:t>，而</w:t>
       </w:r>
-      <w:proofErr w:type="spellStart"/>
       <w:r>
         <w:rPr>
           <w:rFonts w:hint="eastAsia"/>
         </w:rPr>
         <w:t>typedef</w:t>
       </w:r>
-      <w:proofErr w:type="spellEnd"/>
       <w:r>
         <w:rPr>
           <w:rFonts w:hint="eastAsia"/>
@@ -14188,9 +13914,6 @@
           <w:numId w:val="17"/>
         </w:numPr>
         <w:ind w:firstLineChars="0"/>
-        <w:rPr>
-          <w:rFonts w:hint="eastAsia"/>
-        </w:rPr>
       </w:pPr>
       <w:r>
         <w:rPr>
@@ -14198,14 +13921,12 @@
         </w:rPr>
         <w:t>常量表达式是一个常量，且是</w:t>
       </w:r>
-      <w:proofErr w:type="spellStart"/>
       <w:r>
         <w:rPr>
           <w:rFonts w:hint="eastAsia"/>
         </w:rPr>
         <w:t>int</w:t>
       </w:r>
-      <w:proofErr w:type="spellEnd"/>
       <w:r>
         <w:rPr>
           <w:rFonts w:hint="eastAsia"/>
@@ -14270,9 +13991,6 @@
           <w:numId w:val="17"/>
         </w:numPr>
         <w:ind w:firstLineChars="0"/>
-        <w:rPr>
-          <w:rFonts w:hint="eastAsia"/>
-        </w:rPr>
       </w:pPr>
       <w:r>
         <w:rPr>
@@ -14388,9 +14106,6 @@
           <w:numId w:val="17"/>
         </w:numPr>
         <w:ind w:firstLineChars="0"/>
-        <w:rPr>
-          <w:rFonts w:hint="eastAsia"/>
-        </w:rPr>
       </w:pPr>
       <w:r>
         <w:rPr>
@@ -14468,9 +14183,6 @@
           <w:numId w:val="17"/>
         </w:numPr>
         <w:ind w:firstLineChars="0"/>
-        <w:rPr>
-          <w:rFonts w:hint="eastAsia"/>
-        </w:rPr>
       </w:pPr>
       <w:r>
         <w:rPr>
@@ -14532,9 +14244,6 @@
           <w:numId w:val="17"/>
         </w:numPr>
         <w:ind w:firstLineChars="0"/>
-        <w:rPr>
-          <w:rFonts w:hint="eastAsia"/>
-        </w:rPr>
       </w:pPr>
       <w:r>
         <w:rPr>
@@ -14666,14 +14375,12 @@
         </w:rPr>
         <w:t>（这个可以在</w:t>
       </w:r>
-      <w:proofErr w:type="spellStart"/>
       <w:r>
         <w:rPr>
           <w:rFonts w:hint="eastAsia"/>
         </w:rPr>
         <w:t>declarator</w:t>
       </w:r>
-      <w:proofErr w:type="spellEnd"/>
       <w:r>
         <w:rPr>
           <w:rFonts w:hint="eastAsia"/>
@@ -14918,7 +14625,7 @@
       <w:tblPr>
         <w:tblStyle w:val="a4"/>
         <w:tblW w:w="0" w:type="auto"/>
-        <w:tblLook w:val="04A0"/>
+        <w:tblLook w:val="04A0" w:firstRow="1" w:lastRow="0" w:firstColumn="1" w:lastColumn="0" w:noHBand="0" w:noVBand="1"/>
       </w:tblPr>
       <w:tblGrid>
         <w:gridCol w:w="8522"/>
@@ -15090,7 +14797,7 @@
       <w:tblPr>
         <w:tblStyle w:val="a4"/>
         <w:tblW w:w="0" w:type="auto"/>
-        <w:tblLook w:val="04A0"/>
+        <w:tblLook w:val="04A0" w:firstRow="1" w:lastRow="0" w:firstColumn="1" w:lastColumn="0" w:noHBand="0" w:noVBand="1"/>
       </w:tblPr>
       <w:tblGrid>
         <w:gridCol w:w="8522"/>
@@ -15466,7 +15173,7 @@
       <w:tblPr>
         <w:tblStyle w:val="a4"/>
         <w:tblW w:w="0" w:type="auto"/>
-        <w:tblLook w:val="04A0"/>
+        <w:tblLook w:val="04A0" w:firstRow="1" w:lastRow="0" w:firstColumn="1" w:lastColumn="0" w:noHBand="0" w:noVBand="1"/>
       </w:tblPr>
       <w:tblGrid>
         <w:gridCol w:w="8522"/>
@@ -15853,7 +15560,7 @@
       <w:tblPr>
         <w:tblStyle w:val="a4"/>
         <w:tblW w:w="0" w:type="auto"/>
-        <w:tblLook w:val="04A0"/>
+        <w:tblLook w:val="04A0" w:firstRow="1" w:lastRow="0" w:firstColumn="1" w:lastColumn="0" w:noHBand="0" w:noVBand="1"/>
       </w:tblPr>
       <w:tblGrid>
         <w:gridCol w:w="8522"/>
@@ -16429,14 +16136,12 @@
         </w:rPr>
         <w:t>如果出现了</w:t>
       </w:r>
-      <w:proofErr w:type="spellStart"/>
       <w:r>
         <w:rPr>
           <w:rFonts w:hint="eastAsia"/>
         </w:rPr>
         <w:t>qual</w:t>
       </w:r>
-      <w:proofErr w:type="spellEnd"/>
       <w:r>
         <w:rPr>
           <w:rFonts w:hint="eastAsia"/>
@@ -16479,14 +16184,12 @@
         </w:rPr>
         <w:t>，所以检验方法是检查</w:t>
       </w:r>
-      <w:proofErr w:type="spellStart"/>
       <w:r>
         <w:rPr>
           <w:rFonts w:hint="eastAsia"/>
         </w:rPr>
         <w:t>declarator</w:t>
       </w:r>
-      <w:proofErr w:type="spellEnd"/>
       <w:r>
         <w:rPr>
           <w:rFonts w:hint="eastAsia"/>
@@ -16529,14 +16232,12 @@
         </w:rPr>
         <w:t>，那么他的</w:t>
       </w:r>
-      <w:proofErr w:type="spellStart"/>
       <w:r>
         <w:rPr>
           <w:rFonts w:hint="eastAsia"/>
         </w:rPr>
         <w:t>qual</w:t>
       </w:r>
-      <w:proofErr w:type="spellEnd"/>
       <w:r>
         <w:rPr>
           <w:rFonts w:hint="eastAsia"/>
@@ -17070,14 +16771,12 @@
         </w:rPr>
         <w:t>而不是</w:t>
       </w:r>
-      <w:proofErr w:type="spellStart"/>
       <w:r>
         <w:rPr>
           <w:rFonts w:hint="eastAsia"/>
         </w:rPr>
         <w:t>expr</w:t>
       </w:r>
-      <w:proofErr w:type="spellEnd"/>
       <w:r>
         <w:rPr>
           <w:rFonts w:hint="eastAsia"/>
@@ -17254,16 +16953,8 @@
         <w:rPr>
           <w:rFonts w:hint="eastAsia"/>
         </w:rPr>
-        <w:t xml:space="preserve"> </w:t>
-      </w:r>
-      <w:proofErr w:type="spellStart"/>
-      <w:r>
-        <w:rPr>
-          <w:rFonts w:hint="eastAsia"/>
-        </w:rPr>
-        <w:t>int</w:t>
-      </w:r>
-      <w:proofErr w:type="spellEnd"/>
+        <w:t xml:space="preserve"> int</w:t>
+      </w:r>
       <w:r>
         <w:rPr>
           <w:rFonts w:hint="eastAsia"/>
@@ -17852,14 +17543,12 @@
         </w:rPr>
         <w:t>后面跟着一个</w:t>
       </w:r>
-      <w:proofErr w:type="spellStart"/>
       <w:r>
         <w:rPr>
           <w:rFonts w:hint="eastAsia"/>
         </w:rPr>
         <w:t>int</w:t>
       </w:r>
-      <w:proofErr w:type="spellEnd"/>
       <w:r>
         <w:rPr>
           <w:rFonts w:hint="eastAsia"/>
@@ -17902,14 +17591,12 @@
         </w:rPr>
         <w:t>还是按照</w:t>
       </w:r>
-      <w:proofErr w:type="spellStart"/>
       <w:r>
         <w:rPr>
           <w:rFonts w:hint="eastAsia"/>
         </w:rPr>
         <w:t>int</w:t>
       </w:r>
-      <w:proofErr w:type="spellEnd"/>
       <w:r>
         <w:rPr>
           <w:rFonts w:hint="eastAsia"/>
@@ -19200,8 +18887,16 @@
         <w:rPr>
           <w:rFonts w:hint="eastAsia"/>
         </w:rPr>
-        <w:t>compound stmt</w:t>
-      </w:r>
+        <w:t xml:space="preserve">compound </w:t>
+      </w:r>
+      <w:proofErr w:type="spellStart"/>
+      <w:r>
+        <w:rPr>
+          <w:rFonts w:hint="eastAsia"/>
+        </w:rPr>
+        <w:t>stmt</w:t>
+      </w:r>
+      <w:proofErr w:type="spellEnd"/>
       <w:r>
         <w:rPr>
           <w:rFonts w:hint="eastAsia"/>
@@ -19214,14 +18909,12 @@
         </w:rPr>
         <w:t>在符号表中，重复在</w:t>
       </w:r>
-      <w:proofErr w:type="spellStart"/>
       <w:r>
         <w:rPr>
           <w:rFonts w:hint="eastAsia"/>
         </w:rPr>
         <w:t>declarator</w:t>
       </w:r>
-      <w:proofErr w:type="spellEnd"/>
       <w:r>
         <w:rPr>
           <w:rFonts w:hint="eastAsia"/>
@@ -19426,7 +19119,7 @@
       <w:tblPr>
         <w:tblStyle w:val="a4"/>
         <w:tblW w:w="0" w:type="auto"/>
-        <w:tblLook w:val="04A0"/>
+        <w:tblLook w:val="04A0" w:firstRow="1" w:lastRow="0" w:firstColumn="1" w:lastColumn="0" w:noHBand="0" w:noVBand="1"/>
       </w:tblPr>
       <w:tblGrid>
         <w:gridCol w:w="8522"/>
@@ -19469,7 +19162,6 @@
             <w:pPr>
               <w:ind w:firstLine="405"/>
             </w:pPr>
-            <w:proofErr w:type="spellStart"/>
             <w:r>
               <w:t>S</w:t>
             </w:r>
@@ -19477,14 +19169,7 @@
               <w:rPr>
                 <w:rFonts w:hint="eastAsia"/>
               </w:rPr>
-              <w:t>tr</w:t>
-            </w:r>
-            <w:proofErr w:type="spellEnd"/>
-            <w:r>
-              <w:rPr>
-                <w:rFonts w:hint="eastAsia"/>
-              </w:rPr>
-              <w:t xml:space="preserve"> </w:t>
+              <w:t xml:space="preserve">tr </w:t>
             </w:r>
             <w:proofErr w:type="spellStart"/>
             <w:r>
@@ -22205,14 +21890,12 @@
         </w:rPr>
         <w:t>或者</w:t>
       </w:r>
-      <w:proofErr w:type="spellStart"/>
       <w:r>
         <w:rPr>
           <w:rFonts w:hint="eastAsia"/>
         </w:rPr>
         <w:t>struct</w:t>
       </w:r>
-      <w:proofErr w:type="spellEnd"/>
       <w:r>
         <w:rPr>
           <w:rFonts w:hint="eastAsia"/>
@@ -23190,19 +22873,11 @@
         </w:rPr>
         <w:t>、对于</w:t>
       </w:r>
-      <w:proofErr w:type="spellStart"/>
-      <w:r>
-        <w:rPr>
-          <w:rFonts w:hint="eastAsia"/>
-        </w:rPr>
-        <w:t>struct</w:t>
-      </w:r>
-      <w:proofErr w:type="spellEnd"/>
-      <w:r>
-        <w:rPr>
-          <w:rFonts w:hint="eastAsia"/>
-        </w:rPr>
-        <w:t xml:space="preserve"> union </w:t>
+      <w:r>
+        <w:rPr>
+          <w:rFonts w:hint="eastAsia"/>
+        </w:rPr>
+        <w:t xml:space="preserve">struct union </w:t>
       </w:r>
       <w:proofErr w:type="spellStart"/>
       <w:r>
@@ -23441,37 +23116,16 @@
       </w:r>
       <w:proofErr w:type="spellEnd"/>
       <w:r>
-        <w:t xml:space="preserve">, </w:t>
+        <w:t xml:space="preserve">, int, long int, and long </w:t>
       </w:r>
       <w:proofErr w:type="spellStart"/>
       <w:r>
-        <w:t>int</w:t>
+        <w:t>long</w:t>
       </w:r>
       <w:proofErr w:type="spellEnd"/>
       <w:r>
-        <w:t xml:space="preserve">, long </w:t>
-      </w:r>
-      <w:proofErr w:type="spellStart"/>
-      <w:r>
-        <w:t>int</w:t>
-      </w:r>
-      <w:proofErr w:type="spellEnd"/>
-      <w:r>
-        <w:t xml:space="preserve">, and long </w:t>
-      </w:r>
-      <w:proofErr w:type="spellStart"/>
-      <w:r>
-        <w:t>long</w:t>
-      </w:r>
-      <w:proofErr w:type="spellEnd"/>
-      <w:r>
-        <w:t xml:space="preserve"> </w:t>
-      </w:r>
-      <w:proofErr w:type="spellStart"/>
-      <w:r>
-        <w:t>int</w:t>
-      </w:r>
-      <w:proofErr w:type="spellEnd"/>
+        <w:t xml:space="preserve"> int</w:t>
+      </w:r>
       <w:r>
         <w:rPr>
           <w:rFonts w:hint="eastAsia"/>
@@ -25066,7 +24720,7 @@
       <w:tblPr>
         <w:tblStyle w:val="a4"/>
         <w:tblW w:w="0" w:type="auto"/>
-        <w:tblLook w:val="04A0"/>
+        <w:tblLook w:val="04A0" w:firstRow="1" w:lastRow="0" w:firstColumn="1" w:lastColumn="0" w:noHBand="0" w:noVBand="1"/>
       </w:tblPr>
       <w:tblGrid>
         <w:gridCol w:w="8522"/>
@@ -25128,100 +24782,94 @@
         </w:rPr>
         <w:t>。后面这个单引号中间是个空格，对应的</w:t>
       </w:r>
+      <w:r>
+        <w:rPr>
+          <w:rFonts w:hint="eastAsia"/>
+        </w:rPr>
+        <w:t>ascii</w:t>
+      </w:r>
+      <w:r>
+        <w:rPr>
+          <w:rFonts w:hint="eastAsia"/>
+        </w:rPr>
+        <w:t>码是</w:t>
+      </w:r>
+      <w:r>
+        <w:rPr>
+          <w:rFonts w:hint="eastAsia"/>
+        </w:rPr>
+        <w:t>32</w:t>
+      </w:r>
+      <w:r>
+        <w:rPr>
+          <w:rFonts w:hint="eastAsia"/>
+        </w:rPr>
+        <w:t>，这么写，绝对不会报任何乱七八糟的错，但是，如果，我改成了双引号</w:t>
+      </w:r>
+      <w:r>
+        <w:rPr>
+          <w:rFonts w:hint="eastAsia"/>
+        </w:rPr>
+        <w:t>，</w:t>
+      </w:r>
       <w:proofErr w:type="spellStart"/>
       <w:r>
         <w:rPr>
           <w:rFonts w:hint="eastAsia"/>
         </w:rPr>
+        <w:t>gcc</w:t>
+      </w:r>
+      <w:proofErr w:type="spellEnd"/>
+      <w:r>
+        <w:rPr>
+          <w:rFonts w:hint="eastAsia"/>
+        </w:rPr>
+        <w:t>会报错</w:t>
+      </w:r>
+      <w:r>
+        <w:rPr>
+          <w:rFonts w:hint="eastAsia"/>
+        </w:rPr>
+        <w:t>。</w:t>
+      </w:r>
+    </w:p>
+    <w:p>
+      <w:r>
+        <w:rPr>
+          <w:rFonts w:hint="eastAsia"/>
+        </w:rPr>
+        <w:tab/>
+      </w:r>
+      <w:r>
+        <w:rPr>
+          <w:rFonts w:hint="eastAsia"/>
+        </w:rPr>
+        <w:t>就一句话就能解释这两者的差别，单引号的是一个</w:t>
+      </w:r>
+      <w:r>
+        <w:rPr>
+          <w:rFonts w:hint="eastAsia"/>
+        </w:rPr>
+        <w:t>int</w:t>
+      </w:r>
+      <w:r>
+        <w:rPr>
+          <w:rFonts w:hint="eastAsia"/>
+        </w:rPr>
+        <w:t>型，他就是一个数</w:t>
+      </w:r>
+      <w:r>
+        <w:rPr>
+          <w:rFonts w:hint="eastAsia"/>
+        </w:rPr>
+        <w:t>，对应的</w:t>
+      </w:r>
+      <w:r>
+        <w:rPr>
+          <w:rFonts w:hint="eastAsia"/>
+        </w:rPr>
         <w:t>ascii</w:t>
       </w:r>
-      <w:proofErr w:type="spellEnd"/>
-      <w:r>
-        <w:rPr>
-          <w:rFonts w:hint="eastAsia"/>
-        </w:rPr>
-        <w:t>码是</w:t>
-      </w:r>
-      <w:r>
-        <w:rPr>
-          <w:rFonts w:hint="eastAsia"/>
-        </w:rPr>
-        <w:t>32</w:t>
-      </w:r>
-      <w:r>
-        <w:rPr>
-          <w:rFonts w:hint="eastAsia"/>
-        </w:rPr>
-        <w:t>，这么写，绝对不会报任何乱七八糟的错，但是，如果，我改成了双引号</w:t>
-      </w:r>
-      <w:r>
-        <w:rPr>
-          <w:rFonts w:hint="eastAsia"/>
-        </w:rPr>
-        <w:t>，</w:t>
-      </w:r>
-      <w:proofErr w:type="spellStart"/>
-      <w:r>
-        <w:rPr>
-          <w:rFonts w:hint="eastAsia"/>
-        </w:rPr>
-        <w:t>gcc</w:t>
-      </w:r>
-      <w:proofErr w:type="spellEnd"/>
-      <w:r>
-        <w:rPr>
-          <w:rFonts w:hint="eastAsia"/>
-        </w:rPr>
-        <w:t>会报错</w:t>
-      </w:r>
-      <w:r>
-        <w:rPr>
-          <w:rFonts w:hint="eastAsia"/>
-        </w:rPr>
-        <w:t>。</w:t>
-      </w:r>
-    </w:p>
-    <w:p>
-      <w:r>
-        <w:rPr>
-          <w:rFonts w:hint="eastAsia"/>
-        </w:rPr>
-        <w:tab/>
-      </w:r>
-      <w:r>
-        <w:rPr>
-          <w:rFonts w:hint="eastAsia"/>
-        </w:rPr>
-        <w:t>就一句话就能解释这两者的差别，单引号的是一个</w:t>
-      </w:r>
-      <w:proofErr w:type="spellStart"/>
-      <w:r>
-        <w:rPr>
-          <w:rFonts w:hint="eastAsia"/>
-        </w:rPr>
-        <w:t>int</w:t>
-      </w:r>
-      <w:proofErr w:type="spellEnd"/>
-      <w:r>
-        <w:rPr>
-          <w:rFonts w:hint="eastAsia"/>
-        </w:rPr>
-        <w:t>型，他就是一个数</w:t>
-      </w:r>
-      <w:r>
-        <w:rPr>
-          <w:rFonts w:hint="eastAsia"/>
-        </w:rPr>
-        <w:t>，对应的</w:t>
-      </w:r>
-      <w:proofErr w:type="spellStart"/>
-      <w:r>
-        <w:rPr>
-          <w:rFonts w:hint="eastAsia"/>
-        </w:rPr>
-        <w:t>ascii</w:t>
-      </w:r>
-      <w:proofErr w:type="spellEnd"/>
       <w:r>
         <w:rPr>
           <w:rFonts w:hint="eastAsia"/>
@@ -26197,14 +25845,12 @@
         </w:rPr>
         <w:t>类型的指针，另一种有</w:t>
       </w:r>
-      <w:proofErr w:type="spellStart"/>
       <w:r>
         <w:rPr>
           <w:rFonts w:hint="eastAsia"/>
         </w:rPr>
         <w:t>int</w:t>
       </w:r>
-      <w:proofErr w:type="spellEnd"/>
       <w:r>
         <w:rPr>
           <w:rFonts w:hint="eastAsia"/>
@@ -26710,14 +26356,12 @@
         </w:rPr>
         <w:t>那个向量啊之类的，不应当占据实际类型，另外，在</w:t>
       </w:r>
-      <w:proofErr w:type="spellStart"/>
       <w:r>
         <w:rPr>
           <w:rFonts w:hint="eastAsia"/>
         </w:rPr>
         <w:t>expr</w:t>
       </w:r>
-      <w:proofErr w:type="spellEnd"/>
       <w:r>
         <w:rPr>
           <w:rFonts w:hint="eastAsia"/>
@@ -26939,7 +26583,7 @@
       <w:tblPr>
         <w:tblStyle w:val="a4"/>
         <w:tblW w:w="0" w:type="auto"/>
-        <w:tblLook w:val="04A0"/>
+        <w:tblLook w:val="04A0" w:firstRow="1" w:lastRow="0" w:firstColumn="1" w:lastColumn="0" w:noHBand="0" w:noVBand="1"/>
       </w:tblPr>
       <w:tblGrid>
         <w:gridCol w:w="8522"/>
@@ -28192,14 +27836,12 @@
         </w:rPr>
         <w:t>和具体的值类型是不同的，所以当某个操作符的返回类型要求是</w:t>
       </w:r>
-      <w:proofErr w:type="spellStart"/>
       <w:r>
         <w:rPr>
           <w:rFonts w:hint="eastAsia"/>
         </w:rPr>
         <w:t>int</w:t>
       </w:r>
-      <w:proofErr w:type="spellEnd"/>
       <w:r>
         <w:rPr>
           <w:rFonts w:hint="eastAsia"/>
@@ -28826,21 +28468,7 @@
         <w:rPr>
           <w:rFonts w:hint="eastAsia"/>
         </w:rPr>
-        <w:t>_Atomic(</w:t>
-      </w:r>
-      <w:proofErr w:type="spellStart"/>
-      <w:r>
-        <w:rPr>
-          <w:rFonts w:hint="eastAsia"/>
-        </w:rPr>
-        <w:t>int</w:t>
-      </w:r>
-      <w:proofErr w:type="spellEnd"/>
-      <w:r>
-        <w:rPr>
-          <w:rFonts w:hint="eastAsia"/>
-        </w:rPr>
-        <w:t xml:space="preserve"> *)</w:t>
+        <w:t>_Atomic(int *)</w:t>
       </w:r>
       <w:r>
         <w:rPr>
@@ -31012,14 +30640,12 @@
         </w:rPr>
         <w:t>理论上而言，</w:t>
       </w:r>
-      <w:proofErr w:type="spellStart"/>
       <w:r>
         <w:rPr>
           <w:rFonts w:hint="eastAsia"/>
         </w:rPr>
         <w:t>expr</w:t>
       </w:r>
-      <w:proofErr w:type="spellEnd"/>
       <w:r>
         <w:rPr>
           <w:rFonts w:hint="eastAsia"/>
@@ -31067,7 +30693,7 @@
       <w:tblPr>
         <w:tblStyle w:val="a4"/>
         <w:tblW w:w="0" w:type="auto"/>
-        <w:tblLook w:val="04A0"/>
+        <w:tblLook w:val="04A0" w:firstRow="1" w:lastRow="0" w:firstColumn="1" w:lastColumn="0" w:noHBand="0" w:noVBand="1"/>
       </w:tblPr>
       <w:tblGrid>
         <w:gridCol w:w="8522"/>
@@ -31674,6 +31300,150 @@
         <w:rPr>
           <w:rFonts w:hint="eastAsia"/>
         </w:rPr>
+        <w:t>这个复杂还包括了因为初始化还可以在</w:t>
+      </w:r>
+      <w:r>
+        <w:rPr>
+          <w:rFonts w:hint="eastAsia"/>
+        </w:rPr>
+        <w:t>compound</w:t>
+      </w:r>
+      <w:r>
+        <w:t xml:space="preserve"> </w:t>
+      </w:r>
+      <w:r>
+        <w:rPr>
+          <w:rFonts w:hint="eastAsia"/>
+        </w:rPr>
+        <w:t>literal</w:t>
+      </w:r>
+      <w:r>
+        <w:rPr>
+          <w:rFonts w:hint="eastAsia"/>
+        </w:rPr>
+        <w:t>里面使用。而那个地方并不会在符号表中申请一个变量，因为没有变量名字。</w:t>
+      </w:r>
+      <w:r>
+        <w:rPr>
+          <w:rFonts w:hint="eastAsia"/>
+        </w:rPr>
+        <w:t>而这会导致没有将结果进行存储。</w:t>
+      </w:r>
+    </w:p>
+    <w:p>
+      <w:pPr>
+        <w:ind w:firstLine="420"/>
+        <w:rPr>
+          <w:rFonts w:hint="eastAsia"/>
+        </w:rPr>
+      </w:pPr>
+      <w:r>
+        <w:rPr>
+          <w:rFonts w:hint="eastAsia"/>
+        </w:rPr>
+        <w:t>对此，我并不再做更多的</w:t>
+      </w:r>
+      <w:r>
+        <w:rPr>
+          <w:rFonts w:hint="eastAsia"/>
+        </w:rPr>
+        <w:t>设计</w:t>
+      </w:r>
+      <w:r>
+        <w:rPr>
+          <w:rFonts w:hint="eastAsia"/>
+        </w:rPr>
+        <w:t>，在</w:t>
+      </w:r>
+      <w:r>
+        <w:rPr>
+          <w:rFonts w:hint="eastAsia"/>
+        </w:rPr>
+        <w:t>semantic</w:t>
+      </w:r>
+      <w:r>
+        <w:rPr>
+          <w:rFonts w:hint="eastAsia"/>
+        </w:rPr>
+        <w:t>的时候做一次检查，而后续中间代码生成的时候，再做一次</w:t>
+      </w:r>
+      <w:proofErr w:type="spellStart"/>
+      <w:r>
+        <w:rPr>
+          <w:rFonts w:hint="eastAsia"/>
+        </w:rPr>
+        <w:t>init</w:t>
+      </w:r>
+      <w:proofErr w:type="spellEnd"/>
+      <w:r>
+        <w:rPr>
+          <w:rFonts w:hint="eastAsia"/>
+        </w:rPr>
+        <w:t>的操作。</w:t>
+      </w:r>
+      <w:r>
+        <w:rPr>
+          <w:rFonts w:hint="eastAsia"/>
+        </w:rPr>
+        <w:t>这确实会浪费一些，但是</w:t>
+      </w:r>
+      <w:r>
+        <w:rPr>
+          <w:rFonts w:hint="eastAsia"/>
+        </w:rPr>
+        <w:t>semantic</w:t>
+      </w:r>
+      <w:r>
+        <w:rPr>
+          <w:rFonts w:hint="eastAsia"/>
+        </w:rPr>
+        <w:t>和中间代码生成相分离，我认为是非常必要的。</w:t>
+      </w:r>
+    </w:p>
+    <w:p>
+      <w:pPr>
+        <w:ind w:firstLine="420"/>
+        <w:rPr>
+          <w:rFonts w:hint="eastAsia"/>
+        </w:rPr>
+      </w:pPr>
+      <w:r>
+        <w:rPr>
+          <w:rFonts w:hint="eastAsia"/>
+        </w:rPr>
+        <w:lastRenderedPageBreak/>
+        <w:t>所以</w:t>
+      </w:r>
+      <w:r>
+        <w:rPr>
+          <w:rFonts w:hint="eastAsia"/>
+        </w:rPr>
+        <w:t>compound</w:t>
+      </w:r>
+      <w:r>
+        <w:t xml:space="preserve"> </w:t>
+      </w:r>
+      <w:r>
+        <w:rPr>
+          <w:rFonts w:hint="eastAsia"/>
+        </w:rPr>
+        <w:t>literal</w:t>
+      </w:r>
+      <w:r>
+        <w:rPr>
+          <w:rFonts w:hint="eastAsia"/>
+        </w:rPr>
+        <w:t>的时候，这里会多出一个野指针，扔掉。</w:t>
+      </w:r>
+    </w:p>
+    <w:p>
+      <w:pPr>
+        <w:ind w:firstLine="420"/>
+      </w:pPr>
+      <w:r>
+        <w:rPr>
+          <w:rFonts w:hint="eastAsia"/>
+        </w:rPr>
         <w:t>另外，在何处分配也是一个巨大的问题，</w:t>
       </w:r>
       <w:r>
@@ -31701,8 +31471,8 @@
 </file>
 
 <file path=word/numbering.xml><?xml version="1.0" encoding="utf-8"?>
-<w:numbering xmlns:ve="http://schemas.openxmlformats.org/markup-compatibility/2006" xmlns:o="urn:schemas-microsoft-com:office:office" xmlns:r="http://schemas.openxmlformats.org/officeDocument/2006/relationships" xmlns:m="http://schemas.openxmlformats.org/officeDocument/2006/math" xmlns:v="urn:schemas-microsoft-com:vml" xmlns:wp="http://schemas.openxmlformats.org/drawingml/2006/wordprocessingDrawing" xmlns:w10="urn:schemas-microsoft-com:office:word" xmlns:w="http://schemas.openxmlformats.org/wordprocessingml/2006/main" xmlns:wne="http://schemas.microsoft.com/office/word/2006/wordml">
-  <w:abstractNum w:abstractNumId="0">
+<w:numbering xmlns:wpc="http://schemas.microsoft.com/office/word/2010/wordprocessingCanvas" xmlns:cx="http://schemas.microsoft.com/office/drawing/2014/chartex" xmlns:cx1="http://schemas.microsoft.com/office/drawing/2015/9/8/chartex" xmlns:cx2="http://schemas.microsoft.com/office/drawing/2015/10/21/chartex" xmlns:cx3="http://schemas.microsoft.com/office/drawing/2016/5/9/chartex" xmlns:cx4="http://schemas.microsoft.com/office/drawing/2016/5/10/chartex" xmlns:cx5="http://schemas.microsoft.com/office/drawing/2016/5/11/chartex" xmlns:cx6="http://schemas.microsoft.com/office/drawing/2016/5/12/chartex" xmlns:cx7="http://schemas.microsoft.com/office/drawing/2016/5/13/chartex" xmlns:cx8="http://schemas.microsoft.com/office/drawing/2016/5/14/chartex" xmlns:mc="http://schemas.openxmlformats.org/markup-compatibility/2006" xmlns:aink="http://schemas.microsoft.com/office/drawing/2016/ink" xmlns:am3d="http://schemas.microsoft.com/office/drawing/2017/model3d" xmlns:o="urn:schemas-microsoft-com:office:office" xmlns:r="http://schemas.openxmlformats.org/officeDocument/2006/relationships" xmlns:m="http://schemas.openxmlformats.org/officeDocument/2006/math" xmlns:v="urn:schemas-microsoft-com:vml" xmlns:wp14="http://schemas.microsoft.com/office/word/2010/wordprocessingDrawing" xmlns:wp="http://schemas.openxmlformats.org/drawingml/2006/wordprocessingDrawing" xmlns:w10="urn:schemas-microsoft-com:office:word" xmlns:w="http://schemas.openxmlformats.org/wordprocessingml/2006/main" xmlns:w14="http://schemas.microsoft.com/office/word/2010/wordml" xmlns:w15="http://schemas.microsoft.com/office/word/2012/wordml" xmlns:w16cex="http://schemas.microsoft.com/office/word/2018/wordml/cex" xmlns:w16cid="http://schemas.microsoft.com/office/word/2016/wordml/cid" xmlns:w16="http://schemas.microsoft.com/office/word/2018/wordml" xmlns:w16sdtdh="http://schemas.microsoft.com/office/word/2020/wordml/sdtdatahash" xmlns:w16se="http://schemas.microsoft.com/office/word/2015/wordml/symex" xmlns:wpg="http://schemas.microsoft.com/office/word/2010/wordprocessingGroup" xmlns:wpi="http://schemas.microsoft.com/office/word/2010/wordprocessingInk" xmlns:wne="http://schemas.microsoft.com/office/word/2006/wordml" xmlns:wps="http://schemas.microsoft.com/office/word/2010/wordprocessingShape" mc:Ignorable="w14 w15 w16se w16cid w16 w16cex w16sdtdh wp14">
+  <w:abstractNum w:abstractNumId="0" w15:restartNumberingAfterBreak="0">
     <w:nsid w:val="08D45DD2"/>
     <w:multiLevelType w:val="hybridMultilevel"/>
     <w:tmpl w:val="3208DF82"/>
@@ -31791,7 +31561,7 @@
       </w:pPr>
     </w:lvl>
   </w:abstractNum>
-  <w:abstractNum w:abstractNumId="1">
+  <w:abstractNum w:abstractNumId="1" w15:restartNumberingAfterBreak="0">
     <w:nsid w:val="12836D24"/>
     <w:multiLevelType w:val="hybridMultilevel"/>
     <w:tmpl w:val="1BC82A20"/>
@@ -31880,7 +31650,7 @@
       </w:pPr>
     </w:lvl>
   </w:abstractNum>
-  <w:abstractNum w:abstractNumId="2">
+  <w:abstractNum w:abstractNumId="2" w15:restartNumberingAfterBreak="0">
     <w:nsid w:val="14510E30"/>
     <w:multiLevelType w:val="hybridMultilevel"/>
     <w:tmpl w:val="699E5F68"/>
@@ -31969,7 +31739,7 @@
       </w:pPr>
     </w:lvl>
   </w:abstractNum>
-  <w:abstractNum w:abstractNumId="3">
+  <w:abstractNum w:abstractNumId="3" w15:restartNumberingAfterBreak="0">
     <w:nsid w:val="167D7D8E"/>
     <w:multiLevelType w:val="hybridMultilevel"/>
     <w:tmpl w:val="91307012"/>
@@ -32058,7 +31828,7 @@
       </w:pPr>
     </w:lvl>
   </w:abstractNum>
-  <w:abstractNum w:abstractNumId="4">
+  <w:abstractNum w:abstractNumId="4" w15:restartNumberingAfterBreak="0">
     <w:nsid w:val="19B86A5F"/>
     <w:multiLevelType w:val="hybridMultilevel"/>
     <w:tmpl w:val="327C3586"/>
@@ -32144,7 +31914,7 @@
       </w:pPr>
     </w:lvl>
   </w:abstractNum>
-  <w:abstractNum w:abstractNumId="5">
+  <w:abstractNum w:abstractNumId="5" w15:restartNumberingAfterBreak="0">
     <w:nsid w:val="21475C9D"/>
     <w:multiLevelType w:val="hybridMultilevel"/>
     <w:tmpl w:val="05A03370"/>
@@ -32233,7 +32003,7 @@
       </w:pPr>
     </w:lvl>
   </w:abstractNum>
-  <w:abstractNum w:abstractNumId="6">
+  <w:abstractNum w:abstractNumId="6" w15:restartNumberingAfterBreak="0">
     <w:nsid w:val="233D077C"/>
     <w:multiLevelType w:val="hybridMultilevel"/>
     <w:tmpl w:val="8EFA8CE6"/>
@@ -32322,7 +32092,7 @@
       </w:pPr>
     </w:lvl>
   </w:abstractNum>
-  <w:abstractNum w:abstractNumId="7">
+  <w:abstractNum w:abstractNumId="7" w15:restartNumberingAfterBreak="0">
     <w:nsid w:val="24004921"/>
     <w:multiLevelType w:val="hybridMultilevel"/>
     <w:tmpl w:val="05D03694"/>
@@ -32435,7 +32205,7 @@
       </w:rPr>
     </w:lvl>
   </w:abstractNum>
-  <w:abstractNum w:abstractNumId="8">
+  <w:abstractNum w:abstractNumId="8" w15:restartNumberingAfterBreak="0">
     <w:nsid w:val="25B84096"/>
     <w:multiLevelType w:val="hybridMultilevel"/>
     <w:tmpl w:val="16F05A66"/>
@@ -32524,7 +32294,7 @@
       </w:pPr>
     </w:lvl>
   </w:abstractNum>
-  <w:abstractNum w:abstractNumId="9">
+  <w:abstractNum w:abstractNumId="9" w15:restartNumberingAfterBreak="0">
     <w:nsid w:val="2B39686F"/>
     <w:multiLevelType w:val="multilevel"/>
     <w:tmpl w:val="7F2C58EE"/>
@@ -32637,7 +32407,7 @@
       </w:pPr>
     </w:lvl>
   </w:abstractNum>
-  <w:abstractNum w:abstractNumId="10">
+  <w:abstractNum w:abstractNumId="10" w15:restartNumberingAfterBreak="0">
     <w:nsid w:val="3C467E02"/>
     <w:multiLevelType w:val="hybridMultilevel"/>
     <w:tmpl w:val="3208DF82"/>
@@ -32726,7 +32496,7 @@
       </w:pPr>
     </w:lvl>
   </w:abstractNum>
-  <w:abstractNum w:abstractNumId="11">
+  <w:abstractNum w:abstractNumId="11" w15:restartNumberingAfterBreak="0">
     <w:nsid w:val="400C3B6B"/>
     <w:multiLevelType w:val="multilevel"/>
     <w:tmpl w:val="736A4E72"/>
@@ -32839,7 +32609,7 @@
       </w:pPr>
     </w:lvl>
   </w:abstractNum>
-  <w:abstractNum w:abstractNumId="12">
+  <w:abstractNum w:abstractNumId="12" w15:restartNumberingAfterBreak="0">
     <w:nsid w:val="46B71555"/>
     <w:multiLevelType w:val="hybridMultilevel"/>
     <w:tmpl w:val="0734A26C"/>
@@ -32928,7 +32698,7 @@
       </w:pPr>
     </w:lvl>
   </w:abstractNum>
-  <w:abstractNum w:abstractNumId="13">
+  <w:abstractNum w:abstractNumId="13" w15:restartNumberingAfterBreak="0">
     <w:nsid w:val="4FAF25C2"/>
     <w:multiLevelType w:val="hybridMultilevel"/>
     <w:tmpl w:val="DEE209D0"/>
@@ -33017,7 +32787,7 @@
       </w:pPr>
     </w:lvl>
   </w:abstractNum>
-  <w:abstractNum w:abstractNumId="14">
+  <w:abstractNum w:abstractNumId="14" w15:restartNumberingAfterBreak="0">
     <w:nsid w:val="536C0A56"/>
     <w:multiLevelType w:val="hybridMultilevel"/>
     <w:tmpl w:val="C5B650F0"/>
@@ -33106,7 +32876,7 @@
       </w:pPr>
     </w:lvl>
   </w:abstractNum>
-  <w:abstractNum w:abstractNumId="15">
+  <w:abstractNum w:abstractNumId="15" w15:restartNumberingAfterBreak="0">
     <w:nsid w:val="69484D59"/>
     <w:multiLevelType w:val="hybridMultilevel"/>
     <w:tmpl w:val="1C60CE08"/>
@@ -33219,7 +32989,7 @@
       </w:rPr>
     </w:lvl>
   </w:abstractNum>
-  <w:abstractNum w:abstractNumId="16">
+  <w:abstractNum w:abstractNumId="16" w15:restartNumberingAfterBreak="0">
     <w:nsid w:val="7F2460E2"/>
     <w:multiLevelType w:val="hybridMultilevel"/>
     <w:tmpl w:val="D894497A"/>
@@ -33363,7 +33133,7 @@
 </file>
 
 <file path=word/styles.xml><?xml version="1.0" encoding="utf-8"?>
-<w:styles xmlns:r="http://schemas.openxmlformats.org/officeDocument/2006/relationships" xmlns:w="http://schemas.openxmlformats.org/wordprocessingml/2006/main">
+<w:styles xmlns:mc="http://schemas.openxmlformats.org/markup-compatibility/2006" xmlns:r="http://schemas.openxmlformats.org/officeDocument/2006/relationships" xmlns:w="http://schemas.openxmlformats.org/wordprocessingml/2006/main" xmlns:w14="http://schemas.microsoft.com/office/word/2010/wordml" xmlns:w15="http://schemas.microsoft.com/office/word/2012/wordml" xmlns:w16cex="http://schemas.microsoft.com/office/word/2018/wordml/cex" xmlns:w16cid="http://schemas.microsoft.com/office/word/2016/wordml/cid" xmlns:w16="http://schemas.microsoft.com/office/word/2018/wordml" xmlns:w16sdtdh="http://schemas.microsoft.com/office/word/2020/wordml/sdtdatahash" xmlns:w16se="http://schemas.microsoft.com/office/word/2015/wordml/symex" mc:Ignorable="w14 w15 w16se w16cid w16 w16cex w16sdtdh">
   <w:docDefaults>
     <w:rPrDefault>
       <w:rPr>
@@ -33376,144 +33146,383 @@
     </w:rPrDefault>
     <w:pPrDefault/>
   </w:docDefaults>
-  <w:latentStyles w:defLockedState="0" w:defUIPriority="99" w:defSemiHidden="1" w:defUnhideWhenUsed="1" w:defQFormat="0" w:count="267">
-    <w:lsdException w:name="Normal" w:semiHidden="0" w:uiPriority="0" w:unhideWhenUsed="0" w:qFormat="1"/>
-    <w:lsdException w:name="heading 1" w:semiHidden="0" w:uiPriority="9" w:unhideWhenUsed="0" w:qFormat="1"/>
-    <w:lsdException w:name="heading 2" w:uiPriority="9" w:qFormat="1"/>
-    <w:lsdException w:name="heading 3" w:uiPriority="9" w:qFormat="1"/>
-    <w:lsdException w:name="heading 4" w:uiPriority="9" w:qFormat="1"/>
-    <w:lsdException w:name="heading 5" w:uiPriority="9" w:qFormat="1"/>
-    <w:lsdException w:name="heading 6" w:uiPriority="9" w:qFormat="1"/>
-    <w:lsdException w:name="heading 7" w:uiPriority="9" w:qFormat="1"/>
-    <w:lsdException w:name="heading 8" w:uiPriority="9" w:qFormat="1"/>
-    <w:lsdException w:name="heading 9" w:uiPriority="9" w:qFormat="1"/>
-    <w:lsdException w:name="toc 1" w:uiPriority="39"/>
-    <w:lsdException w:name="toc 2" w:uiPriority="39"/>
-    <w:lsdException w:name="toc 3" w:uiPriority="39"/>
-    <w:lsdException w:name="toc 4" w:uiPriority="39"/>
-    <w:lsdException w:name="toc 5" w:uiPriority="39"/>
-    <w:lsdException w:name="toc 6" w:uiPriority="39"/>
-    <w:lsdException w:name="toc 7" w:uiPriority="39"/>
-    <w:lsdException w:name="toc 8" w:uiPriority="39"/>
-    <w:lsdException w:name="toc 9" w:uiPriority="39"/>
-    <w:lsdException w:name="caption" w:uiPriority="35" w:qFormat="1"/>
-    <w:lsdException w:name="Title" w:semiHidden="0" w:uiPriority="10" w:unhideWhenUsed="0" w:qFormat="1"/>
-    <w:lsdException w:name="Default Paragraph Font" w:uiPriority="1"/>
-    <w:lsdException w:name="Subtitle" w:semiHidden="0" w:uiPriority="11" w:unhideWhenUsed="0" w:qFormat="1"/>
-    <w:lsdException w:name="Strong" w:semiHidden="0" w:uiPriority="22" w:unhideWhenUsed="0" w:qFormat="1"/>
-    <w:lsdException w:name="Emphasis" w:semiHidden="0" w:uiPriority="20" w:unhideWhenUsed="0" w:qFormat="1"/>
-    <w:lsdException w:name="Table Grid" w:semiHidden="0" w:uiPriority="59" w:unhideWhenUsed="0"/>
-    <w:lsdException w:name="Placeholder Text" w:unhideWhenUsed="0"/>
-    <w:lsdException w:name="No Spacing" w:semiHidden="0" w:uiPriority="1" w:unhideWhenUsed="0" w:qFormat="1"/>
-    <w:lsdException w:name="Light Shading" w:semiHidden="0" w:uiPriority="60" w:unhideWhenUsed="0"/>
-    <w:lsdException w:name="Light List" w:semiHidden="0" w:uiPriority="61" w:unhideWhenUsed="0"/>
-    <w:lsdException w:name="Light Grid" w:semiHidden="0" w:uiPriority="62" w:unhideWhenUsed="0"/>
-    <w:lsdException w:name="Medium Shading 1" w:semiHidden="0" w:uiPriority="63" w:unhideWhenUsed="0"/>
-    <w:lsdException w:name="Medium Shading 2" w:semiHidden="0" w:uiPriority="64" w:unhideWhenUsed="0"/>
-    <w:lsdException w:name="Medium List 1" w:semiHidden="0" w:uiPriority="65" w:unhideWhenUsed="0"/>
-    <w:lsdException w:name="Medium List 2" w:semiHidden="0" w:uiPriority="66" w:unhideWhenUsed="0"/>
-    <w:lsdException w:name="Medium Grid 1" w:semiHidden="0" w:uiPriority="67" w:unhideWhenUsed="0"/>
-    <w:lsdException w:name="Medium Grid 2" w:semiHidden="0" w:uiPriority="68" w:unhideWhenUsed="0"/>
-    <w:lsdException w:name="Medium Grid 3" w:semiHidden="0" w:uiPriority="69" w:unhideWhenUsed="0"/>
-    <w:lsdException w:name="Dark List" w:semiHidden="0" w:uiPriority="70" w:unhideWhenUsed="0"/>
-    <w:lsdException w:name="Colorful Shading" w:semiHidden="0" w:uiPriority="71" w:unhideWhenUsed="0"/>
-    <w:lsdException w:name="Colorful List" w:semiHidden="0" w:uiPriority="72" w:unhideWhenUsed="0"/>
-    <w:lsdException w:name="Colorful Grid" w:semiHidden="0" w:uiPriority="73" w:unhideWhenUsed="0"/>
-    <w:lsdException w:name="Light Shading Accent 1" w:semiHidden="0" w:uiPriority="60" w:unhideWhenUsed="0"/>
-    <w:lsdException w:name="Light List Accent 1" w:semiHidden="0" w:uiPriority="61" w:unhideWhenUsed="0"/>
-    <w:lsdException w:name="Light Grid Accent 1" w:semiHidden="0" w:uiPriority="62" w:unhideWhenUsed="0"/>
-    <w:lsdException w:name="Medium Shading 1 Accent 1" w:semiHidden="0" w:uiPriority="63" w:unhideWhenUsed="0"/>
-    <w:lsdException w:name="Medium Shading 2 Accent 1" w:semiHidden="0" w:uiPriority="64" w:unhideWhenUsed="0"/>
-    <w:lsdException w:name="Medium List 1 Accent 1" w:semiHidden="0" w:uiPriority="65" w:unhideWhenUsed="0"/>
-    <w:lsdException w:name="Revision" w:unhideWhenUsed="0"/>
-    <w:lsdException w:name="List Paragraph" w:semiHidden="0" w:uiPriority="34" w:unhideWhenUsed="0" w:qFormat="1"/>
-    <w:lsdException w:name="Quote" w:semiHidden="0" w:uiPriority="29" w:unhideWhenUsed="0" w:qFormat="1"/>
-    <w:lsdException w:name="Intense Quote" w:semiHidden="0" w:uiPriority="30" w:unhideWhenUsed="0" w:qFormat="1"/>
-    <w:lsdException w:name="Medium List 2 Accent 1" w:semiHidden="0" w:uiPriority="66" w:unhideWhenUsed="0"/>
-    <w:lsdException w:name="Medium Grid 1 Accent 1" w:semiHidden="0" w:uiPriority="67" w:unhideWhenUsed="0"/>
-    <w:lsdException w:name="Medium Grid 2 Accent 1" w:semiHidden="0" w:uiPriority="68" w:unhideWhenUsed="0"/>
-    <w:lsdException w:name="Medium Grid 3 Accent 1" w:semiHidden="0" w:uiPriority="69" w:unhideWhenUsed="0"/>
-    <w:lsdException w:name="Dark List Accent 1" w:semiHidden="0" w:uiPriority="70" w:unhideWhenUsed="0"/>
-    <w:lsdException w:name="Colorful Shading Accent 1" w:semiHidden="0" w:uiPriority="71" w:unhideWhenUsed="0"/>
-    <w:lsdException w:name="Colorful List Accent 1" w:semiHidden="0" w:uiPriority="72" w:unhideWhenUsed="0"/>
-    <w:lsdException w:name="Colorful Grid Accent 1" w:semiHidden="0" w:uiPriority="73" w:unhideWhenUsed="0"/>
-    <w:lsdException w:name="Light Shading Accent 2" w:semiHidden="0" w:uiPriority="60" w:unhideWhenUsed="0"/>
-    <w:lsdException w:name="Light List Accent 2" w:semiHidden="0" w:uiPriority="61" w:unhideWhenUsed="0"/>
-    <w:lsdException w:name="Light Grid Accent 2" w:semiHidden="0" w:uiPriority="62" w:unhideWhenUsed="0"/>
-    <w:lsdException w:name="Medium Shading 1 Accent 2" w:semiHidden="0" w:uiPriority="63" w:unhideWhenUsed="0"/>
-    <w:lsdException w:name="Medium Shading 2 Accent 2" w:semiHidden="0" w:uiPriority="64" w:unhideWhenUsed="0"/>
-    <w:lsdException w:name="Medium List 1 Accent 2" w:semiHidden="0" w:uiPriority="65" w:unhideWhenUsed="0"/>
-    <w:lsdException w:name="Medium List 2 Accent 2" w:semiHidden="0" w:uiPriority="66" w:unhideWhenUsed="0"/>
-    <w:lsdException w:name="Medium Grid 1 Accent 2" w:semiHidden="0" w:uiPriority="67" w:unhideWhenUsed="0"/>
-    <w:lsdException w:name="Medium Grid 2 Accent 2" w:semiHidden="0" w:uiPriority="68" w:unhideWhenUsed="0"/>
-    <w:lsdException w:name="Medium Grid 3 Accent 2" w:semiHidden="0" w:uiPriority="69" w:unhideWhenUsed="0"/>
-    <w:lsdException w:name="Dark List Accent 2" w:semiHidden="0" w:uiPriority="70" w:unhideWhenUsed="0"/>
-    <w:lsdException w:name="Colorful Shading Accent 2" w:semiHidden="0" w:uiPriority="71" w:unhideWhenUsed="0"/>
-    <w:lsdException w:name="Colorful List Accent 2" w:semiHidden="0" w:uiPriority="72" w:unhideWhenUsed="0"/>
-    <w:lsdException w:name="Colorful Grid Accent 2" w:semiHidden="0" w:uiPriority="73" w:unhideWhenUsed="0"/>
-    <w:lsdException w:name="Light Shading Accent 3" w:semiHidden="0" w:uiPriority="60" w:unhideWhenUsed="0"/>
-    <w:lsdException w:name="Light List Accent 3" w:semiHidden="0" w:uiPriority="61" w:unhideWhenUsed="0"/>
-    <w:lsdException w:name="Light Grid Accent 3" w:semiHidden="0" w:uiPriority="62" w:unhideWhenUsed="0"/>
-    <w:lsdException w:name="Medium Shading 1 Accent 3" w:semiHidden="0" w:uiPriority="63" w:unhideWhenUsed="0"/>
-    <w:lsdException w:name="Medium Shading 2 Accent 3" w:semiHidden="0" w:uiPriority="64" w:unhideWhenUsed="0"/>
-    <w:lsdException w:name="Medium List 1 Accent 3" w:semiHidden="0" w:uiPriority="65" w:unhideWhenUsed="0"/>
-    <w:lsdException w:name="Medium List 2 Accent 3" w:semiHidden="0" w:uiPriority="66" w:unhideWhenUsed="0"/>
-    <w:lsdException w:name="Medium Grid 1 Accent 3" w:semiHidden="0" w:uiPriority="67" w:unhideWhenUsed="0"/>
-    <w:lsdException w:name="Medium Grid 2 Accent 3" w:semiHidden="0" w:uiPriority="68" w:unhideWhenUsed="0"/>
-    <w:lsdException w:name="Medium Grid 3 Accent 3" w:semiHidden="0" w:uiPriority="69" w:unhideWhenUsed="0"/>
-    <w:lsdException w:name="Dark List Accent 3" w:semiHidden="0" w:uiPriority="70" w:unhideWhenUsed="0"/>
-    <w:lsdException w:name="Colorful Shading Accent 3" w:semiHidden="0" w:uiPriority="71" w:unhideWhenUsed="0"/>
-    <w:lsdException w:name="Colorful List Accent 3" w:semiHidden="0" w:uiPriority="72" w:unhideWhenUsed="0"/>
-    <w:lsdException w:name="Colorful Grid Accent 3" w:semiHidden="0" w:uiPriority="73" w:unhideWhenUsed="0"/>
-    <w:lsdException w:name="Light Shading Accent 4" w:semiHidden="0" w:uiPriority="60" w:unhideWhenUsed="0"/>
-    <w:lsdException w:name="Light List Accent 4" w:semiHidden="0" w:uiPriority="61" w:unhideWhenUsed="0"/>
-    <w:lsdException w:name="Light Grid Accent 4" w:semiHidden="0" w:uiPriority="62" w:unhideWhenUsed="0"/>
-    <w:lsdException w:name="Medium Shading 1 Accent 4" w:semiHidden="0" w:uiPriority="63" w:unhideWhenUsed="0"/>
-    <w:lsdException w:name="Medium Shading 2 Accent 4" w:semiHidden="0" w:uiPriority="64" w:unhideWhenUsed="0"/>
-    <w:lsdException w:name="Medium List 1 Accent 4" w:semiHidden="0" w:uiPriority="65" w:unhideWhenUsed="0"/>
-    <w:lsdException w:name="Medium List 2 Accent 4" w:semiHidden="0" w:uiPriority="66" w:unhideWhenUsed="0"/>
-    <w:lsdException w:name="Medium Grid 1 Accent 4" w:semiHidden="0" w:uiPriority="67" w:unhideWhenUsed="0"/>
-    <w:lsdException w:name="Medium Grid 2 Accent 4" w:semiHidden="0" w:uiPriority="68" w:unhideWhenUsed="0"/>
-    <w:lsdException w:name="Medium Grid 3 Accent 4" w:semiHidden="0" w:uiPriority="69" w:unhideWhenUsed="0"/>
-    <w:lsdException w:name="Dark List Accent 4" w:semiHidden="0" w:uiPriority="70" w:unhideWhenUsed="0"/>
-    <w:lsdException w:name="Colorful Shading Accent 4" w:semiHidden="0" w:uiPriority="71" w:unhideWhenUsed="0"/>
-    <w:lsdException w:name="Colorful List Accent 4" w:semiHidden="0" w:uiPriority="72" w:unhideWhenUsed="0"/>
-    <w:lsdException w:name="Colorful Grid Accent 4" w:semiHidden="0" w:uiPriority="73" w:unhideWhenUsed="0"/>
-    <w:lsdException w:name="Light Shading Accent 5" w:semiHidden="0" w:uiPriority="60" w:unhideWhenUsed="0"/>
-    <w:lsdException w:name="Light List Accent 5" w:semiHidden="0" w:uiPriority="61" w:unhideWhenUsed="0"/>
-    <w:lsdException w:name="Light Grid Accent 5" w:semiHidden="0" w:uiPriority="62" w:unhideWhenUsed="0"/>
-    <w:lsdException w:name="Medium Shading 1 Accent 5" w:semiHidden="0" w:uiPriority="63" w:unhideWhenUsed="0"/>
-    <w:lsdException w:name="Medium Shading 2 Accent 5" w:semiHidden="0" w:uiPriority="64" w:unhideWhenUsed="0"/>
-    <w:lsdException w:name="Medium List 1 Accent 5" w:semiHidden="0" w:uiPriority="65" w:unhideWhenUsed="0"/>
-    <w:lsdException w:name="Medium List 2 Accent 5" w:semiHidden="0" w:uiPriority="66" w:unhideWhenUsed="0"/>
-    <w:lsdException w:name="Medium Grid 1 Accent 5" w:semiHidden="0" w:uiPriority="67" w:unhideWhenUsed="0"/>
-    <w:lsdException w:name="Medium Grid 2 Accent 5" w:semiHidden="0" w:uiPriority="68" w:unhideWhenUsed="0"/>
-    <w:lsdException w:name="Medium Grid 3 Accent 5" w:semiHidden="0" w:uiPriority="69" w:unhideWhenUsed="0"/>
-    <w:lsdException w:name="Dark List Accent 5" w:semiHidden="0" w:uiPriority="70" w:unhideWhenUsed="0"/>
-    <w:lsdException w:name="Colorful Shading Accent 5" w:semiHidden="0" w:uiPriority="71" w:unhideWhenUsed="0"/>
-    <w:lsdException w:name="Colorful List Accent 5" w:semiHidden="0" w:uiPriority="72" w:unhideWhenUsed="0"/>
-    <w:lsdException w:name="Colorful Grid Accent 5" w:semiHidden="0" w:uiPriority="73" w:unhideWhenUsed="0"/>
-    <w:lsdException w:name="Light Shading Accent 6" w:semiHidden="0" w:uiPriority="60" w:unhideWhenUsed="0"/>
-    <w:lsdException w:name="Light List Accent 6" w:semiHidden="0" w:uiPriority="61" w:unhideWhenUsed="0"/>
-    <w:lsdException w:name="Light Grid Accent 6" w:semiHidden="0" w:uiPriority="62" w:unhideWhenUsed="0"/>
-    <w:lsdException w:name="Medium Shading 1 Accent 6" w:semiHidden="0" w:uiPriority="63" w:unhideWhenUsed="0"/>
-    <w:lsdException w:name="Medium Shading 2 Accent 6" w:semiHidden="0" w:uiPriority="64" w:unhideWhenUsed="0"/>
-    <w:lsdException w:name="Medium List 1 Accent 6" w:semiHidden="0" w:uiPriority="65" w:unhideWhenUsed="0"/>
-    <w:lsdException w:name="Medium List 2 Accent 6" w:semiHidden="0" w:uiPriority="66" w:unhideWhenUsed="0"/>
-    <w:lsdException w:name="Medium Grid 1 Accent 6" w:semiHidden="0" w:uiPriority="67" w:unhideWhenUsed="0"/>
-    <w:lsdException w:name="Medium Grid 2 Accent 6" w:semiHidden="0" w:uiPriority="68" w:unhideWhenUsed="0"/>
-    <w:lsdException w:name="Medium Grid 3 Accent 6" w:semiHidden="0" w:uiPriority="69" w:unhideWhenUsed="0"/>
-    <w:lsdException w:name="Dark List Accent 6" w:semiHidden="0" w:uiPriority="70" w:unhideWhenUsed="0"/>
-    <w:lsdException w:name="Colorful Shading Accent 6" w:semiHidden="0" w:uiPriority="71" w:unhideWhenUsed="0"/>
-    <w:lsdException w:name="Colorful List Accent 6" w:semiHidden="0" w:uiPriority="72" w:unhideWhenUsed="0"/>
-    <w:lsdException w:name="Colorful Grid Accent 6" w:semiHidden="0" w:uiPriority="73" w:unhideWhenUsed="0"/>
-    <w:lsdException w:name="Subtle Emphasis" w:semiHidden="0" w:uiPriority="19" w:unhideWhenUsed="0" w:qFormat="1"/>
-    <w:lsdException w:name="Intense Emphasis" w:semiHidden="0" w:uiPriority="21" w:unhideWhenUsed="0" w:qFormat="1"/>
-    <w:lsdException w:name="Subtle Reference" w:semiHidden="0" w:uiPriority="31" w:unhideWhenUsed="0" w:qFormat="1"/>
-    <w:lsdException w:name="Intense Reference" w:semiHidden="0" w:uiPriority="32" w:unhideWhenUsed="0" w:qFormat="1"/>
-    <w:lsdException w:name="Book Title" w:semiHidden="0" w:uiPriority="33" w:unhideWhenUsed="0" w:qFormat="1"/>
-    <w:lsdException w:name="Bibliography" w:uiPriority="37"/>
-    <w:lsdException w:name="TOC Heading" w:uiPriority="39" w:qFormat="1"/>
+  <w:latentStyles w:defLockedState="0" w:defUIPriority="99" w:defSemiHidden="0" w:defUnhideWhenUsed="0" w:defQFormat="0" w:count="376">
+    <w:lsdException w:name="Normal" w:uiPriority="0" w:qFormat="1"/>
+    <w:lsdException w:name="heading 1" w:uiPriority="9" w:qFormat="1"/>
+    <w:lsdException w:name="heading 2" w:semiHidden="1" w:uiPriority="9" w:unhideWhenUsed="1" w:qFormat="1"/>
+    <w:lsdException w:name="heading 3" w:semiHidden="1" w:uiPriority="9" w:unhideWhenUsed="1" w:qFormat="1"/>
+    <w:lsdException w:name="heading 4" w:semiHidden="1" w:uiPriority="9" w:unhideWhenUsed="1" w:qFormat="1"/>
+    <w:lsdException w:name="heading 5" w:semiHidden="1" w:uiPriority="9" w:unhideWhenUsed="1" w:qFormat="1"/>
+    <w:lsdException w:name="heading 6" w:semiHidden="1" w:uiPriority="9" w:unhideWhenUsed="1" w:qFormat="1"/>
+    <w:lsdException w:name="heading 7" w:semiHidden="1" w:uiPriority="9" w:unhideWhenUsed="1" w:qFormat="1"/>
+    <w:lsdException w:name="heading 8" w:semiHidden="1" w:uiPriority="9" w:unhideWhenUsed="1" w:qFormat="1"/>
+    <w:lsdException w:name="heading 9" w:semiHidden="1" w:uiPriority="9" w:unhideWhenUsed="1" w:qFormat="1"/>
+    <w:lsdException w:name="index 1" w:semiHidden="1" w:unhideWhenUsed="1"/>
+    <w:lsdException w:name="index 2" w:semiHidden="1" w:unhideWhenUsed="1"/>
+    <w:lsdException w:name="index 3" w:semiHidden="1" w:unhideWhenUsed="1"/>
+    <w:lsdException w:name="index 4" w:semiHidden="1" w:unhideWhenUsed="1"/>
+    <w:lsdException w:name="index 5" w:semiHidden="1" w:unhideWhenUsed="1"/>
+    <w:lsdException w:name="index 6" w:semiHidden="1" w:unhideWhenUsed="1"/>
+    <w:lsdException w:name="index 7" w:semiHidden="1" w:unhideWhenUsed="1"/>
+    <w:lsdException w:name="index 8" w:semiHidden="1" w:unhideWhenUsed="1"/>
+    <w:lsdException w:name="index 9" w:semiHidden="1" w:unhideWhenUsed="1"/>
+    <w:lsdException w:name="toc 1" w:semiHidden="1" w:uiPriority="39" w:unhideWhenUsed="1"/>
+    <w:lsdException w:name="toc 2" w:semiHidden="1" w:uiPriority="39" w:unhideWhenUsed="1"/>
+    <w:lsdException w:name="toc 3" w:semiHidden="1" w:uiPriority="39" w:unhideWhenUsed="1"/>
+    <w:lsdException w:name="toc 4" w:semiHidden="1" w:uiPriority="39" w:unhideWhenUsed="1"/>
+    <w:lsdException w:name="toc 5" w:semiHidden="1" w:uiPriority="39" w:unhideWhenUsed="1"/>
+    <w:lsdException w:name="toc 6" w:semiHidden="1" w:uiPriority="39" w:unhideWhenUsed="1"/>
+    <w:lsdException w:name="toc 7" w:semiHidden="1" w:uiPriority="39" w:unhideWhenUsed="1"/>
+    <w:lsdException w:name="toc 8" w:semiHidden="1" w:uiPriority="39" w:unhideWhenUsed="1"/>
+    <w:lsdException w:name="toc 9" w:semiHidden="1" w:uiPriority="39" w:unhideWhenUsed="1"/>
+    <w:lsdException w:name="Normal Indent" w:semiHidden="1" w:unhideWhenUsed="1"/>
+    <w:lsdException w:name="footnote text" w:semiHidden="1" w:unhideWhenUsed="1"/>
+    <w:lsdException w:name="annotation text" w:semiHidden="1" w:unhideWhenUsed="1"/>
+    <w:lsdException w:name="header" w:semiHidden="1" w:unhideWhenUsed="1"/>
+    <w:lsdException w:name="footer" w:semiHidden="1" w:unhideWhenUsed="1"/>
+    <w:lsdException w:name="index heading" w:semiHidden="1" w:unhideWhenUsed="1"/>
+    <w:lsdException w:name="caption" w:semiHidden="1" w:uiPriority="35" w:unhideWhenUsed="1" w:qFormat="1"/>
+    <w:lsdException w:name="table of figures" w:semiHidden="1" w:unhideWhenUsed="1"/>
+    <w:lsdException w:name="envelope address" w:semiHidden="1" w:unhideWhenUsed="1"/>
+    <w:lsdException w:name="envelope return" w:semiHidden="1" w:unhideWhenUsed="1"/>
+    <w:lsdException w:name="footnote reference" w:semiHidden="1" w:unhideWhenUsed="1"/>
+    <w:lsdException w:name="annotation reference" w:semiHidden="1" w:unhideWhenUsed="1"/>
+    <w:lsdException w:name="line number" w:semiHidden="1" w:unhideWhenUsed="1"/>
+    <w:lsdException w:name="page number" w:semiHidden="1" w:unhideWhenUsed="1"/>
+    <w:lsdException w:name="endnote reference" w:semiHidden="1" w:unhideWhenUsed="1"/>
+    <w:lsdException w:name="endnote text" w:semiHidden="1" w:unhideWhenUsed="1"/>
+    <w:lsdException w:name="table of authorities" w:semiHidden="1" w:unhideWhenUsed="1"/>
+    <w:lsdException w:name="macro" w:semiHidden="1" w:unhideWhenUsed="1"/>
+    <w:lsdException w:name="toa heading" w:semiHidden="1" w:unhideWhenUsed="1"/>
+    <w:lsdException w:name="List" w:semiHidden="1" w:unhideWhenUsed="1"/>
+    <w:lsdException w:name="List Bullet" w:semiHidden="1" w:unhideWhenUsed="1"/>
+    <w:lsdException w:name="List Number" w:semiHidden="1" w:unhideWhenUsed="1"/>
+    <w:lsdException w:name="List 2" w:semiHidden="1" w:unhideWhenUsed="1"/>
+    <w:lsdException w:name="List 3" w:semiHidden="1" w:unhideWhenUsed="1"/>
+    <w:lsdException w:name="List 4" w:semiHidden="1" w:unhideWhenUsed="1"/>
+    <w:lsdException w:name="List 5" w:semiHidden="1" w:unhideWhenUsed="1"/>
+    <w:lsdException w:name="List Bullet 2" w:semiHidden="1" w:unhideWhenUsed="1"/>
+    <w:lsdException w:name="List Bullet 3" w:semiHidden="1" w:unhideWhenUsed="1"/>
+    <w:lsdException w:name="List Bullet 4" w:semiHidden="1" w:unhideWhenUsed="1"/>
+    <w:lsdException w:name="List Bullet 5" w:semiHidden="1" w:unhideWhenUsed="1"/>
+    <w:lsdException w:name="List Number 2" w:semiHidden="1" w:unhideWhenUsed="1"/>
+    <w:lsdException w:name="List Number 3" w:semiHidden="1" w:unhideWhenUsed="1"/>
+    <w:lsdException w:name="List Number 4" w:semiHidden="1" w:unhideWhenUsed="1"/>
+    <w:lsdException w:name="List Number 5" w:semiHidden="1" w:unhideWhenUsed="1"/>
+    <w:lsdException w:name="Title" w:uiPriority="10" w:qFormat="1"/>
+    <w:lsdException w:name="Closing" w:semiHidden="1" w:unhideWhenUsed="1"/>
+    <w:lsdException w:name="Signature" w:semiHidden="1" w:unhideWhenUsed="1"/>
+    <w:lsdException w:name="Default Paragraph Font" w:semiHidden="1" w:uiPriority="1" w:unhideWhenUsed="1"/>
+    <w:lsdException w:name="Body Text" w:semiHidden="1" w:unhideWhenUsed="1"/>
+    <w:lsdException w:name="Body Text Indent" w:semiHidden="1" w:unhideWhenUsed="1"/>
+    <w:lsdException w:name="List Continue" w:semiHidden="1" w:unhideWhenUsed="1"/>
+    <w:lsdException w:name="List Continue 2" w:semiHidden="1" w:unhideWhenUsed="1"/>
+    <w:lsdException w:name="List Continue 3" w:semiHidden="1" w:unhideWhenUsed="1"/>
+    <w:lsdException w:name="List Continue 4" w:semiHidden="1" w:unhideWhenUsed="1"/>
+    <w:lsdException w:name="List Continue 5" w:semiHidden="1" w:unhideWhenUsed="1"/>
+    <w:lsdException w:name="Message Header" w:semiHidden="1" w:unhideWhenUsed="1"/>
+    <w:lsdException w:name="Subtitle" w:uiPriority="11" w:qFormat="1"/>
+    <w:lsdException w:name="Salutation" w:semiHidden="1" w:unhideWhenUsed="1"/>
+    <w:lsdException w:name="Date" w:semiHidden="1" w:unhideWhenUsed="1"/>
+    <w:lsdException w:name="Body Text First Indent" w:semiHidden="1" w:unhideWhenUsed="1"/>
+    <w:lsdException w:name="Body Text First Indent 2" w:semiHidden="1" w:unhideWhenUsed="1"/>
+    <w:lsdException w:name="Note Heading" w:semiHidden="1" w:unhideWhenUsed="1"/>
+    <w:lsdException w:name="Body Text 2" w:semiHidden="1" w:unhideWhenUsed="1"/>
+    <w:lsdException w:name="Body Text 3" w:semiHidden="1" w:unhideWhenUsed="1"/>
+    <w:lsdException w:name="Body Text Indent 2" w:semiHidden="1" w:unhideWhenUsed="1"/>
+    <w:lsdException w:name="Body Text Indent 3" w:semiHidden="1" w:unhideWhenUsed="1"/>
+    <w:lsdException w:name="Block Text" w:semiHidden="1" w:unhideWhenUsed="1"/>
+    <w:lsdException w:name="Hyperlink" w:semiHidden="1" w:unhideWhenUsed="1"/>
+    <w:lsdException w:name="FollowedHyperlink" w:semiHidden="1" w:unhideWhenUsed="1"/>
+    <w:lsdException w:name="Strong" w:uiPriority="22" w:qFormat="1"/>
+    <w:lsdException w:name="Emphasis" w:uiPriority="20" w:qFormat="1"/>
+    <w:lsdException w:name="Document Map" w:semiHidden="1" w:unhideWhenUsed="1"/>
+    <w:lsdException w:name="Plain Text" w:semiHidden="1" w:unhideWhenUsed="1"/>
+    <w:lsdException w:name="E-mail Signature" w:semiHidden="1" w:unhideWhenUsed="1"/>
+    <w:lsdException w:name="HTML Top of Form" w:semiHidden="1" w:unhideWhenUsed="1"/>
+    <w:lsdException w:name="HTML Bottom of Form" w:semiHidden="1" w:unhideWhenUsed="1"/>
+    <w:lsdException w:name="Normal (Web)" w:semiHidden="1" w:unhideWhenUsed="1"/>
+    <w:lsdException w:name="HTML Acronym" w:semiHidden="1" w:unhideWhenUsed="1"/>
+    <w:lsdException w:name="HTML Address" w:semiHidden="1" w:unhideWhenUsed="1"/>
+    <w:lsdException w:name="HTML Cite" w:semiHidden="1" w:unhideWhenUsed="1"/>
+    <w:lsdException w:name="HTML Code" w:semiHidden="1" w:unhideWhenUsed="1"/>
+    <w:lsdException w:name="HTML Definition" w:semiHidden="1" w:unhideWhenUsed="1"/>
+    <w:lsdException w:name="HTML Keyboard" w:semiHidden="1" w:unhideWhenUsed="1"/>
+    <w:lsdException w:name="HTML Preformatted" w:semiHidden="1" w:unhideWhenUsed="1"/>
+    <w:lsdException w:name="HTML Sample" w:semiHidden="1" w:unhideWhenUsed="1"/>
+    <w:lsdException w:name="HTML Typewriter" w:semiHidden="1" w:unhideWhenUsed="1"/>
+    <w:lsdException w:name="HTML Variable" w:semiHidden="1" w:unhideWhenUsed="1"/>
+    <w:lsdException w:name="Normal Table" w:semiHidden="1" w:unhideWhenUsed="1"/>
+    <w:lsdException w:name="annotation subject" w:semiHidden="1" w:unhideWhenUsed="1"/>
+    <w:lsdException w:name="No List" w:semiHidden="1" w:unhideWhenUsed="1"/>
+    <w:lsdException w:name="Outline List 1" w:semiHidden="1" w:unhideWhenUsed="1"/>
+    <w:lsdException w:name="Outline List 2" w:semiHidden="1" w:unhideWhenUsed="1"/>
+    <w:lsdException w:name="Outline List 3" w:semiHidden="1" w:unhideWhenUsed="1"/>
+    <w:lsdException w:name="Table Simple 1" w:semiHidden="1" w:unhideWhenUsed="1"/>
+    <w:lsdException w:name="Table Simple 2" w:semiHidden="1" w:unhideWhenUsed="1"/>
+    <w:lsdException w:name="Table Simple 3" w:semiHidden="1" w:unhideWhenUsed="1"/>
+    <w:lsdException w:name="Table Classic 1" w:semiHidden="1" w:unhideWhenUsed="1"/>
+    <w:lsdException w:name="Table Classic 2" w:semiHidden="1" w:unhideWhenUsed="1"/>
+    <w:lsdException w:name="Table Classic 3" w:semiHidden="1" w:unhideWhenUsed="1"/>
+    <w:lsdException w:name="Table Classic 4" w:semiHidden="1" w:unhideWhenUsed="1"/>
+    <w:lsdException w:name="Table Colorful 1" w:semiHidden="1" w:unhideWhenUsed="1"/>
+    <w:lsdException w:name="Table Colorful 2" w:semiHidden="1" w:unhideWhenUsed="1"/>
+    <w:lsdException w:name="Table Colorful 3" w:semiHidden="1" w:unhideWhenUsed="1"/>
+    <w:lsdException w:name="Table Columns 1" w:semiHidden="1" w:unhideWhenUsed="1"/>
+    <w:lsdException w:name="Table Columns 2" w:semiHidden="1" w:unhideWhenUsed="1"/>
+    <w:lsdException w:name="Table Columns 3" w:semiHidden="1" w:unhideWhenUsed="1"/>
+    <w:lsdException w:name="Table Columns 4" w:semiHidden="1" w:unhideWhenUsed="1"/>
+    <w:lsdException w:name="Table Columns 5" w:semiHidden="1" w:unhideWhenUsed="1"/>
+    <w:lsdException w:name="Table Grid 1" w:semiHidden="1" w:unhideWhenUsed="1"/>
+    <w:lsdException w:name="Table Grid 2" w:semiHidden="1" w:unhideWhenUsed="1"/>
+    <w:lsdException w:name="Table Grid 3" w:semiHidden="1" w:unhideWhenUsed="1"/>
+    <w:lsdException w:name="Table Grid 4" w:semiHidden="1" w:unhideWhenUsed="1"/>
+    <w:lsdException w:name="Table Grid 5" w:semiHidden="1" w:unhideWhenUsed="1"/>
+    <w:lsdException w:name="Table Grid 6" w:semiHidden="1" w:unhideWhenUsed="1"/>
+    <w:lsdException w:name="Table Grid 7" w:semiHidden="1" w:unhideWhenUsed="1"/>
+    <w:lsdException w:name="Table Grid 8" w:semiHidden="1" w:unhideWhenUsed="1"/>
+    <w:lsdException w:name="Table List 1" w:semiHidden="1" w:unhideWhenUsed="1"/>
+    <w:lsdException w:name="Table List 2" w:semiHidden="1" w:unhideWhenUsed="1"/>
+    <w:lsdException w:name="Table List 3" w:semiHidden="1" w:unhideWhenUsed="1"/>
+    <w:lsdException w:name="Table List 4" w:semiHidden="1" w:unhideWhenUsed="1"/>
+    <w:lsdException w:name="Table List 5" w:semiHidden="1" w:unhideWhenUsed="1"/>
+    <w:lsdException w:name="Table List 6" w:semiHidden="1" w:unhideWhenUsed="1"/>
+    <w:lsdException w:name="Table List 7" w:semiHidden="1" w:unhideWhenUsed="1"/>
+    <w:lsdException w:name="Table List 8" w:semiHidden="1" w:unhideWhenUsed="1"/>
+    <w:lsdException w:name="Table 3D effects 1" w:semiHidden="1" w:unhideWhenUsed="1"/>
+    <w:lsdException w:name="Table 3D effects 2" w:semiHidden="1" w:unhideWhenUsed="1"/>
+    <w:lsdException w:name="Table 3D effects 3" w:semiHidden="1" w:unhideWhenUsed="1"/>
+    <w:lsdException w:name="Table Contemporary" w:semiHidden="1" w:unhideWhenUsed="1"/>
+    <w:lsdException w:name="Table Elegant" w:semiHidden="1" w:unhideWhenUsed="1"/>
+    <w:lsdException w:name="Table Professional" w:semiHidden="1" w:unhideWhenUsed="1"/>
+    <w:lsdException w:name="Table Subtle 1" w:semiHidden="1" w:unhideWhenUsed="1"/>
+    <w:lsdException w:name="Table Subtle 2" w:semiHidden="1" w:unhideWhenUsed="1"/>
+    <w:lsdException w:name="Table Web 1" w:semiHidden="1" w:unhideWhenUsed="1"/>
+    <w:lsdException w:name="Table Web 2" w:semiHidden="1" w:unhideWhenUsed="1"/>
+    <w:lsdException w:name="Table Web 3" w:semiHidden="1" w:unhideWhenUsed="1"/>
+    <w:lsdException w:name="Balloon Text" w:semiHidden="1" w:unhideWhenUsed="1"/>
+    <w:lsdException w:name="Table Grid" w:semiHidden="1" w:uiPriority="59" w:unhideWhenUsed="1"/>
+    <w:lsdException w:name="Table Theme" w:semiHidden="1" w:unhideWhenUsed="1"/>
+    <w:lsdException w:name="Placeholder Text" w:semiHidden="1"/>
+    <w:lsdException w:name="No Spacing" w:uiPriority="1" w:qFormat="1"/>
+    <w:lsdException w:name="Light Shading" w:uiPriority="60"/>
+    <w:lsdException w:name="Light List" w:uiPriority="61"/>
+    <w:lsdException w:name="Light Grid" w:uiPriority="62"/>
+    <w:lsdException w:name="Medium Shading 1" w:uiPriority="63"/>
+    <w:lsdException w:name="Medium Shading 2" w:uiPriority="64"/>
+    <w:lsdException w:name="Medium List 1" w:uiPriority="65"/>
+    <w:lsdException w:name="Medium List 2" w:uiPriority="66"/>
+    <w:lsdException w:name="Medium Grid 1" w:uiPriority="67"/>
+    <w:lsdException w:name="Medium Grid 2" w:uiPriority="68"/>
+    <w:lsdException w:name="Medium Grid 3" w:uiPriority="69"/>
+    <w:lsdException w:name="Dark List" w:uiPriority="70"/>
+    <w:lsdException w:name="Colorful Shading" w:uiPriority="71"/>
+    <w:lsdException w:name="Colorful List" w:uiPriority="72"/>
+    <w:lsdException w:name="Colorful Grid" w:uiPriority="73"/>
+    <w:lsdException w:name="Light Shading Accent 1" w:uiPriority="60"/>
+    <w:lsdException w:name="Light List Accent 1" w:uiPriority="61"/>
+    <w:lsdException w:name="Light Grid Accent 1" w:uiPriority="62"/>
+    <w:lsdException w:name="Medium Shading 1 Accent 1" w:uiPriority="63"/>
+    <w:lsdException w:name="Medium Shading 2 Accent 1" w:uiPriority="64"/>
+    <w:lsdException w:name="Medium List 1 Accent 1" w:uiPriority="65"/>
+    <w:lsdException w:name="Revision" w:semiHidden="1"/>
+    <w:lsdException w:name="List Paragraph" w:uiPriority="34" w:qFormat="1"/>
+    <w:lsdException w:name="Quote" w:uiPriority="29" w:qFormat="1"/>
+    <w:lsdException w:name="Intense Quote" w:uiPriority="30" w:qFormat="1"/>
+    <w:lsdException w:name="Medium List 2 Accent 1" w:uiPriority="66"/>
+    <w:lsdException w:name="Medium Grid 1 Accent 1" w:uiPriority="67"/>
+    <w:lsdException w:name="Medium Grid 2 Accent 1" w:uiPriority="68"/>
+    <w:lsdException w:name="Medium Grid 3 Accent 1" w:uiPriority="69"/>
+    <w:lsdException w:name="Dark List Accent 1" w:uiPriority="70"/>
+    <w:lsdException w:name="Colorful Shading Accent 1" w:uiPriority="71"/>
+    <w:lsdException w:name="Colorful List Accent 1" w:uiPriority="72"/>
+    <w:lsdException w:name="Colorful Grid Accent 1" w:uiPriority="73"/>
+    <w:lsdException w:name="Light Shading Accent 2" w:uiPriority="60"/>
+    <w:lsdException w:name="Light List Accent 2" w:uiPriority="61"/>
+    <w:lsdException w:name="Light Grid Accent 2" w:uiPriority="62"/>
+    <w:lsdException w:name="Medium Shading 1 Accent 2" w:uiPriority="63"/>
+    <w:lsdException w:name="Medium Shading 2 Accent 2" w:uiPriority="64"/>
+    <w:lsdException w:name="Medium List 1 Accent 2" w:uiPriority="65"/>
+    <w:lsdException w:name="Medium List 2 Accent 2" w:uiPriority="66"/>
+    <w:lsdException w:name="Medium Grid 1 Accent 2" w:uiPriority="67"/>
+    <w:lsdException w:name="Medium Grid 2 Accent 2" w:uiPriority="68"/>
+    <w:lsdException w:name="Medium Grid 3 Accent 2" w:uiPriority="69"/>
+    <w:lsdException w:name="Dark List Accent 2" w:uiPriority="70"/>
+    <w:lsdException w:name="Colorful Shading Accent 2" w:uiPriority="71"/>
+    <w:lsdException w:name="Colorful List Accent 2" w:uiPriority="72"/>
+    <w:lsdException w:name="Colorful Grid Accent 2" w:uiPriority="73"/>
+    <w:lsdException w:name="Light Shading Accent 3" w:uiPriority="60"/>
+    <w:lsdException w:name="Light List Accent 3" w:uiPriority="61"/>
+    <w:lsdException w:name="Light Grid Accent 3" w:uiPriority="62"/>
+    <w:lsdException w:name="Medium Shading 1 Accent 3" w:uiPriority="63"/>
+    <w:lsdException w:name="Medium Shading 2 Accent 3" w:uiPriority="64"/>
+    <w:lsdException w:name="Medium List 1 Accent 3" w:uiPriority="65"/>
+    <w:lsdException w:name="Medium List 2 Accent 3" w:uiPriority="66"/>
+    <w:lsdException w:name="Medium Grid 1 Accent 3" w:uiPriority="67"/>
+    <w:lsdException w:name="Medium Grid 2 Accent 3" w:uiPriority="68"/>
+    <w:lsdException w:name="Medium Grid 3 Accent 3" w:uiPriority="69"/>
+    <w:lsdException w:name="Dark List Accent 3" w:uiPriority="70"/>
+    <w:lsdException w:name="Colorful Shading Accent 3" w:uiPriority="71"/>
+    <w:lsdException w:name="Colorful List Accent 3" w:uiPriority="72"/>
+    <w:lsdException w:name="Colorful Grid Accent 3" w:uiPriority="73"/>
+    <w:lsdException w:name="Light Shading Accent 4" w:uiPriority="60"/>
+    <w:lsdException w:name="Light List Accent 4" w:uiPriority="61"/>
+    <w:lsdException w:name="Light Grid Accent 4" w:uiPriority="62"/>
+    <w:lsdException w:name="Medium Shading 1 Accent 4" w:uiPriority="63"/>
+    <w:lsdException w:name="Medium Shading 2 Accent 4" w:uiPriority="64"/>
+    <w:lsdException w:name="Medium List 1 Accent 4" w:uiPriority="65"/>
+    <w:lsdException w:name="Medium List 2 Accent 4" w:uiPriority="66"/>
+    <w:lsdException w:name="Medium Grid 1 Accent 4" w:uiPriority="67"/>
+    <w:lsdException w:name="Medium Grid 2 Accent 4" w:uiPriority="68"/>
+    <w:lsdException w:name="Medium Grid 3 Accent 4" w:uiPriority="69"/>
+    <w:lsdException w:name="Dark List Accent 4" w:uiPriority="70"/>
+    <w:lsdException w:name="Colorful Shading Accent 4" w:uiPriority="71"/>
+    <w:lsdException w:name="Colorful List Accent 4" w:uiPriority="72"/>
+    <w:lsdException w:name="Colorful Grid Accent 4" w:uiPriority="73"/>
+    <w:lsdException w:name="Light Shading Accent 5" w:uiPriority="60"/>
+    <w:lsdException w:name="Light List Accent 5" w:uiPriority="61"/>
+    <w:lsdException w:name="Light Grid Accent 5" w:uiPriority="62"/>
+    <w:lsdException w:name="Medium Shading 1 Accent 5" w:uiPriority="63"/>
+    <w:lsdException w:name="Medium Shading 2 Accent 5" w:uiPriority="64"/>
+    <w:lsdException w:name="Medium List 1 Accent 5" w:uiPriority="65"/>
+    <w:lsdException w:name="Medium List 2 Accent 5" w:uiPriority="66"/>
+    <w:lsdException w:name="Medium Grid 1 Accent 5" w:uiPriority="67"/>
+    <w:lsdException w:name="Medium Grid 2 Accent 5" w:uiPriority="68"/>
+    <w:lsdException w:name="Medium Grid 3 Accent 5" w:uiPriority="69"/>
+    <w:lsdException w:name="Dark List Accent 5" w:uiPriority="70"/>
+    <w:lsdException w:name="Colorful Shading Accent 5" w:uiPriority="71"/>
+    <w:lsdException w:name="Colorful List Accent 5" w:uiPriority="72"/>
+    <w:lsdException w:name="Colorful Grid Accent 5" w:uiPriority="73"/>
+    <w:lsdException w:name="Light Shading Accent 6" w:uiPriority="60"/>
+    <w:lsdException w:name="Light List Accent 6" w:uiPriority="61"/>
+    <w:lsdException w:name="Light Grid Accent 6" w:uiPriority="62"/>
+    <w:lsdException w:name="Medium Shading 1 Accent 6" w:uiPriority="63"/>
+    <w:lsdException w:name="Medium Shading 2 Accent 6" w:uiPriority="64"/>
+    <w:lsdException w:name="Medium List 1 Accent 6" w:uiPriority="65"/>
+    <w:lsdException w:name="Medium List 2 Accent 6" w:uiPriority="66"/>
+    <w:lsdException w:name="Medium Grid 1 Accent 6" w:uiPriority="67"/>
+    <w:lsdException w:name="Medium Grid 2 Accent 6" w:uiPriority="68"/>
+    <w:lsdException w:name="Medium Grid 3 Accent 6" w:uiPriority="69"/>
+    <w:lsdException w:name="Dark List Accent 6" w:uiPriority="70"/>
+    <w:lsdException w:name="Colorful Shading Accent 6" w:uiPriority="71"/>
+    <w:lsdException w:name="Colorful List Accent 6" w:uiPriority="72"/>
+    <w:lsdException w:name="Colorful Grid Accent 6" w:uiPriority="73"/>
+    <w:lsdException w:name="Subtle Emphasis" w:uiPriority="19" w:qFormat="1"/>
+    <w:lsdException w:name="Intense Emphasis" w:uiPriority="21" w:qFormat="1"/>
+    <w:lsdException w:name="Subtle Reference" w:uiPriority="31" w:qFormat="1"/>
+    <w:lsdException w:name="Intense Reference" w:uiPriority="32" w:qFormat="1"/>
+    <w:lsdException w:name="Book Title" w:uiPriority="33" w:qFormat="1"/>
+    <w:lsdException w:name="Bibliography" w:semiHidden="1" w:uiPriority="37" w:unhideWhenUsed="1"/>
+    <w:lsdException w:name="TOC Heading" w:semiHidden="1" w:uiPriority="39" w:unhideWhenUsed="1" w:qFormat="1"/>
+    <w:lsdException w:name="Plain Table 1" w:uiPriority="41"/>
+    <w:lsdException w:name="Plain Table 2" w:uiPriority="42"/>
+    <w:lsdException w:name="Plain Table 3" w:uiPriority="43"/>
+    <w:lsdException w:name="Plain Table 4" w:uiPriority="44"/>
+    <w:lsdException w:name="Plain Table 5" w:uiPriority="45"/>
+    <w:lsdException w:name="Grid Table Light" w:uiPriority="40"/>
+    <w:lsdException w:name="Grid Table 1 Light" w:uiPriority="46"/>
+    <w:lsdException w:name="Grid Table 2" w:uiPriority="47"/>
+    <w:lsdException w:name="Grid Table 3" w:uiPriority="48"/>
+    <w:lsdException w:name="Grid Table 4" w:uiPriority="49"/>
+    <w:lsdException w:name="Grid Table 5 Dark" w:uiPriority="50"/>
+    <w:lsdException w:name="Grid Table 6 Colorful" w:uiPriority="51"/>
+    <w:lsdException w:name="Grid Table 7 Colorful" w:uiPriority="52"/>
+    <w:lsdException w:name="Grid Table 1 Light Accent 1" w:uiPriority="46"/>
+    <w:lsdException w:name="Grid Table 2 Accent 1" w:uiPriority="47"/>
+    <w:lsdException w:name="Grid Table 3 Accent 1" w:uiPriority="48"/>
+    <w:lsdException w:name="Grid Table 4 Accent 1" w:uiPriority="49"/>
+    <w:lsdException w:name="Grid Table 5 Dark Accent 1" w:uiPriority="50"/>
+    <w:lsdException w:name="Grid Table 6 Colorful Accent 1" w:uiPriority="51"/>
+    <w:lsdException w:name="Grid Table 7 Colorful Accent 1" w:uiPriority="52"/>
+    <w:lsdException w:name="Grid Table 1 Light Accent 2" w:uiPriority="46"/>
+    <w:lsdException w:name="Grid Table 2 Accent 2" w:uiPriority="47"/>
+    <w:lsdException w:name="Grid Table 3 Accent 2" w:uiPriority="48"/>
+    <w:lsdException w:name="Grid Table 4 Accent 2" w:uiPriority="49"/>
+    <w:lsdException w:name="Grid Table 5 Dark Accent 2" w:uiPriority="50"/>
+    <w:lsdException w:name="Grid Table 6 Colorful Accent 2" w:uiPriority="51"/>
+    <w:lsdException w:name="Grid Table 7 Colorful Accent 2" w:uiPriority="52"/>
+    <w:lsdException w:name="Grid Table 1 Light Accent 3" w:uiPriority="46"/>
+    <w:lsdException w:name="Grid Table 2 Accent 3" w:uiPriority="47"/>
+    <w:lsdException w:name="Grid Table 3 Accent 3" w:uiPriority="48"/>
+    <w:lsdException w:name="Grid Table 4 Accent 3" w:uiPriority="49"/>
+    <w:lsdException w:name="Grid Table 5 Dark Accent 3" w:uiPriority="50"/>
+    <w:lsdException w:name="Grid Table 6 Colorful Accent 3" w:uiPriority="51"/>
+    <w:lsdException w:name="Grid Table 7 Colorful Accent 3" w:uiPriority="52"/>
+    <w:lsdException w:name="Grid Table 1 Light Accent 4" w:uiPriority="46"/>
+    <w:lsdException w:name="Grid Table 2 Accent 4" w:uiPriority="47"/>
+    <w:lsdException w:name="Grid Table 3 Accent 4" w:uiPriority="48"/>
+    <w:lsdException w:name="Grid Table 4 Accent 4" w:uiPriority="49"/>
+    <w:lsdException w:name="Grid Table 5 Dark Accent 4" w:uiPriority="50"/>
+    <w:lsdException w:name="Grid Table 6 Colorful Accent 4" w:uiPriority="51"/>
+    <w:lsdException w:name="Grid Table 7 Colorful Accent 4" w:uiPriority="52"/>
+    <w:lsdException w:name="Grid Table 1 Light Accent 5" w:uiPriority="46"/>
+    <w:lsdException w:name="Grid Table 2 Accent 5" w:uiPriority="47"/>
+    <w:lsdException w:name="Grid Table 3 Accent 5" w:uiPriority="48"/>
+    <w:lsdException w:name="Grid Table 4 Accent 5" w:uiPriority="49"/>
+    <w:lsdException w:name="Grid Table 5 Dark Accent 5" w:uiPriority="50"/>
+    <w:lsdException w:name="Grid Table 6 Colorful Accent 5" w:uiPriority="51"/>
+    <w:lsdException w:name="Grid Table 7 Colorful Accent 5" w:uiPriority="52"/>
+    <w:lsdException w:name="Grid Table 1 Light Accent 6" w:uiPriority="46"/>
+    <w:lsdException w:name="Grid Table 2 Accent 6" w:uiPriority="47"/>
+    <w:lsdException w:name="Grid Table 3 Accent 6" w:uiPriority="48"/>
+    <w:lsdException w:name="Grid Table 4 Accent 6" w:uiPriority="49"/>
+    <w:lsdException w:name="Grid Table 5 Dark Accent 6" w:uiPriority="50"/>
+    <w:lsdException w:name="Grid Table 6 Colorful Accent 6" w:uiPriority="51"/>
+    <w:lsdException w:name="Grid Table 7 Colorful Accent 6" w:uiPriority="52"/>
+    <w:lsdException w:name="List Table 1 Light" w:uiPriority="46"/>
+    <w:lsdException w:name="List Table 2" w:uiPriority="47"/>
+    <w:lsdException w:name="List Table 3" w:uiPriority="48"/>
+    <w:lsdException w:name="List Table 4" w:uiPriority="49"/>
+    <w:lsdException w:name="List Table 5 Dark" w:uiPriority="50"/>
+    <w:lsdException w:name="List Table 6 Colorful" w:uiPriority="51"/>
+    <w:lsdException w:name="List Table 7 Colorful" w:uiPriority="52"/>
+    <w:lsdException w:name="List Table 1 Light Accent 1" w:uiPriority="46"/>
+    <w:lsdException w:name="List Table 2 Accent 1" w:uiPriority="47"/>
+    <w:lsdException w:name="List Table 3 Accent 1" w:uiPriority="48"/>
+    <w:lsdException w:name="List Table 4 Accent 1" w:uiPriority="49"/>
+    <w:lsdException w:name="List Table 5 Dark Accent 1" w:uiPriority="50"/>
+    <w:lsdException w:name="List Table 6 Colorful Accent 1" w:uiPriority="51"/>
+    <w:lsdException w:name="List Table 7 Colorful Accent 1" w:uiPriority="52"/>
+    <w:lsdException w:name="List Table 1 Light Accent 2" w:uiPriority="46"/>
+    <w:lsdException w:name="List Table 2 Accent 2" w:uiPriority="47"/>
+    <w:lsdException w:name="List Table 3 Accent 2" w:uiPriority="48"/>
+    <w:lsdException w:name="List Table 4 Accent 2" w:uiPriority="49"/>
+    <w:lsdException w:name="List Table 5 Dark Accent 2" w:uiPriority="50"/>
+    <w:lsdException w:name="List Table 6 Colorful Accent 2" w:uiPriority="51"/>
+    <w:lsdException w:name="List Table 7 Colorful Accent 2" w:uiPriority="52"/>
+    <w:lsdException w:name="List Table 1 Light Accent 3" w:uiPriority="46"/>
+    <w:lsdException w:name="List Table 2 Accent 3" w:uiPriority="47"/>
+    <w:lsdException w:name="List Table 3 Accent 3" w:uiPriority="48"/>
+    <w:lsdException w:name="List Table 4 Accent 3" w:uiPriority="49"/>
+    <w:lsdException w:name="List Table 5 Dark Accent 3" w:uiPriority="50"/>
+    <w:lsdException w:name="List Table 6 Colorful Accent 3" w:uiPriority="51"/>
+    <w:lsdException w:name="List Table 7 Colorful Accent 3" w:uiPriority="52"/>
+    <w:lsdException w:name="List Table 1 Light Accent 4" w:uiPriority="46"/>
+    <w:lsdException w:name="List Table 2 Accent 4" w:uiPriority="47"/>
+    <w:lsdException w:name="List Table 3 Accent 4" w:uiPriority="48"/>
+    <w:lsdException w:name="List Table 4 Accent 4" w:uiPriority="49"/>
+    <w:lsdException w:name="List Table 5 Dark Accent 4" w:uiPriority="50"/>
+    <w:lsdException w:name="List Table 6 Colorful Accent 4" w:uiPriority="51"/>
+    <w:lsdException w:name="List Table 7 Colorful Accent 4" w:uiPriority="52"/>
+    <w:lsdException w:name="List Table 1 Light Accent 5" w:uiPriority="46"/>
+    <w:lsdException w:name="List Table 2 Accent 5" w:uiPriority="47"/>
+    <w:lsdException w:name="List Table 3 Accent 5" w:uiPriority="48"/>
+    <w:lsdException w:name="List Table 4 Accent 5" w:uiPriority="49"/>
+    <w:lsdException w:name="List Table 5 Dark Accent 5" w:uiPriority="50"/>
+    <w:lsdException w:name="List Table 6 Colorful Accent 5" w:uiPriority="51"/>
+    <w:lsdException w:name="List Table 7 Colorful Accent 5" w:uiPriority="52"/>
+    <w:lsdException w:name="List Table 1 Light Accent 6" w:uiPriority="46"/>
+    <w:lsdException w:name="List Table 2 Accent 6" w:uiPriority="47"/>
+    <w:lsdException w:name="List Table 3 Accent 6" w:uiPriority="48"/>
+    <w:lsdException w:name="List Table 4 Accent 6" w:uiPriority="49"/>
+    <w:lsdException w:name="List Table 5 Dark Accent 6" w:uiPriority="50"/>
+    <w:lsdException w:name="List Table 6 Colorful Accent 6" w:uiPriority="51"/>
+    <w:lsdException w:name="List Table 7 Colorful Accent 6" w:uiPriority="52"/>
+    <w:lsdException w:name="Mention" w:semiHidden="1" w:unhideWhenUsed="1"/>
+    <w:lsdException w:name="Smart Hyperlink" w:semiHidden="1" w:unhideWhenUsed="1"/>
+    <w:lsdException w:name="Hashtag" w:semiHidden="1" w:unhideWhenUsed="1"/>
+    <w:lsdException w:name="Unresolved Mention" w:semiHidden="1" w:unhideWhenUsed="1"/>
+    <w:lsdException w:name="Smart Link" w:semiHidden="1" w:unhideWhenUsed="1"/>
   </w:latentStyles>
   <w:style w:type="paragraph" w:default="1" w:styleId="a">
     <w:name w:val="Normal"/>
@@ -33535,7 +33544,6 @@
     <w:uiPriority w:val="99"/>
     <w:semiHidden/>
     <w:unhideWhenUsed/>
-    <w:qFormat/>
     <w:tblPr>
       <w:tblInd w:w="0" w:type="dxa"/>
       <w:tblCellMar>
@@ -33568,7 +33576,6 @@
     <w:uiPriority w:val="59"/>
     <w:rsid w:val="00D74D85"/>
     <w:tblPr>
-      <w:tblInd w:w="0" w:type="dxa"/>
       <w:tblBorders>
         <w:top w:val="single" w:sz="4" w:space="0" w:color="000000" w:themeColor="text1"/>
         <w:left w:val="single" w:sz="4" w:space="0" w:color="000000" w:themeColor="text1"/>
@@ -33577,12 +33584,6 @@
         <w:insideH w:val="single" w:sz="4" w:space="0" w:color="000000" w:themeColor="text1"/>
         <w:insideV w:val="single" w:sz="4" w:space="0" w:color="000000" w:themeColor="text1"/>
       </w:tblBorders>
-      <w:tblCellMar>
-        <w:top w:w="0" w:type="dxa"/>
-        <w:left w:w="108" w:type="dxa"/>
-        <w:bottom w:w="0" w:type="dxa"/>
-        <w:right w:w="108" w:type="dxa"/>
-      </w:tblCellMar>
     </w:tblPr>
   </w:style>
   <w:style w:type="paragraph" w:styleId="a5">
@@ -33607,7 +33608,7 @@
   <w:style w:type="paragraph" w:styleId="HTML">
     <w:name w:val="HTML Preformatted"/>
     <w:basedOn w:val="a"/>
-    <w:link w:val="HTMLChar"/>
+    <w:link w:val="HTML0"/>
     <w:uiPriority w:val="99"/>
     <w:semiHidden/>
     <w:unhideWhenUsed/>
@@ -33641,8 +33642,8 @@
       <w:szCs w:val="24"/>
     </w:rPr>
   </w:style>
-  <w:style w:type="character" w:customStyle="1" w:styleId="HTMLChar">
-    <w:name w:val="HTML 预设格式 Char"/>
+  <w:style w:type="character" w:customStyle="1" w:styleId="HTML0">
+    <w:name w:val="HTML 预设格式 字符"/>
     <w:basedOn w:val="a0"/>
     <w:link w:val="HTML"/>
     <w:uiPriority w:val="99"/>
@@ -33655,7 +33656,7 @@
       <w:szCs w:val="24"/>
     </w:rPr>
   </w:style>
-  <w:style w:type="character" w:styleId="HTML0">
+  <w:style w:type="character" w:styleId="HTML1">
     <w:name w:val="HTML Code"/>
     <w:basedOn w:val="a0"/>
     <w:uiPriority w:val="99"/>

</xml_diff>

<commit_message>
try to recover the state I worked
</commit_message>
<xml_diff>
--- a/doc/语义分析.docx
+++ b/doc/语义分析.docx
@@ -31399,19 +31399,34 @@
         </w:rPr>
         <w:t>和中间代码生成相分离，我认为是非常必要的。</w:t>
       </w:r>
+      <w:r>
+        <w:rPr>
+          <w:rFonts w:hint="eastAsia"/>
+        </w:rPr>
+        <w:t>但是，在检查中并不是不生成任何数据，比如说，对于不确定长度的</w:t>
+      </w:r>
+      <w:r>
+        <w:rPr>
+          <w:rFonts w:hint="eastAsia"/>
+        </w:rPr>
+        <w:lastRenderedPageBreak/>
+        <w:t>array</w:t>
+      </w:r>
+      <w:r>
+        <w:rPr>
+          <w:rFonts w:hint="eastAsia"/>
+        </w:rPr>
+        <w:t>，需要确定对应的长度等等。</w:t>
+      </w:r>
     </w:p>
     <w:p>
       <w:pPr>
         <w:ind w:firstLine="420"/>
-        <w:rPr>
-          <w:rFonts w:hint="eastAsia"/>
-        </w:rPr>
-      </w:pPr>
-      <w:r>
-        <w:rPr>
-          <w:rFonts w:hint="eastAsia"/>
-        </w:rPr>
-        <w:lastRenderedPageBreak/>
+      </w:pPr>
+      <w:r>
+        <w:rPr>
+          <w:rFonts w:hint="eastAsia"/>
+        </w:rPr>
         <w:t>所以</w:t>
       </w:r>
       <w:r>
@@ -33301,7 +33316,7 @@
     <w:lsdException w:name="Table Web 2" w:semiHidden="1" w:unhideWhenUsed="1"/>
     <w:lsdException w:name="Table Web 3" w:semiHidden="1" w:unhideWhenUsed="1"/>
     <w:lsdException w:name="Balloon Text" w:semiHidden="1" w:unhideWhenUsed="1"/>
-    <w:lsdException w:name="Table Grid" w:semiHidden="1" w:uiPriority="59" w:unhideWhenUsed="1"/>
+    <w:lsdException w:name="Table Grid" w:uiPriority="59"/>
     <w:lsdException w:name="Table Theme" w:semiHidden="1" w:unhideWhenUsed="1"/>
     <w:lsdException w:name="Placeholder Text" w:semiHidden="1"/>
     <w:lsdException w:name="No Spacing" w:uiPriority="1" w:qFormat="1"/>

</xml_diff>

<commit_message>
change the design and clean some error
</commit_message>
<xml_diff>
--- a/doc/语义分析.docx
+++ b/doc/语义分析.docx
@@ -31333,9 +31333,6 @@
     <w:p>
       <w:pPr>
         <w:ind w:firstLine="420"/>
-        <w:rPr>
-          <w:rFonts w:hint="eastAsia"/>
-        </w:rPr>
       </w:pPr>
       <w:r>
         <w:rPr>
@@ -31385,7 +31382,13 @@
         <w:rPr>
           <w:rFonts w:hint="eastAsia"/>
         </w:rPr>
-        <w:t>这确实会浪费一些，但是</w:t>
+        <w:t>这确实会浪费一些，</w:t>
+      </w:r>
+      <w:r>
+        <w:rPr>
+          <w:rFonts w:hint="eastAsia"/>
+        </w:rPr>
+        <w:t>不过</w:t>
       </w:r>
       <w:r>
         <w:rPr>
@@ -31399,6 +31402,81 @@
         </w:rPr>
         <w:t>和中间代码生成相分离，我认为是非常必要的。</w:t>
       </w:r>
+    </w:p>
+    <w:p>
+      <w:pPr>
+        <w:ind w:firstLine="420"/>
+      </w:pPr>
+      <w:r>
+        <w:rPr>
+          <w:rFonts w:hint="eastAsia"/>
+        </w:rPr>
+        <w:lastRenderedPageBreak/>
+        <w:t>这当然在一定程度上不符合简洁的原则，因为初始化模块的设计，需要考虑聚合类型以及其递归形式，其访问顺序和后续的</w:t>
+      </w:r>
+      <w:proofErr w:type="spellStart"/>
+      <w:r>
+        <w:rPr>
+          <w:rFonts w:hint="eastAsia"/>
+        </w:rPr>
+        <w:t>init</w:t>
+      </w:r>
+      <w:proofErr w:type="spellEnd"/>
+      <w:r>
+        <w:rPr>
+          <w:rFonts w:hint="eastAsia"/>
+        </w:rPr>
+        <w:t>的访问是基本一致的，这相当于某种程度上的重复代码</w:t>
+      </w:r>
+      <w:r>
+        <w:rPr>
+          <w:rFonts w:hint="eastAsia"/>
+        </w:rPr>
+        <w:t>，不过好在只是多用了一次，而且合并的困难远比分开的要多，因此可以接受</w:t>
+      </w:r>
+      <w:r>
+        <w:rPr>
+          <w:rFonts w:hint="eastAsia"/>
+        </w:rPr>
+        <w:t>。</w:t>
+      </w:r>
+    </w:p>
+    <w:p>
+      <w:pPr>
+        <w:ind w:firstLine="420"/>
+        <w:rPr>
+          <w:rFonts w:hint="eastAsia"/>
+        </w:rPr>
+      </w:pPr>
+      <w:r>
+        <w:rPr>
+          <w:rFonts w:hint="eastAsia"/>
+        </w:rPr>
+        <w:t>（注意：需要考虑初始化的元素为非常量表达式的情况，虽然在</w:t>
+      </w:r>
+      <w:r>
+        <w:rPr>
+          <w:rFonts w:hint="eastAsia"/>
+        </w:rPr>
+        <w:t>static</w:t>
+      </w:r>
+      <w:r>
+        <w:rPr>
+          <w:rFonts w:hint="eastAsia"/>
+        </w:rPr>
+        <w:t>等某些变量的初始化中明确说了不允许，而考虑到这个，就只能在代码生成的时候去做数值了。</w:t>
+      </w:r>
+      <w:r>
+        <w:rPr>
+          <w:rFonts w:hint="eastAsia"/>
+        </w:rPr>
+        <w:t>）</w:t>
+      </w:r>
+    </w:p>
+    <w:p>
+      <w:pPr>
+        <w:ind w:firstLine="420"/>
+      </w:pPr>
       <w:r>
         <w:rPr>
           <w:rFonts w:hint="eastAsia"/>
@@ -31409,7 +31487,6 @@
         <w:rPr>
           <w:rFonts w:hint="eastAsia"/>
         </w:rPr>
-        <w:lastRenderedPageBreak/>
         <w:t>array</w:t>
       </w:r>
       <w:r>
@@ -31427,54 +31504,45 @@
         <w:rPr>
           <w:rFonts w:hint="eastAsia"/>
         </w:rPr>
-        <w:t>所以</w:t>
-      </w:r>
-      <w:r>
-        <w:rPr>
-          <w:rFonts w:hint="eastAsia"/>
-        </w:rPr>
-        <w:t>compound</w:t>
-      </w:r>
-      <w:r>
-        <w:t xml:space="preserve"> </w:t>
-      </w:r>
-      <w:r>
-        <w:rPr>
-          <w:rFonts w:hint="eastAsia"/>
-        </w:rPr>
-        <w:t>literal</w:t>
-      </w:r>
-      <w:r>
-        <w:rPr>
-          <w:rFonts w:hint="eastAsia"/>
-        </w:rPr>
-        <w:t>的时候，这里会多出一个野指针，扔掉。</w:t>
+        <w:t>在</w:t>
+      </w:r>
+      <w:r>
+        <w:rPr>
+          <w:rFonts w:hint="eastAsia"/>
+        </w:rPr>
+        <w:t>semantic</w:t>
+      </w:r>
+      <w:r>
+        <w:rPr>
+          <w:rFonts w:hint="eastAsia"/>
+        </w:rPr>
+        <w:t>过程中，需要检查的部分如下：</w:t>
       </w:r>
     </w:p>
     <w:p>
       <w:pPr>
         <w:ind w:firstLine="420"/>
       </w:pPr>
-      <w:r>
-        <w:rPr>
-          <w:rFonts w:hint="eastAsia"/>
-        </w:rPr>
-        <w:t>另外，在何处分配也是一个巨大的问题，</w:t>
-      </w:r>
-      <w:r>
-        <w:rPr>
-          <w:rFonts w:hint="eastAsia"/>
-        </w:rPr>
-        <w:t>对于局部变量的初始化是在运行期的栈上的，而对于全局变量的初始化，则会在另外的地方，这些我不想多讲，就实际而言，要做的事情也只能返回一个给定的数据结构，然后</w:t>
-      </w:r>
-      <w:r>
-        <w:rPr>
-          <w:rFonts w:hint="eastAsia"/>
-        </w:rPr>
-        <w:t>由代码生成模块去决定。</w:t>
-      </w:r>
-    </w:p>
-    <w:p/>
+    </w:p>
+    <w:p>
+      <w:pPr>
+        <w:ind w:firstLine="420"/>
+      </w:pPr>
+      <w:r>
+        <w:rPr>
+          <w:rFonts w:hint="eastAsia"/>
+        </w:rPr>
+        <w:t>以及在检查的过程中，访问的方式和顺序如下（伪代码描述）：</w:t>
+      </w:r>
+    </w:p>
+    <w:p>
+      <w:pPr>
+        <w:ind w:firstLine="420"/>
+        <w:rPr>
+          <w:rFonts w:hint="eastAsia"/>
+        </w:rPr>
+      </w:pPr>
+    </w:p>
     <w:sectPr>
       <w:pgSz w:w="11906" w:h="16838"/>
       <w:pgMar w:top="1440" w:right="1800" w:bottom="1440" w:left="1800" w:header="851" w:footer="992" w:gutter="0"/>

</xml_diff>

<commit_message>
continue working init part
</commit_message>
<xml_diff>
--- a/doc/语义分析.docx
+++ b/doc/语义分析.docx
@@ -31523,6 +31523,28 @@
       <w:pPr>
         <w:ind w:firstLine="420"/>
       </w:pPr>
+      <w:r>
+        <w:rPr>
+          <w:rFonts w:hint="eastAsia"/>
+        </w:rPr>
+        <w:t>1</w:t>
+      </w:r>
+      <w:r>
+        <w:t>/</w:t>
+      </w:r>
+      <w:r>
+        <w:rPr>
+          <w:rFonts w:hint="eastAsia"/>
+        </w:rPr>
+        <w:t>被初始化的类型，应当为大小未知的数组，或者非可变长度的完整对象类型。</w:t>
+      </w:r>
+      <w:r>
+        <w:rPr>
+          <w:b/>
+          <w:shd w:val="pct15" w:color="auto" w:fill="FFFFFF"/>
+        </w:rPr>
+        <w:t>DONE</w:t>
+      </w:r>
     </w:p>
     <w:p>
       <w:pPr>
@@ -31532,15 +31554,839 @@
         <w:rPr>
           <w:rFonts w:hint="eastAsia"/>
         </w:rPr>
-        <w:t>以及在检查的过程中，访问的方式和顺序如下（伪代码描述）：</w:t>
+        <w:t>2</w:t>
+      </w:r>
+      <w:r>
+        <w:t>/</w:t>
+      </w:r>
+      <w:r>
+        <w:rPr>
+          <w:rFonts w:hint="eastAsia"/>
+        </w:rPr>
+        <w:t>具有静态或线程存储持续时间的对象的初始化程序中的所有表达式应为常量表达式或字符串文字。</w:t>
       </w:r>
     </w:p>
     <w:p>
       <w:pPr>
         <w:ind w:firstLine="420"/>
-        <w:rPr>
-          <w:rFonts w:hint="eastAsia"/>
-        </w:rPr>
+      </w:pPr>
+      <w:r>
+        <w:rPr>
+          <w:rFonts w:hint="eastAsia"/>
+        </w:rPr>
+        <w:t>3</w:t>
+      </w:r>
+      <w:r>
+        <w:t>/</w:t>
+      </w:r>
+      <w:r>
+        <w:rPr>
+          <w:rFonts w:hint="eastAsia"/>
+        </w:rPr>
+        <w:t>如果一个标识符的声明具有块范围，并且具有</w:t>
+      </w:r>
+      <w:r>
+        <w:rPr>
+          <w:rFonts w:hint="eastAsia"/>
+        </w:rPr>
+        <w:t>internal</w:t>
+      </w:r>
+      <w:r>
+        <w:rPr>
+          <w:rFonts w:hint="eastAsia"/>
+        </w:rPr>
+        <w:t>或者</w:t>
+      </w:r>
+      <w:r>
+        <w:rPr>
+          <w:rFonts w:hint="eastAsia"/>
+        </w:rPr>
+        <w:t>external</w:t>
+      </w:r>
+      <w:r>
+        <w:t xml:space="preserve"> </w:t>
+      </w:r>
+      <w:r>
+        <w:rPr>
+          <w:rFonts w:hint="eastAsia"/>
+        </w:rPr>
+        <w:t>linkage</w:t>
+      </w:r>
+      <w:r>
+        <w:rPr>
+          <w:rFonts w:hint="eastAsia"/>
+        </w:rPr>
+        <w:t>，那么不应当初始化。（显然这不会包括</w:t>
+      </w:r>
+      <w:r>
+        <w:rPr>
+          <w:rFonts w:hint="eastAsia"/>
+        </w:rPr>
+        <w:t>type-name</w:t>
+      </w:r>
+      <w:r>
+        <w:rPr>
+          <w:rFonts w:hint="eastAsia"/>
+        </w:rPr>
+        <w:t>所表示的类型，因为那个根本就没有标识符）</w:t>
+      </w:r>
+    </w:p>
+    <w:p>
+      <w:pPr>
+        <w:ind w:firstLine="420"/>
+      </w:pPr>
+      <w:r>
+        <w:rPr>
+          <w:rFonts w:hint="eastAsia"/>
+        </w:rPr>
+        <w:t>4</w:t>
+      </w:r>
+      <w:r>
+        <w:t>/</w:t>
+      </w:r>
+      <w:r>
+        <w:rPr>
+          <w:rFonts w:hint="eastAsia"/>
+        </w:rPr>
+        <w:t>如果出现了</w:t>
+      </w:r>
+      <w:r>
+        <w:rPr>
+          <w:rFonts w:hint="eastAsia"/>
+        </w:rPr>
+        <w:t>designator</w:t>
+      </w:r>
+      <w:r>
+        <w:rPr>
+          <w:rFonts w:hint="eastAsia"/>
+        </w:rPr>
+        <w:t>，那么需要检查其当前对象，如果是</w:t>
+      </w:r>
+      <w:r>
+        <w:t>[</w:t>
+      </w:r>
+      <w:r>
+        <w:t>constant-expression</w:t>
+      </w:r>
+      <w:r>
+        <w:t>]</w:t>
+      </w:r>
+      <w:r>
+        <w:rPr>
+          <w:rFonts w:hint="eastAsia"/>
+        </w:rPr>
+        <w:t>，需要数组类型，</w:t>
+      </w:r>
+      <w:r>
+        <w:rPr>
+          <w:rFonts w:hint="eastAsia"/>
+        </w:rPr>
+        <w:t>且里面的表达式为整形常量表达式，如果对象大小未知，那么任何有效的非负值都可以（顺带一提，在确定对象大小未知的情况时，需要考虑这个值，来确定数组大小），如果是具有</w:t>
+      </w:r>
+      <w:r>
+        <w:t>.identifier</w:t>
+      </w:r>
+      <w:r>
+        <w:rPr>
+          <w:rFonts w:hint="eastAsia"/>
+        </w:rPr>
+        <w:t>，类型，那么具有</w:t>
+      </w:r>
+      <w:r>
+        <w:rPr>
+          <w:rFonts w:hint="eastAsia"/>
+        </w:rPr>
+        <w:t>structure</w:t>
+      </w:r>
+      <w:r>
+        <w:rPr>
+          <w:rFonts w:hint="eastAsia"/>
+        </w:rPr>
+        <w:t>或者</w:t>
+      </w:r>
+      <w:r>
+        <w:rPr>
+          <w:rFonts w:hint="eastAsia"/>
+        </w:rPr>
+        <w:t>union</w:t>
+      </w:r>
+      <w:r>
+        <w:rPr>
+          <w:rFonts w:hint="eastAsia"/>
+        </w:rPr>
+        <w:t>，并且</w:t>
+      </w:r>
+      <w:r>
+        <w:rPr>
+          <w:rFonts w:hint="eastAsia"/>
+        </w:rPr>
+        <w:t>identifier</w:t>
+      </w:r>
+      <w:r>
+        <w:rPr>
+          <w:rFonts w:hint="eastAsia"/>
+        </w:rPr>
+        <w:t>必须是该成员。</w:t>
+      </w:r>
+    </w:p>
+    <w:p>
+      <w:pPr>
+        <w:ind w:firstLine="420"/>
+      </w:pPr>
+      <w:r>
+        <w:rPr>
+          <w:rFonts w:hint="eastAsia"/>
+        </w:rPr>
+        <w:t>5</w:t>
+      </w:r>
+      <w:r>
+        <w:t>/</w:t>
+      </w:r>
+      <w:r>
+        <w:rPr>
+          <w:rFonts w:hint="eastAsia"/>
+        </w:rPr>
+        <w:t>类型检查，初始化的很多地方，需要进行类型的转换和检查</w:t>
+      </w:r>
+      <w:r>
+        <w:rPr>
+          <w:rFonts w:hint="eastAsia"/>
+        </w:rPr>
+        <w:t>。</w:t>
+      </w:r>
+    </w:p>
+    <w:p>
+      <w:pPr>
+        <w:ind w:firstLine="420"/>
+      </w:pPr>
+      <w:r>
+        <w:rPr>
+          <w:rFonts w:hint="eastAsia"/>
+        </w:rPr>
+        <w:t>没显式初始化和</w:t>
+      </w:r>
+      <w:r>
+        <w:rPr>
+          <w:rFonts w:hint="eastAsia"/>
+        </w:rPr>
+        <w:t>static</w:t>
+      </w:r>
+      <w:r>
+        <w:rPr>
+          <w:rFonts w:hint="eastAsia"/>
+        </w:rPr>
+        <w:t>或者</w:t>
+      </w:r>
+      <w:r>
+        <w:rPr>
+          <w:rFonts w:hint="eastAsia"/>
+        </w:rPr>
+        <w:t>thread</w:t>
+      </w:r>
+      <w:r>
+        <w:rPr>
+          <w:rFonts w:hint="eastAsia"/>
+        </w:rPr>
+        <w:t>没显式初始化的，不需要检查</w:t>
+      </w:r>
+      <w:r>
+        <w:rPr>
+          <w:rFonts w:hint="eastAsia"/>
+        </w:rPr>
+        <w:t>，这对值有影响，但是不影响类型</w:t>
+      </w:r>
+      <w:r>
+        <w:rPr>
+          <w:rFonts w:hint="eastAsia"/>
+        </w:rPr>
+        <w:t>。</w:t>
+      </w:r>
+    </w:p>
+    <w:p>
+      <w:pPr>
+        <w:ind w:firstLine="420"/>
+      </w:pPr>
+      <w:r>
+        <w:rPr>
+          <w:rFonts w:hint="eastAsia"/>
+        </w:rPr>
+        <w:t>如果是</w:t>
+      </w:r>
+      <w:r>
+        <w:rPr>
+          <w:rFonts w:hint="eastAsia"/>
+        </w:rPr>
+        <w:t>scalar</w:t>
+      </w:r>
+      <w:r>
+        <w:rPr>
+          <w:rFonts w:hint="eastAsia"/>
+        </w:rPr>
+        <w:t>类型的初始化，可以被括号括起来，并且必须是单一的一个表达式，需要将原本的类型和</w:t>
+      </w:r>
+      <w:r>
+        <w:rPr>
+          <w:rFonts w:hint="eastAsia"/>
+        </w:rPr>
+        <w:t>unqualified</w:t>
+      </w:r>
+      <w:r>
+        <w:rPr>
+          <w:rFonts w:hint="eastAsia"/>
+        </w:rPr>
+        <w:t>的原本的类型用</w:t>
+      </w:r>
+      <w:r>
+        <w:rPr>
+          <w:rFonts w:hint="eastAsia"/>
+        </w:rPr>
+        <w:t>simple</w:t>
+      </w:r>
+      <w:r>
+        <w:t xml:space="preserve"> </w:t>
+      </w:r>
+      <w:r>
+        <w:rPr>
+          <w:rFonts w:hint="eastAsia"/>
+        </w:rPr>
+        <w:t>assignment</w:t>
+      </w:r>
+      <w:r>
+        <w:rPr>
+          <w:rFonts w:hint="eastAsia"/>
+        </w:rPr>
+        <w:t>的规则进行判断。</w:t>
+      </w:r>
+      <w:r>
+        <w:rPr>
+          <w:rFonts w:hint="eastAsia"/>
+        </w:rPr>
+        <w:t>如果是一个</w:t>
+      </w:r>
+      <w:r>
+        <w:rPr>
+          <w:rFonts w:hint="eastAsia"/>
+        </w:rPr>
+        <w:t>structure</w:t>
+      </w:r>
+      <w:r>
+        <w:t xml:space="preserve"> </w:t>
+      </w:r>
+      <w:r>
+        <w:rPr>
+          <w:rFonts w:hint="eastAsia"/>
+        </w:rPr>
+        <w:t>或者</w:t>
+      </w:r>
+      <w:r>
+        <w:rPr>
+          <w:rFonts w:hint="eastAsia"/>
+        </w:rPr>
+        <w:t>union</w:t>
+      </w:r>
+      <w:r>
+        <w:rPr>
+          <w:rFonts w:hint="eastAsia"/>
+        </w:rPr>
+        <w:t>，那么需要是相兼容的表达式类型，这个意思，我举个例子，比如说</w:t>
+      </w:r>
+      <w:r>
+        <w:rPr>
+          <w:rFonts w:hint="eastAsia"/>
+        </w:rPr>
+        <w:t xml:space="preserve"> struct</w:t>
+      </w:r>
+      <w:r>
+        <w:t xml:space="preserve"> </w:t>
+      </w:r>
+      <w:r>
+        <w:rPr>
+          <w:rFonts w:hint="eastAsia"/>
+        </w:rPr>
+        <w:t>xxx</w:t>
+      </w:r>
+      <w:r>
+        <w:t xml:space="preserve"> </w:t>
+      </w:r>
+      <w:r>
+        <w:rPr>
+          <w:rFonts w:hint="eastAsia"/>
+        </w:rPr>
+        <w:t>a</w:t>
+      </w:r>
+      <w:r>
+        <w:t>=</w:t>
+      </w:r>
+      <w:r>
+        <w:rPr>
+          <w:rFonts w:hint="eastAsia"/>
+        </w:rPr>
+        <w:t>(struct</w:t>
+      </w:r>
+      <w:r>
+        <w:t xml:space="preserve"> </w:t>
+      </w:r>
+      <w:r>
+        <w:rPr>
+          <w:rFonts w:hint="eastAsia"/>
+        </w:rPr>
+        <w:t>xxx)</w:t>
+      </w:r>
+      <w:r>
+        <w:t>{…}</w:t>
+      </w:r>
+      <w:r>
+        <w:rPr>
+          <w:rFonts w:hint="eastAsia"/>
+        </w:rPr>
+        <w:t>，这样的，显然右边是个</w:t>
+      </w:r>
+      <w:r>
+        <w:rPr>
+          <w:rFonts w:hint="eastAsia"/>
+        </w:rPr>
+        <w:t>postfix</w:t>
+      </w:r>
+      <w:r>
+        <w:rPr>
+          <w:rFonts w:hint="eastAsia"/>
+        </w:rPr>
+        <w:t>表达式，两边可以是不同的</w:t>
+      </w:r>
+      <w:r>
+        <w:rPr>
+          <w:rFonts w:hint="eastAsia"/>
+        </w:rPr>
+        <w:t>structure</w:t>
+      </w:r>
+      <w:r>
+        <w:rPr>
+          <w:rFonts w:hint="eastAsia"/>
+        </w:rPr>
+        <w:t>，但是要兼容就行了</w:t>
+      </w:r>
+      <w:r>
+        <w:rPr>
+          <w:rFonts w:hint="eastAsia"/>
+        </w:rPr>
+        <w:t>，当然另一种方式，那肯定就是右边不加</w:t>
+      </w:r>
+      <w:r>
+        <w:rPr>
+          <w:rFonts w:hint="eastAsia"/>
+        </w:rPr>
+        <w:t>type</w:t>
+      </w:r>
+      <w:r>
+        <w:t xml:space="preserve"> </w:t>
+      </w:r>
+      <w:r>
+        <w:rPr>
+          <w:rFonts w:hint="eastAsia"/>
+        </w:rPr>
+        <w:t>name</w:t>
+      </w:r>
+      <w:r>
+        <w:rPr>
+          <w:rFonts w:hint="eastAsia"/>
+        </w:rPr>
+        <w:t>直接初始化咯</w:t>
+      </w:r>
+      <w:r>
+        <w:rPr>
+          <w:rFonts w:hint="eastAsia"/>
+        </w:rPr>
+        <w:t>。</w:t>
+      </w:r>
+    </w:p>
+    <w:p>
+      <w:pPr>
+        <w:ind w:firstLine="420"/>
+      </w:pPr>
+      <w:r>
+        <w:rPr>
+          <w:rFonts w:hint="eastAsia"/>
+        </w:rPr>
+        <w:t>关于后者能不能用一个括号括起来，我测试了一下</w:t>
+      </w:r>
+      <w:proofErr w:type="spellStart"/>
+      <w:r>
+        <w:rPr>
+          <w:rFonts w:hint="eastAsia"/>
+        </w:rPr>
+        <w:t>gcc</w:t>
+      </w:r>
+      <w:proofErr w:type="spellEnd"/>
+      <w:r>
+        <w:rPr>
+          <w:rFonts w:hint="eastAsia"/>
+        </w:rPr>
+        <w:t>，结果是不能，也就是说，右边是个</w:t>
+      </w:r>
+      <w:r>
+        <w:rPr>
+          <w:rFonts w:hint="eastAsia"/>
+        </w:rPr>
+        <w:t>assignment</w:t>
+      </w:r>
+      <w:r>
+        <w:rPr>
+          <w:rFonts w:hint="eastAsia"/>
+        </w:rPr>
+        <w:t>的表达式节点</w:t>
+      </w:r>
+      <w:r>
+        <w:rPr>
+          <w:rFonts w:hint="eastAsia"/>
+        </w:rPr>
+        <w:t>不带括号的</w:t>
+      </w:r>
+      <w:r>
+        <w:rPr>
+          <w:rFonts w:hint="eastAsia"/>
+        </w:rPr>
+        <w:t>，都可以直接赋值，相反的，如果是用括号括起来的，只有是</w:t>
+      </w:r>
+      <w:r>
+        <w:rPr>
+          <w:rFonts w:hint="eastAsia"/>
+        </w:rPr>
+        <w:t>scalar</w:t>
+      </w:r>
+      <w:r>
+        <w:rPr>
+          <w:rFonts w:hint="eastAsia"/>
+        </w:rPr>
+        <w:t>类型的，才需要</w:t>
+      </w:r>
+      <w:r>
+        <w:rPr>
+          <w:rFonts w:hint="eastAsia"/>
+        </w:rPr>
+        <w:t>simple</w:t>
+      </w:r>
+      <w:r>
+        <w:t xml:space="preserve"> </w:t>
+      </w:r>
+      <w:r>
+        <w:rPr>
+          <w:rFonts w:hint="eastAsia"/>
+        </w:rPr>
+        <w:t>assignment</w:t>
+      </w:r>
+      <w:r>
+        <w:rPr>
+          <w:rFonts w:hint="eastAsia"/>
+        </w:rPr>
+        <w:t>来检查</w:t>
+      </w:r>
+      <w:r>
+        <w:rPr>
+          <w:rFonts w:hint="eastAsia"/>
+        </w:rPr>
+        <w:t>，而</w:t>
+      </w:r>
+      <w:r>
+        <w:rPr>
+          <w:rFonts w:hint="eastAsia"/>
+        </w:rPr>
+        <w:t>structure</w:t>
+      </w:r>
+      <w:r>
+        <w:t xml:space="preserve"> </w:t>
+      </w:r>
+      <w:r>
+        <w:rPr>
+          <w:rFonts w:hint="eastAsia"/>
+        </w:rPr>
+        <w:t>union</w:t>
+      </w:r>
+      <w:r>
+        <w:rPr>
+          <w:rFonts w:hint="eastAsia"/>
+        </w:rPr>
+        <w:t>貌似直接不合法了</w:t>
+      </w:r>
+      <w:r>
+        <w:rPr>
+          <w:rFonts w:hint="eastAsia"/>
+        </w:rPr>
+        <w:t>。</w:t>
+      </w:r>
+      <w:r>
+        <w:rPr>
+          <w:rFonts w:hint="eastAsia"/>
+        </w:rPr>
+        <w:t>比如下面第一个就是合法的，但是第二个则不是。</w:t>
+      </w:r>
+    </w:p>
+    <w:p>
+      <w:pPr>
+        <w:ind w:firstLine="420"/>
+      </w:pPr>
+      <w:r>
+        <w:rPr>
+          <w:rFonts w:hint="eastAsia"/>
+        </w:rPr>
+        <w:t>至于这后一种为什么不合法，</w:t>
+      </w:r>
+      <w:proofErr w:type="spellStart"/>
+      <w:r>
+        <w:rPr>
+          <w:rFonts w:hint="eastAsia"/>
+        </w:rPr>
+        <w:t>emmm</w:t>
+      </w:r>
+      <w:proofErr w:type="spellEnd"/>
+      <w:r>
+        <w:rPr>
+          <w:rFonts w:hint="eastAsia"/>
+        </w:rPr>
+        <w:t>，那就是跟后面的那个括号里的第一个表达式看作一个</w:t>
+      </w:r>
+      <w:r>
+        <w:rPr>
+          <w:rFonts w:hint="eastAsia"/>
+        </w:rPr>
+        <w:t>struct</w:t>
+      </w:r>
+      <w:r>
+        <w:t xml:space="preserve"> </w:t>
+      </w:r>
+      <w:proofErr w:type="spellStart"/>
+      <w:r>
+        <w:rPr>
+          <w:rFonts w:hint="eastAsia"/>
+        </w:rPr>
+        <w:t>tmpa</w:t>
+      </w:r>
+      <w:proofErr w:type="spellEnd"/>
+      <w:r>
+        <w:rPr>
+          <w:rFonts w:hint="eastAsia"/>
+        </w:rPr>
+        <w:t>的对象，而试图赋值给</w:t>
+      </w:r>
+      <w:proofErr w:type="spellStart"/>
+      <w:r>
+        <w:rPr>
+          <w:rFonts w:hint="eastAsia"/>
+        </w:rPr>
+        <w:t>tmpa</w:t>
+      </w:r>
+      <w:proofErr w:type="spellEnd"/>
+      <w:r>
+        <w:t xml:space="preserve"> </w:t>
+      </w:r>
+      <w:r>
+        <w:rPr>
+          <w:rFonts w:hint="eastAsia"/>
+        </w:rPr>
+        <w:t>t</w:t>
+      </w:r>
+      <w:r>
+        <w:rPr>
+          <w:rFonts w:hint="eastAsia"/>
+        </w:rPr>
+        <w:t>的第一个</w:t>
+      </w:r>
+      <w:r>
+        <w:rPr>
+          <w:rFonts w:hint="eastAsia"/>
+        </w:rPr>
+        <w:t>int</w:t>
+      </w:r>
+      <w:r>
+        <w:rPr>
+          <w:rFonts w:hint="eastAsia"/>
+        </w:rPr>
+        <w:t>对象，匹配不上才导致的。</w:t>
+      </w:r>
+    </w:p>
+    <w:p>
+      <w:pPr>
+        <w:ind w:firstLine="420"/>
+      </w:pPr>
+      <w:r>
+        <w:rPr>
+          <w:rFonts w:hint="eastAsia"/>
+        </w:rPr>
+        <w:t>也就是说，对于目标对象是一个</w:t>
+      </w:r>
+      <w:r>
+        <w:rPr>
+          <w:rFonts w:hint="eastAsia"/>
+        </w:rPr>
+        <w:t>scalar</w:t>
+      </w:r>
+      <w:r>
+        <w:rPr>
+          <w:rFonts w:hint="eastAsia"/>
+        </w:rPr>
+        <w:t>的情况，带不带括号都需要判断，否则，按照后面的初始化顺序来考虑即可。</w:t>
+      </w:r>
+    </w:p>
+    <w:p>
+      <w:pPr>
+        <w:ind w:firstLine="420"/>
+        <w:rPr>
+          <w:rFonts w:hint="eastAsia"/>
+        </w:rPr>
+      </w:pPr>
+      <w:r>
+        <w:rPr>
+          <w:rFonts w:hint="eastAsia"/>
+        </w:rPr>
+        <w:t>（烧脑。。。）</w:t>
+      </w:r>
+    </w:p>
+    <w:tbl>
+      <w:tblPr>
+        <w:tblStyle w:val="a4"/>
+        <w:tblW w:w="0" w:type="auto"/>
+        <w:tblLook w:val="04A0" w:firstRow="1" w:lastRow="0" w:firstColumn="1" w:lastColumn="0" w:noHBand="0" w:noVBand="1"/>
+      </w:tblPr>
+      <w:tblGrid>
+        <w:gridCol w:w="8522"/>
+      </w:tblGrid>
+      <w:tr>
+        <w:tc>
+          <w:tcPr>
+            <w:tcW w:w="8522" w:type="dxa"/>
+            <w:tcBorders>
+              <w:top w:val="nil"/>
+              <w:left w:val="nil"/>
+              <w:bottom w:val="nil"/>
+              <w:right w:val="nil"/>
+            </w:tcBorders>
+            <w:shd w:val="clear" w:color="auto" w:fill="C4BC96" w:themeFill="background2" w:themeFillShade="BF"/>
+          </w:tcPr>
+          <w:p>
+            <w:r>
+              <w:t xml:space="preserve">struct </w:t>
+            </w:r>
+            <w:proofErr w:type="spellStart"/>
+            <w:r>
+              <w:t>tmpa</w:t>
+            </w:r>
+            <w:proofErr w:type="spellEnd"/>
+            <w:r>
+              <w:t>{</w:t>
+            </w:r>
+          </w:p>
+          <w:p>
+            <w:r>
+              <w:t xml:space="preserve">    int a;</w:t>
+            </w:r>
+          </w:p>
+          <w:p>
+            <w:r>
+              <w:t xml:space="preserve">    int b;</w:t>
+            </w:r>
+          </w:p>
+          <w:p>
+            <w:r>
+              <w:t>};</w:t>
+            </w:r>
+          </w:p>
+          <w:p>
+            <w:r>
+              <w:t xml:space="preserve">struct </w:t>
+            </w:r>
+            <w:proofErr w:type="spellStart"/>
+            <w:r>
+              <w:t>tmpa</w:t>
+            </w:r>
+            <w:proofErr w:type="spellEnd"/>
+            <w:r>
+              <w:t xml:space="preserve"> </w:t>
+            </w:r>
+            <w:proofErr w:type="spellStart"/>
+            <w:r>
+              <w:t>tmp</w:t>
+            </w:r>
+            <w:proofErr w:type="spellEnd"/>
+            <w:r>
+              <w:t xml:space="preserve">=(struct </w:t>
+            </w:r>
+            <w:proofErr w:type="spellStart"/>
+            <w:r>
+              <w:t>tmpa</w:t>
+            </w:r>
+            <w:proofErr w:type="spellEnd"/>
+            <w:r>
+              <w:t>){1,2};</w:t>
+            </w:r>
+          </w:p>
+          <w:p>
+            <w:r>
+              <w:rPr>
+                <w:rFonts w:hint="eastAsia"/>
+              </w:rPr>
+              <w:t>struct</w:t>
+            </w:r>
+            <w:r>
+              <w:t xml:space="preserve"> </w:t>
+            </w:r>
+            <w:proofErr w:type="spellStart"/>
+            <w:r>
+              <w:t>tmpa</w:t>
+            </w:r>
+            <w:proofErr w:type="spellEnd"/>
+            <w:r>
+              <w:t xml:space="preserve"> t={(struct </w:t>
+            </w:r>
+            <w:proofErr w:type="spellStart"/>
+            <w:r>
+              <w:t>tmpa</w:t>
+            </w:r>
+            <w:proofErr w:type="spellEnd"/>
+            <w:r>
+              <w:t>){1,2}};</w:t>
+            </w:r>
+          </w:p>
+        </w:tc>
+      </w:tr>
+    </w:tbl>
+    <w:p>
+      <w:pPr>
+        <w:ind w:firstLine="420"/>
+      </w:pPr>
+    </w:p>
+    <w:p>
+      <w:pPr>
+        <w:ind w:firstLine="420"/>
+        <w:rPr>
+          <w:rFonts w:hint="eastAsia"/>
+        </w:rPr>
+      </w:pPr>
+    </w:p>
+    <w:p>
+      <w:pPr>
+        <w:ind w:firstLine="420"/>
+      </w:pPr>
+      <w:r>
+        <w:rPr>
+          <w:rFonts w:hint="eastAsia"/>
+        </w:rPr>
+        <w:t>以及在检查的过程中，访问的方式和顺序如下（</w:t>
+      </w:r>
+      <w:r>
+        <w:rPr>
+          <w:rFonts w:hint="eastAsia"/>
+        </w:rPr>
+        <w:t>部分</w:t>
+      </w:r>
+      <w:r>
+        <w:rPr>
+          <w:rFonts w:hint="eastAsia"/>
+        </w:rPr>
+        <w:t>伪代码描述）：</w:t>
+      </w:r>
+    </w:p>
+    <w:p>
+      <w:pPr>
+        <w:ind w:firstLine="420"/>
       </w:pPr>
     </w:p>
     <w:sectPr>
@@ -33619,7 +34465,6 @@
   <w:style w:type="character" w:default="1" w:styleId="a0">
     <w:name w:val="Default Paragraph Font"/>
     <w:uiPriority w:val="1"/>
-    <w:semiHidden/>
     <w:unhideWhenUsed/>
   </w:style>
   <w:style w:type="table" w:default="1" w:styleId="a1">

</xml_diff>

<commit_message>
finish init part designation
</commit_message>
<xml_diff>
--- a/doc/语义分析.docx
+++ b/doc/语义分析.docx
@@ -32497,7 +32497,1231 @@
             </w:r>
             <w:proofErr w:type="gramEnd"/>
             <w:r>
-              <w:t>]={ {1},2,3,4,{5,6} };</w:t>
+              <w:t xml:space="preserve">]={ {1},2,3,4,{5,6} </w:t>
+            </w:r>
+            <w:r>
+              <w:t>,[3]=7,8</w:t>
+            </w:r>
+            <w:r>
+              <w:t>};</w:t>
+            </w:r>
+          </w:p>
+          <w:p/>
+        </w:tc>
+      </w:tr>
+    </w:tbl>
+    <w:p>
+      <w:pPr>
+        <w:ind w:firstLine="420"/>
+      </w:pPr>
+      <w:r>
+        <w:rPr>
+          <w:rFonts w:hint="eastAsia"/>
+        </w:rPr>
+        <w:t>这是一个未定义长度的数组，数组元素是一个</w:t>
+      </w:r>
+      <w:r>
+        <w:rPr>
+          <w:rFonts w:hint="eastAsia"/>
+        </w:rPr>
+        <w:t>struct</w:t>
+      </w:r>
+      <w:r>
+        <w:rPr>
+          <w:rFonts w:hint="eastAsia"/>
+        </w:rPr>
+        <w:t>，首先呢，碰到一个左括号开头的</w:t>
+      </w:r>
+      <w:r>
+        <w:t>{1}</w:t>
+      </w:r>
+      <w:r>
+        <w:rPr>
+          <w:rFonts w:hint="eastAsia"/>
+        </w:rPr>
+        <w:t>，所以把它作为一个数组元素，当前元素变成了一个结构体，所以去用</w:t>
+      </w:r>
+      <w:r>
+        <w:t>{1}</w:t>
+      </w:r>
+      <w:r>
+        <w:rPr>
+          <w:rFonts w:hint="eastAsia"/>
+        </w:rPr>
+        <w:t>去初始化那个结构体，也就是</w:t>
+      </w:r>
+      <w:r>
+        <w:rPr>
+          <w:rFonts w:hint="eastAsia"/>
+        </w:rPr>
+        <w:t>w</w:t>
+      </w:r>
+      <w:r>
+        <w:t>[0]</w:t>
+      </w:r>
+      <w:r>
+        <w:rPr>
+          <w:rFonts w:hint="eastAsia"/>
+        </w:rPr>
+        <w:t>。</w:t>
+      </w:r>
+    </w:p>
+    <w:p>
+      <w:pPr>
+        <w:ind w:firstLine="420"/>
+      </w:pPr>
+      <w:r>
+        <w:rPr>
+          <w:rFonts w:hint="eastAsia"/>
+        </w:rPr>
+        <w:t>然后呢碰到的第二个元素</w:t>
+      </w:r>
+      <w:r>
+        <w:rPr>
+          <w:rFonts w:hint="eastAsia"/>
+        </w:rPr>
+        <w:t>2</w:t>
+      </w:r>
+      <w:r>
+        <w:rPr>
+          <w:rFonts w:hint="eastAsia"/>
+        </w:rPr>
+        <w:t>，不是括号开头的，所以按照</w:t>
+      </w:r>
+      <w:r>
+        <w:rPr>
+          <w:rFonts w:hint="eastAsia"/>
+        </w:rPr>
+        <w:t>struct</w:t>
+      </w:r>
+      <w:r>
+        <w:rPr>
+          <w:rFonts w:hint="eastAsia"/>
+        </w:rPr>
+        <w:t>内部的元素需求，取了</w:t>
+      </w:r>
+      <w:r>
+        <w:rPr>
+          <w:rFonts w:hint="eastAsia"/>
+        </w:rPr>
+        <w:t>3</w:t>
+      </w:r>
+      <w:r>
+        <w:t>+1=4</w:t>
+      </w:r>
+      <w:r>
+        <w:rPr>
+          <w:rFonts w:hint="eastAsia"/>
+        </w:rPr>
+        <w:t>个元素，也就是，用</w:t>
+      </w:r>
+      <w:r>
+        <w:rPr>
+          <w:rFonts w:hint="eastAsia"/>
+        </w:rPr>
+        <w:t>2</w:t>
+      </w:r>
+      <w:r>
+        <w:rPr>
+          <w:rFonts w:hint="eastAsia"/>
+        </w:rPr>
+        <w:t>，</w:t>
+      </w:r>
+      <w:r>
+        <w:rPr>
+          <w:rFonts w:hint="eastAsia"/>
+        </w:rPr>
+        <w:t>3</w:t>
+      </w:r>
+      <w:r>
+        <w:rPr>
+          <w:rFonts w:hint="eastAsia"/>
+        </w:rPr>
+        <w:t>，</w:t>
+      </w:r>
+      <w:r>
+        <w:rPr>
+          <w:rFonts w:hint="eastAsia"/>
+        </w:rPr>
+        <w:t>4</w:t>
+      </w:r>
+      <w:r>
+        <w:rPr>
+          <w:rFonts w:hint="eastAsia"/>
+        </w:rPr>
+        <w:t>，</w:t>
+      </w:r>
+      <w:r>
+        <w:t>{5</w:t>
+      </w:r>
+      <w:r>
+        <w:rPr>
+          <w:rFonts w:hint="eastAsia"/>
+        </w:rPr>
+        <w:t>，</w:t>
+      </w:r>
+      <w:r>
+        <w:rPr>
+          <w:rFonts w:hint="eastAsia"/>
+        </w:rPr>
+        <w:t>6</w:t>
+      </w:r>
+      <w:r>
+        <w:t>}</w:t>
+      </w:r>
+      <w:r>
+        <w:rPr>
+          <w:rFonts w:hint="eastAsia"/>
+        </w:rPr>
+        <w:t>去填充</w:t>
+      </w:r>
+      <w:r>
+        <w:rPr>
+          <w:rFonts w:hint="eastAsia"/>
+        </w:rPr>
+        <w:t>w</w:t>
+      </w:r>
+      <w:r>
+        <w:t>[1]</w:t>
+      </w:r>
+      <w:r>
+        <w:rPr>
+          <w:rFonts w:hint="eastAsia"/>
+        </w:rPr>
+        <w:t>，</w:t>
+      </w:r>
+      <w:r>
+        <w:rPr>
+          <w:rFonts w:hint="eastAsia"/>
+        </w:rPr>
+        <w:t>这个时候呢，</w:t>
+      </w:r>
+      <w:r>
+        <w:t>{5</w:t>
+      </w:r>
+      <w:r>
+        <w:rPr>
+          <w:rFonts w:hint="eastAsia"/>
+        </w:rPr>
+        <w:t>，</w:t>
+      </w:r>
+      <w:r>
+        <w:rPr>
+          <w:rFonts w:hint="eastAsia"/>
+        </w:rPr>
+        <w:t>6</w:t>
+      </w:r>
+      <w:r>
+        <w:t>}</w:t>
+      </w:r>
+      <w:r>
+        <w:rPr>
+          <w:rFonts w:hint="eastAsia"/>
+        </w:rPr>
+        <w:t>这个元素虽然已经用括号开头了，但是总而言之没啥用。</w:t>
+      </w:r>
+      <w:r>
+        <w:rPr>
+          <w:rFonts w:hint="eastAsia"/>
+        </w:rPr>
+        <w:t>所以事实上，</w:t>
+      </w:r>
+      <w:r>
+        <w:rPr>
+          <w:rFonts w:hint="eastAsia"/>
+        </w:rPr>
+        <w:t>w</w:t>
+      </w:r>
+      <w:r>
+        <w:rPr>
+          <w:rFonts w:hint="eastAsia"/>
+        </w:rPr>
+        <w:t>数组，这玩意儿就只有</w:t>
+      </w:r>
+      <w:r>
+        <w:rPr>
+          <w:rFonts w:hint="eastAsia"/>
+        </w:rPr>
+        <w:t>2</w:t>
+      </w:r>
+      <w:r>
+        <w:rPr>
+          <w:rFonts w:hint="eastAsia"/>
+        </w:rPr>
+        <w:t>个元素。</w:t>
+      </w:r>
+    </w:p>
+    <w:p>
+      <w:pPr>
+        <w:ind w:firstLine="420"/>
+      </w:pPr>
+      <w:r>
+        <w:rPr>
+          <w:rFonts w:hint="eastAsia"/>
+        </w:rPr>
+        <w:t>那么然后</w:t>
+      </w:r>
+      <w:r>
+        <w:rPr>
+          <w:rFonts w:hint="eastAsia"/>
+        </w:rPr>
+        <w:t>2</w:t>
+      </w:r>
+      <w:r>
+        <w:t>34</w:t>
+      </w:r>
+      <w:r>
+        <w:rPr>
+          <w:rFonts w:hint="eastAsia"/>
+        </w:rPr>
+        <w:t>都正常填充，</w:t>
+      </w:r>
+      <w:r>
+        <w:t>{5,6}</w:t>
+      </w:r>
+      <w:r>
+        <w:rPr>
+          <w:rFonts w:hint="eastAsia"/>
+        </w:rPr>
+        <w:t>去填充结构体里面的</w:t>
+      </w:r>
+      <w:r>
+        <w:rPr>
+          <w:rFonts w:hint="eastAsia"/>
+        </w:rPr>
+        <w:t>b</w:t>
+      </w:r>
+      <w:r>
+        <w:rPr>
+          <w:rFonts w:hint="eastAsia"/>
+        </w:rPr>
+        <w:t>，结果</w:t>
+      </w:r>
+      <w:r>
+        <w:rPr>
+          <w:rFonts w:hint="eastAsia"/>
+        </w:rPr>
+        <w:t>5</w:t>
+      </w:r>
+      <w:r>
+        <w:rPr>
+          <w:rFonts w:hint="eastAsia"/>
+        </w:rPr>
+        <w:t>留下，</w:t>
+      </w:r>
+      <w:r>
+        <w:rPr>
+          <w:rFonts w:hint="eastAsia"/>
+        </w:rPr>
+        <w:t>6</w:t>
+      </w:r>
+      <w:r>
+        <w:rPr>
+          <w:rFonts w:hint="eastAsia"/>
+        </w:rPr>
+        <w:t>扔掉。</w:t>
+      </w:r>
+    </w:p>
+    <w:p>
+      <w:pPr>
+        <w:ind w:firstLine="420"/>
+        <w:rPr>
+          <w:rFonts w:hint="eastAsia"/>
+        </w:rPr>
+      </w:pPr>
+      <w:r>
+        <w:rPr>
+          <w:rFonts w:hint="eastAsia"/>
+        </w:rPr>
+        <w:t>最后呢</w:t>
+      </w:r>
+      <w:r>
+        <w:t>[</w:t>
+      </w:r>
+      <w:r>
+        <w:rPr>
+          <w:rFonts w:hint="eastAsia"/>
+        </w:rPr>
+        <w:t>3</w:t>
+      </w:r>
+      <w:r>
+        <w:t>]</w:t>
+      </w:r>
+      <w:r>
+        <w:rPr>
+          <w:rFonts w:hint="eastAsia"/>
+        </w:rPr>
+        <w:t>用于初始化第三个元素，那么第三个元素的第一个空，填进去</w:t>
+      </w:r>
+      <w:r>
+        <w:rPr>
+          <w:rFonts w:hint="eastAsia"/>
+        </w:rPr>
+        <w:t>7</w:t>
+      </w:r>
+      <w:r>
+        <w:rPr>
+          <w:rFonts w:hint="eastAsia"/>
+        </w:rPr>
+        <w:t>，而</w:t>
+      </w:r>
+      <w:r>
+        <w:rPr>
+          <w:rFonts w:hint="eastAsia"/>
+        </w:rPr>
+        <w:t>a[</w:t>
+      </w:r>
+      <w:r>
+        <w:t>1]</w:t>
+      </w:r>
+      <w:r>
+        <w:rPr>
+          <w:rFonts w:hint="eastAsia"/>
+        </w:rPr>
+        <w:t>则填进去</w:t>
+      </w:r>
+      <w:r>
+        <w:t>8</w:t>
+      </w:r>
+      <w:r>
+        <w:rPr>
+          <w:rFonts w:hint="eastAsia"/>
+        </w:rPr>
+        <w:t>。</w:t>
+      </w:r>
+    </w:p>
+    <w:p>
+      <w:pPr>
+        <w:ind w:firstLine="420"/>
+      </w:pPr>
+      <w:r>
+        <w:rPr>
+          <w:rFonts w:hint="eastAsia"/>
+        </w:rPr>
+        <w:t>请结合</w:t>
+      </w:r>
+      <w:r>
+        <w:rPr>
+          <w:rFonts w:hint="eastAsia"/>
+        </w:rPr>
+        <w:t>1</w:t>
+      </w:r>
+      <w:r>
+        <w:t>41</w:t>
+      </w:r>
+      <w:r>
+        <w:rPr>
+          <w:rFonts w:hint="eastAsia"/>
+        </w:rPr>
+        <w:t>页那一堆不是正常人看的玩意儿去理解吧，我无话可说。</w:t>
+      </w:r>
+      <w:proofErr w:type="spellStart"/>
+      <w:r>
+        <w:t>G</w:t>
+      </w:r>
+      <w:r>
+        <w:rPr>
+          <w:rFonts w:hint="eastAsia"/>
+        </w:rPr>
+        <w:t>cc</w:t>
+      </w:r>
+      <w:proofErr w:type="spellEnd"/>
+      <w:r>
+        <w:rPr>
+          <w:rFonts w:hint="eastAsia"/>
+        </w:rPr>
+        <w:t>对于没有括号会有</w:t>
+      </w:r>
+      <w:r>
+        <w:rPr>
+          <w:rFonts w:hint="eastAsia"/>
+        </w:rPr>
+        <w:t>warning</w:t>
+      </w:r>
+      <w:r>
+        <w:rPr>
+          <w:rFonts w:hint="eastAsia"/>
+        </w:rPr>
+        <w:t>，不管他就好了</w:t>
+      </w:r>
+      <w:r>
+        <w:rPr>
+          <w:rFonts w:hint="eastAsia"/>
+        </w:rPr>
+        <w:t>，当然如果你要是愿意添加，也可以手动把这个地方的</w:t>
+      </w:r>
+      <w:r>
+        <w:rPr>
+          <w:rFonts w:hint="eastAsia"/>
+        </w:rPr>
+        <w:t>warning</w:t>
+      </w:r>
+      <w:r>
+        <w:rPr>
+          <w:rFonts w:hint="eastAsia"/>
+        </w:rPr>
+        <w:t>给加了，反正我懒得</w:t>
+      </w:r>
+      <w:r>
+        <w:rPr>
+          <w:rFonts w:hint="eastAsia"/>
+        </w:rPr>
+        <w:t>。</w:t>
+      </w:r>
+    </w:p>
+    <w:p>
+      <w:pPr>
+        <w:ind w:firstLine="420"/>
+      </w:pPr>
+      <w:r>
+        <w:rPr>
+          <w:rFonts w:hint="eastAsia"/>
+        </w:rPr>
+        <w:t>关于</w:t>
+      </w:r>
+      <w:r>
+        <w:rPr>
+          <w:rFonts w:hint="eastAsia"/>
+        </w:rPr>
+        <w:t>没有括号的情况下去</w:t>
+      </w:r>
+      <w:r>
+        <w:rPr>
+          <w:rFonts w:hint="eastAsia"/>
+        </w:rPr>
+        <w:t>取元素</w:t>
+      </w:r>
+      <w:r>
+        <w:rPr>
+          <w:rFonts w:hint="eastAsia"/>
+        </w:rPr>
+        <w:t>。</w:t>
+      </w:r>
+    </w:p>
+    <w:p>
+      <w:pPr>
+        <w:ind w:firstLine="420"/>
+      </w:pPr>
+      <w:r>
+        <w:rPr>
+          <w:rFonts w:hint="eastAsia"/>
+        </w:rPr>
+        <w:t>第一个问题是取多少</w:t>
+      </w:r>
+      <w:r>
+        <w:rPr>
+          <w:rFonts w:hint="eastAsia"/>
+        </w:rPr>
+        <w:t>。</w:t>
+      </w:r>
+    </w:p>
+    <w:p>
+      <w:pPr>
+        <w:ind w:firstLine="420"/>
+        <w:rPr>
+          <w:rFonts w:hint="eastAsia"/>
+        </w:rPr>
+      </w:pPr>
+      <w:r>
+        <w:rPr>
+          <w:rFonts w:hint="eastAsia"/>
+        </w:rPr>
+        <w:t>首先</w:t>
+      </w:r>
+      <w:r>
+        <w:rPr>
+          <w:rFonts w:hint="eastAsia"/>
+        </w:rPr>
+        <w:t>原话，说的是</w:t>
+      </w:r>
+      <w:r>
+        <w:t xml:space="preserve">Otherwise, only enough initializers from the list are taken to account for the elements or members of the </w:t>
+      </w:r>
+      <w:proofErr w:type="spellStart"/>
+      <w:r>
+        <w:t>subaggregate</w:t>
+      </w:r>
+      <w:proofErr w:type="spellEnd"/>
+      <w:r>
+        <w:t xml:space="preserve"> or the first member of the contained union</w:t>
+      </w:r>
+      <w:r>
+        <w:rPr>
+          <w:rFonts w:hint="eastAsia"/>
+        </w:rPr>
+        <w:t>。就一个</w:t>
+      </w:r>
+      <w:r>
+        <w:rPr>
+          <w:rFonts w:hint="eastAsia"/>
+        </w:rPr>
+        <w:t>enough</w:t>
+      </w:r>
+      <w:r>
+        <w:rPr>
+          <w:rFonts w:hint="eastAsia"/>
+        </w:rPr>
+        <w:t>来描述，我真的是呵呵哒。</w:t>
+      </w:r>
+    </w:p>
+    <w:p>
+      <w:pPr>
+        <w:ind w:firstLine="420"/>
+      </w:pPr>
+      <w:r>
+        <w:rPr>
+          <w:rFonts w:hint="eastAsia"/>
+        </w:rPr>
+        <w:t>其次</w:t>
+      </w:r>
+      <w:r>
+        <w:rPr>
+          <w:rFonts w:hint="eastAsia"/>
+        </w:rPr>
+        <w:t>是</w:t>
+      </w:r>
+      <w:r>
+        <w:rPr>
+          <w:rFonts w:hint="eastAsia"/>
+        </w:rPr>
+        <w:t>designator</w:t>
+      </w:r>
+      <w:r>
+        <w:rPr>
+          <w:rFonts w:hint="eastAsia"/>
+        </w:rPr>
+        <w:t>，如果上面</w:t>
+      </w:r>
+      <w:r>
+        <w:t>{5</w:t>
+      </w:r>
+      <w:r>
+        <w:rPr>
+          <w:rFonts w:hint="eastAsia"/>
+        </w:rPr>
+        <w:t>，</w:t>
+      </w:r>
+      <w:r>
+        <w:rPr>
+          <w:rFonts w:hint="eastAsia"/>
+        </w:rPr>
+        <w:t>6</w:t>
+      </w:r>
+      <w:r>
+        <w:t>}</w:t>
+      </w:r>
+      <w:r>
+        <w:rPr>
+          <w:rFonts w:hint="eastAsia"/>
+        </w:rPr>
+        <w:t>的地方，用</w:t>
+      </w:r>
+      <w:r>
+        <w:t>[3]=2</w:t>
+      </w:r>
+      <w:r>
+        <w:rPr>
+          <w:rFonts w:hint="eastAsia"/>
+        </w:rPr>
+        <w:t>代替，那么会自然的终止取元素，也就是说，</w:t>
+      </w:r>
+      <w:r>
+        <w:rPr>
+          <w:rFonts w:hint="eastAsia"/>
+        </w:rPr>
+        <w:t>w</w:t>
+      </w:r>
+      <w:r>
+        <w:t>[1].b=0</w:t>
+      </w:r>
+      <w:r>
+        <w:rPr>
+          <w:rFonts w:hint="eastAsia"/>
+        </w:rPr>
+        <w:t>，用</w:t>
+      </w:r>
+      <w:r>
+        <w:rPr>
+          <w:rFonts w:hint="eastAsia"/>
+        </w:rPr>
+        <w:t>0</w:t>
+      </w:r>
+      <w:r>
+        <w:rPr>
+          <w:rFonts w:hint="eastAsia"/>
+        </w:rPr>
+        <w:t>去隐式初始化了。</w:t>
+      </w:r>
+      <w:r>
+        <w:rPr>
+          <w:rFonts w:hint="eastAsia"/>
+        </w:rPr>
+        <w:t>意思就是，如果碰到了</w:t>
+      </w:r>
+      <w:r>
+        <w:rPr>
+          <w:rFonts w:hint="eastAsia"/>
+        </w:rPr>
+        <w:t>designator</w:t>
+      </w:r>
+      <w:r>
+        <w:rPr>
+          <w:rFonts w:hint="eastAsia"/>
+        </w:rPr>
+        <w:t>就自然终止</w:t>
+      </w:r>
+      <w:r>
+        <w:rPr>
+          <w:rFonts w:hint="eastAsia"/>
+        </w:rPr>
+        <w:t>。</w:t>
+      </w:r>
+    </w:p>
+    <w:p>
+      <w:pPr>
+        <w:ind w:firstLine="420"/>
+      </w:pPr>
+      <w:r>
+        <w:rPr>
+          <w:rFonts w:hint="eastAsia"/>
+        </w:rPr>
+        <w:t>第三</w:t>
+      </w:r>
+      <w:r>
+        <w:rPr>
+          <w:rFonts w:hint="eastAsia"/>
+        </w:rPr>
+        <w:t>，比如说上面的例子里面</w:t>
+      </w:r>
+      <w:r>
+        <w:rPr>
+          <w:rFonts w:hint="eastAsia"/>
+        </w:rPr>
+        <w:t>struct</w:t>
+      </w:r>
+      <w:r>
+        <w:rPr>
+          <w:rFonts w:hint="eastAsia"/>
+        </w:rPr>
+        <w:t>取了</w:t>
+      </w:r>
+      <w:r>
+        <w:t>4</w:t>
+      </w:r>
+      <w:r>
+        <w:rPr>
+          <w:rFonts w:hint="eastAsia"/>
+        </w:rPr>
+        <w:t>个元素。</w:t>
+      </w:r>
+      <w:r>
+        <w:rPr>
+          <w:rFonts w:hint="eastAsia"/>
+        </w:rPr>
+        <w:t>包括了</w:t>
+      </w:r>
+      <w:r>
+        <w:rPr>
+          <w:rFonts w:hint="eastAsia"/>
+        </w:rPr>
+        <w:t>a</w:t>
+      </w:r>
+      <w:r>
+        <w:rPr>
+          <w:rFonts w:hint="eastAsia"/>
+        </w:rPr>
+        <w:t>的三个和</w:t>
+      </w:r>
+      <w:r>
+        <w:rPr>
+          <w:rFonts w:hint="eastAsia"/>
+        </w:rPr>
+        <w:t>b</w:t>
+      </w:r>
+      <w:r>
+        <w:rPr>
+          <w:rFonts w:hint="eastAsia"/>
+        </w:rPr>
+        <w:t>的一个。</w:t>
+      </w:r>
+      <w:r>
+        <w:rPr>
+          <w:rFonts w:hint="eastAsia"/>
+        </w:rPr>
+        <w:t>那么如果</w:t>
+      </w:r>
+      <w:r>
+        <w:rPr>
+          <w:rFonts w:hint="eastAsia"/>
+        </w:rPr>
+        <w:t>a</w:t>
+      </w:r>
+      <w:r>
+        <w:rPr>
+          <w:rFonts w:hint="eastAsia"/>
+        </w:rPr>
+        <w:t>变成了二维向量或者嵌套的结构体，也是一样的。</w:t>
+      </w:r>
+    </w:p>
+    <w:p>
+      <w:pPr>
+        <w:ind w:firstLine="420"/>
+      </w:pPr>
+      <w:r>
+        <w:rPr>
+          <w:rFonts w:hint="eastAsia"/>
+        </w:rPr>
+        <w:t>第二个问题是填充到哪里去。</w:t>
+      </w:r>
+      <w:r>
+        <w:rPr>
+          <w:rFonts w:hint="eastAsia"/>
+        </w:rPr>
+        <w:t>这会影响到比较的元素，尤其是多层</w:t>
+      </w:r>
+      <w:r>
+        <w:rPr>
+          <w:rFonts w:hint="eastAsia"/>
+        </w:rPr>
+        <w:t>structure</w:t>
+      </w:r>
+      <w:r>
+        <w:rPr>
+          <w:rFonts w:hint="eastAsia"/>
+        </w:rPr>
+        <w:t>嵌套的时候。</w:t>
+      </w:r>
+      <w:r>
+        <w:rPr>
+          <w:rFonts w:hint="eastAsia"/>
+        </w:rPr>
+        <w:t>这个问题，直接看</w:t>
+      </w:r>
+      <w:r>
+        <w:rPr>
+          <w:rFonts w:hint="eastAsia"/>
+        </w:rPr>
+        <w:t>C</w:t>
+      </w:r>
+      <w:r>
+        <w:rPr>
+          <w:rFonts w:hint="eastAsia"/>
+        </w:rPr>
+        <w:t>标准里面那个三维向量</w:t>
+      </w:r>
+      <w:r>
+        <w:rPr>
+          <w:rFonts w:hint="eastAsia"/>
+        </w:rPr>
+        <w:t>的例子</w:t>
+      </w:r>
+      <w:r>
+        <w:rPr>
+          <w:rFonts w:hint="eastAsia"/>
+        </w:rPr>
+        <w:t>就够了，它是先填充最底下那个维度，这样子的。结构体也是一样的。</w:t>
+      </w:r>
+    </w:p>
+    <w:p>
+      <w:pPr>
+        <w:ind w:firstLine="420"/>
+      </w:pPr>
+      <w:r>
+        <w:rPr>
+          <w:rFonts w:hint="eastAsia"/>
+        </w:rPr>
+        <w:t>故此，对于伪代码的设计我描述如下（注意一点，在</w:t>
+      </w:r>
+      <w:r>
+        <w:t>(</w:t>
+      </w:r>
+      <w:proofErr w:type="spellStart"/>
+      <w:r>
+        <w:t>type_name</w:t>
+      </w:r>
+      <w:proofErr w:type="spellEnd"/>
+      <w:r>
+        <w:t>){initializer list}</w:t>
+      </w:r>
+      <w:r>
+        <w:rPr>
+          <w:rFonts w:hint="eastAsia"/>
+        </w:rPr>
+        <w:t>里面，是直接调用的</w:t>
+      </w:r>
+      <w:r>
+        <w:rPr>
+          <w:rFonts w:hint="eastAsia"/>
+        </w:rPr>
+        <w:t>initializer</w:t>
+      </w:r>
+      <w:r>
+        <w:t xml:space="preserve"> </w:t>
+      </w:r>
+      <w:r>
+        <w:rPr>
+          <w:rFonts w:hint="eastAsia"/>
+        </w:rPr>
+        <w:t>list</w:t>
+      </w:r>
+      <w:r>
+        <w:rPr>
+          <w:rFonts w:hint="eastAsia"/>
+        </w:rPr>
+        <w:t>，而不经过</w:t>
+      </w:r>
+      <w:r>
+        <w:rPr>
+          <w:rFonts w:hint="eastAsia"/>
+        </w:rPr>
+        <w:t>initializer</w:t>
+      </w:r>
+      <w:r>
+        <w:rPr>
+          <w:rFonts w:hint="eastAsia"/>
+        </w:rPr>
+        <w:t>节点，因此，这里虽然仍然需要递归，但是却需要分别写成两个函数，并且互相调用</w:t>
+      </w:r>
+      <w:r>
+        <w:rPr>
+          <w:rFonts w:hint="eastAsia"/>
+        </w:rPr>
+        <w:t>——那文法就是这么写的嘛</w:t>
+      </w:r>
+      <w:r>
+        <w:rPr>
+          <w:rFonts w:hint="eastAsia"/>
+        </w:rPr>
+        <w:t>。。。真的烧脑这种递归</w:t>
+      </w:r>
+      <w:r>
+        <w:rPr>
+          <w:rFonts w:hint="eastAsia"/>
+        </w:rPr>
+        <w:t>，另外，请务必自己弄一个或者去看我的</w:t>
+      </w:r>
+      <w:proofErr w:type="spellStart"/>
+      <w:r>
+        <w:rPr>
+          <w:rFonts w:hint="eastAsia"/>
+        </w:rPr>
+        <w:t>init_test</w:t>
+      </w:r>
+      <w:proofErr w:type="spellEnd"/>
+      <w:r>
+        <w:rPr>
+          <w:rFonts w:hint="eastAsia"/>
+        </w:rPr>
+        <w:t>的打印文法树</w:t>
+      </w:r>
+      <w:r>
+        <w:rPr>
+          <w:rFonts w:hint="eastAsia"/>
+        </w:rPr>
+        <w:t>结合理解</w:t>
+      </w:r>
+      <w:r>
+        <w:rPr>
+          <w:rFonts w:hint="eastAsia"/>
+        </w:rPr>
+        <w:t>）：</w:t>
+      </w:r>
+    </w:p>
+    <w:p>
+      <w:r>
+        <w:t>I</w:t>
+      </w:r>
+      <w:r>
+        <w:rPr>
+          <w:rFonts w:hint="eastAsia"/>
+        </w:rPr>
+        <w:t>nitializer</w:t>
+      </w:r>
+      <w:r>
+        <w:t xml:space="preserve"> </w:t>
+      </w:r>
+      <w:r>
+        <w:rPr>
+          <w:rFonts w:hint="eastAsia"/>
+        </w:rPr>
+        <w:t>节点</w:t>
+      </w:r>
+    </w:p>
+    <w:tbl>
+      <w:tblPr>
+        <w:tblStyle w:val="a4"/>
+        <w:tblW w:w="0" w:type="auto"/>
+        <w:tblLook w:val="04A0" w:firstRow="1" w:lastRow="0" w:firstColumn="1" w:lastColumn="0" w:noHBand="0" w:noVBand="1"/>
+      </w:tblPr>
+      <w:tblGrid>
+        <w:gridCol w:w="8522"/>
+      </w:tblGrid>
+      <w:tr>
+        <w:tc>
+          <w:tcPr>
+            <w:tcW w:w="8522" w:type="dxa"/>
+            <w:tcBorders>
+              <w:top w:val="nil"/>
+              <w:left w:val="nil"/>
+              <w:bottom w:val="nil"/>
+              <w:right w:val="nil"/>
+            </w:tcBorders>
+            <w:shd w:val="clear" w:color="auto" w:fill="C4BC96" w:themeFill="background2" w:themeFillShade="BF"/>
+          </w:tcPr>
+          <w:p>
+            <w:r>
+              <w:t>I</w:t>
+            </w:r>
+            <w:r>
+              <w:rPr>
+                <w:rFonts w:hint="eastAsia"/>
+              </w:rPr>
+              <w:t>nitializer</w:t>
+            </w:r>
+            <w:r>
+              <w:rPr>
+                <w:rFonts w:hint="eastAsia"/>
+              </w:rPr>
+              <w:t>只有两种可能的子节点，一种是左括号开头的</w:t>
+            </w:r>
+            <w:r>
+              <w:rPr>
+                <w:rFonts w:hint="eastAsia"/>
+              </w:rPr>
+              <w:t>initializer</w:t>
+            </w:r>
+            <w:r>
+              <w:t xml:space="preserve"> </w:t>
+            </w:r>
+            <w:r>
+              <w:rPr>
+                <w:rFonts w:hint="eastAsia"/>
+              </w:rPr>
+              <w:t>list</w:t>
+            </w:r>
+            <w:r>
+              <w:t xml:space="preserve"> </w:t>
+            </w:r>
+            <w:r>
+              <w:rPr>
+                <w:rFonts w:hint="eastAsia"/>
+              </w:rPr>
+              <w:t>节点</w:t>
+            </w:r>
+            <w:r>
+              <w:rPr>
+                <w:rFonts w:hint="eastAsia"/>
+              </w:rPr>
+              <w:t>，另一种是</w:t>
+            </w:r>
+            <w:r>
+              <w:rPr>
+                <w:rFonts w:hint="eastAsia"/>
+              </w:rPr>
+              <w:t>assignment</w:t>
+            </w:r>
+          </w:p>
+          <w:p>
+            <w:pPr>
+              <w:ind w:firstLine="420"/>
+            </w:pPr>
+            <w:r>
+              <w:rPr>
+                <w:rFonts w:hint="eastAsia"/>
+              </w:rPr>
+              <w:t>如果是</w:t>
+            </w:r>
+            <w:r>
+              <w:rPr>
+                <w:rFonts w:hint="eastAsia"/>
+              </w:rPr>
+              <w:t>assignment</w:t>
+            </w:r>
+            <w:r>
+              <w:rPr>
+                <w:rFonts w:hint="eastAsia"/>
+              </w:rPr>
+              <w:t>节点。</w:t>
+            </w:r>
+            <w:r>
+              <w:rPr>
+                <w:rFonts w:hint="eastAsia"/>
+              </w:rPr>
+              <w:t>直接和目标类型进行比较去吧</w:t>
+            </w:r>
+          </w:p>
+          <w:p>
+            <w:pPr>
+              <w:ind w:firstLine="420"/>
+              <w:rPr>
+                <w:rFonts w:hint="eastAsia"/>
+              </w:rPr>
+            </w:pPr>
+            <w:r>
+              <w:rPr>
+                <w:rFonts w:hint="eastAsia"/>
+              </w:rPr>
+              <w:t>如果是</w:t>
+            </w:r>
+            <w:r>
+              <w:rPr>
+                <w:rFonts w:hint="eastAsia"/>
+              </w:rPr>
+              <w:t>list</w:t>
+            </w:r>
+            <w:r>
+              <w:rPr>
+                <w:rFonts w:hint="eastAsia"/>
+              </w:rPr>
+              <w:t>，那么调用对应的</w:t>
+            </w:r>
+            <w:r>
+              <w:rPr>
+                <w:rFonts w:hint="eastAsia"/>
+              </w:rPr>
+              <w:t>initializer</w:t>
+            </w:r>
+            <w:r>
+              <w:t xml:space="preserve"> </w:t>
+            </w:r>
+            <w:r>
+              <w:rPr>
+                <w:rFonts w:hint="eastAsia"/>
+              </w:rPr>
+              <w:t>list</w:t>
+            </w:r>
+          </w:p>
+        </w:tc>
+      </w:tr>
+    </w:tbl>
+    <w:p/>
+    <w:p/>
+    <w:p>
+      <w:r>
+        <w:rPr>
+          <w:rFonts w:hint="eastAsia"/>
+        </w:rPr>
+        <w:t>initializer</w:t>
+      </w:r>
+      <w:r>
+        <w:t xml:space="preserve"> </w:t>
+      </w:r>
+      <w:r>
+        <w:rPr>
+          <w:rFonts w:hint="eastAsia"/>
+        </w:rPr>
+        <w:t>list</w:t>
+      </w:r>
+      <w:r>
+        <w:t xml:space="preserve"> </w:t>
+      </w:r>
+      <w:r>
+        <w:rPr>
+          <w:rFonts w:hint="eastAsia"/>
+        </w:rPr>
+        <w:t>节点</w:t>
+      </w:r>
+    </w:p>
+    <w:tbl>
+      <w:tblPr>
+        <w:tblStyle w:val="a4"/>
+        <w:tblW w:w="0" w:type="auto"/>
+        <w:tblLook w:val="04A0" w:firstRow="1" w:lastRow="0" w:firstColumn="1" w:lastColumn="0" w:noHBand="0" w:noVBand="1"/>
+      </w:tblPr>
+      <w:tblGrid>
+        <w:gridCol w:w="8522"/>
+      </w:tblGrid>
+      <w:tr>
+        <w:tc>
+          <w:tcPr>
+            <w:tcW w:w="8522" w:type="dxa"/>
+            <w:tcBorders>
+              <w:top w:val="nil"/>
+              <w:left w:val="nil"/>
+              <w:bottom w:val="nil"/>
+              <w:right w:val="nil"/>
+            </w:tcBorders>
+            <w:shd w:val="clear" w:color="auto" w:fill="C4BC96" w:themeFill="background2" w:themeFillShade="BF"/>
+          </w:tcPr>
+          <w:p>
+            <w:r>
+              <w:rPr>
+                <w:rFonts w:hint="eastAsia"/>
+              </w:rPr>
+              <w:t>维护一个子对象计数器</w:t>
+            </w:r>
+            <w:r>
+              <w:rPr>
+                <w:rFonts w:hint="eastAsia"/>
+              </w:rPr>
+              <w:t>size</w:t>
+            </w:r>
+            <w:r>
+              <w:rPr>
+                <w:rFonts w:hint="eastAsia"/>
+              </w:rPr>
+              <w:t>，在不同的当前对象有不同的含义，比如说</w:t>
+            </w:r>
+            <w:r>
+              <w:rPr>
+                <w:rFonts w:hint="eastAsia"/>
+              </w:rPr>
+              <w:t>array</w:t>
+            </w:r>
+            <w:r>
+              <w:rPr>
+                <w:rFonts w:hint="eastAsia"/>
+              </w:rPr>
+              <w:t>是元素位置，而</w:t>
+            </w:r>
+            <w:r>
+              <w:rPr>
+                <w:rFonts w:hint="eastAsia"/>
+              </w:rPr>
+              <w:t>struct</w:t>
+            </w:r>
+            <w:r>
+              <w:rPr>
+                <w:rFonts w:hint="eastAsia"/>
+              </w:rPr>
+              <w:t>则是不递归的子元素的位置，都是从</w:t>
+            </w:r>
+            <w:r>
+              <w:rPr>
+                <w:rFonts w:hint="eastAsia"/>
+              </w:rPr>
+              <w:t>0</w:t>
+            </w:r>
+            <w:r>
+              <w:rPr>
+                <w:rFonts w:hint="eastAsia"/>
+              </w:rPr>
+              <w:t>开始</w:t>
+            </w:r>
+            <w:r>
+              <w:rPr>
+                <w:rFonts w:hint="eastAsia"/>
+              </w:rPr>
+              <w:t>，确切的说，</w:t>
+            </w:r>
+            <w:r>
+              <w:rPr>
+                <w:rFonts w:hint="eastAsia"/>
+              </w:rPr>
+              <w:t>size</w:t>
+            </w:r>
+            <w:r>
+              <w:rPr>
+                <w:rFonts w:hint="eastAsia"/>
+              </w:rPr>
+              <w:t>是接下来要初始化的</w:t>
+            </w:r>
+            <w:r>
+              <w:rPr>
+                <w:rFonts w:hint="eastAsia"/>
+              </w:rPr>
+              <w:lastRenderedPageBreak/>
+              <w:t>那个子元素。</w:t>
             </w:r>
           </w:p>
           <w:p>
@@ -32506,6 +33730,869 @@
                 <w:rFonts w:hint="eastAsia"/>
               </w:rPr>
             </w:pPr>
+            <w:r>
+              <w:rPr>
+                <w:rFonts w:hint="eastAsia"/>
+              </w:rPr>
+              <w:t>维护一个计数</w:t>
+            </w:r>
+            <w:r>
+              <w:rPr>
+                <w:rFonts w:hint="eastAsia"/>
+              </w:rPr>
+              <w:t>count</w:t>
+            </w:r>
+            <w:r>
+              <w:rPr>
+                <w:rFonts w:hint="eastAsia"/>
+              </w:rPr>
+              <w:t>，表明</w:t>
+            </w:r>
+            <w:r>
+              <w:rPr>
+                <w:rFonts w:hint="eastAsia"/>
+              </w:rPr>
+              <w:t>接下来</w:t>
+            </w:r>
+            <w:r>
+              <w:rPr>
+                <w:rFonts w:hint="eastAsia"/>
+              </w:rPr>
+              <w:t>从子对象的哪个位置开始填充元素</w:t>
+            </w:r>
+          </w:p>
+          <w:p>
+            <w:r>
+              <w:t xml:space="preserve">For </w:t>
+            </w:r>
+            <w:r>
+              <w:rPr>
+                <w:rFonts w:hint="eastAsia"/>
+              </w:rPr>
+              <w:t>initializer</w:t>
+            </w:r>
+            <w:r>
+              <w:t xml:space="preserve"> </w:t>
+            </w:r>
+            <w:r>
+              <w:rPr>
+                <w:rFonts w:hint="eastAsia"/>
+              </w:rPr>
+              <w:t>list</w:t>
+            </w:r>
+            <w:r>
+              <w:rPr>
+                <w:rFonts w:hint="eastAsia"/>
+              </w:rPr>
+              <w:t>的每个子节点</w:t>
+            </w:r>
+          </w:p>
+          <w:p>
+            <w:pPr>
+              <w:ind w:firstLine="420"/>
+            </w:pPr>
+            <w:r>
+              <w:rPr>
+                <w:rFonts w:hint="eastAsia"/>
+              </w:rPr>
+              <w:t>1</w:t>
+            </w:r>
+            <w:r>
+              <w:t>/</w:t>
+            </w:r>
+            <w:r>
+              <w:rPr>
+                <w:rFonts w:hint="eastAsia"/>
+              </w:rPr>
+              <w:t>如果那个子节点是一个</w:t>
+            </w:r>
+            <w:r>
+              <w:rPr>
+                <w:rFonts w:hint="eastAsia"/>
+              </w:rPr>
+              <w:t>initializer</w:t>
+            </w:r>
+          </w:p>
+          <w:p>
+            <w:pPr>
+              <w:ind w:firstLine="420"/>
+            </w:pPr>
+            <w:r>
+              <w:rPr>
+                <w:rFonts w:hint="eastAsia"/>
+              </w:rPr>
+              <w:t xml:space="preserve"> </w:t>
+            </w:r>
+            <w:r>
+              <w:t xml:space="preserve">   </w:t>
+            </w:r>
+            <w:r>
+              <w:rPr>
+                <w:rFonts w:hint="eastAsia"/>
+              </w:rPr>
+              <w:t>a/</w:t>
+            </w:r>
+            <w:r>
+              <w:rPr>
+                <w:rFonts w:hint="eastAsia"/>
+              </w:rPr>
+              <w:t>如果</w:t>
+            </w:r>
+            <w:r>
+              <w:rPr>
+                <w:rFonts w:hint="eastAsia"/>
+              </w:rPr>
+              <w:t>count</w:t>
+            </w:r>
+            <w:r>
+              <w:t>==0</w:t>
+            </w:r>
+            <w:r>
+              <w:rPr>
+                <w:rFonts w:hint="eastAsia"/>
+              </w:rPr>
+              <w:t>而且子节点从左括号开始</w:t>
+            </w:r>
+            <w:r>
+              <w:rPr>
+                <w:rFonts w:hint="eastAsia"/>
+              </w:rPr>
+              <w:t>（说明用括号内的内容去初始化子对象）</w:t>
+            </w:r>
+          </w:p>
+          <w:p>
+            <w:pPr>
+              <w:ind w:firstLine="420"/>
+            </w:pPr>
+            <w:r>
+              <w:rPr>
+                <w:rFonts w:hint="eastAsia"/>
+              </w:rPr>
+              <w:t xml:space="preserve"> </w:t>
+            </w:r>
+            <w:r>
+              <w:t xml:space="preserve">   </w:t>
+            </w:r>
+            <w:r>
+              <w:t xml:space="preserve">    </w:t>
+            </w:r>
+            <w:r>
+              <w:rPr>
+                <w:rFonts w:hint="eastAsia"/>
+              </w:rPr>
+              <w:t>递归的调用</w:t>
+            </w:r>
+            <w:r>
+              <w:rPr>
+                <w:rFonts w:hint="eastAsia"/>
+              </w:rPr>
+              <w:t>initializer</w:t>
+            </w:r>
+            <w:r>
+              <w:rPr>
+                <w:rFonts w:hint="eastAsia"/>
+              </w:rPr>
+              <w:t>，用括号内的内容去初始化</w:t>
+            </w:r>
+            <w:r>
+              <w:rPr>
+                <w:rFonts w:hint="eastAsia"/>
+              </w:rPr>
+              <w:t>，传递的是对应</w:t>
+            </w:r>
+            <w:r>
+              <w:rPr>
+                <w:rFonts w:hint="eastAsia"/>
+              </w:rPr>
+              <w:t>size</w:t>
+            </w:r>
+            <w:r>
+              <w:rPr>
+                <w:rFonts w:hint="eastAsia"/>
+              </w:rPr>
+              <w:t>的</w:t>
+            </w:r>
+            <w:r>
+              <w:rPr>
+                <w:rFonts w:hint="eastAsia"/>
+              </w:rPr>
+              <w:t>子对象的类型</w:t>
+            </w:r>
+            <w:r>
+              <w:rPr>
+                <w:rFonts w:hint="eastAsia"/>
+              </w:rPr>
+              <w:t>。</w:t>
+            </w:r>
+          </w:p>
+          <w:p>
+            <w:pPr>
+              <w:ind w:firstLine="420"/>
+            </w:pPr>
+            <w:r>
+              <w:rPr>
+                <w:rFonts w:hint="eastAsia"/>
+              </w:rPr>
+              <w:t xml:space="preserve"> </w:t>
+            </w:r>
+            <w:r>
+              <w:t xml:space="preserve">       C</w:t>
+            </w:r>
+            <w:r>
+              <w:rPr>
+                <w:rFonts w:hint="eastAsia"/>
+              </w:rPr>
+              <w:t>ount</w:t>
+            </w:r>
+            <w:r>
+              <w:rPr>
+                <w:rFonts w:hint="eastAsia"/>
+              </w:rPr>
+              <w:t>的值仍然是</w:t>
+            </w:r>
+            <w:r>
+              <w:rPr>
+                <w:rFonts w:hint="eastAsia"/>
+              </w:rPr>
+              <w:t>0</w:t>
+            </w:r>
+            <w:r>
+              <w:rPr>
+                <w:rFonts w:hint="eastAsia"/>
+              </w:rPr>
+              <w:t>，不做改变，表示去初始化下一个子对象。</w:t>
+            </w:r>
+          </w:p>
+          <w:p>
+            <w:pPr>
+              <w:ind w:firstLine="420"/>
+              <w:rPr>
+                <w:rFonts w:hint="eastAsia"/>
+              </w:rPr>
+            </w:pPr>
+            <w:r>
+              <w:rPr>
+                <w:rFonts w:hint="eastAsia"/>
+              </w:rPr>
+              <w:t xml:space="preserve"> </w:t>
+            </w:r>
+            <w:r>
+              <w:t xml:space="preserve">       </w:t>
+            </w:r>
+            <w:r>
+              <w:rPr>
+                <w:rFonts w:hint="eastAsia"/>
+              </w:rPr>
+              <w:t>而</w:t>
+            </w:r>
+            <w:r>
+              <w:rPr>
+                <w:rFonts w:hint="eastAsia"/>
+              </w:rPr>
+              <w:t>size</w:t>
+            </w:r>
+            <w:r>
+              <w:rPr>
+                <w:rFonts w:hint="eastAsia"/>
+              </w:rPr>
+              <w:t>则加一。</w:t>
+            </w:r>
+          </w:p>
+          <w:p>
+            <w:pPr>
+              <w:ind w:firstLine="420"/>
+            </w:pPr>
+            <w:r>
+              <w:rPr>
+                <w:rFonts w:hint="eastAsia"/>
+              </w:rPr>
+              <w:t xml:space="preserve"> </w:t>
+            </w:r>
+            <w:r>
+              <w:t xml:space="preserve">   </w:t>
+            </w:r>
+            <w:r>
+              <w:t>b/</w:t>
+            </w:r>
+            <w:r>
+              <w:rPr>
+                <w:rFonts w:hint="eastAsia"/>
+              </w:rPr>
+              <w:t>如果</w:t>
+            </w:r>
+            <w:r>
+              <w:rPr>
+                <w:rFonts w:hint="eastAsia"/>
+              </w:rPr>
+              <w:t>count</w:t>
+            </w:r>
+            <w:r>
+              <w:t>==0</w:t>
+            </w:r>
+            <w:r>
+              <w:rPr>
+                <w:rFonts w:hint="eastAsia"/>
+              </w:rPr>
+              <w:t>但是子节点不是从左括号开始</w:t>
+            </w:r>
+            <w:r>
+              <w:rPr>
+                <w:rFonts w:hint="eastAsia"/>
+              </w:rPr>
+              <w:t>（说明要开始新的子对象了，但是并不是用括号内的内容去初始化，而是取充足的</w:t>
+            </w:r>
+            <w:r>
+              <w:rPr>
+                <w:rFonts w:hint="eastAsia"/>
+              </w:rPr>
+              <w:t>initializer</w:t>
+            </w:r>
+            <w:r>
+              <w:rPr>
+                <w:rFonts w:hint="eastAsia"/>
+              </w:rPr>
+              <w:t>元素</w:t>
+            </w:r>
+            <w:r>
+              <w:rPr>
+                <w:rFonts w:hint="eastAsia"/>
+              </w:rPr>
+              <w:t>去</w:t>
+            </w:r>
+            <w:r>
+              <w:rPr>
+                <w:rFonts w:hint="eastAsia"/>
+              </w:rPr>
+              <w:t>初始化。）</w:t>
+            </w:r>
+          </w:p>
+          <w:p>
+            <w:pPr>
+              <w:ind w:firstLine="420"/>
+              <w:rPr>
+                <w:rFonts w:hint="eastAsia"/>
+              </w:rPr>
+            </w:pPr>
+            <w:r>
+              <w:rPr>
+                <w:rFonts w:hint="eastAsia"/>
+              </w:rPr>
+              <w:t xml:space="preserve"> </w:t>
+            </w:r>
+            <w:r>
+              <w:t xml:space="preserve">       </w:t>
+            </w:r>
+            <w:r>
+              <w:rPr>
+                <w:rFonts w:hint="eastAsia"/>
+              </w:rPr>
+              <w:t>递归的</w:t>
+            </w:r>
+            <w:r>
+              <w:rPr>
+                <w:rFonts w:hint="eastAsia"/>
+              </w:rPr>
+              <w:t>用</w:t>
+            </w:r>
+            <w:r>
+              <w:rPr>
+                <w:rFonts w:hint="eastAsia"/>
+              </w:rPr>
+              <w:t>initializer</w:t>
+            </w:r>
+            <w:r>
+              <w:rPr>
+                <w:rFonts w:hint="eastAsia"/>
+              </w:rPr>
+              <w:t>去初始化当前子对象中的第</w:t>
+            </w:r>
+            <w:r>
+              <w:t>0</w:t>
+            </w:r>
+            <w:r>
+              <w:rPr>
+                <w:rFonts w:hint="eastAsia"/>
+              </w:rPr>
+              <w:t>个对象</w:t>
+            </w:r>
+            <w:r>
+              <w:rPr>
+                <w:rFonts w:hint="eastAsia"/>
+              </w:rPr>
+              <w:t>，传递的是对应子对象一直向下找的那个类型</w:t>
+            </w:r>
+            <w:r>
+              <w:rPr>
+                <w:rFonts w:hint="eastAsia"/>
+              </w:rPr>
+              <w:t>。</w:t>
+            </w:r>
+          </w:p>
+          <w:p>
+            <w:pPr>
+              <w:ind w:firstLine="420"/>
+              <w:rPr>
+                <w:rFonts w:hint="eastAsia"/>
+              </w:rPr>
+            </w:pPr>
+            <w:r>
+              <w:rPr>
+                <w:rFonts w:hint="eastAsia"/>
+              </w:rPr>
+              <w:t xml:space="preserve"> </w:t>
+            </w:r>
+            <w:r>
+              <w:t xml:space="preserve">   </w:t>
+            </w:r>
+            <w:r>
+              <w:t xml:space="preserve">    </w:t>
+            </w:r>
+            <w:r>
+              <w:rPr>
+                <w:rFonts w:hint="eastAsia"/>
+              </w:rPr>
+              <w:t>计算下一个</w:t>
+            </w:r>
+            <w:r>
+              <w:rPr>
+                <w:rFonts w:hint="eastAsia"/>
+              </w:rPr>
+              <w:t>count</w:t>
+            </w:r>
+            <w:r>
+              <w:rPr>
+                <w:rFonts w:hint="eastAsia"/>
+              </w:rPr>
+              <w:t>的位置（根据</w:t>
+            </w:r>
+            <w:r>
+              <w:rPr>
+                <w:rFonts w:hint="eastAsia"/>
+              </w:rPr>
+              <w:t>array</w:t>
+            </w:r>
+            <w:r>
+              <w:rPr>
+                <w:rFonts w:hint="eastAsia"/>
+              </w:rPr>
+              <w:t>，</w:t>
+            </w:r>
+            <w:r>
+              <w:rPr>
+                <w:rFonts w:hint="eastAsia"/>
+              </w:rPr>
+              <w:t>struct</w:t>
+            </w:r>
+            <w:r>
+              <w:t xml:space="preserve"> </w:t>
+            </w:r>
+            <w:r>
+              <w:rPr>
+                <w:rFonts w:hint="eastAsia"/>
+              </w:rPr>
+              <w:t>和</w:t>
+            </w:r>
+            <w:r>
+              <w:rPr>
+                <w:rFonts w:hint="eastAsia"/>
+              </w:rPr>
+              <w:t>union</w:t>
+            </w:r>
+            <w:r>
+              <w:rPr>
+                <w:rFonts w:hint="eastAsia"/>
+              </w:rPr>
+              <w:t>以及嵌套情形等等略有不同）</w:t>
+            </w:r>
+            <w:r>
+              <w:rPr>
+                <w:rFonts w:hint="eastAsia"/>
+              </w:rPr>
+              <w:t>如果有必要，比如说对于</w:t>
+            </w:r>
+            <w:r>
+              <w:rPr>
+                <w:rFonts w:hint="eastAsia"/>
+              </w:rPr>
+              <w:t>union</w:t>
+            </w:r>
+            <w:r>
+              <w:rPr>
+                <w:rFonts w:hint="eastAsia"/>
+              </w:rPr>
+              <w:t>的子对象，则增加</w:t>
+            </w:r>
+            <w:r>
+              <w:rPr>
+                <w:rFonts w:hint="eastAsia"/>
+              </w:rPr>
+              <w:t>size</w:t>
+            </w:r>
+            <w:r>
+              <w:rPr>
+                <w:rFonts w:hint="eastAsia"/>
+              </w:rPr>
+              <w:t>。</w:t>
+            </w:r>
+          </w:p>
+          <w:p>
+            <w:pPr>
+              <w:ind w:firstLine="420"/>
+              <w:rPr>
+                <w:rFonts w:hint="eastAsia"/>
+              </w:rPr>
+            </w:pPr>
+            <w:r>
+              <w:rPr>
+                <w:rFonts w:hint="eastAsia"/>
+              </w:rPr>
+              <w:t xml:space="preserve"> </w:t>
+            </w:r>
+            <w:r>
+              <w:t xml:space="preserve">   </w:t>
+            </w:r>
+            <w:r>
+              <w:t>c/</w:t>
+            </w:r>
+            <w:r>
+              <w:rPr>
+                <w:rFonts w:hint="eastAsia"/>
+              </w:rPr>
+              <w:t>如果</w:t>
+            </w:r>
+            <w:r>
+              <w:rPr>
+                <w:rFonts w:hint="eastAsia"/>
+              </w:rPr>
+              <w:t>count</w:t>
+            </w:r>
+            <w:r>
+              <w:t>!</w:t>
+            </w:r>
+            <w:r>
+              <w:rPr>
+                <w:rFonts w:hint="eastAsia"/>
+              </w:rPr>
+              <w:t>=</w:t>
+            </w:r>
+            <w:r>
+              <w:t>0</w:t>
+            </w:r>
+            <w:r>
+              <w:rPr>
+                <w:rFonts w:hint="eastAsia"/>
+              </w:rPr>
+              <w:t>（说明目前在用第二种方式去初始化某个元素，并且不是最开始的元素</w:t>
+            </w:r>
+            <w:r>
+              <w:rPr>
+                <w:rFonts w:hint="eastAsia"/>
+              </w:rPr>
+              <w:t>，此时好比前面例子里面的</w:t>
+            </w:r>
+            <w:r>
+              <w:t>{5</w:t>
+            </w:r>
+            <w:r>
+              <w:rPr>
+                <w:rFonts w:hint="eastAsia"/>
+              </w:rPr>
+              <w:t>，</w:t>
+            </w:r>
+            <w:r>
+              <w:rPr>
+                <w:rFonts w:hint="eastAsia"/>
+              </w:rPr>
+              <w:t>6</w:t>
+            </w:r>
+            <w:r>
+              <w:t>}</w:t>
+            </w:r>
+            <w:r>
+              <w:rPr>
+                <w:rFonts w:hint="eastAsia"/>
+              </w:rPr>
+              <w:t>，即使从左括号开始，也不当作新的子对象</w:t>
+            </w:r>
+            <w:r>
+              <w:rPr>
+                <w:rFonts w:hint="eastAsia"/>
+              </w:rPr>
+              <w:t>）</w:t>
+            </w:r>
+          </w:p>
+          <w:p>
+            <w:pPr>
+              <w:ind w:firstLine="420"/>
+              <w:rPr>
+                <w:rFonts w:hint="eastAsia"/>
+              </w:rPr>
+            </w:pPr>
+            <w:r>
+              <w:rPr>
+                <w:rFonts w:hint="eastAsia"/>
+              </w:rPr>
+              <w:t xml:space="preserve"> </w:t>
+            </w:r>
+            <w:r>
+              <w:t xml:space="preserve">   </w:t>
+            </w:r>
+            <w:r>
+              <w:t xml:space="preserve">    </w:t>
+            </w:r>
+            <w:r>
+              <w:rPr>
+                <w:rFonts w:hint="eastAsia"/>
+              </w:rPr>
+              <w:t>和</w:t>
+            </w:r>
+            <w:r>
+              <w:rPr>
+                <w:rFonts w:hint="eastAsia"/>
+              </w:rPr>
+              <w:t>b</w:t>
+            </w:r>
+            <w:r>
+              <w:rPr>
+                <w:rFonts w:hint="eastAsia"/>
+              </w:rPr>
+              <w:t>的情形相同</w:t>
+            </w:r>
+            <w:r>
+              <w:rPr>
+                <w:rFonts w:hint="eastAsia"/>
+              </w:rPr>
+              <w:t>，虽然分开来说明，其实是一样的</w:t>
+            </w:r>
+            <w:r>
+              <w:rPr>
+                <w:rFonts w:hint="eastAsia"/>
+              </w:rPr>
+              <w:t>，传递的是对应子对象的第</w:t>
+            </w:r>
+            <w:r>
+              <w:rPr>
+                <w:rFonts w:hint="eastAsia"/>
+              </w:rPr>
+              <w:t>count</w:t>
+            </w:r>
+            <w:r>
+              <w:rPr>
+                <w:rFonts w:hint="eastAsia"/>
+              </w:rPr>
+              <w:t>的那个类型</w:t>
+            </w:r>
+            <w:r>
+              <w:rPr>
+                <w:rFonts w:hint="eastAsia"/>
+              </w:rPr>
+              <w:t>。</w:t>
+            </w:r>
+          </w:p>
+          <w:p>
+            <w:pPr>
+              <w:ind w:firstLine="420"/>
+            </w:pPr>
+            <w:r>
+              <w:rPr>
+                <w:rFonts w:hint="eastAsia"/>
+              </w:rPr>
+              <w:t xml:space="preserve"> </w:t>
+            </w:r>
+            <w:r>
+              <w:t xml:space="preserve">   </w:t>
+            </w:r>
+          </w:p>
+          <w:p>
+            <w:pPr>
+              <w:ind w:firstLine="420"/>
+              <w:rPr>
+                <w:rFonts w:hint="eastAsia"/>
+              </w:rPr>
+            </w:pPr>
+            <w:r>
+              <w:rPr>
+                <w:rFonts w:hint="eastAsia"/>
+              </w:rPr>
+              <w:t>2</w:t>
+            </w:r>
+            <w:r>
+              <w:t>/</w:t>
+            </w:r>
+            <w:r>
+              <w:rPr>
+                <w:rFonts w:hint="eastAsia"/>
+              </w:rPr>
+              <w:t>如果该子节点是一个</w:t>
+            </w:r>
+            <w:r>
+              <w:rPr>
+                <w:rFonts w:hint="eastAsia"/>
+              </w:rPr>
+              <w:t>designat</w:t>
+            </w:r>
+            <w:r>
+              <w:rPr>
+                <w:rFonts w:hint="eastAsia"/>
+              </w:rPr>
+              <w:t>ion</w:t>
+            </w:r>
+          </w:p>
+          <w:p>
+            <w:pPr>
+              <w:ind w:firstLine="420"/>
+            </w:pPr>
+            <w:r>
+              <w:rPr>
+                <w:rFonts w:hint="eastAsia"/>
+              </w:rPr>
+              <w:t xml:space="preserve"> </w:t>
+            </w:r>
+            <w:r>
+              <w:t xml:space="preserve">   </w:t>
+            </w:r>
+            <w:r>
+              <w:t>F</w:t>
+            </w:r>
+            <w:r>
+              <w:rPr>
+                <w:rFonts w:hint="eastAsia"/>
+              </w:rPr>
+              <w:t>or</w:t>
+            </w:r>
+            <w:r>
+              <w:t xml:space="preserve"> </w:t>
+            </w:r>
+            <w:r>
+              <w:rPr>
+                <w:rFonts w:hint="eastAsia"/>
+              </w:rPr>
+              <w:t>designator</w:t>
+            </w:r>
+            <w:r>
+              <w:t xml:space="preserve"> </w:t>
+            </w:r>
+            <w:r>
+              <w:rPr>
+                <w:rFonts w:hint="eastAsia"/>
+              </w:rPr>
+              <w:t>list</w:t>
+            </w:r>
+            <w:r>
+              <w:rPr>
+                <w:rFonts w:hint="eastAsia"/>
+              </w:rPr>
+              <w:t>里面可能存在的多个</w:t>
+            </w:r>
+            <w:r>
+              <w:rPr>
+                <w:rFonts w:hint="eastAsia"/>
+              </w:rPr>
+              <w:t>designator</w:t>
+            </w:r>
+          </w:p>
+          <w:p>
+            <w:pPr>
+              <w:ind w:firstLineChars="600" w:firstLine="1260"/>
+            </w:pPr>
+            <w:r>
+              <w:rPr>
+                <w:rFonts w:hint="eastAsia"/>
+              </w:rPr>
+              <w:t>进行依次检查</w:t>
+            </w:r>
+            <w:r>
+              <w:rPr>
+                <w:rFonts w:hint="eastAsia"/>
+              </w:rPr>
+              <w:t>合法性。</w:t>
+            </w:r>
+          </w:p>
+          <w:p>
+            <w:pPr>
+              <w:rPr>
+                <w:rFonts w:hint="eastAsia"/>
+              </w:rPr>
+            </w:pPr>
+            <w:r>
+              <w:rPr>
+                <w:rFonts w:hint="eastAsia"/>
+              </w:rPr>
+              <w:t xml:space="preserve"> </w:t>
+            </w:r>
+            <w:r>
+              <w:t xml:space="preserve">       S</w:t>
+            </w:r>
+            <w:r>
+              <w:rPr>
+                <w:rFonts w:hint="eastAsia"/>
+              </w:rPr>
+              <w:t>ize</w:t>
+            </w:r>
+            <w:r>
+              <w:rPr>
+                <w:rFonts w:hint="eastAsia"/>
+              </w:rPr>
+              <w:t>和</w:t>
+            </w:r>
+            <w:r>
+              <w:rPr>
+                <w:rFonts w:hint="eastAsia"/>
+              </w:rPr>
+              <w:t>count</w:t>
+            </w:r>
+            <w:r>
+              <w:rPr>
+                <w:rFonts w:hint="eastAsia"/>
+              </w:rPr>
+              <w:t>依次更改（这个更改，到底怎么弄下面描述一下吧，感觉不说清楚不行，可以参考一下上面的</w:t>
+            </w:r>
+            <w:r>
+              <w:t>[3]=7,8</w:t>
+            </w:r>
+            <w:r>
+              <w:rPr>
+                <w:rFonts w:hint="eastAsia"/>
+              </w:rPr>
+              <w:t>这个的说明）</w:t>
+            </w:r>
+          </w:p>
+          <w:p>
+            <w:pPr>
+              <w:rPr>
+                <w:rFonts w:hint="eastAsia"/>
+              </w:rPr>
+            </w:pPr>
+            <w:r>
+              <w:rPr>
+                <w:rFonts w:hint="eastAsia"/>
+              </w:rPr>
+              <w:t>结束后，如果是未定义长度的</w:t>
+            </w:r>
+            <w:r>
+              <w:rPr>
+                <w:rFonts w:hint="eastAsia"/>
+              </w:rPr>
+              <w:t>array</w:t>
+            </w:r>
+            <w:r>
+              <w:rPr>
+                <w:rFonts w:hint="eastAsia"/>
+              </w:rPr>
+              <w:t>，用</w:t>
+            </w:r>
+            <w:r>
+              <w:rPr>
+                <w:rFonts w:hint="eastAsia"/>
+              </w:rPr>
+              <w:t>size</w:t>
+            </w:r>
+            <w:r>
+              <w:rPr>
+                <w:rFonts w:hint="eastAsia"/>
+              </w:rPr>
+              <w:t>直接赋值给它的长度即可</w:t>
+            </w:r>
           </w:p>
         </w:tc>
       </w:tr>
@@ -32513,498 +34600,74 @@
     <w:p>
       <w:pPr>
         <w:ind w:firstLine="420"/>
-      </w:pPr>
-      <w:r>
-        <w:rPr>
-          <w:rFonts w:hint="eastAsia"/>
-        </w:rPr>
-        <w:t>这是一个未定义长度的数组，数组元素是一个</w:t>
-      </w:r>
-      <w:r>
-        <w:rPr>
-          <w:rFonts w:hint="eastAsia"/>
-        </w:rPr>
-        <w:t>struct</w:t>
-      </w:r>
-      <w:r>
-        <w:rPr>
-          <w:rFonts w:hint="eastAsia"/>
-        </w:rPr>
-        <w:t>，首先呢，碰到一个左括号开头的</w:t>
-      </w:r>
-      <w:r>
-        <w:t>{1}</w:t>
-      </w:r>
-      <w:r>
-        <w:rPr>
-          <w:rFonts w:hint="eastAsia"/>
-        </w:rPr>
-        <w:t>，所以把它作为一个数组元素，当前元素变成了一个结构体，所以去用</w:t>
-      </w:r>
-      <w:r>
-        <w:t>{1}</w:t>
-      </w:r>
-      <w:r>
-        <w:rPr>
-          <w:rFonts w:hint="eastAsia"/>
-        </w:rPr>
-        <w:t>去初始化那个结构体，也就是</w:t>
-      </w:r>
-      <w:r>
-        <w:rPr>
-          <w:rFonts w:hint="eastAsia"/>
-        </w:rPr>
-        <w:t>w</w:t>
-      </w:r>
-      <w:r>
-        <w:t>[0]</w:t>
-      </w:r>
-      <w:r>
-        <w:rPr>
-          <w:rFonts w:hint="eastAsia"/>
-        </w:rPr>
-        <w:t>。</w:t>
+        <w:rPr>
+          <w:rFonts w:hint="eastAsia"/>
+        </w:rPr>
+      </w:pPr>
+      <w:r>
+        <w:rPr>
+          <w:rFonts w:hint="eastAsia"/>
+        </w:rPr>
+        <w:lastRenderedPageBreak/>
+        <w:t>关于这部分</w:t>
+      </w:r>
+      <w:r>
+        <w:t>{</w:t>
+      </w:r>
+      <w:proofErr w:type="spellStart"/>
+      <w:r>
+        <w:t>size,count</w:t>
+      </w:r>
+      <w:proofErr w:type="spellEnd"/>
+      <w:r>
+        <w:t>}</w:t>
+      </w:r>
+      <w:r>
+        <w:rPr>
+          <w:rFonts w:hint="eastAsia"/>
+        </w:rPr>
+        <w:t>，我的理解（我感觉我的理解是对的哈）是这样的，对于上层的对象而言，关心的只有它下一层次的子对象，以及下一层次的子对象里面含有多少个元素，而不关心下一层次的子对象里面有多么复杂的结构。从而使用两个维度就可以在上层就完成描述，而下一层里面如何排列，则是下面一层的问题。</w:t>
       </w:r>
     </w:p>
     <w:p>
       <w:pPr>
         <w:ind w:firstLine="420"/>
-      </w:pPr>
-      <w:r>
-        <w:rPr>
-          <w:rFonts w:hint="eastAsia"/>
-        </w:rPr>
-        <w:t>然后呢碰到的第二个元素</w:t>
-      </w:r>
-      <w:r>
-        <w:rPr>
-          <w:rFonts w:hint="eastAsia"/>
-        </w:rPr>
-        <w:t>2</w:t>
-      </w:r>
-      <w:r>
-        <w:rPr>
-          <w:rFonts w:hint="eastAsia"/>
-        </w:rPr>
-        <w:t>，不是括号开头的，所以按照</w:t>
-      </w:r>
-      <w:r>
-        <w:rPr>
-          <w:rFonts w:hint="eastAsia"/>
-        </w:rPr>
-        <w:t>struct</w:t>
-      </w:r>
-      <w:r>
-        <w:rPr>
-          <w:rFonts w:hint="eastAsia"/>
-        </w:rPr>
-        <w:t>内部的元素需求，取了</w:t>
-      </w:r>
-      <w:r>
-        <w:rPr>
-          <w:rFonts w:hint="eastAsia"/>
-        </w:rPr>
-        <w:t>3</w:t>
-      </w:r>
-      <w:r>
-        <w:t>+1=4</w:t>
-      </w:r>
-      <w:r>
-        <w:rPr>
-          <w:rFonts w:hint="eastAsia"/>
-        </w:rPr>
-        <w:t>个元素，也就是，用</w:t>
-      </w:r>
-      <w:r>
-        <w:rPr>
-          <w:rFonts w:hint="eastAsia"/>
-        </w:rPr>
-        <w:t>2</w:t>
-      </w:r>
-      <w:r>
-        <w:rPr>
-          <w:rFonts w:hint="eastAsia"/>
-        </w:rPr>
-        <w:t>，</w:t>
-      </w:r>
-      <w:r>
-        <w:rPr>
-          <w:rFonts w:hint="eastAsia"/>
-        </w:rPr>
-        <w:t>3</w:t>
-      </w:r>
-      <w:r>
-        <w:rPr>
-          <w:rFonts w:hint="eastAsia"/>
-        </w:rPr>
-        <w:t>，</w:t>
-      </w:r>
-      <w:r>
-        <w:rPr>
-          <w:rFonts w:hint="eastAsia"/>
-        </w:rPr>
-        <w:t>4</w:t>
-      </w:r>
-      <w:r>
-        <w:rPr>
-          <w:rFonts w:hint="eastAsia"/>
-        </w:rPr>
-        <w:t>，</w:t>
-      </w:r>
-      <w:r>
-        <w:t>{5</w:t>
-      </w:r>
-      <w:r>
-        <w:rPr>
-          <w:rFonts w:hint="eastAsia"/>
-        </w:rPr>
-        <w:t>，</w:t>
-      </w:r>
-      <w:r>
-        <w:rPr>
-          <w:rFonts w:hint="eastAsia"/>
-        </w:rPr>
-        <w:t>6</w:t>
-      </w:r>
-      <w:r>
-        <w:t>}</w:t>
-      </w:r>
-      <w:r>
-        <w:rPr>
-          <w:rFonts w:hint="eastAsia"/>
-        </w:rPr>
-        <w:t>去填充</w:t>
-      </w:r>
-      <w:r>
-        <w:rPr>
-          <w:rFonts w:hint="eastAsia"/>
-        </w:rPr>
-        <w:t>w</w:t>
-      </w:r>
-      <w:r>
-        <w:t>[1]</w:t>
-      </w:r>
-      <w:r>
-        <w:rPr>
-          <w:rFonts w:hint="eastAsia"/>
-        </w:rPr>
-        <w:t>，</w:t>
-      </w:r>
-      <w:r>
-        <w:rPr>
-          <w:rFonts w:hint="eastAsia"/>
-        </w:rPr>
-        <w:t>这个时候呢，</w:t>
-      </w:r>
-      <w:r>
-        <w:t>{5</w:t>
-      </w:r>
-      <w:r>
-        <w:rPr>
-          <w:rFonts w:hint="eastAsia"/>
-        </w:rPr>
-        <w:t>，</w:t>
-      </w:r>
-      <w:r>
-        <w:rPr>
-          <w:rFonts w:hint="eastAsia"/>
-        </w:rPr>
-        <w:t>6</w:t>
-      </w:r>
-      <w:r>
-        <w:t>}</w:t>
-      </w:r>
-      <w:r>
-        <w:rPr>
-          <w:rFonts w:hint="eastAsia"/>
-        </w:rPr>
-        <w:t>这个元素虽然已经用括号开头了，但是总而言之没啥用。</w:t>
-      </w:r>
-      <w:r>
-        <w:rPr>
-          <w:rFonts w:hint="eastAsia"/>
-        </w:rPr>
-        <w:t>所以事实上，</w:t>
-      </w:r>
-      <w:r>
-        <w:rPr>
-          <w:rFonts w:hint="eastAsia"/>
-        </w:rPr>
-        <w:t>w</w:t>
-      </w:r>
-      <w:r>
-        <w:rPr>
-          <w:rFonts w:hint="eastAsia"/>
-        </w:rPr>
-        <w:t>数组，这玩意儿就只有</w:t>
-      </w:r>
-      <w:r>
-        <w:rPr>
-          <w:rFonts w:hint="eastAsia"/>
-        </w:rPr>
-        <w:t>2</w:t>
-      </w:r>
-      <w:r>
-        <w:rPr>
-          <w:rFonts w:hint="eastAsia"/>
-        </w:rPr>
-        <w:t>个元素。</w:t>
-      </w:r>
-    </w:p>
-    <w:p>
-      <w:pPr>
-        <w:ind w:firstLine="420"/>
-      </w:pPr>
-      <w:r>
-        <w:rPr>
-          <w:rFonts w:hint="eastAsia"/>
-        </w:rPr>
-        <w:t>那么然后</w:t>
-      </w:r>
-      <w:r>
-        <w:rPr>
-          <w:rFonts w:hint="eastAsia"/>
-        </w:rPr>
-        <w:t>2</w:t>
-      </w:r>
-      <w:r>
-        <w:t>34</w:t>
-      </w:r>
-      <w:r>
-        <w:rPr>
-          <w:rFonts w:hint="eastAsia"/>
-        </w:rPr>
-        <w:t>都正常填充，</w:t>
-      </w:r>
-      <w:r>
-        <w:t>{5,6}</w:t>
-      </w:r>
-      <w:r>
-        <w:rPr>
-          <w:rFonts w:hint="eastAsia"/>
-        </w:rPr>
-        <w:t>去填充结构体里面的</w:t>
-      </w:r>
-      <w:r>
-        <w:rPr>
-          <w:rFonts w:hint="eastAsia"/>
-        </w:rPr>
-        <w:t>b</w:t>
-      </w:r>
-      <w:r>
-        <w:rPr>
-          <w:rFonts w:hint="eastAsia"/>
-        </w:rPr>
-        <w:t>，结果</w:t>
-      </w:r>
-      <w:r>
-        <w:rPr>
-          <w:rFonts w:hint="eastAsia"/>
-        </w:rPr>
-        <w:t>5</w:t>
-      </w:r>
-      <w:r>
-        <w:rPr>
-          <w:rFonts w:hint="eastAsia"/>
-        </w:rPr>
-        <w:t>留下，</w:t>
-      </w:r>
-      <w:r>
-        <w:rPr>
-          <w:rFonts w:hint="eastAsia"/>
-        </w:rPr>
-        <w:t>6</w:t>
-      </w:r>
-      <w:r>
-        <w:rPr>
-          <w:rFonts w:hint="eastAsia"/>
-        </w:rPr>
-        <w:t>扔掉。</w:t>
-      </w:r>
-    </w:p>
-    <w:p>
-      <w:pPr>
-        <w:ind w:firstLine="420"/>
-      </w:pPr>
-      <w:r>
-        <w:rPr>
-          <w:rFonts w:hint="eastAsia"/>
-        </w:rPr>
-        <w:t>请结合</w:t>
-      </w:r>
-      <w:r>
-        <w:rPr>
-          <w:rFonts w:hint="eastAsia"/>
-        </w:rPr>
-        <w:t>1</w:t>
-      </w:r>
-      <w:r>
-        <w:t>41</w:t>
-      </w:r>
-      <w:r>
-        <w:rPr>
-          <w:rFonts w:hint="eastAsia"/>
-        </w:rPr>
-        <w:t>页那一堆不是正常人看的玩意儿去理解吧，我无话可说。</w:t>
-      </w:r>
-      <w:proofErr w:type="spellStart"/>
-      <w:r>
-        <w:t>G</w:t>
-      </w:r>
-      <w:r>
-        <w:rPr>
-          <w:rFonts w:hint="eastAsia"/>
-        </w:rPr>
-        <w:t>cc</w:t>
-      </w:r>
-      <w:proofErr w:type="spellEnd"/>
-      <w:r>
-        <w:rPr>
-          <w:rFonts w:hint="eastAsia"/>
-        </w:rPr>
-        <w:t>对于没有括号会有</w:t>
-      </w:r>
-      <w:r>
-        <w:rPr>
-          <w:rFonts w:hint="eastAsia"/>
-        </w:rPr>
-        <w:t>warning</w:t>
-      </w:r>
-      <w:r>
-        <w:rPr>
-          <w:rFonts w:hint="eastAsia"/>
-        </w:rPr>
-        <w:t>，不管他就好了</w:t>
-      </w:r>
-      <w:r>
-        <w:rPr>
-          <w:rFonts w:hint="eastAsia"/>
-        </w:rPr>
-        <w:t>，当然如果你要是愿意添加，也可以手动把这个地方的</w:t>
-      </w:r>
-      <w:r>
-        <w:rPr>
-          <w:rFonts w:hint="eastAsia"/>
-        </w:rPr>
-        <w:t>warning</w:t>
-      </w:r>
-      <w:r>
-        <w:rPr>
-          <w:rFonts w:hint="eastAsia"/>
-        </w:rPr>
-        <w:t>给加了，反正我懒得</w:t>
-      </w:r>
-      <w:r>
-        <w:rPr>
-          <w:rFonts w:hint="eastAsia"/>
-        </w:rPr>
-        <w:t>。</w:t>
-      </w:r>
-    </w:p>
-    <w:p>
-      <w:pPr>
-        <w:ind w:firstLine="420"/>
-      </w:pPr>
-      <w:r>
-        <w:rPr>
-          <w:rFonts w:hint="eastAsia"/>
-        </w:rPr>
-        <w:t>关于</w:t>
-      </w:r>
-      <w:r>
-        <w:rPr>
-          <w:rFonts w:hint="eastAsia"/>
-        </w:rPr>
-        <w:t>没有括号的情况下去</w:t>
-      </w:r>
-      <w:r>
-        <w:rPr>
-          <w:rFonts w:hint="eastAsia"/>
-        </w:rPr>
-        <w:t>取元素</w:t>
-      </w:r>
-      <w:r>
-        <w:rPr>
-          <w:rFonts w:hint="eastAsia"/>
-        </w:rPr>
-        <w:t>。</w:t>
-      </w:r>
-    </w:p>
-    <w:p>
-      <w:pPr>
-        <w:ind w:firstLine="420"/>
-      </w:pPr>
-      <w:r>
-        <w:rPr>
-          <w:rFonts w:hint="eastAsia"/>
-        </w:rPr>
-        <w:t>第一个问题是取多少，</w:t>
-      </w:r>
-      <w:r>
-        <w:rPr>
-          <w:rFonts w:hint="eastAsia"/>
-        </w:rPr>
-        <w:t>首先是</w:t>
-      </w:r>
-      <w:r>
-        <w:rPr>
-          <w:rFonts w:hint="eastAsia"/>
-        </w:rPr>
-        <w:t>designator</w:t>
-      </w:r>
-      <w:r>
-        <w:rPr>
-          <w:rFonts w:hint="eastAsia"/>
-        </w:rPr>
-        <w:t>，如果上面</w:t>
-      </w:r>
-      <w:r>
-        <w:t>{5</w:t>
-      </w:r>
-      <w:r>
-        <w:rPr>
-          <w:rFonts w:hint="eastAsia"/>
-        </w:rPr>
-        <w:t>，</w:t>
-      </w:r>
-      <w:r>
-        <w:rPr>
-          <w:rFonts w:hint="eastAsia"/>
-        </w:rPr>
-        <w:t>6</w:t>
-      </w:r>
-      <w:r>
-        <w:t>}</w:t>
-      </w:r>
-      <w:r>
-        <w:rPr>
-          <w:rFonts w:hint="eastAsia"/>
-        </w:rPr>
-        <w:t>的地方，用</w:t>
-      </w:r>
-      <w:r>
-        <w:t>[3]=2</w:t>
-      </w:r>
-      <w:r>
-        <w:rPr>
-          <w:rFonts w:hint="eastAsia"/>
-        </w:rPr>
-        <w:t>代替，那么会自然的终止取元素，也就是说，</w:t>
-      </w:r>
-      <w:r>
-        <w:rPr>
-          <w:rFonts w:hint="eastAsia"/>
-        </w:rPr>
-        <w:t>w</w:t>
-      </w:r>
-      <w:r>
-        <w:t>[1].b=0</w:t>
-      </w:r>
-      <w:r>
-        <w:rPr>
-          <w:rFonts w:hint="eastAsia"/>
-        </w:rPr>
-        <w:t>，用</w:t>
+        <w:rPr>
+          <w:rFonts w:hint="eastAsia"/>
+        </w:rPr>
+      </w:pPr>
+      <w:r>
+        <w:rPr>
+          <w:rFonts w:hint="eastAsia"/>
+        </w:rPr>
+        <w:t>特别的，对于那条</w:t>
+      </w:r>
+      <w:r>
+        <w:rPr>
+          <w:rFonts w:hint="eastAsia"/>
+        </w:rPr>
+        <w:t>scalar</w:t>
+      </w:r>
+      <w:r>
+        <w:rPr>
+          <w:rFonts w:hint="eastAsia"/>
+        </w:rPr>
+        <w:t>类型的规则，这里面的子对象是其本身。</w:t>
+      </w:r>
+      <w:r>
+        <w:t>C</w:t>
+      </w:r>
+      <w:r>
+        <w:rPr>
+          <w:rFonts w:hint="eastAsia"/>
+        </w:rPr>
+        <w:t>ount</w:t>
+      </w:r>
+      <w:r>
+        <w:rPr>
+          <w:rFonts w:hint="eastAsia"/>
+        </w:rPr>
+        <w:t>很自然的就是</w:t>
       </w:r>
       <w:r>
         <w:rPr>
@@ -33013,155 +34676,13 @@
         <w:t>0</w:t>
       </w:r>
       <w:r>
-        <w:rPr>
-          <w:rFonts w:hint="eastAsia"/>
-        </w:rPr>
-        <w:t>去隐式初始化了。</w:t>
-      </w:r>
-    </w:p>
-    <w:p>
-      <w:pPr>
-        <w:ind w:firstLine="420"/>
-        <w:rPr>
-          <w:rFonts w:hint="eastAsia"/>
-        </w:rPr>
-      </w:pPr>
-      <w:r>
-        <w:rPr>
-          <w:rFonts w:hint="eastAsia"/>
-        </w:rPr>
-        <w:t>其次，比如说上面的例子里面</w:t>
-      </w:r>
-      <w:r>
-        <w:rPr>
-          <w:rFonts w:hint="eastAsia"/>
-        </w:rPr>
-        <w:t>struct</w:t>
-      </w:r>
-      <w:r>
-        <w:rPr>
-          <w:rFonts w:hint="eastAsia"/>
-        </w:rPr>
-        <w:t>取了</w:t>
-      </w:r>
-      <w:r>
-        <w:t>4</w:t>
-      </w:r>
-      <w:r>
-        <w:rPr>
-          <w:rFonts w:hint="eastAsia"/>
-        </w:rPr>
-        <w:t>个元素。</w:t>
-      </w:r>
-      <w:r>
-        <w:rPr>
-          <w:rFonts w:hint="eastAsia"/>
-        </w:rPr>
-        <w:t>包括了</w:t>
-      </w:r>
-      <w:r>
-        <w:rPr>
-          <w:rFonts w:hint="eastAsia"/>
-        </w:rPr>
-        <w:t>a</w:t>
-      </w:r>
-      <w:r>
-        <w:rPr>
-          <w:rFonts w:hint="eastAsia"/>
-        </w:rPr>
-        <w:t>的三个和</w:t>
-      </w:r>
-      <w:r>
-        <w:rPr>
-          <w:rFonts w:hint="eastAsia"/>
-        </w:rPr>
-        <w:t>b</w:t>
-      </w:r>
-      <w:r>
-        <w:rPr>
-          <w:rFonts w:hint="eastAsia"/>
-        </w:rPr>
-        <w:t>的一个。</w:t>
-      </w:r>
-      <w:r>
-        <w:rPr>
-          <w:rFonts w:hint="eastAsia"/>
-        </w:rPr>
-        <w:t>那么如果</w:t>
-      </w:r>
-      <w:r>
-        <w:rPr>
-          <w:rFonts w:hint="eastAsia"/>
-        </w:rPr>
-        <w:t>a</w:t>
-      </w:r>
-      <w:r>
-        <w:rPr>
-          <w:rFonts w:hint="eastAsia"/>
-        </w:rPr>
-        <w:t>变成了二维向量或者嵌套的结构体，也是一样的。</w:t>
-      </w:r>
-    </w:p>
-    <w:p>
-      <w:pPr>
-        <w:ind w:firstLine="420"/>
-        <w:rPr>
-          <w:rFonts w:hint="eastAsia"/>
-        </w:rPr>
-      </w:pPr>
-      <w:r>
-        <w:rPr>
-          <w:rFonts w:hint="eastAsia"/>
-        </w:rPr>
-        <w:t>第二个问题是填充到哪里去。</w:t>
-      </w:r>
-      <w:r>
-        <w:rPr>
-          <w:rFonts w:hint="eastAsia"/>
-        </w:rPr>
-        <w:t>这会影响到比较的元素，尤其是多层</w:t>
-      </w:r>
-      <w:r>
-        <w:rPr>
-          <w:rFonts w:hint="eastAsia"/>
-        </w:rPr>
-        <w:t>structure</w:t>
-      </w:r>
-      <w:r>
-        <w:rPr>
-          <w:rFonts w:hint="eastAsia"/>
-        </w:rPr>
-        <w:t>嵌套的时候。</w:t>
-      </w:r>
-      <w:r>
-        <w:rPr>
-          <w:rFonts w:hint="eastAsia"/>
-        </w:rPr>
-        <w:t>这个问题，直接看</w:t>
-      </w:r>
-      <w:r>
-        <w:rPr>
-          <w:rFonts w:hint="eastAsia"/>
-        </w:rPr>
-        <w:t>C</w:t>
-      </w:r>
-      <w:r>
-        <w:rPr>
-          <w:rFonts w:hint="eastAsia"/>
-        </w:rPr>
-        <w:t>标准里面那个三维向量</w:t>
-      </w:r>
-      <w:r>
-        <w:rPr>
-          <w:rFonts w:hint="eastAsia"/>
-        </w:rPr>
-        <w:t>的例子</w:t>
-      </w:r>
-      <w:r>
-        <w:rPr>
-          <w:rFonts w:hint="eastAsia"/>
-        </w:rPr>
-        <w:t>就够了，它是先填充最底下那个维度，这样子的。结构体也是一样的。</w:t>
+        <w:t xml:space="preserve"> </w:t>
+      </w:r>
+      <w:r>
+        <w:rPr>
+          <w:rFonts w:hint="eastAsia"/>
+        </w:rPr>
+        <w:t>了咯。</w:t>
       </w:r>
     </w:p>
     <w:sectPr>
@@ -34581,6 +36102,119 @@
     </w:lvl>
   </w:abstractNum>
   <w:abstractNum w:abstractNumId="15" w15:restartNumberingAfterBreak="0">
+    <w:nsid w:val="5F5915BD"/>
+    <w:multiLevelType w:val="multilevel"/>
+    <w:tmpl w:val="4726E4C6"/>
+    <w:lvl w:ilvl="0">
+      <w:start w:val="17"/>
+      <w:numFmt w:val="decimal"/>
+      <w:lvlText w:val="%1."/>
+      <w:lvlJc w:val="left"/>
+      <w:pPr>
+        <w:tabs>
+          <w:tab w:val="num" w:pos="720"/>
+        </w:tabs>
+        <w:ind w:left="720" w:hanging="360"/>
+      </w:pPr>
+    </w:lvl>
+    <w:lvl w:ilvl="1" w:tentative="1">
+      <w:start w:val="1"/>
+      <w:numFmt w:val="decimal"/>
+      <w:lvlText w:val="%2."/>
+      <w:lvlJc w:val="left"/>
+      <w:pPr>
+        <w:tabs>
+          <w:tab w:val="num" w:pos="1440"/>
+        </w:tabs>
+        <w:ind w:left="1440" w:hanging="360"/>
+      </w:pPr>
+    </w:lvl>
+    <w:lvl w:ilvl="2" w:tentative="1">
+      <w:start w:val="1"/>
+      <w:numFmt w:val="decimal"/>
+      <w:lvlText w:val="%3."/>
+      <w:lvlJc w:val="left"/>
+      <w:pPr>
+        <w:tabs>
+          <w:tab w:val="num" w:pos="2160"/>
+        </w:tabs>
+        <w:ind w:left="2160" w:hanging="360"/>
+      </w:pPr>
+    </w:lvl>
+    <w:lvl w:ilvl="3" w:tentative="1">
+      <w:start w:val="1"/>
+      <w:numFmt w:val="decimal"/>
+      <w:lvlText w:val="%4."/>
+      <w:lvlJc w:val="left"/>
+      <w:pPr>
+        <w:tabs>
+          <w:tab w:val="num" w:pos="2880"/>
+        </w:tabs>
+        <w:ind w:left="2880" w:hanging="360"/>
+      </w:pPr>
+    </w:lvl>
+    <w:lvl w:ilvl="4" w:tentative="1">
+      <w:start w:val="1"/>
+      <w:numFmt w:val="decimal"/>
+      <w:lvlText w:val="%5."/>
+      <w:lvlJc w:val="left"/>
+      <w:pPr>
+        <w:tabs>
+          <w:tab w:val="num" w:pos="3600"/>
+        </w:tabs>
+        <w:ind w:left="3600" w:hanging="360"/>
+      </w:pPr>
+    </w:lvl>
+    <w:lvl w:ilvl="5" w:tentative="1">
+      <w:start w:val="1"/>
+      <w:numFmt w:val="decimal"/>
+      <w:lvlText w:val="%6."/>
+      <w:lvlJc w:val="left"/>
+      <w:pPr>
+        <w:tabs>
+          <w:tab w:val="num" w:pos="4320"/>
+        </w:tabs>
+        <w:ind w:left="4320" w:hanging="360"/>
+      </w:pPr>
+    </w:lvl>
+    <w:lvl w:ilvl="6" w:tentative="1">
+      <w:start w:val="1"/>
+      <w:numFmt w:val="decimal"/>
+      <w:lvlText w:val="%7."/>
+      <w:lvlJc w:val="left"/>
+      <w:pPr>
+        <w:tabs>
+          <w:tab w:val="num" w:pos="5040"/>
+        </w:tabs>
+        <w:ind w:left="5040" w:hanging="360"/>
+      </w:pPr>
+    </w:lvl>
+    <w:lvl w:ilvl="7" w:tentative="1">
+      <w:start w:val="1"/>
+      <w:numFmt w:val="decimal"/>
+      <w:lvlText w:val="%8."/>
+      <w:lvlJc w:val="left"/>
+      <w:pPr>
+        <w:tabs>
+          <w:tab w:val="num" w:pos="5760"/>
+        </w:tabs>
+        <w:ind w:left="5760" w:hanging="360"/>
+      </w:pPr>
+    </w:lvl>
+    <w:lvl w:ilvl="8" w:tentative="1">
+      <w:start w:val="1"/>
+      <w:numFmt w:val="decimal"/>
+      <w:lvlText w:val="%9."/>
+      <w:lvlJc w:val="left"/>
+      <w:pPr>
+        <w:tabs>
+          <w:tab w:val="num" w:pos="6480"/>
+        </w:tabs>
+        <w:ind w:left="6480" w:hanging="360"/>
+      </w:pPr>
+    </w:lvl>
+  </w:abstractNum>
+  <w:abstractNum w:abstractNumId="16" w15:restartNumberingAfterBreak="0">
     <w:nsid w:val="69484D59"/>
     <w:multiLevelType w:val="hybridMultilevel"/>
     <w:tmpl w:val="1C60CE08"/>
@@ -34693,7 +36327,7 @@
       </w:rPr>
     </w:lvl>
   </w:abstractNum>
-  <w:abstractNum w:abstractNumId="16" w15:restartNumberingAfterBreak="0">
+  <w:abstractNum w:abstractNumId="17" w15:restartNumberingAfterBreak="0">
     <w:nsid w:val="7F2460E2"/>
     <w:multiLevelType w:val="hybridMultilevel"/>
     <w:tmpl w:val="D894497A"/>
@@ -34786,10 +36420,10 @@
     <w:abstractNumId w:val="7"/>
   </w:num>
   <w:num w:numId="2">
-    <w:abstractNumId w:val="15"/>
+    <w:abstractNumId w:val="16"/>
   </w:num>
   <w:num w:numId="3">
-    <w:abstractNumId w:val="16"/>
+    <w:abstractNumId w:val="17"/>
   </w:num>
   <w:num w:numId="4">
     <w:abstractNumId w:val="2"/>
@@ -34832,6 +36466,9 @@
   </w:num>
   <w:num w:numId="17">
     <w:abstractNumId w:val="3"/>
+  </w:num>
+  <w:num w:numId="18">
+    <w:abstractNumId w:val="15"/>
   </w:num>
 </w:numbering>
 </file>

</xml_diff>

<commit_message>
fix a bug of vla array
</commit_message>
<xml_diff>
--- a/doc/语义分析.docx
+++ b/doc/语义分析.docx
@@ -32825,9 +32825,6 @@
     <w:p>
       <w:pPr>
         <w:ind w:firstLine="420"/>
-        <w:rPr>
-          <w:rFonts w:hint="eastAsia"/>
-        </w:rPr>
       </w:pPr>
       <w:r>
         <w:rPr>
@@ -33018,9 +33015,6 @@
     <w:p>
       <w:pPr>
         <w:ind w:firstLine="420"/>
-        <w:rPr>
-          <w:rFonts w:hint="eastAsia"/>
-        </w:rPr>
       </w:pPr>
       <w:r>
         <w:rPr>
@@ -33506,13 +33500,7 @@
               <w:rPr>
                 <w:rFonts w:hint="eastAsia"/>
               </w:rPr>
-              <w:t>节点</w:t>
-            </w:r>
-            <w:r>
-              <w:rPr>
-                <w:rFonts w:hint="eastAsia"/>
-              </w:rPr>
-              <w:t>，另一种是</w:t>
+              <w:t>节点，另一种是</w:t>
             </w:r>
             <w:r>
               <w:rPr>
@@ -33553,9 +33541,6 @@
           <w:p>
             <w:pPr>
               <w:ind w:firstLine="420"/>
-              <w:rPr>
-                <w:rFonts w:hint="eastAsia"/>
-              </w:rPr>
             </w:pPr>
             <w:r>
               <w:rPr>
@@ -33725,11 +33710,6 @@
             </w:r>
           </w:p>
           <w:p>
-            <w:pPr>
-              <w:rPr>
-                <w:rFonts w:hint="eastAsia"/>
-              </w:rPr>
-            </w:pPr>
             <w:r>
               <w:rPr>
                 <w:rFonts w:hint="eastAsia"/>
@@ -33785,727 +33765,6 @@
                 <w:rFonts w:hint="eastAsia"/>
               </w:rPr>
               <w:t>的每个子节点</w:t>
-            </w:r>
-          </w:p>
-          <w:p>
-            <w:pPr>
-              <w:ind w:firstLine="420"/>
-            </w:pPr>
-            <w:r>
-              <w:rPr>
-                <w:rFonts w:hint="eastAsia"/>
-              </w:rPr>
-              <w:t>1</w:t>
-            </w:r>
-            <w:r>
-              <w:t>/</w:t>
-            </w:r>
-            <w:r>
-              <w:rPr>
-                <w:rFonts w:hint="eastAsia"/>
-              </w:rPr>
-              <w:t>如果那个子节点是一个</w:t>
-            </w:r>
-            <w:r>
-              <w:rPr>
-                <w:rFonts w:hint="eastAsia"/>
-              </w:rPr>
-              <w:t>initializer</w:t>
-            </w:r>
-          </w:p>
-          <w:p>
-            <w:pPr>
-              <w:ind w:firstLine="420"/>
-            </w:pPr>
-            <w:r>
-              <w:rPr>
-                <w:rFonts w:hint="eastAsia"/>
-              </w:rPr>
-              <w:t xml:space="preserve"> </w:t>
-            </w:r>
-            <w:r>
-              <w:t xml:space="preserve">   </w:t>
-            </w:r>
-            <w:r>
-              <w:rPr>
-                <w:rFonts w:hint="eastAsia"/>
-              </w:rPr>
-              <w:t>a/</w:t>
-            </w:r>
-            <w:r>
-              <w:rPr>
-                <w:rFonts w:hint="eastAsia"/>
-              </w:rPr>
-              <w:t>如果</w:t>
-            </w:r>
-            <w:r>
-              <w:rPr>
-                <w:rFonts w:hint="eastAsia"/>
-              </w:rPr>
-              <w:t>count</w:t>
-            </w:r>
-            <w:r>
-              <w:t>==0</w:t>
-            </w:r>
-            <w:r>
-              <w:rPr>
-                <w:rFonts w:hint="eastAsia"/>
-              </w:rPr>
-              <w:t>而且子节点从左括号开始</w:t>
-            </w:r>
-            <w:r>
-              <w:rPr>
-                <w:rFonts w:hint="eastAsia"/>
-              </w:rPr>
-              <w:t>（说明用括号内的内容去初始化子对象）</w:t>
-            </w:r>
-          </w:p>
-          <w:p>
-            <w:pPr>
-              <w:ind w:firstLine="420"/>
-            </w:pPr>
-            <w:r>
-              <w:rPr>
-                <w:rFonts w:hint="eastAsia"/>
-              </w:rPr>
-              <w:t xml:space="preserve"> </w:t>
-            </w:r>
-            <w:r>
-              <w:t xml:space="preserve">   </w:t>
-            </w:r>
-            <w:r>
-              <w:t xml:space="preserve">    </w:t>
-            </w:r>
-            <w:r>
-              <w:rPr>
-                <w:rFonts w:hint="eastAsia"/>
-              </w:rPr>
-              <w:t>递归的调用</w:t>
-            </w:r>
-            <w:r>
-              <w:rPr>
-                <w:rFonts w:hint="eastAsia"/>
-              </w:rPr>
-              <w:t>initializer</w:t>
-            </w:r>
-            <w:r>
-              <w:rPr>
-                <w:rFonts w:hint="eastAsia"/>
-              </w:rPr>
-              <w:t>，用括号内的内容去初始化</w:t>
-            </w:r>
-            <w:r>
-              <w:rPr>
-                <w:rFonts w:hint="eastAsia"/>
-              </w:rPr>
-              <w:t>，传递的是对应</w:t>
-            </w:r>
-            <w:r>
-              <w:rPr>
-                <w:rFonts w:hint="eastAsia"/>
-              </w:rPr>
-              <w:t>size</w:t>
-            </w:r>
-            <w:r>
-              <w:rPr>
-                <w:rFonts w:hint="eastAsia"/>
-              </w:rPr>
-              <w:t>的</w:t>
-            </w:r>
-            <w:r>
-              <w:rPr>
-                <w:rFonts w:hint="eastAsia"/>
-              </w:rPr>
-              <w:t>子对象的类型</w:t>
-            </w:r>
-            <w:r>
-              <w:rPr>
-                <w:rFonts w:hint="eastAsia"/>
-              </w:rPr>
-              <w:t>。</w:t>
-            </w:r>
-          </w:p>
-          <w:p>
-            <w:pPr>
-              <w:ind w:firstLine="420"/>
-            </w:pPr>
-            <w:r>
-              <w:rPr>
-                <w:rFonts w:hint="eastAsia"/>
-              </w:rPr>
-              <w:t xml:space="preserve"> </w:t>
-            </w:r>
-            <w:r>
-              <w:t xml:space="preserve">       C</w:t>
-            </w:r>
-            <w:r>
-              <w:rPr>
-                <w:rFonts w:hint="eastAsia"/>
-              </w:rPr>
-              <w:t>ount</w:t>
-            </w:r>
-            <w:r>
-              <w:rPr>
-                <w:rFonts w:hint="eastAsia"/>
-              </w:rPr>
-              <w:t>的值仍然是</w:t>
-            </w:r>
-            <w:r>
-              <w:rPr>
-                <w:rFonts w:hint="eastAsia"/>
-              </w:rPr>
-              <w:t>0</w:t>
-            </w:r>
-            <w:r>
-              <w:rPr>
-                <w:rFonts w:hint="eastAsia"/>
-              </w:rPr>
-              <w:t>，不做改变，表示去初始化下一个子对象。</w:t>
-            </w:r>
-          </w:p>
-          <w:p>
-            <w:pPr>
-              <w:ind w:firstLine="420"/>
-              <w:rPr>
-                <w:rFonts w:hint="eastAsia"/>
-              </w:rPr>
-            </w:pPr>
-            <w:r>
-              <w:rPr>
-                <w:rFonts w:hint="eastAsia"/>
-              </w:rPr>
-              <w:t xml:space="preserve"> </w:t>
-            </w:r>
-            <w:r>
-              <w:t xml:space="preserve">       </w:t>
-            </w:r>
-            <w:r>
-              <w:rPr>
-                <w:rFonts w:hint="eastAsia"/>
-              </w:rPr>
-              <w:t>而</w:t>
-            </w:r>
-            <w:r>
-              <w:rPr>
-                <w:rFonts w:hint="eastAsia"/>
-              </w:rPr>
-              <w:t>size</w:t>
-            </w:r>
-            <w:r>
-              <w:rPr>
-                <w:rFonts w:hint="eastAsia"/>
-              </w:rPr>
-              <w:t>则加一。</w:t>
-            </w:r>
-          </w:p>
-          <w:p>
-            <w:pPr>
-              <w:ind w:firstLine="420"/>
-            </w:pPr>
-            <w:r>
-              <w:rPr>
-                <w:rFonts w:hint="eastAsia"/>
-              </w:rPr>
-              <w:t xml:space="preserve"> </w:t>
-            </w:r>
-            <w:r>
-              <w:t xml:space="preserve">   </w:t>
-            </w:r>
-            <w:r>
-              <w:t>b/</w:t>
-            </w:r>
-            <w:r>
-              <w:rPr>
-                <w:rFonts w:hint="eastAsia"/>
-              </w:rPr>
-              <w:t>如果</w:t>
-            </w:r>
-            <w:r>
-              <w:rPr>
-                <w:rFonts w:hint="eastAsia"/>
-              </w:rPr>
-              <w:t>count</w:t>
-            </w:r>
-            <w:r>
-              <w:t>==0</w:t>
-            </w:r>
-            <w:r>
-              <w:rPr>
-                <w:rFonts w:hint="eastAsia"/>
-              </w:rPr>
-              <w:t>但是子节点不是从左括号开始</w:t>
-            </w:r>
-            <w:r>
-              <w:rPr>
-                <w:rFonts w:hint="eastAsia"/>
-              </w:rPr>
-              <w:t>（说明要开始新的子对象了，但是并不是用括号内的内容去初始化，而是取充足的</w:t>
-            </w:r>
-            <w:r>
-              <w:rPr>
-                <w:rFonts w:hint="eastAsia"/>
-              </w:rPr>
-              <w:t>initializer</w:t>
-            </w:r>
-            <w:r>
-              <w:rPr>
-                <w:rFonts w:hint="eastAsia"/>
-              </w:rPr>
-              <w:t>元素</w:t>
-            </w:r>
-            <w:r>
-              <w:rPr>
-                <w:rFonts w:hint="eastAsia"/>
-              </w:rPr>
-              <w:t>去</w:t>
-            </w:r>
-            <w:r>
-              <w:rPr>
-                <w:rFonts w:hint="eastAsia"/>
-              </w:rPr>
-              <w:t>初始化。）</w:t>
-            </w:r>
-          </w:p>
-          <w:p>
-            <w:pPr>
-              <w:ind w:firstLine="420"/>
-              <w:rPr>
-                <w:rFonts w:hint="eastAsia"/>
-              </w:rPr>
-            </w:pPr>
-            <w:r>
-              <w:rPr>
-                <w:rFonts w:hint="eastAsia"/>
-              </w:rPr>
-              <w:t xml:space="preserve"> </w:t>
-            </w:r>
-            <w:r>
-              <w:t xml:space="preserve">       </w:t>
-            </w:r>
-            <w:r>
-              <w:rPr>
-                <w:rFonts w:hint="eastAsia"/>
-              </w:rPr>
-              <w:t>递归的</w:t>
-            </w:r>
-            <w:r>
-              <w:rPr>
-                <w:rFonts w:hint="eastAsia"/>
-              </w:rPr>
-              <w:t>用</w:t>
-            </w:r>
-            <w:r>
-              <w:rPr>
-                <w:rFonts w:hint="eastAsia"/>
-              </w:rPr>
-              <w:t>initializer</w:t>
-            </w:r>
-            <w:r>
-              <w:rPr>
-                <w:rFonts w:hint="eastAsia"/>
-              </w:rPr>
-              <w:t>去初始化当前子对象中的第</w:t>
-            </w:r>
-            <w:r>
-              <w:t>0</w:t>
-            </w:r>
-            <w:r>
-              <w:rPr>
-                <w:rFonts w:hint="eastAsia"/>
-              </w:rPr>
-              <w:t>个对象</w:t>
-            </w:r>
-            <w:r>
-              <w:rPr>
-                <w:rFonts w:hint="eastAsia"/>
-              </w:rPr>
-              <w:t>，传递的是对应子对象一直向下找的那个类型</w:t>
-            </w:r>
-            <w:r>
-              <w:rPr>
-                <w:rFonts w:hint="eastAsia"/>
-              </w:rPr>
-              <w:t>。</w:t>
-            </w:r>
-          </w:p>
-          <w:p>
-            <w:pPr>
-              <w:ind w:firstLine="420"/>
-              <w:rPr>
-                <w:rFonts w:hint="eastAsia"/>
-              </w:rPr>
-            </w:pPr>
-            <w:r>
-              <w:rPr>
-                <w:rFonts w:hint="eastAsia"/>
-              </w:rPr>
-              <w:t xml:space="preserve"> </w:t>
-            </w:r>
-            <w:r>
-              <w:t xml:space="preserve">   </w:t>
-            </w:r>
-            <w:r>
-              <w:t xml:space="preserve">    </w:t>
-            </w:r>
-            <w:r>
-              <w:rPr>
-                <w:rFonts w:hint="eastAsia"/>
-              </w:rPr>
-              <w:t>计算下一个</w:t>
-            </w:r>
-            <w:r>
-              <w:rPr>
-                <w:rFonts w:hint="eastAsia"/>
-              </w:rPr>
-              <w:t>count</w:t>
-            </w:r>
-            <w:r>
-              <w:rPr>
-                <w:rFonts w:hint="eastAsia"/>
-              </w:rPr>
-              <w:t>的位置（根据</w:t>
-            </w:r>
-            <w:r>
-              <w:rPr>
-                <w:rFonts w:hint="eastAsia"/>
-              </w:rPr>
-              <w:t>array</w:t>
-            </w:r>
-            <w:r>
-              <w:rPr>
-                <w:rFonts w:hint="eastAsia"/>
-              </w:rPr>
-              <w:t>，</w:t>
-            </w:r>
-            <w:r>
-              <w:rPr>
-                <w:rFonts w:hint="eastAsia"/>
-              </w:rPr>
-              <w:t>struct</w:t>
-            </w:r>
-            <w:r>
-              <w:t xml:space="preserve"> </w:t>
-            </w:r>
-            <w:r>
-              <w:rPr>
-                <w:rFonts w:hint="eastAsia"/>
-              </w:rPr>
-              <w:t>和</w:t>
-            </w:r>
-            <w:r>
-              <w:rPr>
-                <w:rFonts w:hint="eastAsia"/>
-              </w:rPr>
-              <w:t>union</w:t>
-            </w:r>
-            <w:r>
-              <w:rPr>
-                <w:rFonts w:hint="eastAsia"/>
-              </w:rPr>
-              <w:t>以及嵌套情形等等略有不同）</w:t>
-            </w:r>
-            <w:r>
-              <w:rPr>
-                <w:rFonts w:hint="eastAsia"/>
-              </w:rPr>
-              <w:t>如果有必要，比如说对于</w:t>
-            </w:r>
-            <w:r>
-              <w:rPr>
-                <w:rFonts w:hint="eastAsia"/>
-              </w:rPr>
-              <w:t>union</w:t>
-            </w:r>
-            <w:r>
-              <w:rPr>
-                <w:rFonts w:hint="eastAsia"/>
-              </w:rPr>
-              <w:t>的子对象，则增加</w:t>
-            </w:r>
-            <w:r>
-              <w:rPr>
-                <w:rFonts w:hint="eastAsia"/>
-              </w:rPr>
-              <w:t>size</w:t>
-            </w:r>
-            <w:r>
-              <w:rPr>
-                <w:rFonts w:hint="eastAsia"/>
-              </w:rPr>
-              <w:t>。</w:t>
-            </w:r>
-          </w:p>
-          <w:p>
-            <w:pPr>
-              <w:ind w:firstLine="420"/>
-              <w:rPr>
-                <w:rFonts w:hint="eastAsia"/>
-              </w:rPr>
-            </w:pPr>
-            <w:r>
-              <w:rPr>
-                <w:rFonts w:hint="eastAsia"/>
-              </w:rPr>
-              <w:t xml:space="preserve"> </w:t>
-            </w:r>
-            <w:r>
-              <w:t xml:space="preserve">   </w:t>
-            </w:r>
-            <w:r>
-              <w:t>c/</w:t>
-            </w:r>
-            <w:r>
-              <w:rPr>
-                <w:rFonts w:hint="eastAsia"/>
-              </w:rPr>
-              <w:t>如果</w:t>
-            </w:r>
-            <w:r>
-              <w:rPr>
-                <w:rFonts w:hint="eastAsia"/>
-              </w:rPr>
-              <w:t>count</w:t>
-            </w:r>
-            <w:r>
-              <w:t>!</w:t>
-            </w:r>
-            <w:r>
-              <w:rPr>
-                <w:rFonts w:hint="eastAsia"/>
-              </w:rPr>
-              <w:t>=</w:t>
-            </w:r>
-            <w:r>
-              <w:t>0</w:t>
-            </w:r>
-            <w:r>
-              <w:rPr>
-                <w:rFonts w:hint="eastAsia"/>
-              </w:rPr>
-              <w:t>（说明目前在用第二种方式去初始化某个元素，并且不是最开始的元素</w:t>
-            </w:r>
-            <w:r>
-              <w:rPr>
-                <w:rFonts w:hint="eastAsia"/>
-              </w:rPr>
-              <w:t>，此时好比前面例子里面的</w:t>
-            </w:r>
-            <w:r>
-              <w:t>{5</w:t>
-            </w:r>
-            <w:r>
-              <w:rPr>
-                <w:rFonts w:hint="eastAsia"/>
-              </w:rPr>
-              <w:t>，</w:t>
-            </w:r>
-            <w:r>
-              <w:rPr>
-                <w:rFonts w:hint="eastAsia"/>
-              </w:rPr>
-              <w:t>6</w:t>
-            </w:r>
-            <w:r>
-              <w:t>}</w:t>
-            </w:r>
-            <w:r>
-              <w:rPr>
-                <w:rFonts w:hint="eastAsia"/>
-              </w:rPr>
-              <w:t>，即使从左括号开始，也不当作新的子对象</w:t>
-            </w:r>
-            <w:r>
-              <w:rPr>
-                <w:rFonts w:hint="eastAsia"/>
-              </w:rPr>
-              <w:t>）</w:t>
-            </w:r>
-          </w:p>
-          <w:p>
-            <w:pPr>
-              <w:ind w:firstLine="420"/>
-              <w:rPr>
-                <w:rFonts w:hint="eastAsia"/>
-              </w:rPr>
-            </w:pPr>
-            <w:r>
-              <w:rPr>
-                <w:rFonts w:hint="eastAsia"/>
-              </w:rPr>
-              <w:t xml:space="preserve"> </w:t>
-            </w:r>
-            <w:r>
-              <w:t xml:space="preserve">   </w:t>
-            </w:r>
-            <w:r>
-              <w:t xml:space="preserve">    </w:t>
-            </w:r>
-            <w:r>
-              <w:rPr>
-                <w:rFonts w:hint="eastAsia"/>
-              </w:rPr>
-              <w:t>和</w:t>
-            </w:r>
-            <w:r>
-              <w:rPr>
-                <w:rFonts w:hint="eastAsia"/>
-              </w:rPr>
-              <w:t>b</w:t>
-            </w:r>
-            <w:r>
-              <w:rPr>
-                <w:rFonts w:hint="eastAsia"/>
-              </w:rPr>
-              <w:t>的情形相同</w:t>
-            </w:r>
-            <w:r>
-              <w:rPr>
-                <w:rFonts w:hint="eastAsia"/>
-              </w:rPr>
-              <w:t>，虽然分开来说明，其实是一样的</w:t>
-            </w:r>
-            <w:r>
-              <w:rPr>
-                <w:rFonts w:hint="eastAsia"/>
-              </w:rPr>
-              <w:t>，传递的是对应子对象的第</w:t>
-            </w:r>
-            <w:r>
-              <w:rPr>
-                <w:rFonts w:hint="eastAsia"/>
-              </w:rPr>
-              <w:t>count</w:t>
-            </w:r>
-            <w:r>
-              <w:rPr>
-                <w:rFonts w:hint="eastAsia"/>
-              </w:rPr>
-              <w:t>的那个类型</w:t>
-            </w:r>
-            <w:r>
-              <w:rPr>
-                <w:rFonts w:hint="eastAsia"/>
-              </w:rPr>
-              <w:t>。</w:t>
-            </w:r>
-          </w:p>
-          <w:p>
-            <w:pPr>
-              <w:ind w:firstLine="420"/>
-            </w:pPr>
-            <w:r>
-              <w:rPr>
-                <w:rFonts w:hint="eastAsia"/>
-              </w:rPr>
-              <w:t xml:space="preserve"> </w:t>
-            </w:r>
-            <w:r>
-              <w:t xml:space="preserve">   </w:t>
-            </w:r>
-          </w:p>
-          <w:p>
-            <w:pPr>
-              <w:ind w:firstLine="420"/>
-              <w:rPr>
-                <w:rFonts w:hint="eastAsia"/>
-              </w:rPr>
-            </w:pPr>
-            <w:r>
-              <w:rPr>
-                <w:rFonts w:hint="eastAsia"/>
-              </w:rPr>
-              <w:t>2</w:t>
-            </w:r>
-            <w:r>
-              <w:t>/</w:t>
-            </w:r>
-            <w:r>
-              <w:rPr>
-                <w:rFonts w:hint="eastAsia"/>
-              </w:rPr>
-              <w:t>如果该子节点是一个</w:t>
-            </w:r>
-            <w:r>
-              <w:rPr>
-                <w:rFonts w:hint="eastAsia"/>
-              </w:rPr>
-              <w:t>designat</w:t>
-            </w:r>
-            <w:r>
-              <w:rPr>
-                <w:rFonts w:hint="eastAsia"/>
-              </w:rPr>
-              <w:t>ion</w:t>
-            </w:r>
-          </w:p>
-          <w:p>
-            <w:pPr>
-              <w:ind w:firstLine="420"/>
-            </w:pPr>
-            <w:r>
-              <w:rPr>
-                <w:rFonts w:hint="eastAsia"/>
-              </w:rPr>
-              <w:t xml:space="preserve"> </w:t>
-            </w:r>
-            <w:r>
-              <w:t xml:space="preserve">   </w:t>
-            </w:r>
-            <w:r>
-              <w:t>F</w:t>
-            </w:r>
-            <w:r>
-              <w:rPr>
-                <w:rFonts w:hint="eastAsia"/>
-              </w:rPr>
-              <w:t>or</w:t>
-            </w:r>
-            <w:r>
-              <w:t xml:space="preserve"> </w:t>
-            </w:r>
-            <w:r>
-              <w:rPr>
-                <w:rFonts w:hint="eastAsia"/>
-              </w:rPr>
-              <w:t>designator</w:t>
-            </w:r>
-            <w:r>
-              <w:t xml:space="preserve"> </w:t>
-            </w:r>
-            <w:r>
-              <w:rPr>
-                <w:rFonts w:hint="eastAsia"/>
-              </w:rPr>
-              <w:t>list</w:t>
-            </w:r>
-            <w:r>
-              <w:rPr>
-                <w:rFonts w:hint="eastAsia"/>
-              </w:rPr>
-              <w:t>里面可能存在的多个</w:t>
-            </w:r>
-            <w:r>
-              <w:rPr>
-                <w:rFonts w:hint="eastAsia"/>
-              </w:rPr>
-              <w:t>designator</w:t>
-            </w:r>
-          </w:p>
-          <w:p>
-            <w:pPr>
-              <w:ind w:firstLineChars="600" w:firstLine="1260"/>
-            </w:pPr>
-            <w:r>
-              <w:rPr>
-                <w:rFonts w:hint="eastAsia"/>
-              </w:rPr>
-              <w:t>进行依次检查</w:t>
-            </w:r>
-            <w:r>
-              <w:rPr>
-                <w:rFonts w:hint="eastAsia"/>
-              </w:rPr>
-              <w:t>合法性。</w:t>
             </w:r>
           </w:p>
           <w:p>
@@ -34515,12 +33774,750 @@
               </w:rPr>
             </w:pPr>
             <w:r>
+              <w:t xml:space="preserve">    </w:t>
+            </w:r>
+            <w:r>
+              <w:rPr>
+                <w:rFonts w:hint="eastAsia"/>
+              </w:rPr>
+              <w:t>查看</w:t>
+            </w:r>
+            <w:r>
+              <w:rPr>
+                <w:rFonts w:hint="eastAsia"/>
+              </w:rPr>
+              <w:t>size</w:t>
+            </w:r>
+            <w:r>
+              <w:rPr>
+                <w:rFonts w:hint="eastAsia"/>
+              </w:rPr>
+              <w:t>，如果不是未定义长度的数组，并且</w:t>
+            </w:r>
+            <w:r>
+              <w:rPr>
+                <w:rFonts w:hint="eastAsia"/>
+              </w:rPr>
+              <w:t>size</w:t>
+            </w:r>
+            <w:r>
+              <w:rPr>
+                <w:rFonts w:hint="eastAsia"/>
+              </w:rPr>
+              <w:t>大于等于当前对象的子对象数量，也就是说初始化的部分已经超出了当前对象的大小，就丢掉后面的元素（直接返回或者跳出循环）</w:t>
+            </w:r>
+          </w:p>
+          <w:p>
+            <w:pPr>
+              <w:ind w:firstLine="420"/>
+            </w:pPr>
+            <w:r>
+              <w:rPr>
+                <w:rFonts w:hint="eastAsia"/>
+              </w:rPr>
+              <w:t>1</w:t>
+            </w:r>
+            <w:r>
+              <w:t>/</w:t>
+            </w:r>
+            <w:r>
+              <w:rPr>
+                <w:rFonts w:hint="eastAsia"/>
+              </w:rPr>
+              <w:t>如果那个子节点是一个</w:t>
+            </w:r>
+            <w:r>
+              <w:rPr>
+                <w:rFonts w:hint="eastAsia"/>
+              </w:rPr>
+              <w:t>initializer</w:t>
+            </w:r>
+          </w:p>
+          <w:p>
+            <w:pPr>
+              <w:ind w:firstLine="420"/>
+            </w:pPr>
+            <w:r>
               <w:rPr>
                 <w:rFonts w:hint="eastAsia"/>
               </w:rPr>
               <w:t xml:space="preserve"> </w:t>
             </w:r>
             <w:r>
+              <w:t xml:space="preserve">   </w:t>
+            </w:r>
+            <w:r>
+              <w:rPr>
+                <w:rFonts w:hint="eastAsia"/>
+              </w:rPr>
+              <w:t>a/</w:t>
+            </w:r>
+            <w:r>
+              <w:rPr>
+                <w:rFonts w:hint="eastAsia"/>
+              </w:rPr>
+              <w:t>如果</w:t>
+            </w:r>
+            <w:r>
+              <w:rPr>
+                <w:rFonts w:hint="eastAsia"/>
+              </w:rPr>
+              <w:t>count</w:t>
+            </w:r>
+            <w:r>
+              <w:t>==0</w:t>
+            </w:r>
+            <w:r>
+              <w:rPr>
+                <w:rFonts w:hint="eastAsia"/>
+              </w:rPr>
+              <w:t>而且子节点从左括号开始</w:t>
+            </w:r>
+            <w:r>
+              <w:rPr>
+                <w:rFonts w:hint="eastAsia"/>
+              </w:rPr>
+              <w:t>（说明用括号内的内容去初始化子对象）</w:t>
+            </w:r>
+          </w:p>
+          <w:p>
+            <w:pPr>
+              <w:ind w:firstLine="420"/>
+            </w:pPr>
+            <w:r>
+              <w:rPr>
+                <w:rFonts w:hint="eastAsia"/>
+              </w:rPr>
+              <w:t xml:space="preserve"> </w:t>
+            </w:r>
+            <w:r>
+              <w:t xml:space="preserve">   </w:t>
+            </w:r>
+            <w:r>
+              <w:t xml:space="preserve">    </w:t>
+            </w:r>
+            <w:r>
+              <w:rPr>
+                <w:rFonts w:hint="eastAsia"/>
+              </w:rPr>
+              <w:t>递归的调用</w:t>
+            </w:r>
+            <w:r>
+              <w:rPr>
+                <w:rFonts w:hint="eastAsia"/>
+              </w:rPr>
+              <w:t>initializer</w:t>
+            </w:r>
+            <w:r>
+              <w:rPr>
+                <w:rFonts w:hint="eastAsia"/>
+              </w:rPr>
+              <w:t>，用括号内的内容去初始化</w:t>
+            </w:r>
+            <w:r>
+              <w:rPr>
+                <w:rFonts w:hint="eastAsia"/>
+              </w:rPr>
+              <w:t>，传递的是对应</w:t>
+            </w:r>
+            <w:r>
+              <w:rPr>
+                <w:rFonts w:hint="eastAsia"/>
+              </w:rPr>
+              <w:t>size</w:t>
+            </w:r>
+            <w:r>
+              <w:rPr>
+                <w:rFonts w:hint="eastAsia"/>
+              </w:rPr>
+              <w:t>的</w:t>
+            </w:r>
+            <w:r>
+              <w:rPr>
+                <w:rFonts w:hint="eastAsia"/>
+              </w:rPr>
+              <w:t>子对象的类型</w:t>
+            </w:r>
+            <w:r>
+              <w:rPr>
+                <w:rFonts w:hint="eastAsia"/>
+              </w:rPr>
+              <w:t>。</w:t>
+            </w:r>
+          </w:p>
+          <w:p>
+            <w:pPr>
+              <w:ind w:firstLine="420"/>
+            </w:pPr>
+            <w:r>
+              <w:rPr>
+                <w:rFonts w:hint="eastAsia"/>
+              </w:rPr>
+              <w:t xml:space="preserve"> </w:t>
+            </w:r>
+            <w:r>
+              <w:t xml:space="preserve">       C</w:t>
+            </w:r>
+            <w:r>
+              <w:rPr>
+                <w:rFonts w:hint="eastAsia"/>
+              </w:rPr>
+              <w:t>ount</w:t>
+            </w:r>
+            <w:r>
+              <w:rPr>
+                <w:rFonts w:hint="eastAsia"/>
+              </w:rPr>
+              <w:t>的值仍然是</w:t>
+            </w:r>
+            <w:r>
+              <w:rPr>
+                <w:rFonts w:hint="eastAsia"/>
+              </w:rPr>
+              <w:t>0</w:t>
+            </w:r>
+            <w:r>
+              <w:rPr>
+                <w:rFonts w:hint="eastAsia"/>
+              </w:rPr>
+              <w:t>，不做改变，表示去初始化下一个子对象。</w:t>
+            </w:r>
+          </w:p>
+          <w:p>
+            <w:pPr>
+              <w:ind w:firstLine="420"/>
+            </w:pPr>
+            <w:r>
+              <w:rPr>
+                <w:rFonts w:hint="eastAsia"/>
+              </w:rPr>
+              <w:t xml:space="preserve"> </w:t>
+            </w:r>
+            <w:r>
+              <w:t xml:space="preserve">       </w:t>
+            </w:r>
+            <w:r>
+              <w:rPr>
+                <w:rFonts w:hint="eastAsia"/>
+              </w:rPr>
+              <w:t>而</w:t>
+            </w:r>
+            <w:r>
+              <w:rPr>
+                <w:rFonts w:hint="eastAsia"/>
+              </w:rPr>
+              <w:t>size</w:t>
+            </w:r>
+            <w:r>
+              <w:rPr>
+                <w:rFonts w:hint="eastAsia"/>
+              </w:rPr>
+              <w:t>则加一。</w:t>
+            </w:r>
+          </w:p>
+          <w:p>
+            <w:pPr>
+              <w:ind w:firstLine="420"/>
+            </w:pPr>
+            <w:r>
+              <w:rPr>
+                <w:rFonts w:hint="eastAsia"/>
+              </w:rPr>
+              <w:t xml:space="preserve"> </w:t>
+            </w:r>
+            <w:r>
+              <w:t xml:space="preserve">   </w:t>
+            </w:r>
+            <w:r>
+              <w:t>b/</w:t>
+            </w:r>
+            <w:r>
+              <w:rPr>
+                <w:rFonts w:hint="eastAsia"/>
+              </w:rPr>
+              <w:t>如果</w:t>
+            </w:r>
+            <w:r>
+              <w:rPr>
+                <w:rFonts w:hint="eastAsia"/>
+              </w:rPr>
+              <w:t>count</w:t>
+            </w:r>
+            <w:r>
+              <w:t>==0</w:t>
+            </w:r>
+            <w:r>
+              <w:rPr>
+                <w:rFonts w:hint="eastAsia"/>
+              </w:rPr>
+              <w:t>但是子节点不是从左括号开始</w:t>
+            </w:r>
+            <w:r>
+              <w:rPr>
+                <w:rFonts w:hint="eastAsia"/>
+              </w:rPr>
+              <w:t>（说明要开始新的子对象了，但是并不是用括号内的内容去初始化，而是取充足的</w:t>
+            </w:r>
+            <w:r>
+              <w:rPr>
+                <w:rFonts w:hint="eastAsia"/>
+              </w:rPr>
+              <w:t>initializer</w:t>
+            </w:r>
+            <w:r>
+              <w:rPr>
+                <w:rFonts w:hint="eastAsia"/>
+              </w:rPr>
+              <w:t>元素</w:t>
+            </w:r>
+            <w:r>
+              <w:rPr>
+                <w:rFonts w:hint="eastAsia"/>
+              </w:rPr>
+              <w:t>去</w:t>
+            </w:r>
+            <w:r>
+              <w:rPr>
+                <w:rFonts w:hint="eastAsia"/>
+              </w:rPr>
+              <w:t>初始化。）</w:t>
+            </w:r>
+          </w:p>
+          <w:p>
+            <w:pPr>
+              <w:ind w:firstLine="420"/>
+            </w:pPr>
+            <w:r>
+              <w:rPr>
+                <w:rFonts w:hint="eastAsia"/>
+              </w:rPr>
+              <w:t xml:space="preserve"> </w:t>
+            </w:r>
+            <w:r>
+              <w:t xml:space="preserve">       </w:t>
+            </w:r>
+            <w:r>
+              <w:rPr>
+                <w:rFonts w:hint="eastAsia"/>
+              </w:rPr>
+              <w:t>递归的</w:t>
+            </w:r>
+            <w:r>
+              <w:rPr>
+                <w:rFonts w:hint="eastAsia"/>
+              </w:rPr>
+              <w:t>用</w:t>
+            </w:r>
+            <w:r>
+              <w:rPr>
+                <w:rFonts w:hint="eastAsia"/>
+              </w:rPr>
+              <w:t>initializer</w:t>
+            </w:r>
+            <w:r>
+              <w:rPr>
+                <w:rFonts w:hint="eastAsia"/>
+              </w:rPr>
+              <w:t>去初始化当前子对象中的第</w:t>
+            </w:r>
+            <w:r>
+              <w:t>0</w:t>
+            </w:r>
+            <w:r>
+              <w:rPr>
+                <w:rFonts w:hint="eastAsia"/>
+              </w:rPr>
+              <w:t>个对象</w:t>
+            </w:r>
+            <w:r>
+              <w:rPr>
+                <w:rFonts w:hint="eastAsia"/>
+              </w:rPr>
+              <w:t>，传递的是对应子对象一直向下找的那个类型</w:t>
+            </w:r>
+            <w:r>
+              <w:rPr>
+                <w:rFonts w:hint="eastAsia"/>
+              </w:rPr>
+              <w:t>。</w:t>
+            </w:r>
+          </w:p>
+          <w:p>
+            <w:pPr>
+              <w:ind w:firstLine="420"/>
+            </w:pPr>
+            <w:r>
+              <w:rPr>
+                <w:rFonts w:hint="eastAsia"/>
+              </w:rPr>
+              <w:t xml:space="preserve"> </w:t>
+            </w:r>
+            <w:r>
+              <w:t xml:space="preserve">   </w:t>
+            </w:r>
+            <w:r>
+              <w:t xml:space="preserve">    </w:t>
+            </w:r>
+            <w:r>
+              <w:rPr>
+                <w:rFonts w:hint="eastAsia"/>
+              </w:rPr>
+              <w:t>计算下一个</w:t>
+            </w:r>
+            <w:r>
+              <w:rPr>
+                <w:rFonts w:hint="eastAsia"/>
+              </w:rPr>
+              <w:t>count</w:t>
+            </w:r>
+            <w:r>
+              <w:rPr>
+                <w:rFonts w:hint="eastAsia"/>
+              </w:rPr>
+              <w:t>的位置（根据</w:t>
+            </w:r>
+            <w:r>
+              <w:rPr>
+                <w:rFonts w:hint="eastAsia"/>
+              </w:rPr>
+              <w:t>array</w:t>
+            </w:r>
+            <w:r>
+              <w:rPr>
+                <w:rFonts w:hint="eastAsia"/>
+              </w:rPr>
+              <w:t>，</w:t>
+            </w:r>
+            <w:r>
+              <w:rPr>
+                <w:rFonts w:hint="eastAsia"/>
+              </w:rPr>
+              <w:t>struct</w:t>
+            </w:r>
+            <w:r>
+              <w:t xml:space="preserve"> </w:t>
+            </w:r>
+            <w:r>
+              <w:rPr>
+                <w:rFonts w:hint="eastAsia"/>
+              </w:rPr>
+              <w:t>和</w:t>
+            </w:r>
+            <w:r>
+              <w:rPr>
+                <w:rFonts w:hint="eastAsia"/>
+              </w:rPr>
+              <w:t>union</w:t>
+            </w:r>
+            <w:r>
+              <w:rPr>
+                <w:rFonts w:hint="eastAsia"/>
+              </w:rPr>
+              <w:t>以及嵌套情形等等略有不同）</w:t>
+            </w:r>
+            <w:r>
+              <w:rPr>
+                <w:rFonts w:hint="eastAsia"/>
+              </w:rPr>
+              <w:t>如果有必要，比如说对于</w:t>
+            </w:r>
+            <w:r>
+              <w:rPr>
+                <w:rFonts w:hint="eastAsia"/>
+              </w:rPr>
+              <w:t>union</w:t>
+            </w:r>
+            <w:r>
+              <w:rPr>
+                <w:rFonts w:hint="eastAsia"/>
+              </w:rPr>
+              <w:t>的子对象，则增加</w:t>
+            </w:r>
+            <w:r>
+              <w:rPr>
+                <w:rFonts w:hint="eastAsia"/>
+              </w:rPr>
+              <w:t>size</w:t>
+            </w:r>
+            <w:r>
+              <w:rPr>
+                <w:rFonts w:hint="eastAsia"/>
+              </w:rPr>
+              <w:t>。</w:t>
+            </w:r>
+          </w:p>
+          <w:p>
+            <w:pPr>
+              <w:ind w:firstLine="420"/>
+            </w:pPr>
+            <w:r>
+              <w:rPr>
+                <w:rFonts w:hint="eastAsia"/>
+              </w:rPr>
+              <w:t xml:space="preserve"> </w:t>
+            </w:r>
+            <w:r>
+              <w:t xml:space="preserve">   </w:t>
+            </w:r>
+            <w:r>
+              <w:t>c/</w:t>
+            </w:r>
+            <w:r>
+              <w:rPr>
+                <w:rFonts w:hint="eastAsia"/>
+              </w:rPr>
+              <w:t>如果</w:t>
+            </w:r>
+            <w:r>
+              <w:rPr>
+                <w:rFonts w:hint="eastAsia"/>
+              </w:rPr>
+              <w:t>count</w:t>
+            </w:r>
+            <w:r>
+              <w:t>!</w:t>
+            </w:r>
+            <w:r>
+              <w:rPr>
+                <w:rFonts w:hint="eastAsia"/>
+              </w:rPr>
+              <w:t>=</w:t>
+            </w:r>
+            <w:r>
+              <w:t>0</w:t>
+            </w:r>
+            <w:r>
+              <w:rPr>
+                <w:rFonts w:hint="eastAsia"/>
+              </w:rPr>
+              <w:t>（说明目前在用第二种方式去初始化某个元素，并且不是最开始的元素</w:t>
+            </w:r>
+            <w:r>
+              <w:rPr>
+                <w:rFonts w:hint="eastAsia"/>
+              </w:rPr>
+              <w:t>，此时好比前面例子里面的</w:t>
+            </w:r>
+            <w:r>
+              <w:t>{5</w:t>
+            </w:r>
+            <w:r>
+              <w:rPr>
+                <w:rFonts w:hint="eastAsia"/>
+              </w:rPr>
+              <w:t>，</w:t>
+            </w:r>
+            <w:r>
+              <w:rPr>
+                <w:rFonts w:hint="eastAsia"/>
+              </w:rPr>
+              <w:t>6</w:t>
+            </w:r>
+            <w:r>
+              <w:t>}</w:t>
+            </w:r>
+            <w:r>
+              <w:rPr>
+                <w:rFonts w:hint="eastAsia"/>
+              </w:rPr>
+              <w:t>，即使从左括号开始，也不当作新的子对象</w:t>
+            </w:r>
+            <w:r>
+              <w:rPr>
+                <w:rFonts w:hint="eastAsia"/>
+              </w:rPr>
+              <w:t>）</w:t>
+            </w:r>
+          </w:p>
+          <w:p>
+            <w:pPr>
+              <w:ind w:firstLine="420"/>
+            </w:pPr>
+            <w:r>
+              <w:rPr>
+                <w:rFonts w:hint="eastAsia"/>
+              </w:rPr>
+              <w:t xml:space="preserve"> </w:t>
+            </w:r>
+            <w:r>
+              <w:t xml:space="preserve">   </w:t>
+            </w:r>
+            <w:r>
+              <w:t xml:space="preserve">    </w:t>
+            </w:r>
+            <w:r>
+              <w:rPr>
+                <w:rFonts w:hint="eastAsia"/>
+              </w:rPr>
+              <w:t>和</w:t>
+            </w:r>
+            <w:r>
+              <w:rPr>
+                <w:rFonts w:hint="eastAsia"/>
+              </w:rPr>
+              <w:t>b</w:t>
+            </w:r>
+            <w:r>
+              <w:rPr>
+                <w:rFonts w:hint="eastAsia"/>
+              </w:rPr>
+              <w:t>的情形相同</w:t>
+            </w:r>
+            <w:r>
+              <w:rPr>
+                <w:rFonts w:hint="eastAsia"/>
+              </w:rPr>
+              <w:t>，虽然分开来说明，其实是一样的</w:t>
+            </w:r>
+            <w:r>
+              <w:rPr>
+                <w:rFonts w:hint="eastAsia"/>
+              </w:rPr>
+              <w:t>，传递的是对应子对象的第</w:t>
+            </w:r>
+            <w:r>
+              <w:rPr>
+                <w:rFonts w:hint="eastAsia"/>
+              </w:rPr>
+              <w:t>count</w:t>
+            </w:r>
+            <w:r>
+              <w:rPr>
+                <w:rFonts w:hint="eastAsia"/>
+              </w:rPr>
+              <w:t>的那个类型</w:t>
+            </w:r>
+            <w:r>
+              <w:rPr>
+                <w:rFonts w:hint="eastAsia"/>
+              </w:rPr>
+              <w:t>。</w:t>
+            </w:r>
+          </w:p>
+          <w:p>
+            <w:pPr>
+              <w:ind w:firstLine="420"/>
+            </w:pPr>
+            <w:r>
+              <w:rPr>
+                <w:rFonts w:hint="eastAsia"/>
+              </w:rPr>
+              <w:t xml:space="preserve"> </w:t>
+            </w:r>
+            <w:r>
+              <w:t xml:space="preserve">   </w:t>
+            </w:r>
+          </w:p>
+          <w:p>
+            <w:pPr>
+              <w:ind w:firstLine="420"/>
+            </w:pPr>
+            <w:r>
+              <w:rPr>
+                <w:rFonts w:hint="eastAsia"/>
+              </w:rPr>
+              <w:t>2</w:t>
+            </w:r>
+            <w:r>
+              <w:t>/</w:t>
+            </w:r>
+            <w:r>
+              <w:rPr>
+                <w:rFonts w:hint="eastAsia"/>
+              </w:rPr>
+              <w:t>如果该子节点是一个</w:t>
+            </w:r>
+            <w:r>
+              <w:rPr>
+                <w:rFonts w:hint="eastAsia"/>
+              </w:rPr>
+              <w:t>designat</w:t>
+            </w:r>
+            <w:r>
+              <w:rPr>
+                <w:rFonts w:hint="eastAsia"/>
+              </w:rPr>
+              <w:t>ion</w:t>
+            </w:r>
+          </w:p>
+          <w:p>
+            <w:pPr>
+              <w:ind w:firstLine="420"/>
+            </w:pPr>
+            <w:r>
+              <w:rPr>
+                <w:rFonts w:hint="eastAsia"/>
+              </w:rPr>
+              <w:t xml:space="preserve"> </w:t>
+            </w:r>
+            <w:r>
+              <w:t xml:space="preserve">   </w:t>
+            </w:r>
+            <w:r>
+              <w:t>F</w:t>
+            </w:r>
+            <w:r>
+              <w:rPr>
+                <w:rFonts w:hint="eastAsia"/>
+              </w:rPr>
+              <w:t>or</w:t>
+            </w:r>
+            <w:r>
+              <w:t xml:space="preserve"> </w:t>
+            </w:r>
+            <w:r>
+              <w:rPr>
+                <w:rFonts w:hint="eastAsia"/>
+              </w:rPr>
+              <w:t>designator</w:t>
+            </w:r>
+            <w:r>
+              <w:t xml:space="preserve"> </w:t>
+            </w:r>
+            <w:r>
+              <w:rPr>
+                <w:rFonts w:hint="eastAsia"/>
+              </w:rPr>
+              <w:t>list</w:t>
+            </w:r>
+            <w:r>
+              <w:rPr>
+                <w:rFonts w:hint="eastAsia"/>
+              </w:rPr>
+              <w:t>里面可能存在的多个</w:t>
+            </w:r>
+            <w:r>
+              <w:rPr>
+                <w:rFonts w:hint="eastAsia"/>
+              </w:rPr>
+              <w:t>designator</w:t>
+            </w:r>
+          </w:p>
+          <w:p>
+            <w:pPr>
+              <w:ind w:firstLineChars="600" w:firstLine="1260"/>
+            </w:pPr>
+            <w:r>
+              <w:rPr>
+                <w:rFonts w:hint="eastAsia"/>
+              </w:rPr>
+              <w:t>进行依次检查</w:t>
+            </w:r>
+            <w:r>
+              <w:rPr>
+                <w:rFonts w:hint="eastAsia"/>
+              </w:rPr>
+              <w:t>合法性。</w:t>
+            </w:r>
+          </w:p>
+          <w:p>
+            <w:r>
+              <w:rPr>
+                <w:rFonts w:hint="eastAsia"/>
+              </w:rPr>
+              <w:t xml:space="preserve"> </w:t>
+            </w:r>
+            <w:r>
               <w:t xml:space="preserve">       S</w:t>
             </w:r>
             <w:r>
@@ -34558,11 +34555,6 @@
             </w:r>
           </w:p>
           <w:p>
-            <w:pPr>
-              <w:rPr>
-                <w:rFonts w:hint="eastAsia"/>
-              </w:rPr>
-            </w:pPr>
             <w:r>
               <w:rPr>
                 <w:rFonts w:hint="eastAsia"/>
@@ -34600,9 +34592,6 @@
     <w:p>
       <w:pPr>
         <w:ind w:firstLine="420"/>
-        <w:rPr>
-          <w:rFonts w:hint="eastAsia"/>
-        </w:rPr>
       </w:pPr>
       <w:r>
         <w:rPr>
@@ -34632,9 +34621,6 @@
     <w:p>
       <w:pPr>
         <w:ind w:firstLine="420"/>
-        <w:rPr>
-          <w:rFonts w:hint="eastAsia"/>
-        </w:rPr>
       </w:pPr>
       <w:r>
         <w:rPr>

</xml_diff>

<commit_message>
fix parser bug of scope overlap
</commit_message>
<xml_diff>
--- a/doc/语义分析.docx
+++ b/doc/语义分析.docx
@@ -34753,6 +34753,236 @@
         </w:rPr>
         <w:t>）。。。</w:t>
       </w:r>
+    </w:p>
+    <w:p>
+      <w:pPr>
+        <w:ind w:firstLine="420"/>
+      </w:pPr>
+      <w:r>
+        <w:rPr>
+          <w:rFonts w:hint="eastAsia"/>
+        </w:rPr>
+        <w:t>本来我以为我写完了，剩下边边角角可以以后再说，然后，自举的过程中，发现那个</w:t>
+      </w:r>
+      <w:r>
+        <w:rPr>
+          <w:rFonts w:hint="eastAsia"/>
+        </w:rPr>
+        <w:t>string</w:t>
+      </w:r>
+      <w:r>
+        <w:t xml:space="preserve"> </w:t>
+      </w:r>
+      <w:r>
+        <w:rPr>
+          <w:rFonts w:hint="eastAsia"/>
+        </w:rPr>
+        <w:t>literal</w:t>
+      </w:r>
+      <w:r>
+        <w:rPr>
+          <w:rFonts w:hint="eastAsia"/>
+        </w:rPr>
+        <w:t>不能忽略</w:t>
+      </w:r>
+      <w:r>
+        <w:rPr>
+          <w:rFonts w:hint="eastAsia"/>
+        </w:rPr>
+        <w:t>，因为很多地方都是用</w:t>
+      </w:r>
+      <w:r>
+        <w:rPr>
+          <w:rFonts w:hint="eastAsia"/>
+        </w:rPr>
+        <w:t>string</w:t>
+      </w:r>
+      <w:r>
+        <w:rPr>
+          <w:rFonts w:hint="eastAsia"/>
+        </w:rPr>
+        <w:t>来代替的</w:t>
+      </w:r>
+      <w:r>
+        <w:rPr>
+          <w:rFonts w:hint="eastAsia"/>
+        </w:rPr>
+        <w:t>，所有我又回来改这个算法了。</w:t>
+      </w:r>
+    </w:p>
+    <w:p>
+      <w:pPr>
+        <w:widowControl/>
+        <w:shd w:val="clear" w:color="auto" w:fill="FFFFFF"/>
+        <w:spacing w:line="405" w:lineRule="atLeast"/>
+        <w:ind w:firstLine="420"/>
+        <w:jc w:val="left"/>
+        <w:rPr>
+          <w:rFonts w:hint="eastAsia"/>
+        </w:rPr>
+      </w:pPr>
+      <w:r>
+        <w:rPr>
+          <w:rFonts w:hint="eastAsia"/>
+        </w:rPr>
+        <w:t>但是，正如我在</w:t>
+      </w:r>
+      <w:proofErr w:type="spellStart"/>
+      <w:r>
+        <w:rPr>
+          <w:rFonts w:hint="eastAsia"/>
+        </w:rPr>
+        <w:t>token</w:t>
+      </w:r>
+      <w:r>
+        <w:t>.c</w:t>
+      </w:r>
+      <w:proofErr w:type="spellEnd"/>
+      <w:r>
+        <w:rPr>
+          <w:rFonts w:hint="eastAsia"/>
+        </w:rPr>
+        <w:t>里面对于</w:t>
+      </w:r>
+      <w:r>
+        <w:rPr>
+          <w:rFonts w:hint="eastAsia"/>
+        </w:rPr>
+        <w:t>const</w:t>
+      </w:r>
+      <w:r>
+        <w:t xml:space="preserve"> </w:t>
+      </w:r>
+      <w:r>
+        <w:rPr>
+          <w:rFonts w:hint="eastAsia"/>
+        </w:rPr>
+        <w:t>char</w:t>
+      </w:r>
+      <w:r>
+        <w:rPr>
+          <w:rFonts w:hint="eastAsia"/>
+        </w:rPr>
+        <w:t>类型的解析过程注释的那样，我不知道在</w:t>
+      </w:r>
+      <w:r>
+        <w:rPr>
+          <w:rFonts w:hint="eastAsia"/>
+        </w:rPr>
+        <w:t>mac</w:t>
+      </w:r>
+      <w:r>
+        <w:rPr>
+          <w:rFonts w:hint="eastAsia"/>
+        </w:rPr>
+        <w:t>平台下，</w:t>
+      </w:r>
+      <w:r>
+        <w:t>mbchar32_t</w:t>
+      </w:r>
+      <w:r>
+        <w:rPr>
+          <w:rFonts w:hint="eastAsia"/>
+        </w:rPr>
+        <w:t>和</w:t>
+      </w:r>
+      <w:r>
+        <w:t>mbchar</w:t>
+      </w:r>
+      <w:r>
+        <w:t>16</w:t>
+      </w:r>
+      <w:r>
+        <w:t>_t</w:t>
+      </w:r>
+      <w:r>
+        <w:rPr>
+          <w:rFonts w:hint="eastAsia"/>
+        </w:rPr>
+        <w:t>，这两个类型的对应转换的头文件不知怎么不翼而飞了</w:t>
+      </w:r>
+      <w:r>
+        <w:rPr>
+          <w:rFonts w:hint="eastAsia"/>
+        </w:rPr>
+        <w:t>，反正就是找不到，所以，读者要是有兴趣可以去把这两个类型做了（或者等我换一台</w:t>
+      </w:r>
+      <w:r>
+        <w:rPr>
+          <w:rFonts w:hint="eastAsia"/>
+        </w:rPr>
+        <w:t>win</w:t>
+      </w:r>
+      <w:r>
+        <w:rPr>
+          <w:rFonts w:hint="eastAsia"/>
+        </w:rPr>
+        <w:t>的平台）</w:t>
+      </w:r>
+      <w:r>
+        <w:rPr>
+          <w:rFonts w:hint="eastAsia"/>
+        </w:rPr>
+        <w:t>。</w:t>
+      </w:r>
+      <w:r>
+        <w:rPr>
+          <w:rFonts w:hint="eastAsia"/>
+        </w:rPr>
+        <w:t>不过，毕竟好歹</w:t>
+      </w:r>
+      <w:proofErr w:type="spellStart"/>
+      <w:r>
+        <w:rPr>
+          <w:rFonts w:hint="eastAsia"/>
+        </w:rPr>
+        <w:t>wchar_t</w:t>
+      </w:r>
+      <w:proofErr w:type="spellEnd"/>
+      <w:r>
+        <w:rPr>
+          <w:rFonts w:hint="eastAsia"/>
+        </w:rPr>
+        <w:t>和普通</w:t>
+      </w:r>
+      <w:r>
+        <w:rPr>
+          <w:rFonts w:hint="eastAsia"/>
+        </w:rPr>
+        <w:t>char</w:t>
+      </w:r>
+      <w:r>
+        <w:rPr>
+          <w:rFonts w:hint="eastAsia"/>
+        </w:rPr>
+        <w:t>的给做了，所以问题也不是很大</w:t>
+      </w:r>
+      <w:r>
+        <w:rPr>
+          <w:rFonts w:hint="eastAsia"/>
+        </w:rPr>
+        <w:t>，照着抄一下</w:t>
+      </w:r>
+      <w:r>
+        <w:rPr>
+          <w:rFonts w:hint="eastAsia"/>
+        </w:rPr>
+        <w:t>的事情</w:t>
+      </w:r>
+      <w:r>
+        <w:rPr>
+          <w:rFonts w:hint="eastAsia"/>
+        </w:rPr>
+        <w:t>。</w:t>
+      </w:r>
+    </w:p>
+    <w:p>
+      <w:pPr>
+        <w:ind w:firstLine="420"/>
+        <w:rPr>
+          <w:rFonts w:hint="eastAsia"/>
+        </w:rPr>
+      </w:pPr>
     </w:p>
     <w:sectPr>
       <w:pgSz w:w="11906" w:h="16838"/>

</xml_diff>

<commit_message>
change the initialize list semantic module
</commit_message>
<xml_diff>
--- a/doc/语义分析.docx
+++ b/doc/语义分析.docx
@@ -33251,48 +33251,56 @@
       <w:r>
         <w:rPr>
           <w:rFonts w:hint="eastAsia"/>
+          <w:strike/>
         </w:rPr>
         <w:t>这会影响到比较的元素，尤其是多层</w:t>
       </w:r>
       <w:r>
         <w:rPr>
           <w:rFonts w:hint="eastAsia"/>
+          <w:strike/>
         </w:rPr>
         <w:t>structure</w:t>
       </w:r>
       <w:r>
         <w:rPr>
           <w:rFonts w:hint="eastAsia"/>
+          <w:strike/>
         </w:rPr>
         <w:t>嵌套的时候。</w:t>
       </w:r>
       <w:r>
         <w:rPr>
           <w:rFonts w:hint="eastAsia"/>
+          <w:strike/>
         </w:rPr>
         <w:t>这个问题，直接看</w:t>
       </w:r>
       <w:r>
         <w:rPr>
           <w:rFonts w:hint="eastAsia"/>
+          <w:strike/>
         </w:rPr>
         <w:t>C</w:t>
       </w:r>
       <w:r>
         <w:rPr>
           <w:rFonts w:hint="eastAsia"/>
+          <w:strike/>
         </w:rPr>
         <w:t>标准里面那个三维向量</w:t>
       </w:r>
       <w:r>
         <w:rPr>
           <w:rFonts w:hint="eastAsia"/>
+          <w:strike/>
         </w:rPr>
         <w:t>的例子</w:t>
       </w:r>
       <w:r>
         <w:rPr>
           <w:rFonts w:hint="eastAsia"/>
+          <w:strike/>
         </w:rPr>
         <w:t>就够了，它是先填充最底下那个维度，这样子的。结构体也是一样的。</w:t>
       </w:r>
@@ -33588,6 +33596,1732 @@
         <w:t>节点</w:t>
       </w:r>
     </w:p>
+    <w:p>
+      <w:r>
+        <w:rPr>
+          <w:rFonts w:hint="eastAsia"/>
+        </w:rPr>
+        <w:t>本来已经写完了，但是自举时做到字符串的时候发现了问题，问题的原因在于，没有考虑到用于初始化的对象本身可能未必是一个</w:t>
+      </w:r>
+      <w:r>
+        <w:rPr>
+          <w:rFonts w:hint="eastAsia"/>
+        </w:rPr>
+        <w:t>scalar</w:t>
+      </w:r>
+      <w:r>
+        <w:rPr>
+          <w:rFonts w:hint="eastAsia"/>
+        </w:rPr>
+        <w:t>类型，</w:t>
+      </w:r>
+      <w:r>
+        <w:rPr>
+          <w:rFonts w:hint="eastAsia"/>
+        </w:rPr>
+        <w:t>而是统一的去递归到最底下的一个</w:t>
+      </w:r>
+      <w:r>
+        <w:rPr>
+          <w:rFonts w:hint="eastAsia"/>
+        </w:rPr>
+        <w:lastRenderedPageBreak/>
+        <w:t>scalar</w:t>
+      </w:r>
+      <w:r>
+        <w:rPr>
+          <w:rFonts w:hint="eastAsia"/>
+        </w:rPr>
+        <w:t>，这样如果用</w:t>
+      </w:r>
+      <w:r>
+        <w:rPr>
+          <w:rFonts w:hint="eastAsia"/>
+        </w:rPr>
+        <w:t>string</w:t>
+      </w:r>
+      <w:r>
+        <w:rPr>
+          <w:rFonts w:hint="eastAsia"/>
+        </w:rPr>
+        <w:t>（也就是</w:t>
+      </w:r>
+      <w:r>
+        <w:rPr>
+          <w:rFonts w:hint="eastAsia"/>
+        </w:rPr>
+        <w:t>array</w:t>
+      </w:r>
+      <w:r>
+        <w:t xml:space="preserve"> </w:t>
+      </w:r>
+      <w:r>
+        <w:rPr>
+          <w:rFonts w:hint="eastAsia"/>
+        </w:rPr>
+        <w:t>of</w:t>
+      </w:r>
+      <w:r>
+        <w:t xml:space="preserve"> </w:t>
+      </w:r>
+      <w:r>
+        <w:rPr>
+          <w:rFonts w:hint="eastAsia"/>
+        </w:rPr>
+        <w:t>char</w:t>
+      </w:r>
+      <w:r>
+        <w:rPr>
+          <w:rFonts w:hint="eastAsia"/>
+        </w:rPr>
+        <w:t>），</w:t>
+      </w:r>
+      <w:r>
+        <w:rPr>
+          <w:rFonts w:hint="eastAsia"/>
+        </w:rPr>
+        <w:t>array</w:t>
+      </w:r>
+      <w:r>
+        <w:rPr>
+          <w:rFonts w:hint="eastAsia"/>
+        </w:rPr>
+        <w:t>或者某个已有的</w:t>
+      </w:r>
+      <w:r>
+        <w:rPr>
+          <w:rFonts w:hint="eastAsia"/>
+        </w:rPr>
+        <w:t>struct</w:t>
+      </w:r>
+      <w:r>
+        <w:rPr>
+          <w:rFonts w:hint="eastAsia"/>
+        </w:rPr>
+        <w:t>去初始化对象而不是原始的使用括号的方式，会报错。</w:t>
+      </w:r>
+    </w:p>
+    <w:p>
+      <w:r>
+        <w:rPr>
+          <w:rFonts w:hint="eastAsia"/>
+        </w:rPr>
+        <w:t>改进的方法如下，</w:t>
+      </w:r>
+      <w:r>
+        <w:rPr>
+          <w:rFonts w:hint="eastAsia"/>
+        </w:rPr>
+        <w:t>首先对于位置，考虑到</w:t>
+      </w:r>
+      <w:r>
+        <w:rPr>
+          <w:rFonts w:hint="eastAsia"/>
+        </w:rPr>
+        <w:t>bitfield</w:t>
+      </w:r>
+      <w:r>
+        <w:rPr>
+          <w:rFonts w:hint="eastAsia"/>
+        </w:rPr>
+        <w:t>，</w:t>
+      </w:r>
+      <w:r>
+        <w:rPr>
+          <w:rFonts w:hint="eastAsia"/>
+        </w:rPr>
+        <w:t>off</w:t>
+      </w:r>
+      <w:r>
+        <w:rPr>
+          <w:rFonts w:hint="eastAsia"/>
+        </w:rPr>
+        <w:t>设置为</w:t>
+      </w:r>
+      <w:r>
+        <w:rPr>
+          <w:rFonts w:hint="eastAsia"/>
+        </w:rPr>
+        <w:t>bit</w:t>
+      </w:r>
+      <w:r>
+        <w:rPr>
+          <w:rFonts w:hint="eastAsia"/>
+        </w:rPr>
+        <w:t>位数，还是拿上面那个例子去举例子，我用个图来描述这个模型</w:t>
+      </w:r>
+      <w:r>
+        <w:rPr>
+          <w:rFonts w:hint="eastAsia"/>
+        </w:rPr>
+        <w:t>（这画不下了</w:t>
+      </w:r>
+      <w:r>
+        <w:rPr>
+          <w:rFonts w:hint="eastAsia"/>
+        </w:rPr>
+        <w:t>，就这模型很好理解的吧</w:t>
+      </w:r>
+      <w:r>
+        <w:rPr>
+          <w:rFonts w:hint="eastAsia"/>
+        </w:rPr>
+        <w:t>，从上到下剥洋葱</w:t>
+      </w:r>
+      <w:r>
+        <w:rPr>
+          <w:rFonts w:hint="eastAsia"/>
+        </w:rPr>
+        <w:t>，后面自己脑补，应该不难吧？）</w:t>
+      </w:r>
+      <w:r>
+        <w:rPr>
+          <w:rFonts w:hint="eastAsia"/>
+        </w:rPr>
+        <w:t>：</w:t>
+      </w:r>
+    </w:p>
+    <w:tbl>
+      <w:tblPr>
+        <w:tblStyle w:val="a4"/>
+        <w:tblW w:w="0" w:type="auto"/>
+        <w:tblLook w:val="04A0" w:firstRow="1" w:lastRow="0" w:firstColumn="1" w:lastColumn="0" w:noHBand="0" w:noVBand="1"/>
+      </w:tblPr>
+      <w:tblGrid>
+        <w:gridCol w:w="955"/>
+        <w:gridCol w:w="954"/>
+        <w:gridCol w:w="954"/>
+        <w:gridCol w:w="809"/>
+        <w:gridCol w:w="954"/>
+        <w:gridCol w:w="954"/>
+        <w:gridCol w:w="954"/>
+        <w:gridCol w:w="809"/>
+        <w:gridCol w:w="671"/>
+        <w:gridCol w:w="508"/>
+      </w:tblGrid>
+      <w:tr>
+        <w:tc>
+          <w:tcPr>
+            <w:tcW w:w="955" w:type="dxa"/>
+            <w:tcBorders>
+              <w:bottom w:val="single" w:sz="4" w:space="0" w:color="000000" w:themeColor="text1"/>
+            </w:tcBorders>
+          </w:tcPr>
+          <w:p>
+            <w:pPr>
+              <w:rPr>
+                <w:sz w:val="20"/>
+                <w:szCs w:val="21"/>
+              </w:rPr>
+            </w:pPr>
+            <w:r>
+              <w:rPr>
+                <w:rFonts w:hint="eastAsia"/>
+                <w:sz w:val="20"/>
+                <w:szCs w:val="21"/>
+              </w:rPr>
+              <w:t>0</w:t>
+            </w:r>
+          </w:p>
+        </w:tc>
+        <w:tc>
+          <w:tcPr>
+            <w:tcW w:w="954" w:type="dxa"/>
+            <w:tcBorders>
+              <w:bottom w:val="single" w:sz="4" w:space="0" w:color="000000" w:themeColor="text1"/>
+            </w:tcBorders>
+          </w:tcPr>
+          <w:p>
+            <w:pPr>
+              <w:rPr>
+                <w:sz w:val="20"/>
+                <w:szCs w:val="21"/>
+              </w:rPr>
+            </w:pPr>
+            <w:r>
+              <w:rPr>
+                <w:rFonts w:hint="eastAsia"/>
+                <w:sz w:val="20"/>
+                <w:szCs w:val="21"/>
+              </w:rPr>
+              <w:t>3</w:t>
+            </w:r>
+            <w:r>
+              <w:rPr>
+                <w:sz w:val="20"/>
+                <w:szCs w:val="21"/>
+              </w:rPr>
+              <w:t>2</w:t>
+            </w:r>
+          </w:p>
+        </w:tc>
+        <w:tc>
+          <w:tcPr>
+            <w:tcW w:w="954" w:type="dxa"/>
+            <w:tcBorders>
+              <w:bottom w:val="single" w:sz="4" w:space="0" w:color="000000" w:themeColor="text1"/>
+            </w:tcBorders>
+          </w:tcPr>
+          <w:p>
+            <w:pPr>
+              <w:rPr>
+                <w:sz w:val="20"/>
+                <w:szCs w:val="21"/>
+              </w:rPr>
+            </w:pPr>
+            <w:r>
+              <w:rPr>
+                <w:rFonts w:hint="eastAsia"/>
+                <w:sz w:val="20"/>
+                <w:szCs w:val="21"/>
+              </w:rPr>
+              <w:t>6</w:t>
+            </w:r>
+            <w:r>
+              <w:rPr>
+                <w:sz w:val="20"/>
+                <w:szCs w:val="21"/>
+              </w:rPr>
+              <w:t>4</w:t>
+            </w:r>
+          </w:p>
+        </w:tc>
+        <w:tc>
+          <w:tcPr>
+            <w:tcW w:w="809" w:type="dxa"/>
+            <w:tcBorders>
+              <w:bottom w:val="single" w:sz="4" w:space="0" w:color="000000" w:themeColor="text1"/>
+            </w:tcBorders>
+          </w:tcPr>
+          <w:p>
+            <w:pPr>
+              <w:rPr>
+                <w:sz w:val="20"/>
+                <w:szCs w:val="21"/>
+              </w:rPr>
+            </w:pPr>
+            <w:r>
+              <w:rPr>
+                <w:rFonts w:hint="eastAsia"/>
+                <w:sz w:val="20"/>
+                <w:szCs w:val="21"/>
+              </w:rPr>
+              <w:t>9</w:t>
+            </w:r>
+            <w:r>
+              <w:rPr>
+                <w:sz w:val="20"/>
+                <w:szCs w:val="21"/>
+              </w:rPr>
+              <w:t>6</w:t>
+            </w:r>
+          </w:p>
+        </w:tc>
+        <w:tc>
+          <w:tcPr>
+            <w:tcW w:w="954" w:type="dxa"/>
+            <w:tcBorders>
+              <w:bottom w:val="single" w:sz="4" w:space="0" w:color="000000" w:themeColor="text1"/>
+            </w:tcBorders>
+          </w:tcPr>
+          <w:p>
+            <w:pPr>
+              <w:rPr>
+                <w:sz w:val="20"/>
+                <w:szCs w:val="21"/>
+              </w:rPr>
+            </w:pPr>
+            <w:r>
+              <w:rPr>
+                <w:rFonts w:hint="eastAsia"/>
+                <w:sz w:val="20"/>
+                <w:szCs w:val="21"/>
+              </w:rPr>
+              <w:t>1</w:t>
+            </w:r>
+            <w:r>
+              <w:rPr>
+                <w:sz w:val="20"/>
+                <w:szCs w:val="21"/>
+              </w:rPr>
+              <w:t>28</w:t>
+            </w:r>
+          </w:p>
+        </w:tc>
+        <w:tc>
+          <w:tcPr>
+            <w:tcW w:w="954" w:type="dxa"/>
+            <w:tcBorders>
+              <w:bottom w:val="single" w:sz="4" w:space="0" w:color="000000" w:themeColor="text1"/>
+            </w:tcBorders>
+          </w:tcPr>
+          <w:p>
+            <w:pPr>
+              <w:rPr>
+                <w:sz w:val="20"/>
+                <w:szCs w:val="21"/>
+              </w:rPr>
+            </w:pPr>
+            <w:r>
+              <w:rPr>
+                <w:rFonts w:hint="eastAsia"/>
+                <w:sz w:val="20"/>
+                <w:szCs w:val="21"/>
+              </w:rPr>
+              <w:t>1</w:t>
+            </w:r>
+            <w:r>
+              <w:rPr>
+                <w:sz w:val="20"/>
+                <w:szCs w:val="21"/>
+              </w:rPr>
+              <w:t>60</w:t>
+            </w:r>
+          </w:p>
+        </w:tc>
+        <w:tc>
+          <w:tcPr>
+            <w:tcW w:w="954" w:type="dxa"/>
+            <w:tcBorders>
+              <w:bottom w:val="single" w:sz="4" w:space="0" w:color="000000" w:themeColor="text1"/>
+            </w:tcBorders>
+          </w:tcPr>
+          <w:p>
+            <w:pPr>
+              <w:rPr>
+                <w:sz w:val="20"/>
+                <w:szCs w:val="21"/>
+              </w:rPr>
+            </w:pPr>
+            <w:r>
+              <w:rPr>
+                <w:rFonts w:hint="eastAsia"/>
+                <w:sz w:val="20"/>
+                <w:szCs w:val="21"/>
+              </w:rPr>
+              <w:t>1</w:t>
+            </w:r>
+            <w:r>
+              <w:rPr>
+                <w:sz w:val="20"/>
+                <w:szCs w:val="21"/>
+              </w:rPr>
+              <w:t>92</w:t>
+            </w:r>
+          </w:p>
+        </w:tc>
+        <w:tc>
+          <w:tcPr>
+            <w:tcW w:w="809" w:type="dxa"/>
+            <w:tcBorders>
+              <w:bottom w:val="single" w:sz="4" w:space="0" w:color="000000" w:themeColor="text1"/>
+            </w:tcBorders>
+          </w:tcPr>
+          <w:p>
+            <w:pPr>
+              <w:rPr>
+                <w:sz w:val="20"/>
+                <w:szCs w:val="21"/>
+              </w:rPr>
+            </w:pPr>
+            <w:r>
+              <w:rPr>
+                <w:rFonts w:hint="eastAsia"/>
+                <w:sz w:val="20"/>
+                <w:szCs w:val="21"/>
+              </w:rPr>
+              <w:t>2</w:t>
+            </w:r>
+            <w:r>
+              <w:rPr>
+                <w:sz w:val="20"/>
+                <w:szCs w:val="21"/>
+              </w:rPr>
+              <w:t>24</w:t>
+            </w:r>
+          </w:p>
+        </w:tc>
+        <w:tc>
+          <w:tcPr>
+            <w:tcW w:w="671" w:type="dxa"/>
+            <w:tcBorders>
+              <w:bottom w:val="single" w:sz="4" w:space="0" w:color="000000" w:themeColor="text1"/>
+            </w:tcBorders>
+          </w:tcPr>
+          <w:p>
+            <w:pPr>
+              <w:rPr>
+                <w:sz w:val="20"/>
+                <w:szCs w:val="21"/>
+              </w:rPr>
+            </w:pPr>
+            <w:r>
+              <w:rPr>
+                <w:rFonts w:hint="eastAsia"/>
+                <w:sz w:val="20"/>
+                <w:szCs w:val="21"/>
+              </w:rPr>
+              <w:t>2</w:t>
+            </w:r>
+            <w:r>
+              <w:rPr>
+                <w:sz w:val="20"/>
+                <w:szCs w:val="21"/>
+              </w:rPr>
+              <w:t>56</w:t>
+            </w:r>
+          </w:p>
+        </w:tc>
+        <w:tc>
+          <w:tcPr>
+            <w:tcW w:w="508" w:type="dxa"/>
+            <w:tcBorders>
+              <w:bottom w:val="single" w:sz="4" w:space="0" w:color="000000" w:themeColor="text1"/>
+            </w:tcBorders>
+          </w:tcPr>
+          <w:p>
+            <w:pPr>
+              <w:rPr>
+                <w:sz w:val="20"/>
+                <w:szCs w:val="21"/>
+              </w:rPr>
+            </w:pPr>
+          </w:p>
+        </w:tc>
+      </w:tr>
+      <w:tr>
+        <w:tc>
+          <w:tcPr>
+            <w:tcW w:w="955" w:type="dxa"/>
+            <w:tcBorders>
+              <w:left w:val="nil"/>
+              <w:right w:val="nil"/>
+            </w:tcBorders>
+          </w:tcPr>
+          <w:p>
+            <w:pPr>
+              <w:rPr>
+                <w:sz w:val="20"/>
+                <w:szCs w:val="21"/>
+              </w:rPr>
+            </w:pPr>
+          </w:p>
+        </w:tc>
+        <w:tc>
+          <w:tcPr>
+            <w:tcW w:w="954" w:type="dxa"/>
+            <w:tcBorders>
+              <w:left w:val="nil"/>
+              <w:bottom w:val="single" w:sz="4" w:space="0" w:color="000000" w:themeColor="text1"/>
+              <w:right w:val="nil"/>
+            </w:tcBorders>
+          </w:tcPr>
+          <w:p>
+            <w:pPr>
+              <w:rPr>
+                <w:sz w:val="20"/>
+                <w:szCs w:val="21"/>
+              </w:rPr>
+            </w:pPr>
+          </w:p>
+        </w:tc>
+        <w:tc>
+          <w:tcPr>
+            <w:tcW w:w="954" w:type="dxa"/>
+            <w:tcBorders>
+              <w:left w:val="nil"/>
+              <w:bottom w:val="single" w:sz="4" w:space="0" w:color="000000" w:themeColor="text1"/>
+              <w:right w:val="nil"/>
+            </w:tcBorders>
+          </w:tcPr>
+          <w:p>
+            <w:pPr>
+              <w:rPr>
+                <w:sz w:val="20"/>
+                <w:szCs w:val="21"/>
+              </w:rPr>
+            </w:pPr>
+          </w:p>
+        </w:tc>
+        <w:tc>
+          <w:tcPr>
+            <w:tcW w:w="809" w:type="dxa"/>
+            <w:tcBorders>
+              <w:left w:val="nil"/>
+              <w:bottom w:val="single" w:sz="4" w:space="0" w:color="000000" w:themeColor="text1"/>
+              <w:right w:val="nil"/>
+            </w:tcBorders>
+          </w:tcPr>
+          <w:p>
+            <w:pPr>
+              <w:rPr>
+                <w:sz w:val="20"/>
+                <w:szCs w:val="21"/>
+              </w:rPr>
+            </w:pPr>
+          </w:p>
+        </w:tc>
+        <w:tc>
+          <w:tcPr>
+            <w:tcW w:w="954" w:type="dxa"/>
+            <w:tcBorders>
+              <w:left w:val="nil"/>
+              <w:right w:val="nil"/>
+            </w:tcBorders>
+          </w:tcPr>
+          <w:p>
+            <w:pPr>
+              <w:rPr>
+                <w:sz w:val="20"/>
+                <w:szCs w:val="21"/>
+              </w:rPr>
+            </w:pPr>
+          </w:p>
+        </w:tc>
+        <w:tc>
+          <w:tcPr>
+            <w:tcW w:w="954" w:type="dxa"/>
+            <w:tcBorders>
+              <w:left w:val="nil"/>
+              <w:right w:val="nil"/>
+            </w:tcBorders>
+          </w:tcPr>
+          <w:p>
+            <w:pPr>
+              <w:rPr>
+                <w:sz w:val="20"/>
+                <w:szCs w:val="21"/>
+              </w:rPr>
+            </w:pPr>
+          </w:p>
+        </w:tc>
+        <w:tc>
+          <w:tcPr>
+            <w:tcW w:w="954" w:type="dxa"/>
+            <w:tcBorders>
+              <w:left w:val="nil"/>
+              <w:right w:val="nil"/>
+            </w:tcBorders>
+          </w:tcPr>
+          <w:p>
+            <w:pPr>
+              <w:rPr>
+                <w:sz w:val="20"/>
+                <w:szCs w:val="21"/>
+              </w:rPr>
+            </w:pPr>
+          </w:p>
+        </w:tc>
+        <w:tc>
+          <w:tcPr>
+            <w:tcW w:w="809" w:type="dxa"/>
+            <w:tcBorders>
+              <w:left w:val="nil"/>
+              <w:right w:val="nil"/>
+            </w:tcBorders>
+          </w:tcPr>
+          <w:p>
+            <w:pPr>
+              <w:rPr>
+                <w:sz w:val="20"/>
+                <w:szCs w:val="21"/>
+              </w:rPr>
+            </w:pPr>
+          </w:p>
+        </w:tc>
+        <w:tc>
+          <w:tcPr>
+            <w:tcW w:w="671" w:type="dxa"/>
+            <w:tcBorders>
+              <w:left w:val="nil"/>
+              <w:right w:val="nil"/>
+            </w:tcBorders>
+          </w:tcPr>
+          <w:p>
+            <w:pPr>
+              <w:rPr>
+                <w:sz w:val="20"/>
+                <w:szCs w:val="21"/>
+              </w:rPr>
+            </w:pPr>
+          </w:p>
+        </w:tc>
+        <w:tc>
+          <w:tcPr>
+            <w:tcW w:w="508" w:type="dxa"/>
+            <w:tcBorders>
+              <w:left w:val="nil"/>
+              <w:right w:val="nil"/>
+            </w:tcBorders>
+          </w:tcPr>
+          <w:p>
+            <w:pPr>
+              <w:rPr>
+                <w:sz w:val="20"/>
+                <w:szCs w:val="21"/>
+              </w:rPr>
+            </w:pPr>
+          </w:p>
+        </w:tc>
+      </w:tr>
+      <w:tr>
+        <w:tc>
+          <w:tcPr>
+            <w:tcW w:w="8522" w:type="dxa"/>
+            <w:gridSpan w:val="10"/>
+          </w:tcPr>
+          <w:p>
+            <w:pPr>
+              <w:rPr>
+                <w:rFonts w:hint="eastAsia"/>
+                <w:sz w:val="20"/>
+                <w:szCs w:val="21"/>
+              </w:rPr>
+            </w:pPr>
+            <w:r>
+              <w:rPr>
+                <w:rFonts w:hint="eastAsia"/>
+                <w:sz w:val="20"/>
+                <w:szCs w:val="21"/>
+              </w:rPr>
+              <w:t>w</w:t>
+            </w:r>
+          </w:p>
+        </w:tc>
+      </w:tr>
+      <w:tr>
+        <w:tc>
+          <w:tcPr>
+            <w:tcW w:w="3672" w:type="dxa"/>
+            <w:gridSpan w:val="4"/>
+          </w:tcPr>
+          <w:p>
+            <w:pPr>
+              <w:rPr>
+                <w:rFonts w:hint="eastAsia"/>
+                <w:sz w:val="20"/>
+                <w:szCs w:val="21"/>
+              </w:rPr>
+            </w:pPr>
+            <w:proofErr w:type="gramStart"/>
+            <w:r>
+              <w:rPr>
+                <w:rFonts w:hint="eastAsia"/>
+                <w:sz w:val="20"/>
+                <w:szCs w:val="21"/>
+              </w:rPr>
+              <w:t>w</w:t>
+            </w:r>
+            <w:r>
+              <w:rPr>
+                <w:sz w:val="20"/>
+                <w:szCs w:val="21"/>
+              </w:rPr>
+              <w:t>[</w:t>
+            </w:r>
+            <w:proofErr w:type="gramEnd"/>
+            <w:r>
+              <w:rPr>
+                <w:sz w:val="20"/>
+                <w:szCs w:val="21"/>
+              </w:rPr>
+              <w:t>0]</w:t>
+            </w:r>
+          </w:p>
+        </w:tc>
+        <w:tc>
+          <w:tcPr>
+            <w:tcW w:w="3671" w:type="dxa"/>
+            <w:gridSpan w:val="4"/>
+          </w:tcPr>
+          <w:p>
+            <w:pPr>
+              <w:rPr>
+                <w:sz w:val="20"/>
+                <w:szCs w:val="21"/>
+              </w:rPr>
+            </w:pPr>
+            <w:proofErr w:type="gramStart"/>
+            <w:r>
+              <w:rPr>
+                <w:rFonts w:hint="eastAsia"/>
+                <w:sz w:val="20"/>
+                <w:szCs w:val="21"/>
+              </w:rPr>
+              <w:t>w</w:t>
+            </w:r>
+            <w:r>
+              <w:rPr>
+                <w:sz w:val="20"/>
+                <w:szCs w:val="21"/>
+              </w:rPr>
+              <w:t>[</w:t>
+            </w:r>
+            <w:proofErr w:type="gramEnd"/>
+            <w:r>
+              <w:rPr>
+                <w:sz w:val="20"/>
+                <w:szCs w:val="21"/>
+              </w:rPr>
+              <w:t>1]</w:t>
+            </w:r>
+          </w:p>
+        </w:tc>
+        <w:tc>
+          <w:tcPr>
+            <w:tcW w:w="1179" w:type="dxa"/>
+            <w:gridSpan w:val="2"/>
+          </w:tcPr>
+          <w:p>
+            <w:pPr>
+              <w:rPr>
+                <w:sz w:val="20"/>
+                <w:szCs w:val="21"/>
+              </w:rPr>
+            </w:pPr>
+            <w:proofErr w:type="gramStart"/>
+            <w:r>
+              <w:rPr>
+                <w:rFonts w:hint="eastAsia"/>
+                <w:sz w:val="20"/>
+                <w:szCs w:val="21"/>
+              </w:rPr>
+              <w:t>w</w:t>
+            </w:r>
+            <w:r>
+              <w:rPr>
+                <w:sz w:val="20"/>
+                <w:szCs w:val="21"/>
+              </w:rPr>
+              <w:t>[</w:t>
+            </w:r>
+            <w:proofErr w:type="gramEnd"/>
+            <w:r>
+              <w:rPr>
+                <w:sz w:val="20"/>
+                <w:szCs w:val="21"/>
+              </w:rPr>
+              <w:t>2</w:t>
+            </w:r>
+            <w:r>
+              <w:rPr>
+                <w:sz w:val="20"/>
+                <w:szCs w:val="21"/>
+              </w:rPr>
+              <w:t>]</w:t>
+            </w:r>
+          </w:p>
+        </w:tc>
+      </w:tr>
+      <w:tr>
+        <w:tc>
+          <w:tcPr>
+            <w:tcW w:w="2863" w:type="dxa"/>
+            <w:gridSpan w:val="3"/>
+          </w:tcPr>
+          <w:p>
+            <w:pPr>
+              <w:rPr>
+                <w:sz w:val="20"/>
+                <w:szCs w:val="21"/>
+              </w:rPr>
+            </w:pPr>
+            <w:proofErr w:type="gramStart"/>
+            <w:r>
+              <w:rPr>
+                <w:rFonts w:hint="eastAsia"/>
+                <w:sz w:val="20"/>
+                <w:szCs w:val="21"/>
+              </w:rPr>
+              <w:t>w</w:t>
+            </w:r>
+            <w:r>
+              <w:rPr>
+                <w:sz w:val="20"/>
+                <w:szCs w:val="21"/>
+              </w:rPr>
+              <w:t>[</w:t>
+            </w:r>
+            <w:proofErr w:type="gramEnd"/>
+            <w:r>
+              <w:rPr>
+                <w:sz w:val="20"/>
+                <w:szCs w:val="21"/>
+              </w:rPr>
+              <w:t>0]</w:t>
+            </w:r>
+            <w:r>
+              <w:rPr>
+                <w:sz w:val="20"/>
+                <w:szCs w:val="21"/>
+              </w:rPr>
+              <w:t>.a</w:t>
+            </w:r>
+          </w:p>
+        </w:tc>
+        <w:tc>
+          <w:tcPr>
+            <w:tcW w:w="809" w:type="dxa"/>
+            <w:tcBorders>
+              <w:bottom w:val="single" w:sz="4" w:space="0" w:color="000000" w:themeColor="text1"/>
+            </w:tcBorders>
+          </w:tcPr>
+          <w:p>
+            <w:pPr>
+              <w:rPr>
+                <w:rFonts w:hint="eastAsia"/>
+                <w:sz w:val="20"/>
+                <w:szCs w:val="21"/>
+              </w:rPr>
+            </w:pPr>
+            <w:proofErr w:type="gramStart"/>
+            <w:r>
+              <w:rPr>
+                <w:sz w:val="20"/>
+                <w:szCs w:val="21"/>
+              </w:rPr>
+              <w:t>W[</w:t>
+            </w:r>
+            <w:proofErr w:type="gramEnd"/>
+            <w:r>
+              <w:rPr>
+                <w:sz w:val="20"/>
+                <w:szCs w:val="21"/>
+              </w:rPr>
+              <w:t>0].b</w:t>
+            </w:r>
+          </w:p>
+        </w:tc>
+        <w:tc>
+          <w:tcPr>
+            <w:tcW w:w="2862" w:type="dxa"/>
+            <w:gridSpan w:val="3"/>
+          </w:tcPr>
+          <w:p>
+            <w:pPr>
+              <w:rPr>
+                <w:sz w:val="20"/>
+                <w:szCs w:val="21"/>
+              </w:rPr>
+            </w:pPr>
+            <w:proofErr w:type="gramStart"/>
+            <w:r>
+              <w:rPr>
+                <w:sz w:val="20"/>
+                <w:szCs w:val="21"/>
+              </w:rPr>
+              <w:t>W[</w:t>
+            </w:r>
+            <w:proofErr w:type="gramEnd"/>
+            <w:r>
+              <w:rPr>
+                <w:sz w:val="20"/>
+                <w:szCs w:val="21"/>
+              </w:rPr>
+              <w:t>1].a</w:t>
+            </w:r>
+          </w:p>
+        </w:tc>
+        <w:tc>
+          <w:tcPr>
+            <w:tcW w:w="809" w:type="dxa"/>
+            <w:tcBorders>
+              <w:bottom w:val="single" w:sz="4" w:space="0" w:color="000000" w:themeColor="text1"/>
+            </w:tcBorders>
+          </w:tcPr>
+          <w:p>
+            <w:pPr>
+              <w:rPr>
+                <w:sz w:val="20"/>
+                <w:szCs w:val="21"/>
+              </w:rPr>
+            </w:pPr>
+            <w:proofErr w:type="gramStart"/>
+            <w:r>
+              <w:rPr>
+                <w:sz w:val="20"/>
+                <w:szCs w:val="21"/>
+              </w:rPr>
+              <w:t>W[</w:t>
+            </w:r>
+            <w:proofErr w:type="gramEnd"/>
+            <w:r>
+              <w:rPr>
+                <w:sz w:val="20"/>
+                <w:szCs w:val="21"/>
+              </w:rPr>
+              <w:t>1].b</w:t>
+            </w:r>
+          </w:p>
+        </w:tc>
+        <w:tc>
+          <w:tcPr>
+            <w:tcW w:w="1179" w:type="dxa"/>
+            <w:gridSpan w:val="2"/>
+          </w:tcPr>
+          <w:p>
+            <w:pPr>
+              <w:rPr>
+                <w:rFonts w:hint="eastAsia"/>
+                <w:sz w:val="20"/>
+                <w:szCs w:val="21"/>
+              </w:rPr>
+            </w:pPr>
+            <w:r>
+              <w:rPr>
+                <w:sz w:val="20"/>
+                <w:szCs w:val="21"/>
+              </w:rPr>
+              <w:t>…</w:t>
+            </w:r>
+          </w:p>
+        </w:tc>
+      </w:tr>
+      <w:tr>
+        <w:tc>
+          <w:tcPr>
+            <w:tcW w:w="955" w:type="dxa"/>
+          </w:tcPr>
+          <w:p>
+            <w:pPr>
+              <w:rPr>
+                <w:rFonts w:hint="eastAsia"/>
+                <w:sz w:val="20"/>
+                <w:szCs w:val="21"/>
+              </w:rPr>
+            </w:pPr>
+            <w:r>
+              <w:rPr>
+                <w:rFonts w:hint="eastAsia"/>
+                <w:sz w:val="20"/>
+                <w:szCs w:val="21"/>
+              </w:rPr>
+              <w:t>w</w:t>
+            </w:r>
+            <w:r>
+              <w:rPr>
+                <w:sz w:val="20"/>
+                <w:szCs w:val="21"/>
+              </w:rPr>
+              <w:t>[0</w:t>
+            </w:r>
+            <w:proofErr w:type="gramStart"/>
+            <w:r>
+              <w:rPr>
+                <w:sz w:val="20"/>
+                <w:szCs w:val="21"/>
+              </w:rPr>
+              <w:t>].a</w:t>
+            </w:r>
+            <w:proofErr w:type="gramEnd"/>
+            <w:r>
+              <w:rPr>
+                <w:rFonts w:hint="eastAsia"/>
+                <w:sz w:val="20"/>
+                <w:szCs w:val="21"/>
+              </w:rPr>
+              <w:t>[</w:t>
+            </w:r>
+            <w:r>
+              <w:rPr>
+                <w:sz w:val="20"/>
+                <w:szCs w:val="21"/>
+              </w:rPr>
+              <w:t>0]</w:t>
+            </w:r>
+          </w:p>
+        </w:tc>
+        <w:tc>
+          <w:tcPr>
+            <w:tcW w:w="954" w:type="dxa"/>
+          </w:tcPr>
+          <w:p>
+            <w:pPr>
+              <w:rPr>
+                <w:sz w:val="20"/>
+                <w:szCs w:val="21"/>
+              </w:rPr>
+            </w:pPr>
+            <w:r>
+              <w:rPr>
+                <w:rFonts w:hint="eastAsia"/>
+                <w:sz w:val="20"/>
+                <w:szCs w:val="21"/>
+              </w:rPr>
+              <w:t>w</w:t>
+            </w:r>
+            <w:r>
+              <w:rPr>
+                <w:sz w:val="20"/>
+                <w:szCs w:val="21"/>
+              </w:rPr>
+              <w:t>[0</w:t>
+            </w:r>
+            <w:proofErr w:type="gramStart"/>
+            <w:r>
+              <w:rPr>
+                <w:sz w:val="20"/>
+                <w:szCs w:val="21"/>
+              </w:rPr>
+              <w:t>].a</w:t>
+            </w:r>
+            <w:proofErr w:type="gramEnd"/>
+            <w:r>
+              <w:rPr>
+                <w:rFonts w:hint="eastAsia"/>
+                <w:sz w:val="20"/>
+                <w:szCs w:val="21"/>
+              </w:rPr>
+              <w:t>[</w:t>
+            </w:r>
+            <w:r>
+              <w:rPr>
+                <w:sz w:val="20"/>
+                <w:szCs w:val="21"/>
+              </w:rPr>
+              <w:t>1</w:t>
+            </w:r>
+            <w:r>
+              <w:rPr>
+                <w:sz w:val="20"/>
+                <w:szCs w:val="21"/>
+              </w:rPr>
+              <w:t>]</w:t>
+            </w:r>
+          </w:p>
+        </w:tc>
+        <w:tc>
+          <w:tcPr>
+            <w:tcW w:w="954" w:type="dxa"/>
+          </w:tcPr>
+          <w:p>
+            <w:pPr>
+              <w:rPr>
+                <w:sz w:val="20"/>
+                <w:szCs w:val="21"/>
+              </w:rPr>
+            </w:pPr>
+            <w:r>
+              <w:rPr>
+                <w:rFonts w:hint="eastAsia"/>
+                <w:sz w:val="20"/>
+                <w:szCs w:val="21"/>
+              </w:rPr>
+              <w:t>w</w:t>
+            </w:r>
+            <w:r>
+              <w:rPr>
+                <w:sz w:val="20"/>
+                <w:szCs w:val="21"/>
+              </w:rPr>
+              <w:t>[0</w:t>
+            </w:r>
+            <w:proofErr w:type="gramStart"/>
+            <w:r>
+              <w:rPr>
+                <w:sz w:val="20"/>
+                <w:szCs w:val="21"/>
+              </w:rPr>
+              <w:t>].a</w:t>
+            </w:r>
+            <w:proofErr w:type="gramEnd"/>
+            <w:r>
+              <w:rPr>
+                <w:rFonts w:hint="eastAsia"/>
+                <w:sz w:val="20"/>
+                <w:szCs w:val="21"/>
+              </w:rPr>
+              <w:t>[</w:t>
+            </w:r>
+            <w:r>
+              <w:rPr>
+                <w:sz w:val="20"/>
+                <w:szCs w:val="21"/>
+              </w:rPr>
+              <w:t>2</w:t>
+            </w:r>
+            <w:r>
+              <w:rPr>
+                <w:sz w:val="20"/>
+                <w:szCs w:val="21"/>
+              </w:rPr>
+              <w:t>]</w:t>
+            </w:r>
+          </w:p>
+        </w:tc>
+        <w:tc>
+          <w:tcPr>
+            <w:tcW w:w="809" w:type="dxa"/>
+            <w:tcBorders>
+              <w:bottom w:val="nil"/>
+            </w:tcBorders>
+          </w:tcPr>
+          <w:p>
+            <w:pPr>
+              <w:rPr>
+                <w:sz w:val="20"/>
+                <w:szCs w:val="21"/>
+              </w:rPr>
+            </w:pPr>
+          </w:p>
+        </w:tc>
+        <w:tc>
+          <w:tcPr>
+            <w:tcW w:w="954" w:type="dxa"/>
+          </w:tcPr>
+          <w:p>
+            <w:pPr>
+              <w:rPr>
+                <w:sz w:val="20"/>
+                <w:szCs w:val="21"/>
+              </w:rPr>
+            </w:pPr>
+            <w:r>
+              <w:rPr>
+                <w:rFonts w:hint="eastAsia"/>
+                <w:sz w:val="20"/>
+                <w:szCs w:val="21"/>
+              </w:rPr>
+              <w:t>w</w:t>
+            </w:r>
+            <w:r>
+              <w:rPr>
+                <w:sz w:val="20"/>
+                <w:szCs w:val="21"/>
+              </w:rPr>
+              <w:t>[</w:t>
+            </w:r>
+            <w:r>
+              <w:rPr>
+                <w:sz w:val="20"/>
+                <w:szCs w:val="21"/>
+              </w:rPr>
+              <w:t>1</w:t>
+            </w:r>
+            <w:proofErr w:type="gramStart"/>
+            <w:r>
+              <w:rPr>
+                <w:sz w:val="20"/>
+                <w:szCs w:val="21"/>
+              </w:rPr>
+              <w:t>].a</w:t>
+            </w:r>
+            <w:proofErr w:type="gramEnd"/>
+            <w:r>
+              <w:rPr>
+                <w:rFonts w:hint="eastAsia"/>
+                <w:sz w:val="20"/>
+                <w:szCs w:val="21"/>
+              </w:rPr>
+              <w:t>[</w:t>
+            </w:r>
+            <w:r>
+              <w:rPr>
+                <w:sz w:val="20"/>
+                <w:szCs w:val="21"/>
+              </w:rPr>
+              <w:t>0]</w:t>
+            </w:r>
+          </w:p>
+        </w:tc>
+        <w:tc>
+          <w:tcPr>
+            <w:tcW w:w="954" w:type="dxa"/>
+          </w:tcPr>
+          <w:p>
+            <w:pPr>
+              <w:rPr>
+                <w:sz w:val="20"/>
+                <w:szCs w:val="21"/>
+              </w:rPr>
+            </w:pPr>
+            <w:r>
+              <w:rPr>
+                <w:rFonts w:hint="eastAsia"/>
+                <w:sz w:val="20"/>
+                <w:szCs w:val="21"/>
+              </w:rPr>
+              <w:t>w</w:t>
+            </w:r>
+            <w:r>
+              <w:rPr>
+                <w:sz w:val="20"/>
+                <w:szCs w:val="21"/>
+              </w:rPr>
+              <w:t>[</w:t>
+            </w:r>
+            <w:r>
+              <w:rPr>
+                <w:sz w:val="20"/>
+                <w:szCs w:val="21"/>
+              </w:rPr>
+              <w:t>1</w:t>
+            </w:r>
+            <w:proofErr w:type="gramStart"/>
+            <w:r>
+              <w:rPr>
+                <w:sz w:val="20"/>
+                <w:szCs w:val="21"/>
+              </w:rPr>
+              <w:t>].a</w:t>
+            </w:r>
+            <w:proofErr w:type="gramEnd"/>
+            <w:r>
+              <w:rPr>
+                <w:rFonts w:hint="eastAsia"/>
+                <w:sz w:val="20"/>
+                <w:szCs w:val="21"/>
+              </w:rPr>
+              <w:t>[</w:t>
+            </w:r>
+            <w:r>
+              <w:rPr>
+                <w:sz w:val="20"/>
+                <w:szCs w:val="21"/>
+              </w:rPr>
+              <w:t>1</w:t>
+            </w:r>
+            <w:r>
+              <w:rPr>
+                <w:sz w:val="20"/>
+                <w:szCs w:val="21"/>
+              </w:rPr>
+              <w:t>]</w:t>
+            </w:r>
+          </w:p>
+        </w:tc>
+        <w:tc>
+          <w:tcPr>
+            <w:tcW w:w="954" w:type="dxa"/>
+          </w:tcPr>
+          <w:p>
+            <w:pPr>
+              <w:rPr>
+                <w:sz w:val="20"/>
+                <w:szCs w:val="21"/>
+              </w:rPr>
+            </w:pPr>
+            <w:r>
+              <w:rPr>
+                <w:rFonts w:hint="eastAsia"/>
+                <w:sz w:val="20"/>
+                <w:szCs w:val="21"/>
+              </w:rPr>
+              <w:t>w</w:t>
+            </w:r>
+            <w:r>
+              <w:rPr>
+                <w:sz w:val="20"/>
+                <w:szCs w:val="21"/>
+              </w:rPr>
+              <w:t>[</w:t>
+            </w:r>
+            <w:r>
+              <w:rPr>
+                <w:sz w:val="20"/>
+                <w:szCs w:val="21"/>
+              </w:rPr>
+              <w:t>1</w:t>
+            </w:r>
+            <w:proofErr w:type="gramStart"/>
+            <w:r>
+              <w:rPr>
+                <w:sz w:val="20"/>
+                <w:szCs w:val="21"/>
+              </w:rPr>
+              <w:t>].a</w:t>
+            </w:r>
+            <w:proofErr w:type="gramEnd"/>
+            <w:r>
+              <w:rPr>
+                <w:rFonts w:hint="eastAsia"/>
+                <w:sz w:val="20"/>
+                <w:szCs w:val="21"/>
+              </w:rPr>
+              <w:t>[</w:t>
+            </w:r>
+            <w:r>
+              <w:rPr>
+                <w:sz w:val="20"/>
+                <w:szCs w:val="21"/>
+              </w:rPr>
+              <w:t>2</w:t>
+            </w:r>
+            <w:r>
+              <w:rPr>
+                <w:sz w:val="20"/>
+                <w:szCs w:val="21"/>
+              </w:rPr>
+              <w:t>]</w:t>
+            </w:r>
+          </w:p>
+        </w:tc>
+        <w:tc>
+          <w:tcPr>
+            <w:tcW w:w="809" w:type="dxa"/>
+            <w:tcBorders>
+              <w:bottom w:val="nil"/>
+            </w:tcBorders>
+          </w:tcPr>
+          <w:p>
+            <w:pPr>
+              <w:rPr>
+                <w:sz w:val="20"/>
+                <w:szCs w:val="21"/>
+              </w:rPr>
+            </w:pPr>
+          </w:p>
+        </w:tc>
+        <w:tc>
+          <w:tcPr>
+            <w:tcW w:w="671" w:type="dxa"/>
+          </w:tcPr>
+          <w:p>
+            <w:pPr>
+              <w:rPr>
+                <w:sz w:val="20"/>
+                <w:szCs w:val="21"/>
+              </w:rPr>
+            </w:pPr>
+            <w:r>
+              <w:rPr>
+                <w:sz w:val="20"/>
+                <w:szCs w:val="21"/>
+              </w:rPr>
+              <w:t>…</w:t>
+            </w:r>
+          </w:p>
+        </w:tc>
+        <w:tc>
+          <w:tcPr>
+            <w:tcW w:w="508" w:type="dxa"/>
+          </w:tcPr>
+          <w:p>
+            <w:pPr>
+              <w:rPr>
+                <w:sz w:val="20"/>
+                <w:szCs w:val="21"/>
+              </w:rPr>
+            </w:pPr>
+            <w:r>
+              <w:rPr>
+                <w:sz w:val="20"/>
+                <w:szCs w:val="21"/>
+              </w:rPr>
+              <w:t>…</w:t>
+            </w:r>
+          </w:p>
+        </w:tc>
+      </w:tr>
+    </w:tbl>
+    <w:p>
+      <w:pPr>
+        <w:ind w:firstLine="420"/>
+      </w:pPr>
+      <w:r>
+        <w:rPr>
+          <w:rFonts w:hint="eastAsia"/>
+        </w:rPr>
+        <w:t>对于这个的类型检查，如果是以左括号开头的，那么只查找下一层</w:t>
+      </w:r>
+      <w:r>
+        <w:rPr>
+          <w:rFonts w:hint="eastAsia"/>
+        </w:rPr>
+        <w:t>，比如</w:t>
+      </w:r>
+      <w:r>
+        <w:t>{1}</w:t>
+      </w:r>
+      <w:r>
+        <w:rPr>
+          <w:rFonts w:hint="eastAsia"/>
+        </w:rPr>
+        <w:t>，向下找一层，那么现在的</w:t>
+      </w:r>
+      <w:r>
+        <w:rPr>
+          <w:rFonts w:hint="eastAsia"/>
+        </w:rPr>
+        <w:t>off</w:t>
+      </w:r>
+      <w:r>
+        <w:rPr>
+          <w:rFonts w:hint="eastAsia"/>
+        </w:rPr>
+        <w:t>是</w:t>
+      </w:r>
+      <w:r>
+        <w:rPr>
+          <w:rFonts w:hint="eastAsia"/>
+        </w:rPr>
+        <w:t>0</w:t>
+      </w:r>
+      <w:r>
+        <w:rPr>
+          <w:rFonts w:hint="eastAsia"/>
+        </w:rPr>
+        <w:t>，就填充</w:t>
+      </w:r>
+      <w:r>
+        <w:rPr>
+          <w:rFonts w:hint="eastAsia"/>
+        </w:rPr>
+        <w:t>0</w:t>
+      </w:r>
+      <w:r>
+        <w:rPr>
+          <w:rFonts w:hint="eastAsia"/>
+        </w:rPr>
+        <w:t>。如果因为对齐的因素（因为下一层子对象需要对齐，而</w:t>
+      </w:r>
+      <w:r>
+        <w:t>off</w:t>
+      </w:r>
+      <w:r>
+        <w:rPr>
+          <w:rFonts w:hint="eastAsia"/>
+        </w:rPr>
+        <w:t>更新可能未必正好对齐）那么需要寻找到大于等于</w:t>
+      </w:r>
+      <w:r>
+        <w:t>off</w:t>
+      </w:r>
+      <w:r>
+        <w:rPr>
+          <w:rFonts w:hint="eastAsia"/>
+        </w:rPr>
+        <w:t>的对齐的位置。</w:t>
+      </w:r>
+    </w:p>
+    <w:p>
+      <w:pPr>
+        <w:ind w:firstLine="420"/>
+      </w:pPr>
+      <w:r>
+        <w:rPr>
+          <w:rFonts w:hint="eastAsia"/>
+        </w:rPr>
+        <w:t>而如果是非左括号开头的，那么由于在同一个位置，可以有不同的对象的起始，因此，需要递归的向下寻找，并进行类型的对比，直到找到第一个符合的对象</w:t>
+      </w:r>
+      <w:r>
+        <w:rPr>
+          <w:rFonts w:hint="eastAsia"/>
+        </w:rPr>
+        <w:t>。</w:t>
+      </w:r>
+    </w:p>
+    <w:p>
+      <w:pPr>
+        <w:ind w:firstLine="420"/>
+        <w:rPr>
+          <w:rFonts w:hint="eastAsia"/>
+        </w:rPr>
+      </w:pPr>
+      <w:r>
+        <w:rPr>
+          <w:rFonts w:hint="eastAsia"/>
+        </w:rPr>
+        <w:t>需要考虑</w:t>
+      </w:r>
+      <w:r>
+        <w:rPr>
+          <w:rFonts w:hint="eastAsia"/>
+        </w:rPr>
+        <w:t>struct</w:t>
+      </w:r>
+      <w:r>
+        <w:rPr>
+          <w:rFonts w:hint="eastAsia"/>
+        </w:rPr>
+        <w:t>里面的对齐填充问题，就是有些地方是空的，不算位数的。</w:t>
+      </w:r>
+      <w:r>
+        <w:rPr>
+          <w:rFonts w:hint="eastAsia"/>
+        </w:rPr>
+        <w:t>当前对象的</w:t>
+      </w:r>
+      <w:r>
+        <w:rPr>
+          <w:rFonts w:hint="eastAsia"/>
+        </w:rPr>
+        <w:t>off</w:t>
+      </w:r>
+      <w:r>
+        <w:rPr>
+          <w:rFonts w:hint="eastAsia"/>
+        </w:rPr>
+        <w:t>范围</w:t>
+      </w:r>
+      <w:r>
+        <w:rPr>
+          <w:rFonts w:hint="eastAsia"/>
+        </w:rPr>
+        <w:t>为</w:t>
+      </w:r>
+      <w:r>
+        <w:rPr>
+          <w:rFonts w:hint="eastAsia"/>
+        </w:rPr>
+        <w:t>从</w:t>
+      </w:r>
+      <w:r>
+        <w:t>[off,off+type_size</w:t>
+      </w:r>
+      <w:r>
+        <w:t>-1]</w:t>
+      </w:r>
+      <w:r>
+        <w:rPr>
+          <w:rFonts w:hint="eastAsia"/>
+        </w:rPr>
+        <w:t>，超出这个范围就去找下一个对象，如果</w:t>
+      </w:r>
+      <w:r>
+        <w:rPr>
+          <w:rFonts w:hint="eastAsia"/>
+        </w:rPr>
+        <w:t>off</w:t>
+      </w:r>
+      <w:r>
+        <w:rPr>
+          <w:rFonts w:hint="eastAsia"/>
+        </w:rPr>
+        <w:t>不是从当前对象的开头，那么就递归的去找下一层。</w:t>
+      </w:r>
+    </w:p>
+    <w:p>
+      <w:pPr>
+        <w:ind w:firstLine="420"/>
+      </w:pPr>
+      <w:r>
+        <w:rPr>
+          <w:rFonts w:hint="eastAsia"/>
+        </w:rPr>
+        <w:t>随后，更新</w:t>
+      </w:r>
+      <w:r>
+        <w:rPr>
+          <w:rFonts w:hint="eastAsia"/>
+        </w:rPr>
+        <w:t>off</w:t>
+      </w:r>
+      <w:r>
+        <w:rPr>
+          <w:rFonts w:hint="eastAsia"/>
+        </w:rPr>
+        <w:t>，为增加当前查找的对象的</w:t>
+      </w:r>
+      <w:proofErr w:type="spellStart"/>
+      <w:r>
+        <w:t>type_size</w:t>
+      </w:r>
+      <w:proofErr w:type="spellEnd"/>
+      <w:r>
+        <w:rPr>
+          <w:rFonts w:hint="eastAsia"/>
+        </w:rPr>
+        <w:t>即可。</w:t>
+      </w:r>
+    </w:p>
+    <w:p>
+      <w:pPr>
+        <w:ind w:firstLine="420"/>
+      </w:pPr>
+      <w:r>
+        <w:rPr>
+          <w:rFonts w:hint="eastAsia"/>
+        </w:rPr>
+        <w:t>如果是</w:t>
+      </w:r>
+      <w:r>
+        <w:rPr>
+          <w:rFonts w:hint="eastAsia"/>
+        </w:rPr>
+        <w:t>designator</w:t>
+      </w:r>
+      <w:r>
+        <w:rPr>
+          <w:rFonts w:hint="eastAsia"/>
+        </w:rPr>
+        <w:t>，那么更新其位置即可。</w:t>
+      </w:r>
+    </w:p>
+    <w:p>
+      <w:pPr>
+        <w:ind w:firstLine="420"/>
+        <w:rPr>
+          <w:rFonts w:hint="eastAsia"/>
+        </w:rPr>
+      </w:pPr>
+      <w:r>
+        <w:rPr>
+          <w:rFonts w:hint="eastAsia"/>
+        </w:rPr>
+        <w:t>在结束之后，</w:t>
+      </w:r>
+      <w:r>
+        <w:rPr>
+          <w:rFonts w:hint="eastAsia"/>
+        </w:rPr>
+        <w:t>对于未定义大小的</w:t>
+      </w:r>
+      <w:r>
+        <w:rPr>
+          <w:rFonts w:hint="eastAsia"/>
+        </w:rPr>
+        <w:t>array</w:t>
+      </w:r>
+      <w:r>
+        <w:rPr>
+          <w:rFonts w:hint="eastAsia"/>
+        </w:rPr>
+        <w:t>，需要更新其大小，</w:t>
+      </w:r>
+      <w:r>
+        <w:rPr>
+          <w:rFonts w:hint="eastAsia"/>
+        </w:rPr>
+        <w:t>size</w:t>
+      </w:r>
+      <w:r>
+        <w:rPr>
+          <w:rFonts w:hint="eastAsia"/>
+        </w:rPr>
+        <w:t>为不小于</w:t>
+      </w:r>
+      <w:r>
+        <w:rPr>
+          <w:rFonts w:hint="eastAsia"/>
+        </w:rPr>
+        <w:t>size</w:t>
+      </w:r>
+      <w:r>
+        <w:rPr>
+          <w:rFonts w:hint="eastAsia"/>
+        </w:rPr>
+        <w:t>的</w:t>
+      </w:r>
+      <w:r>
+        <w:rPr>
+          <w:rFonts w:hint="eastAsia"/>
+        </w:rPr>
+        <w:t>array</w:t>
+      </w:r>
+      <w:r>
+        <w:rPr>
+          <w:rFonts w:hint="eastAsia"/>
+        </w:rPr>
+        <w:t>元素的倍数。</w:t>
+      </w:r>
+      <w:r>
+        <w:rPr>
+          <w:rFonts w:hint="eastAsia"/>
+        </w:rPr>
+        <w:t>长度为对应的倍数。</w:t>
+      </w:r>
+    </w:p>
     <w:tbl>
       <w:tblPr>
         <w:tblStyle w:val="a4"/>
@@ -33614,155 +35348,62 @@
               <w:rPr>
                 <w:rFonts w:hint="eastAsia"/>
               </w:rPr>
-              <w:t>维护一个子对象计数器</w:t>
+              <w:t>维护一个</w:t>
             </w:r>
             <w:r>
               <w:rPr>
                 <w:rFonts w:hint="eastAsia"/>
               </w:rPr>
-              <w:t>size</w:t>
+              <w:t>off</w:t>
             </w:r>
             <w:r>
               <w:rPr>
                 <w:rFonts w:hint="eastAsia"/>
               </w:rPr>
-              <w:t>，在不同的当前对象有不同的含义，比如说</w:t>
-            </w:r>
-            <w:r>
-              <w:rPr>
-                <w:rFonts w:hint="eastAsia"/>
-              </w:rPr>
-              <w:t>array</w:t>
-            </w:r>
-            <w:r>
-              <w:rPr>
-                <w:rFonts w:hint="eastAsia"/>
-              </w:rPr>
-              <w:t>是元素位置，而</w:t>
-            </w:r>
-            <w:r>
-              <w:rPr>
-                <w:rFonts w:hint="eastAsia"/>
-              </w:rPr>
-              <w:t>struct</w:t>
-            </w:r>
-            <w:r>
-              <w:rPr>
-                <w:rFonts w:hint="eastAsia"/>
-              </w:rPr>
-              <w:t>则是不递归的子元素的位置，都是从</w:t>
-            </w:r>
-            <w:r>
-              <w:rPr>
-                <w:rFonts w:hint="eastAsia"/>
-              </w:rPr>
-              <w:t>0</w:t>
-            </w:r>
-            <w:r>
-              <w:rPr>
-                <w:rFonts w:hint="eastAsia"/>
-              </w:rPr>
-              <w:t>开始</w:t>
-            </w:r>
-            <w:r>
-              <w:rPr>
-                <w:rFonts w:hint="eastAsia"/>
-              </w:rPr>
-              <w:t>，确切的说，</w:t>
-            </w:r>
-            <w:r>
-              <w:rPr>
-                <w:rFonts w:hint="eastAsia"/>
-              </w:rPr>
-              <w:t>size</w:t>
-            </w:r>
-            <w:r>
-              <w:rPr>
-                <w:rFonts w:hint="eastAsia"/>
-              </w:rPr>
-              <w:t>是接下来要初始化的</w:t>
-            </w:r>
-            <w:r>
-              <w:rPr>
-                <w:rFonts w:hint="eastAsia"/>
-              </w:rPr>
-              <w:lastRenderedPageBreak/>
-              <w:t>那个子元素。</w:t>
+              <w:t>表明接下来待填充的位置。</w:t>
             </w:r>
           </w:p>
           <w:p>
             <w:r>
+              <w:t xml:space="preserve">For </w:t>
+            </w:r>
+            <w:r>
               <w:rPr>
                 <w:rFonts w:hint="eastAsia"/>
               </w:rPr>
-              <w:t>维护一个计数</w:t>
+              <w:t>initializer</w:t>
+            </w:r>
+            <w:r>
+              <w:t xml:space="preserve"> </w:t>
             </w:r>
             <w:r>
               <w:rPr>
                 <w:rFonts w:hint="eastAsia"/>
               </w:rPr>
-              <w:t>count</w:t>
+              <w:t>list</w:t>
             </w:r>
             <w:r>
               <w:rPr>
                 <w:rFonts w:hint="eastAsia"/>
               </w:rPr>
-              <w:t>，表明</w:t>
-            </w:r>
-            <w:r>
-              <w:rPr>
-                <w:rFonts w:hint="eastAsia"/>
-              </w:rPr>
-              <w:t>接下来</w:t>
-            </w:r>
-            <w:r>
-              <w:rPr>
-                <w:rFonts w:hint="eastAsia"/>
-              </w:rPr>
-              <w:t>从子对象的哪个位置开始填充元素</w:t>
+              <w:t>的每个子节点</w:t>
             </w:r>
           </w:p>
           <w:p>
             <w:r>
-              <w:t xml:space="preserve">For </w:t>
+              <w:t xml:space="preserve">    </w:t>
             </w:r>
             <w:r>
               <w:rPr>
                 <w:rFonts w:hint="eastAsia"/>
               </w:rPr>
-              <w:t>initializer</w:t>
-            </w:r>
-            <w:r>
-              <w:t xml:space="preserve"> </w:t>
+              <w:t>查看</w:t>
             </w:r>
             <w:r>
               <w:rPr>
                 <w:rFonts w:hint="eastAsia"/>
               </w:rPr>
-              <w:t>list</w:t>
-            </w:r>
-            <w:r>
-              <w:rPr>
-                <w:rFonts w:hint="eastAsia"/>
-              </w:rPr>
-              <w:t>的每个子节点</w:t>
-            </w:r>
-          </w:p>
-          <w:p>
-            <w:r>
-              <w:t xml:space="preserve">    </w:t>
-            </w:r>
-            <w:r>
-              <w:rPr>
-                <w:rFonts w:hint="eastAsia"/>
-              </w:rPr>
-              <w:t>查看</w:t>
-            </w:r>
-            <w:r>
-              <w:rPr>
-                <w:rFonts w:hint="eastAsia"/>
-              </w:rPr>
-              <w:t>size</w:t>
+              <w:t>off</w:t>
             </w:r>
             <w:r>
               <w:rPr>
@@ -33832,28 +35473,103 @@
               <w:rPr>
                 <w:rFonts w:hint="eastAsia"/>
               </w:rPr>
-              <w:t>如果</w:t>
-            </w:r>
-            <w:r>
+              <w:t>如果子节点从左括号开始（说明用括号内的内容去初始化子对象）</w:t>
+            </w:r>
+          </w:p>
+          <w:p>
+            <w:pPr>
+              <w:ind w:firstLine="420"/>
               <w:rPr>
                 <w:rFonts w:hint="eastAsia"/>
               </w:rPr>
-              <w:t>count</w:t>
-            </w:r>
-            <w:r>
-              <w:t>==0</w:t>
-            </w:r>
+            </w:pPr>
             <w:r>
               <w:rPr>
                 <w:rFonts w:hint="eastAsia"/>
               </w:rPr>
-              <w:t>而且子节点从左括号开始</w:t>
+              <w:t xml:space="preserve"> </w:t>
+            </w:r>
+            <w:r>
+              <w:t xml:space="preserve">       </w:t>
             </w:r>
             <w:r>
               <w:rPr>
                 <w:rFonts w:hint="eastAsia"/>
               </w:rPr>
-              <w:t>（说明用括号内的内容去初始化子对象）</w:t>
+              <w:t>先找子对象，找到第一个起始地址大于等于</w:t>
+            </w:r>
+            <w:r>
+              <w:rPr>
+                <w:rFonts w:hint="eastAsia"/>
+              </w:rPr>
+              <w:t>off</w:t>
+            </w:r>
+            <w:r>
+              <w:rPr>
+                <w:rFonts w:hint="eastAsia"/>
+              </w:rPr>
+              <w:t>的子对象</w:t>
+            </w:r>
+          </w:p>
+          <w:p>
+            <w:pPr>
+              <w:ind w:firstLineChars="600" w:firstLine="1260"/>
+            </w:pPr>
+            <w:r>
+              <w:rPr>
+                <w:rFonts w:hint="eastAsia"/>
+              </w:rPr>
+              <w:t>调用</w:t>
+            </w:r>
+            <w:r>
+              <w:rPr>
+                <w:rFonts w:hint="eastAsia"/>
+              </w:rPr>
+              <w:t>initializer</w:t>
+            </w:r>
+            <w:r>
+              <w:rPr>
+                <w:rFonts w:hint="eastAsia"/>
+              </w:rPr>
+              <w:t>，初始化该子对象。</w:t>
+            </w:r>
+          </w:p>
+          <w:p>
+            <w:pPr>
+              <w:ind w:firstLine="420"/>
+              <w:rPr>
+                <w:rFonts w:hint="eastAsia"/>
+              </w:rPr>
+            </w:pPr>
+            <w:r>
+              <w:rPr>
+                <w:rFonts w:hint="eastAsia"/>
+              </w:rPr>
+              <w:t xml:space="preserve"> </w:t>
+            </w:r>
+            <w:r>
+              <w:t xml:space="preserve">       </w:t>
+            </w:r>
+            <w:r>
+              <w:t>O</w:t>
+            </w:r>
+            <w:r>
+              <w:rPr>
+                <w:rFonts w:hint="eastAsia"/>
+              </w:rPr>
+              <w:t>ff</w:t>
+            </w:r>
+            <w:r>
+              <w:rPr>
+                <w:rFonts w:hint="eastAsia"/>
+              </w:rPr>
+              <w:t>增加该子对象的</w:t>
+            </w:r>
+            <w:r>
+              <w:rPr>
+                <w:rFonts w:hint="eastAsia"/>
+              </w:rPr>
+              <w:t>size</w:t>
             </w:r>
           </w:p>
           <w:p>
@@ -33867,58 +35583,13 @@
               <w:t xml:space="preserve"> </w:t>
             </w:r>
             <w:r>
-              <w:t xml:space="preserve">   </w:t>
-            </w:r>
-            <w:r>
-              <w:t xml:space="preserve">    </w:t>
+              <w:t xml:space="preserve">   b/</w:t>
             </w:r>
             <w:r>
               <w:rPr>
                 <w:rFonts w:hint="eastAsia"/>
               </w:rPr>
-              <w:t>递归的调用</w:t>
-            </w:r>
-            <w:r>
-              <w:rPr>
-                <w:rFonts w:hint="eastAsia"/>
-              </w:rPr>
-              <w:t>initializer</w:t>
-            </w:r>
-            <w:r>
-              <w:rPr>
-                <w:rFonts w:hint="eastAsia"/>
-              </w:rPr>
-              <w:t>，用括号内的内容去初始化</w:t>
-            </w:r>
-            <w:r>
-              <w:rPr>
-                <w:rFonts w:hint="eastAsia"/>
-              </w:rPr>
-              <w:t>，传递的是对应</w:t>
-            </w:r>
-            <w:r>
-              <w:rPr>
-                <w:rFonts w:hint="eastAsia"/>
-              </w:rPr>
-              <w:t>size</w:t>
-            </w:r>
-            <w:r>
-              <w:rPr>
-                <w:rFonts w:hint="eastAsia"/>
-              </w:rPr>
-              <w:t>的</w:t>
-            </w:r>
-            <w:r>
-              <w:rPr>
-                <w:rFonts w:hint="eastAsia"/>
-              </w:rPr>
-              <w:t>子对象的类型</w:t>
-            </w:r>
-            <w:r>
-              <w:rPr>
-                <w:rFonts w:hint="eastAsia"/>
-              </w:rPr>
-              <w:t>。</w:t>
+              <w:t>子节点不是从左括号开始</w:t>
             </w:r>
           </w:p>
           <w:p>
@@ -33932,31 +35603,73 @@
               <w:t xml:space="preserve"> </w:t>
             </w:r>
             <w:r>
-              <w:t xml:space="preserve">       C</w:t>
+              <w:t xml:space="preserve">       </w:t>
             </w:r>
             <w:r>
               <w:rPr>
                 <w:rFonts w:hint="eastAsia"/>
               </w:rPr>
-              <w:t>ount</w:t>
+              <w:t>先找</w:t>
             </w:r>
             <w:r>
               <w:rPr>
                 <w:rFonts w:hint="eastAsia"/>
               </w:rPr>
-              <w:t>的值仍然是</w:t>
+              <w:t>对应的对象，如果</w:t>
             </w:r>
             <w:r>
               <w:rPr>
                 <w:rFonts w:hint="eastAsia"/>
               </w:rPr>
-              <w:t>0</w:t>
+              <w:t>off</w:t>
             </w:r>
             <w:r>
               <w:rPr>
                 <w:rFonts w:hint="eastAsia"/>
               </w:rPr>
-              <w:t>，不做改变，表示去初始化下一个子对象。</w:t>
+              <w:t>在该对象的范围内，但是不等于该对象的起始</w:t>
+            </w:r>
+            <w:r>
+              <w:rPr>
+                <w:rFonts w:hint="eastAsia"/>
+              </w:rPr>
+              <w:t>off</w:t>
+            </w:r>
+            <w:r>
+              <w:rPr>
+                <w:rFonts w:hint="eastAsia"/>
+              </w:rPr>
+              <w:t>，那么递归的去找，如果不在，当然换个位置查找咯。如果等于该对象的起始</w:t>
+            </w:r>
+            <w:r>
+              <w:rPr>
+                <w:rFonts w:hint="eastAsia"/>
+              </w:rPr>
+              <w:t>off</w:t>
+            </w:r>
+            <w:r>
+              <w:rPr>
+                <w:rFonts w:hint="eastAsia"/>
+              </w:rPr>
+              <w:t>，那么递归的去找对应的同样以该地址开头的子对象，依次</w:t>
+            </w:r>
+            <w:r>
+              <w:rPr>
+                <w:rFonts w:hint="eastAsia"/>
+              </w:rPr>
+              <w:t>用</w:t>
+            </w:r>
+            <w:r>
+              <w:rPr>
+                <w:rFonts w:hint="eastAsia"/>
+              </w:rPr>
+              <w:t>initializer</w:t>
+            </w:r>
+            <w:r>
+              <w:rPr>
+                <w:rFonts w:hint="eastAsia"/>
+              </w:rPr>
+              <w:t>进行类型的比较。</w:t>
             </w:r>
           </w:p>
           <w:p>
@@ -33976,19 +35689,43 @@
               <w:rPr>
                 <w:rFonts w:hint="eastAsia"/>
               </w:rPr>
-              <w:t>而</w:t>
+              <w:t>如果是是</w:t>
             </w:r>
             <w:r>
               <w:rPr>
                 <w:rFonts w:hint="eastAsia"/>
               </w:rPr>
+              <w:t>array</w:t>
+            </w:r>
+            <w:r>
+              <w:rPr>
+                <w:rFonts w:hint="eastAsia"/>
+              </w:rPr>
+              <w:t>，</w:t>
+            </w:r>
+            <w:r>
+              <w:rPr>
+                <w:rFonts w:hint="eastAsia"/>
+              </w:rPr>
+              <w:t>off</w:t>
+            </w:r>
+            <w:r>
+              <w:rPr>
+                <w:rFonts w:hint="eastAsia"/>
+              </w:rPr>
+              <w:t>同样增加查找到的对象的</w:t>
+            </w:r>
+            <w:r>
+              <w:rPr>
+                <w:rFonts w:hint="eastAsia"/>
+              </w:rPr>
               <w:t>size</w:t>
             </w:r>
             <w:r>
               <w:rPr>
                 <w:rFonts w:hint="eastAsia"/>
               </w:rPr>
-              <w:t>则加一。</w:t>
+              <w:t>。</w:t>
             </w:r>
           </w:p>
           <w:p>
@@ -34002,61 +35739,192 @@
               <w:t xml:space="preserve"> </w:t>
             </w:r>
             <w:r>
-              <w:t xml:space="preserve">   </w:t>
-            </w:r>
-            <w:r>
-              <w:t>b/</w:t>
+              <w:t xml:space="preserve">       </w:t>
             </w:r>
             <w:r>
               <w:rPr>
                 <w:rFonts w:hint="eastAsia"/>
               </w:rPr>
-              <w:t>如果</w:t>
+              <w:t>如果是</w:t>
             </w:r>
             <w:r>
               <w:rPr>
                 <w:rFonts w:hint="eastAsia"/>
               </w:rPr>
-              <w:t>count</w:t>
-            </w:r>
-            <w:r>
-              <w:t>==0</w:t>
+              <w:t>union</w:t>
             </w:r>
             <w:r>
               <w:rPr>
                 <w:rFonts w:hint="eastAsia"/>
               </w:rPr>
-              <w:t>但是子节点不是从左括号开始</w:t>
+              <w:t>，那么增加的</w:t>
             </w:r>
             <w:r>
               <w:rPr>
                 <w:rFonts w:hint="eastAsia"/>
               </w:rPr>
-              <w:t>（说明要开始新的子对象了，但是并不是用括号内的内容去初始化，而是取充足的</w:t>
+              <w:t>size</w:t>
             </w:r>
             <w:r>
               <w:rPr>
                 <w:rFonts w:hint="eastAsia"/>
               </w:rPr>
-              <w:t>initializer</w:t>
+              <w:t>是</w:t>
             </w:r>
             <w:r>
               <w:rPr>
                 <w:rFonts w:hint="eastAsia"/>
               </w:rPr>
-              <w:t>元素</w:t>
+              <w:t>最上层</w:t>
             </w:r>
             <w:r>
               <w:rPr>
                 <w:rFonts w:hint="eastAsia"/>
               </w:rPr>
-              <w:t>去</w:t>
+              <w:t>union</w:t>
             </w:r>
             <w:r>
               <w:rPr>
                 <w:rFonts w:hint="eastAsia"/>
               </w:rPr>
-              <w:t>初始化。）</w:t>
+              <w:t>的大小</w:t>
+            </w:r>
+          </w:p>
+          <w:p>
+            <w:pPr>
+              <w:ind w:firstLine="420"/>
+              <w:rPr>
+                <w:rFonts w:hint="eastAsia"/>
+              </w:rPr>
+            </w:pPr>
+            <w:r>
+              <w:rPr>
+                <w:rFonts w:hint="eastAsia"/>
+              </w:rPr>
+              <w:t xml:space="preserve"> </w:t>
+            </w:r>
+            <w:r>
+              <w:t xml:space="preserve">       </w:t>
+            </w:r>
+            <w:r>
+              <w:rPr>
+                <w:rFonts w:hint="eastAsia"/>
+              </w:rPr>
+              <w:t>另外在这里需要考虑</w:t>
+            </w:r>
+            <w:r>
+              <w:rPr>
+                <w:rFonts w:hint="eastAsia"/>
+              </w:rPr>
+              <w:t>struct</w:t>
+            </w:r>
+            <w:r>
+              <w:rPr>
+                <w:rFonts w:hint="eastAsia"/>
+              </w:rPr>
+              <w:t>情况，这里面包括了</w:t>
+            </w:r>
+            <w:r>
+              <w:rPr>
+                <w:rFonts w:hint="eastAsia"/>
+              </w:rPr>
+              <w:t>bitfield</w:t>
+            </w:r>
+            <w:r>
+              <w:rPr>
+                <w:rFonts w:hint="eastAsia"/>
+              </w:rPr>
+              <w:t>，填充等等问题，计算起来真的让人头痛，好在有另一个办法，</w:t>
+            </w:r>
+            <w:r>
+              <w:rPr>
+                <w:rFonts w:hint="eastAsia"/>
+              </w:rPr>
+              <w:t>off</w:t>
+            </w:r>
+            <w:r>
+              <w:rPr>
+                <w:rFonts w:hint="eastAsia"/>
+              </w:rPr>
+              <w:t>等于</w:t>
+            </w:r>
+            <w:r>
+              <w:rPr>
+                <w:rFonts w:hint="eastAsia"/>
+              </w:rPr>
+              <w:t>struct</w:t>
+            </w:r>
+            <w:r>
+              <w:rPr>
+                <w:rFonts w:hint="eastAsia"/>
+              </w:rPr>
+              <w:t>开始的</w:t>
+            </w:r>
+            <w:r>
+              <w:rPr>
+                <w:rFonts w:hint="eastAsia"/>
+              </w:rPr>
+              <w:t>off</w:t>
+            </w:r>
+            <w:r>
+              <w:rPr>
+                <w:rFonts w:hint="eastAsia"/>
+              </w:rPr>
+              <w:t>加上下一个对象相比于</w:t>
+            </w:r>
+            <w:r>
+              <w:rPr>
+                <w:rFonts w:hint="eastAsia"/>
+              </w:rPr>
+              <w:t>struct</w:t>
+            </w:r>
+            <w:r>
+              <w:rPr>
+                <w:rFonts w:hint="eastAsia"/>
+              </w:rPr>
+              <w:t>开始的</w:t>
+            </w:r>
+            <w:r>
+              <w:rPr>
+                <w:rFonts w:hint="eastAsia"/>
+              </w:rPr>
+              <w:t>off</w:t>
+            </w:r>
+            <w:r>
+              <w:rPr>
+                <w:rFonts w:hint="eastAsia"/>
+              </w:rPr>
+              <w:t>即可。</w:t>
+            </w:r>
+            <w:r>
+              <w:rPr>
+                <w:rFonts w:hint="eastAsia"/>
+              </w:rPr>
+              <w:t>如果是最后一个元素，那么</w:t>
+            </w:r>
+            <w:r>
+              <w:rPr>
+                <w:rFonts w:hint="eastAsia"/>
+              </w:rPr>
+              <w:t>off</w:t>
+            </w:r>
+            <w:r>
+              <w:rPr>
+                <w:rFonts w:hint="eastAsia"/>
+              </w:rPr>
+              <w:t>需要加上</w:t>
+            </w:r>
+            <w:r>
+              <w:rPr>
+                <w:rFonts w:hint="eastAsia"/>
+              </w:rPr>
+              <w:t>struct</w:t>
+            </w:r>
+            <w:r>
+              <w:rPr>
+                <w:rFonts w:hint="eastAsia"/>
+              </w:rPr>
+              <w:t>的整个大小</w:t>
             </w:r>
           </w:p>
           <w:p>
@@ -34070,76 +35938,7 @@
               <w:t xml:space="preserve"> </w:t>
             </w:r>
             <w:r>
-              <w:t xml:space="preserve">       </w:t>
-            </w:r>
-            <w:r>
-              <w:rPr>
-                <w:rFonts w:hint="eastAsia"/>
-              </w:rPr>
-              <w:t>递归的</w:t>
-            </w:r>
-            <w:r>
-              <w:rPr>
-                <w:rFonts w:hint="eastAsia"/>
-              </w:rPr>
-              <w:t>用</w:t>
-            </w:r>
-            <w:r>
-              <w:rPr>
-                <w:rFonts w:hint="eastAsia"/>
-              </w:rPr>
-              <w:t>initializer</w:t>
-            </w:r>
-            <w:r>
-              <w:rPr>
-                <w:rFonts w:hint="eastAsia"/>
-              </w:rPr>
-              <w:t>去初始化当前子对象中的第</w:t>
-            </w:r>
-            <w:r>
-              <w:t>0</w:t>
-            </w:r>
-            <w:r>
-              <w:rPr>
-                <w:rFonts w:hint="eastAsia"/>
-              </w:rPr>
-              <w:t>个对象</w:t>
-            </w:r>
-            <w:r>
-              <w:rPr>
-                <w:rFonts w:hint="eastAsia"/>
-              </w:rPr>
-              <w:t>，传递的是对应子对象一直向下找</w:t>
-            </w:r>
-            <w:r>
-              <w:rPr>
-                <w:rFonts w:hint="eastAsia"/>
-              </w:rPr>
-              <w:t>到</w:t>
-            </w:r>
-            <w:r>
-              <w:rPr>
-                <w:rFonts w:hint="eastAsia"/>
-              </w:rPr>
-              <w:t>的那个</w:t>
-            </w:r>
-            <w:r>
-              <w:rPr>
-                <w:rFonts w:hint="eastAsia"/>
-              </w:rPr>
-              <w:t>scalar</w:t>
-            </w:r>
-            <w:r>
-              <w:rPr>
-                <w:rFonts w:hint="eastAsia"/>
-              </w:rPr>
-              <w:t>类型</w:t>
-            </w:r>
-            <w:r>
-              <w:rPr>
-                <w:rFonts w:hint="eastAsia"/>
-              </w:rPr>
-              <w:t>。</w:t>
+              <w:t xml:space="preserve">   </w:t>
             </w:r>
           </w:p>
           <w:p>
@@ -34150,321 +35949,67 @@
               <w:rPr>
                 <w:rFonts w:hint="eastAsia"/>
               </w:rPr>
-              <w:t xml:space="preserve"> </w:t>
-            </w:r>
-            <w:r>
-              <w:t xml:space="preserve">   </w:t>
-            </w:r>
-            <w:r>
-              <w:t xml:space="preserve">    </w:t>
+              <w:t>2</w:t>
+            </w:r>
+            <w:r>
+              <w:t>/</w:t>
             </w:r>
             <w:r>
               <w:rPr>
                 <w:rFonts w:hint="eastAsia"/>
               </w:rPr>
-              <w:t>计算下一个</w:t>
+              <w:t>如果该子节点是一个</w:t>
             </w:r>
             <w:r>
               <w:rPr>
                 <w:rFonts w:hint="eastAsia"/>
               </w:rPr>
-              <w:t>count</w:t>
-            </w:r>
-            <w:r>
-              <w:rPr>
-                <w:rFonts w:hint="eastAsia"/>
-              </w:rPr>
-              <w:t>的位置（根据</w:t>
-            </w:r>
-            <w:r>
-              <w:rPr>
-                <w:rFonts w:hint="eastAsia"/>
-              </w:rPr>
-              <w:t>array</w:t>
-            </w:r>
-            <w:r>
-              <w:rPr>
-                <w:rFonts w:hint="eastAsia"/>
-              </w:rPr>
-              <w:t>，</w:t>
-            </w:r>
-            <w:r>
-              <w:rPr>
-                <w:rFonts w:hint="eastAsia"/>
-              </w:rPr>
-              <w:t>struct</w:t>
-            </w:r>
-            <w:r>
-              <w:t xml:space="preserve"> </w:t>
-            </w:r>
-            <w:r>
-              <w:rPr>
-                <w:rFonts w:hint="eastAsia"/>
-              </w:rPr>
-              <w:t>和</w:t>
-            </w:r>
-            <w:r>
-              <w:rPr>
-                <w:rFonts w:hint="eastAsia"/>
-              </w:rPr>
-              <w:t>union</w:t>
-            </w:r>
-            <w:r>
-              <w:rPr>
-                <w:rFonts w:hint="eastAsia"/>
-              </w:rPr>
-              <w:t>以及嵌套情形等等略有不同）</w:t>
-            </w:r>
-            <w:r>
-              <w:rPr>
-                <w:rFonts w:hint="eastAsia"/>
-              </w:rPr>
-              <w:t>如果有必要，比如说对于</w:t>
-            </w:r>
-            <w:r>
-              <w:rPr>
-                <w:rFonts w:hint="eastAsia"/>
-              </w:rPr>
-              <w:t>union</w:t>
-            </w:r>
-            <w:r>
-              <w:rPr>
-                <w:rFonts w:hint="eastAsia"/>
-              </w:rPr>
-              <w:t>的子对象，则增加</w:t>
-            </w:r>
-            <w:r>
-              <w:rPr>
-                <w:rFonts w:hint="eastAsia"/>
-              </w:rPr>
-              <w:t>size</w:t>
-            </w:r>
-            <w:r>
-              <w:rPr>
-                <w:rFonts w:hint="eastAsia"/>
-              </w:rPr>
-              <w:t>。</w:t>
+              <w:t>designation</w:t>
             </w:r>
           </w:p>
           <w:p>
             <w:pPr>
               <w:ind w:firstLine="420"/>
+              <w:rPr>
+                <w:rFonts w:hint="eastAsia"/>
+              </w:rPr>
             </w:pPr>
             <w:r>
               <w:rPr>
                 <w:rFonts w:hint="eastAsia"/>
               </w:rPr>
+              <w:lastRenderedPageBreak/>
               <w:t xml:space="preserve"> </w:t>
             </w:r>
             <w:r>
               <w:t xml:space="preserve">   </w:t>
             </w:r>
             <w:r>
-              <w:t>c/</w:t>
+              <w:t>Off</w:t>
             </w:r>
             <w:r>
               <w:rPr>
                 <w:rFonts w:hint="eastAsia"/>
               </w:rPr>
-              <w:t>如果</w:t>
+              <w:t>从</w:t>
             </w:r>
             <w:r>
               <w:rPr>
                 <w:rFonts w:hint="eastAsia"/>
               </w:rPr>
-              <w:t>count</w:t>
-            </w:r>
-            <w:r>
-              <w:t>!</w:t>
+              <w:t>0</w:t>
             </w:r>
             <w:r>
               <w:rPr>
                 <w:rFonts w:hint="eastAsia"/>
               </w:rPr>
-              <w:t>=</w:t>
-            </w:r>
-            <w:r>
-              <w:t>0</w:t>
-            </w:r>
-            <w:r>
-              <w:rPr>
-                <w:rFonts w:hint="eastAsia"/>
-              </w:rPr>
-              <w:t>（说明目前在用第二种方式去初始化某个元素，并且不是最开始的元素</w:t>
-            </w:r>
-            <w:r>
-              <w:rPr>
-                <w:rFonts w:hint="eastAsia"/>
-              </w:rPr>
-              <w:t>，此时好比前面例子里面的</w:t>
-            </w:r>
-            <w:r>
-              <w:t>{5</w:t>
-            </w:r>
-            <w:r>
-              <w:rPr>
-                <w:rFonts w:hint="eastAsia"/>
-              </w:rPr>
-              <w:t>，</w:t>
-            </w:r>
-            <w:r>
-              <w:rPr>
-                <w:rFonts w:hint="eastAsia"/>
-              </w:rPr>
-              <w:t>6</w:t>
-            </w:r>
-            <w:r>
-              <w:t>}</w:t>
-            </w:r>
-            <w:r>
-              <w:rPr>
-                <w:rFonts w:hint="eastAsia"/>
-              </w:rPr>
-              <w:t>，即使从左括号开始，也不当作新的子对象</w:t>
-            </w:r>
-            <w:r>
-              <w:rPr>
-                <w:rFonts w:hint="eastAsia"/>
-              </w:rPr>
-              <w:t>）</w:t>
+              <w:t>开始重新计数</w:t>
             </w:r>
           </w:p>
           <w:p>
             <w:pPr>
-              <w:ind w:firstLine="420"/>
+              <w:ind w:firstLineChars="400" w:firstLine="840"/>
             </w:pPr>
-            <w:r>
-              <w:rPr>
-                <w:rFonts w:hint="eastAsia"/>
-              </w:rPr>
-              <w:t xml:space="preserve"> </w:t>
-            </w:r>
-            <w:r>
-              <w:t xml:space="preserve">   </w:t>
-            </w:r>
-            <w:r>
-              <w:t xml:space="preserve">    </w:t>
-            </w:r>
-            <w:r>
-              <w:rPr>
-                <w:rFonts w:hint="eastAsia"/>
-              </w:rPr>
-              <w:t>和</w:t>
-            </w:r>
-            <w:r>
-              <w:rPr>
-                <w:rFonts w:hint="eastAsia"/>
-              </w:rPr>
-              <w:t>b</w:t>
-            </w:r>
-            <w:r>
-              <w:rPr>
-                <w:rFonts w:hint="eastAsia"/>
-              </w:rPr>
-              <w:t>的情形相同</w:t>
-            </w:r>
-            <w:r>
-              <w:rPr>
-                <w:rFonts w:hint="eastAsia"/>
-              </w:rPr>
-              <w:t>，虽然分开来说明，其实是一样的</w:t>
-            </w:r>
-            <w:r>
-              <w:rPr>
-                <w:rFonts w:hint="eastAsia"/>
-              </w:rPr>
-              <w:t>，传递的是对应子对象的第</w:t>
-            </w:r>
-            <w:r>
-              <w:rPr>
-                <w:rFonts w:hint="eastAsia"/>
-              </w:rPr>
-              <w:t>count</w:t>
-            </w:r>
-            <w:r>
-              <w:rPr>
-                <w:rFonts w:hint="eastAsia"/>
-              </w:rPr>
-              <w:t>的那个</w:t>
-            </w:r>
-            <w:r>
-              <w:rPr>
-                <w:rFonts w:hint="eastAsia"/>
-              </w:rPr>
-              <w:t>scalar</w:t>
-            </w:r>
-            <w:r>
-              <w:rPr>
-                <w:rFonts w:hint="eastAsia"/>
-              </w:rPr>
-              <w:t>类型</w:t>
-            </w:r>
-            <w:r>
-              <w:rPr>
-                <w:rFonts w:hint="eastAsia"/>
-              </w:rPr>
-              <w:t>。</w:t>
-            </w:r>
-          </w:p>
-          <w:p>
-            <w:pPr>
-              <w:ind w:firstLine="420"/>
-            </w:pPr>
-            <w:r>
-              <w:rPr>
-                <w:rFonts w:hint="eastAsia"/>
-              </w:rPr>
-              <w:t xml:space="preserve"> </w:t>
-            </w:r>
-            <w:r>
-              <w:t xml:space="preserve">   </w:t>
-            </w:r>
-          </w:p>
-          <w:p>
-            <w:pPr>
-              <w:ind w:firstLine="420"/>
-            </w:pPr>
-            <w:r>
-              <w:rPr>
-                <w:rFonts w:hint="eastAsia"/>
-              </w:rPr>
-              <w:t>2</w:t>
-            </w:r>
-            <w:r>
-              <w:t>/</w:t>
-            </w:r>
-            <w:r>
-              <w:rPr>
-                <w:rFonts w:hint="eastAsia"/>
-              </w:rPr>
-              <w:t>如果该子节点是一个</w:t>
-            </w:r>
-            <w:r>
-              <w:rPr>
-                <w:rFonts w:hint="eastAsia"/>
-              </w:rPr>
-              <w:t>designat</w:t>
-            </w:r>
-            <w:r>
-              <w:rPr>
-                <w:rFonts w:hint="eastAsia"/>
-              </w:rPr>
-              <w:t>ion</w:t>
-            </w:r>
-          </w:p>
-          <w:p>
-            <w:pPr>
-              <w:ind w:firstLine="420"/>
-            </w:pPr>
-            <w:r>
-              <w:rPr>
-                <w:rFonts w:hint="eastAsia"/>
-              </w:rPr>
-              <w:t xml:space="preserve"> </w:t>
-            </w:r>
-            <w:r>
-              <w:t xml:space="preserve">   </w:t>
-            </w:r>
             <w:r>
               <w:t>F</w:t>
             </w:r>
@@ -34513,131 +36058,65 @@
               <w:rPr>
                 <w:rFonts w:hint="eastAsia"/>
               </w:rPr>
-              <w:t>进行依次检查</w:t>
-            </w:r>
-            <w:r>
-              <w:rPr>
-                <w:rFonts w:hint="eastAsia"/>
-              </w:rPr>
-              <w:t>合法性。</w:t>
+              <w:t>进行依次检查合法性。</w:t>
             </w:r>
           </w:p>
           <w:p>
-            <w:r>
+            <w:pPr>
               <w:rPr>
                 <w:rFonts w:hint="eastAsia"/>
               </w:rPr>
+            </w:pPr>
+            <w:r>
+              <w:rPr>
+                <w:rFonts w:hint="eastAsia"/>
+              </w:rPr>
               <w:t xml:space="preserve"> </w:t>
             </w:r>
             <w:r>
-              <w:t xml:space="preserve">       S</w:t>
+              <w:t xml:space="preserve">       </w:t>
             </w:r>
             <w:r>
               <w:rPr>
                 <w:rFonts w:hint="eastAsia"/>
               </w:rPr>
-              <w:t>ize</w:t>
+              <w:t>更改</w:t>
             </w:r>
             <w:r>
               <w:rPr>
                 <w:rFonts w:hint="eastAsia"/>
               </w:rPr>
-              <w:t>和</w:t>
+              <w:t>off</w:t>
             </w:r>
             <w:r>
               <w:rPr>
                 <w:rFonts w:hint="eastAsia"/>
               </w:rPr>
-              <w:t>count</w:t>
+              <w:t>为对应的</w:t>
             </w:r>
             <w:r>
               <w:rPr>
                 <w:rFonts w:hint="eastAsia"/>
               </w:rPr>
-              <w:t>依次更改</w:t>
+              <w:t>designator</w:t>
             </w:r>
             <w:r>
               <w:rPr>
                 <w:rFonts w:hint="eastAsia"/>
               </w:rPr>
-              <w:t>成为</w:t>
+              <w:t>指向的</w:t>
             </w:r>
             <w:r>
               <w:rPr>
                 <w:rFonts w:hint="eastAsia"/>
               </w:rPr>
-              <w:t>designator</w:t>
+              <w:t>off</w:t>
             </w:r>
             <w:r>
               <w:rPr>
                 <w:rFonts w:hint="eastAsia"/>
               </w:rPr>
-              <w:t>里面指定的那个</w:t>
-            </w:r>
-            <w:r>
-              <w:rPr>
-                <w:rFonts w:hint="eastAsia"/>
-              </w:rPr>
-              <w:t>size</w:t>
-            </w:r>
-            <w:r>
-              <w:rPr>
-                <w:rFonts w:hint="eastAsia"/>
-              </w:rPr>
-              <w:t>和</w:t>
-            </w:r>
-            <w:r>
-              <w:rPr>
-                <w:rFonts w:hint="eastAsia"/>
-              </w:rPr>
-              <w:t>count</w:t>
-            </w:r>
-            <w:r>
-              <w:rPr>
-                <w:rFonts w:hint="eastAsia"/>
-              </w:rPr>
-              <w:t>（这个更改，到底怎么弄下面描述一下吧，感觉不说清楚不行，可以参考一下上面的</w:t>
-            </w:r>
-            <w:r>
-              <w:t>[3]=7,8</w:t>
-            </w:r>
-            <w:r>
-              <w:rPr>
-                <w:rFonts w:hint="eastAsia"/>
-              </w:rPr>
-              <w:t>这个的说明）</w:t>
-            </w:r>
-          </w:p>
-          <w:p>
-            <w:r>
-              <w:rPr>
-                <w:rFonts w:hint="eastAsia"/>
-              </w:rPr>
-              <w:t>结束后，如果是未定义长度的</w:t>
-            </w:r>
-            <w:r>
-              <w:rPr>
-                <w:rFonts w:hint="eastAsia"/>
-              </w:rPr>
-              <w:t>array</w:t>
-            </w:r>
-            <w:r>
-              <w:rPr>
-                <w:rFonts w:hint="eastAsia"/>
-              </w:rPr>
-              <w:t>，用</w:t>
-            </w:r>
-            <w:r>
-              <w:rPr>
-                <w:rFonts w:hint="eastAsia"/>
-              </w:rPr>
-              <w:t>size</w:t>
-            </w:r>
-            <w:r>
-              <w:rPr>
-                <w:rFonts w:hint="eastAsia"/>
-              </w:rPr>
-              <w:t>直接赋值给它的长度即可</w:t>
+              <w:t>位置。</w:t>
             </w:r>
           </w:p>
         </w:tc>
@@ -34645,340 +36124,6 @@
     </w:tbl>
     <w:p>
       <w:pPr>
-        <w:ind w:firstLine="420"/>
-      </w:pPr>
-      <w:r>
-        <w:rPr>
-          <w:rFonts w:hint="eastAsia"/>
-        </w:rPr>
-        <w:lastRenderedPageBreak/>
-        <w:t>关于这部分</w:t>
-      </w:r>
-      <w:r>
-        <w:t>{</w:t>
-      </w:r>
-      <w:proofErr w:type="spellStart"/>
-      <w:r>
-        <w:t>size,count</w:t>
-      </w:r>
-      <w:proofErr w:type="spellEnd"/>
-      <w:r>
-        <w:t>}</w:t>
-      </w:r>
-      <w:r>
-        <w:rPr>
-          <w:rFonts w:hint="eastAsia"/>
-        </w:rPr>
-        <w:t>，我的理解（我感觉我的理解是对的哈）是这样的，对于上层的对象而言，关心的只有它下一层次的子对象，以及下一层次的子对象里面含有多少个元素，而不关心下一层次的子对象里面有多么复杂的结构。从而使用两个维度就可以在上层就完成描述，而下一层里面如何排列，则是下面一层的问题。</w:t>
-      </w:r>
-    </w:p>
-    <w:p>
-      <w:pPr>
-        <w:ind w:firstLine="420"/>
-      </w:pPr>
-      <w:r>
-        <w:rPr>
-          <w:rFonts w:hint="eastAsia"/>
-        </w:rPr>
-        <w:t>特别的，对于那条</w:t>
-      </w:r>
-      <w:r>
-        <w:rPr>
-          <w:rFonts w:hint="eastAsia"/>
-        </w:rPr>
-        <w:t>scalar</w:t>
-      </w:r>
-      <w:r>
-        <w:rPr>
-          <w:rFonts w:hint="eastAsia"/>
-        </w:rPr>
-        <w:t>类型的规则，这里面的子对象是其本身。</w:t>
-      </w:r>
-      <w:r>
-        <w:t>C</w:t>
-      </w:r>
-      <w:r>
-        <w:rPr>
-          <w:rFonts w:hint="eastAsia"/>
-        </w:rPr>
-        <w:t>ount</w:t>
-      </w:r>
-      <w:r>
-        <w:rPr>
-          <w:rFonts w:hint="eastAsia"/>
-        </w:rPr>
-        <w:t>很自然的就是</w:t>
-      </w:r>
-      <w:r>
-        <w:rPr>
-          <w:rFonts w:hint="eastAsia"/>
-        </w:rPr>
-        <w:t>0</w:t>
-      </w:r>
-      <w:r>
-        <w:t xml:space="preserve"> </w:t>
-      </w:r>
-      <w:r>
-        <w:rPr>
-          <w:rFonts w:hint="eastAsia"/>
-        </w:rPr>
-        <w:t>了咯。</w:t>
-      </w:r>
-    </w:p>
-    <w:p>
-      <w:pPr>
-        <w:ind w:firstLine="420"/>
-      </w:pPr>
-      <w:r>
-        <w:rPr>
-          <w:rFonts w:hint="eastAsia"/>
-        </w:rPr>
-        <w:t>（这代码写的我头痛</w:t>
-      </w:r>
-      <w:r>
-        <w:rPr>
-          <w:rFonts w:hint="eastAsia"/>
-        </w:rPr>
-        <w:t>，早点干完早点去</w:t>
-      </w:r>
-      <w:r>
-        <w:rPr>
-          <w:rFonts w:hint="eastAsia"/>
-        </w:rPr>
-        <w:t>翻译代码去</w:t>
-      </w:r>
-      <w:r>
-        <w:rPr>
-          <w:rFonts w:hint="eastAsia"/>
-        </w:rPr>
-        <w:t>）。。。</w:t>
-      </w:r>
-    </w:p>
-    <w:p>
-      <w:pPr>
-        <w:ind w:firstLine="420"/>
-      </w:pPr>
-      <w:r>
-        <w:rPr>
-          <w:rFonts w:hint="eastAsia"/>
-        </w:rPr>
-        <w:t>本来我以为我写完了，剩下边边角角可以以后再说，然后，自举的过程中，发现那个</w:t>
-      </w:r>
-      <w:r>
-        <w:rPr>
-          <w:rFonts w:hint="eastAsia"/>
-        </w:rPr>
-        <w:t>string</w:t>
-      </w:r>
-      <w:r>
-        <w:t xml:space="preserve"> </w:t>
-      </w:r>
-      <w:r>
-        <w:rPr>
-          <w:rFonts w:hint="eastAsia"/>
-        </w:rPr>
-        <w:t>literal</w:t>
-      </w:r>
-      <w:r>
-        <w:rPr>
-          <w:rFonts w:hint="eastAsia"/>
-        </w:rPr>
-        <w:t>不能忽略</w:t>
-      </w:r>
-      <w:r>
-        <w:rPr>
-          <w:rFonts w:hint="eastAsia"/>
-        </w:rPr>
-        <w:t>，因为很多地方都是用</w:t>
-      </w:r>
-      <w:r>
-        <w:rPr>
-          <w:rFonts w:hint="eastAsia"/>
-        </w:rPr>
-        <w:t>string</w:t>
-      </w:r>
-      <w:r>
-        <w:rPr>
-          <w:rFonts w:hint="eastAsia"/>
-        </w:rPr>
-        <w:t>来代替的</w:t>
-      </w:r>
-      <w:r>
-        <w:rPr>
-          <w:rFonts w:hint="eastAsia"/>
-        </w:rPr>
-        <w:t>，所有我又回来改这个算法了。</w:t>
-      </w:r>
-    </w:p>
-    <w:p>
-      <w:pPr>
-        <w:widowControl/>
-        <w:shd w:val="clear" w:color="auto" w:fill="FFFFFF"/>
-        <w:spacing w:line="405" w:lineRule="atLeast"/>
-        <w:ind w:firstLine="420"/>
-        <w:jc w:val="left"/>
-        <w:rPr>
-          <w:rFonts w:hint="eastAsia"/>
-        </w:rPr>
-      </w:pPr>
-      <w:r>
-        <w:rPr>
-          <w:rFonts w:hint="eastAsia"/>
-        </w:rPr>
-        <w:t>但是，正如我在</w:t>
-      </w:r>
-      <w:proofErr w:type="spellStart"/>
-      <w:r>
-        <w:rPr>
-          <w:rFonts w:hint="eastAsia"/>
-        </w:rPr>
-        <w:t>token</w:t>
-      </w:r>
-      <w:r>
-        <w:t>.c</w:t>
-      </w:r>
-      <w:proofErr w:type="spellEnd"/>
-      <w:r>
-        <w:rPr>
-          <w:rFonts w:hint="eastAsia"/>
-        </w:rPr>
-        <w:t>里面对于</w:t>
-      </w:r>
-      <w:r>
-        <w:rPr>
-          <w:rFonts w:hint="eastAsia"/>
-        </w:rPr>
-        <w:t>const</w:t>
-      </w:r>
-      <w:r>
-        <w:t xml:space="preserve"> </w:t>
-      </w:r>
-      <w:r>
-        <w:rPr>
-          <w:rFonts w:hint="eastAsia"/>
-        </w:rPr>
-        <w:t>char</w:t>
-      </w:r>
-      <w:r>
-        <w:rPr>
-          <w:rFonts w:hint="eastAsia"/>
-        </w:rPr>
-        <w:t>类型的解析过程注释的那样，我不知道在</w:t>
-      </w:r>
-      <w:r>
-        <w:rPr>
-          <w:rFonts w:hint="eastAsia"/>
-        </w:rPr>
-        <w:t>mac</w:t>
-      </w:r>
-      <w:r>
-        <w:rPr>
-          <w:rFonts w:hint="eastAsia"/>
-        </w:rPr>
-        <w:t>平台下，</w:t>
-      </w:r>
-      <w:r>
-        <w:t>mbchar32_t</w:t>
-      </w:r>
-      <w:r>
-        <w:rPr>
-          <w:rFonts w:hint="eastAsia"/>
-        </w:rPr>
-        <w:t>和</w:t>
-      </w:r>
-      <w:r>
-        <w:t>mbchar</w:t>
-      </w:r>
-      <w:r>
-        <w:t>16</w:t>
-      </w:r>
-      <w:r>
-        <w:t>_t</w:t>
-      </w:r>
-      <w:r>
-        <w:rPr>
-          <w:rFonts w:hint="eastAsia"/>
-        </w:rPr>
-        <w:t>，这两个类型的对应转换的头文件不知怎么不翼而飞了</w:t>
-      </w:r>
-      <w:r>
-        <w:rPr>
-          <w:rFonts w:hint="eastAsia"/>
-        </w:rPr>
-        <w:t>，反正就是找不到，所以，读者要是有兴趣可以去把这两个类型做了（或者等我换一台</w:t>
-      </w:r>
-      <w:r>
-        <w:rPr>
-          <w:rFonts w:hint="eastAsia"/>
-        </w:rPr>
-        <w:t>win</w:t>
-      </w:r>
-      <w:r>
-        <w:rPr>
-          <w:rFonts w:hint="eastAsia"/>
-        </w:rPr>
-        <w:t>的平台）</w:t>
-      </w:r>
-      <w:r>
-        <w:rPr>
-          <w:rFonts w:hint="eastAsia"/>
-        </w:rPr>
-        <w:t>。</w:t>
-      </w:r>
-      <w:r>
-        <w:rPr>
-          <w:rFonts w:hint="eastAsia"/>
-        </w:rPr>
-        <w:t>不过，毕竟好歹</w:t>
-      </w:r>
-      <w:proofErr w:type="spellStart"/>
-      <w:r>
-        <w:rPr>
-          <w:rFonts w:hint="eastAsia"/>
-        </w:rPr>
-        <w:t>wchar_t</w:t>
-      </w:r>
-      <w:proofErr w:type="spellEnd"/>
-      <w:r>
-        <w:rPr>
-          <w:rFonts w:hint="eastAsia"/>
-        </w:rPr>
-        <w:t>和普通</w:t>
-      </w:r>
-      <w:r>
-        <w:rPr>
-          <w:rFonts w:hint="eastAsia"/>
-        </w:rPr>
-        <w:t>char</w:t>
-      </w:r>
-      <w:r>
-        <w:rPr>
-          <w:rFonts w:hint="eastAsia"/>
-        </w:rPr>
-        <w:t>的给做了，所以问题也不是很大</w:t>
-      </w:r>
-      <w:r>
-        <w:rPr>
-          <w:rFonts w:hint="eastAsia"/>
-        </w:rPr>
-        <w:t>，照着抄一下</w:t>
-      </w:r>
-      <w:r>
-        <w:rPr>
-          <w:rFonts w:hint="eastAsia"/>
-        </w:rPr>
-        <w:t>的事情</w:t>
-      </w:r>
-      <w:r>
-        <w:rPr>
-          <w:rFonts w:hint="eastAsia"/>
-        </w:rPr>
-        <w:t>。</w:t>
-      </w:r>
-    </w:p>
-    <w:p>
-      <w:pPr>
-        <w:ind w:firstLine="420"/>
         <w:rPr>
           <w:rFonts w:hint="eastAsia"/>
         </w:rPr>

</xml_diff>

<commit_message>
fix a lex rule bug
</commit_message>
<xml_diff>
--- a/doc/语义分析.docx
+++ b/doc/语义分析.docx
@@ -34273,7 +34273,6 @@
           <w:p>
             <w:pPr>
               <w:rPr>
-                <w:rFonts w:hint="eastAsia"/>
                 <w:sz w:val="20"/>
                 <w:szCs w:val="21"/>
               </w:rPr>
@@ -34298,7 +34297,6 @@
           <w:p>
             <w:pPr>
               <w:rPr>
-                <w:rFonts w:hint="eastAsia"/>
                 <w:sz w:val="20"/>
                 <w:szCs w:val="21"/>
               </w:rPr>
@@ -34401,14 +34399,7 @@
                 <w:sz w:val="20"/>
                 <w:szCs w:val="21"/>
               </w:rPr>
-              <w:t>2</w:t>
-            </w:r>
-            <w:r>
-              <w:rPr>
-                <w:sz w:val="20"/>
-                <w:szCs w:val="21"/>
-              </w:rPr>
-              <w:t>]</w:t>
+              <w:t>2]</w:t>
             </w:r>
           </w:p>
         </w:tc>
@@ -34448,14 +34439,7 @@
                 <w:sz w:val="20"/>
                 <w:szCs w:val="21"/>
               </w:rPr>
-              <w:t>0]</w:t>
-            </w:r>
-            <w:r>
-              <w:rPr>
-                <w:sz w:val="20"/>
-                <w:szCs w:val="21"/>
-              </w:rPr>
-              <w:t>.a</w:t>
+              <w:t>0].a</w:t>
             </w:r>
           </w:p>
         </w:tc>
@@ -34469,7 +34453,6 @@
           <w:p>
             <w:pPr>
               <w:rPr>
-                <w:rFonts w:hint="eastAsia"/>
                 <w:sz w:val="20"/>
                 <w:szCs w:val="21"/>
               </w:rPr>
@@ -34562,7 +34545,6 @@
           <w:p>
             <w:pPr>
               <w:rPr>
-                <w:rFonts w:hint="eastAsia"/>
                 <w:sz w:val="20"/>
                 <w:szCs w:val="21"/>
               </w:rPr>
@@ -34585,7 +34567,6 @@
           <w:p>
             <w:pPr>
               <w:rPr>
-                <w:rFonts w:hint="eastAsia"/>
                 <w:sz w:val="20"/>
                 <w:szCs w:val="21"/>
               </w:rPr>
@@ -35114,9 +35095,6 @@
     <w:p>
       <w:pPr>
         <w:ind w:firstLine="420"/>
-        <w:rPr>
-          <w:rFonts w:hint="eastAsia"/>
-        </w:rPr>
       </w:pPr>
       <w:r>
         <w:rPr>
@@ -35251,9 +35229,6 @@
     <w:p>
       <w:pPr>
         <w:ind w:firstLine="420"/>
-        <w:rPr>
-          <w:rFonts w:hint="eastAsia"/>
-        </w:rPr>
       </w:pPr>
       <w:r>
         <w:rPr>
@@ -35479,9 +35454,6 @@
           <w:p>
             <w:pPr>
               <w:ind w:firstLine="420"/>
-              <w:rPr>
-                <w:rFonts w:hint="eastAsia"/>
-              </w:rPr>
             </w:pPr>
             <w:r>
               <w:rPr>
@@ -35537,9 +35509,6 @@
           <w:p>
             <w:pPr>
               <w:ind w:firstLine="420"/>
-              <w:rPr>
-                <w:rFonts w:hint="eastAsia"/>
-              </w:rPr>
             </w:pPr>
             <w:r>
               <w:rPr>
@@ -35793,9 +35762,6 @@
           <w:p>
             <w:pPr>
               <w:ind w:firstLine="420"/>
-              <w:rPr>
-                <w:rFonts w:hint="eastAsia"/>
-              </w:rPr>
             </w:pPr>
             <w:r>
               <w:rPr>
@@ -35970,9 +35936,6 @@
           <w:p>
             <w:pPr>
               <w:ind w:firstLine="420"/>
-              <w:rPr>
-                <w:rFonts w:hint="eastAsia"/>
-              </w:rPr>
             </w:pPr>
             <w:r>
               <w:rPr>
@@ -36062,11 +36025,6 @@
             </w:r>
           </w:p>
           <w:p>
-            <w:pPr>
-              <w:rPr>
-                <w:rFonts w:hint="eastAsia"/>
-              </w:rPr>
-            </w:pPr>
             <w:r>
               <w:rPr>
                 <w:rFonts w:hint="eastAsia"/>
@@ -36124,10 +36082,438 @@
     </w:tbl>
     <w:p>
       <w:pPr>
-        <w:rPr>
-          <w:rFonts w:hint="eastAsia"/>
-        </w:rPr>
-      </w:pPr>
+        <w:ind w:firstLine="420"/>
+      </w:pPr>
+      <w:r>
+        <w:rPr>
+          <w:rFonts w:hint="eastAsia"/>
+        </w:rPr>
+        <w:lastRenderedPageBreak/>
+        <w:t>这里需要指出一点，在正常情况下，仅仅使用</w:t>
+      </w:r>
+      <w:r>
+        <w:rPr>
+          <w:rFonts w:hint="eastAsia"/>
+        </w:rPr>
+        <w:t>off</w:t>
+      </w:r>
+      <w:r>
+        <w:rPr>
+          <w:rFonts w:hint="eastAsia"/>
+        </w:rPr>
+        <w:t>来确定对应的位置的元素，这么做是可行的，但是，在</w:t>
+      </w:r>
+      <w:r>
+        <w:rPr>
+          <w:rFonts w:hint="eastAsia"/>
+        </w:rPr>
+        <w:t>union</w:t>
+      </w:r>
+      <w:r>
+        <w:rPr>
+          <w:rFonts w:hint="eastAsia"/>
+        </w:rPr>
+        <w:t>这里不行，确切的说，如果是使用</w:t>
+      </w:r>
+      <w:r>
+        <w:rPr>
+          <w:rFonts w:hint="eastAsia"/>
+        </w:rPr>
+        <w:t>designation</w:t>
+      </w:r>
+      <w:r>
+        <w:rPr>
+          <w:rFonts w:hint="eastAsia"/>
+        </w:rPr>
+        <w:t>来指定查找的元素，那么不可行，因为它的位置是重叠的，所以没法弄清楚其使用的子对象到底是哪个，不用</w:t>
+      </w:r>
+      <w:r>
+        <w:rPr>
+          <w:rFonts w:hint="eastAsia"/>
+        </w:rPr>
+        <w:t>designation</w:t>
+      </w:r>
+      <w:r>
+        <w:rPr>
+          <w:rFonts w:hint="eastAsia"/>
+        </w:rPr>
+        <w:t>时，肯定是对第一个有名元素进行初始化，但是当使用了</w:t>
+      </w:r>
+      <w:r>
+        <w:rPr>
+          <w:rFonts w:hint="eastAsia"/>
+        </w:rPr>
+        <w:t>designation</w:t>
+      </w:r>
+      <w:r>
+        <w:rPr>
+          <w:rFonts w:hint="eastAsia"/>
+        </w:rPr>
+        <w:t>时，只有上面的机制则不够。</w:t>
+      </w:r>
+    </w:p>
+    <w:p>
+      <w:pPr>
+        <w:ind w:firstLine="420"/>
+      </w:pPr>
+      <w:r>
+        <w:rPr>
+          <w:rFonts w:hint="eastAsia"/>
+        </w:rPr>
+        <w:t>好在，</w:t>
+      </w:r>
+      <w:r>
+        <w:rPr>
+          <w:rFonts w:hint="eastAsia"/>
+        </w:rPr>
+        <w:t>union</w:t>
+      </w:r>
+      <w:r>
+        <w:rPr>
+          <w:rFonts w:hint="eastAsia"/>
+        </w:rPr>
+        <w:t>起始位置都是一样的，所以元素的顺序无关紧要。因此，思路就很简单了，找到对应的</w:t>
+      </w:r>
+      <w:r>
+        <w:rPr>
+          <w:rFonts w:hint="eastAsia"/>
+        </w:rPr>
+        <w:t>union</w:t>
+      </w:r>
+      <w:r>
+        <w:rPr>
+          <w:rFonts w:hint="eastAsia"/>
+        </w:rPr>
+        <w:t>，找到对应的</w:t>
+      </w:r>
+      <w:r>
+        <w:rPr>
+          <w:rFonts w:hint="eastAsia"/>
+        </w:rPr>
+        <w:t>identifier</w:t>
+      </w:r>
+      <w:r>
+        <w:rPr>
+          <w:rFonts w:hint="eastAsia"/>
+        </w:rPr>
+        <w:t>，</w:t>
+      </w:r>
+      <w:r>
+        <w:rPr>
+          <w:rFonts w:hint="eastAsia"/>
+        </w:rPr>
+        <w:t>在对应的结构体中增加一个字段</w:t>
+      </w:r>
+      <w:proofErr w:type="spellStart"/>
+      <w:r>
+        <w:rPr>
+          <w:rFonts w:hint="eastAsia"/>
+        </w:rPr>
+        <w:t>curr</w:t>
+      </w:r>
+      <w:r>
+        <w:t>_designation_member</w:t>
+      </w:r>
+      <w:proofErr w:type="spellEnd"/>
+      <w:r>
+        <w:rPr>
+          <w:rFonts w:hint="eastAsia"/>
+        </w:rPr>
+        <w:t>，表明对应的</w:t>
+      </w:r>
+      <w:r>
+        <w:rPr>
+          <w:rFonts w:hint="eastAsia"/>
+        </w:rPr>
+        <w:t>union</w:t>
+      </w:r>
+      <w:r>
+        <w:rPr>
+          <w:rFonts w:hint="eastAsia"/>
+        </w:rPr>
+        <w:t>当前被指定的</w:t>
+      </w:r>
+      <w:r>
+        <w:rPr>
+          <w:rFonts w:hint="eastAsia"/>
+        </w:rPr>
+        <w:t>member</w:t>
+      </w:r>
+      <w:r>
+        <w:rPr>
+          <w:rFonts w:hint="eastAsia"/>
+        </w:rPr>
+        <w:t>是哪个</w:t>
+      </w:r>
+      <w:r>
+        <w:rPr>
+          <w:rFonts w:hint="eastAsia"/>
+        </w:rPr>
+        <w:t>，当使用</w:t>
+      </w:r>
+      <w:r>
+        <w:rPr>
+          <w:rFonts w:hint="eastAsia"/>
+        </w:rPr>
+        <w:t>designation</w:t>
+      </w:r>
+      <w:r>
+        <w:rPr>
+          <w:rFonts w:hint="eastAsia"/>
+        </w:rPr>
+        <w:t>指定时设定该字段为对应的</w:t>
+      </w:r>
+      <w:r>
+        <w:rPr>
+          <w:rFonts w:hint="eastAsia"/>
+        </w:rPr>
+        <w:t>member</w:t>
+      </w:r>
+      <w:r>
+        <w:rPr>
+          <w:rFonts w:hint="eastAsia"/>
+        </w:rPr>
+        <w:t>。</w:t>
+      </w:r>
+    </w:p>
+    <w:p>
+      <w:pPr>
+        <w:ind w:firstLine="420"/>
+      </w:pPr>
+      <w:r>
+        <w:rPr>
+          <w:rFonts w:hint="eastAsia"/>
+        </w:rPr>
+        <w:t>另一个引申出来的问题是，何处</w:t>
+      </w:r>
+      <w:r>
+        <w:rPr>
+          <w:rFonts w:hint="eastAsia"/>
+        </w:rPr>
+        <w:t>set</w:t>
+      </w:r>
+      <w:r>
+        <w:rPr>
+          <w:rFonts w:hint="eastAsia"/>
+        </w:rPr>
+        <w:t>一下这个字段是清楚的，在何处</w:t>
+      </w:r>
+      <w:r>
+        <w:rPr>
+          <w:rFonts w:hint="eastAsia"/>
+        </w:rPr>
+        <w:t>clear</w:t>
+      </w:r>
+      <w:r>
+        <w:rPr>
+          <w:rFonts w:hint="eastAsia"/>
+        </w:rPr>
+        <w:t>这个字段则同样要说，</w:t>
+      </w:r>
+      <w:r>
+        <w:rPr>
+          <w:rFonts w:hint="eastAsia"/>
+        </w:rPr>
+        <w:t>显然，当前这个</w:t>
+      </w:r>
+      <w:r>
+        <w:rPr>
+          <w:rFonts w:hint="eastAsia"/>
+        </w:rPr>
+        <w:t>union</w:t>
+      </w:r>
+      <w:r>
+        <w:rPr>
+          <w:rFonts w:hint="eastAsia"/>
+        </w:rPr>
+        <w:t>被初始化结束的时候就需要清除其为</w:t>
+      </w:r>
+      <w:r>
+        <w:rPr>
+          <w:rFonts w:hint="eastAsia"/>
+        </w:rPr>
+        <w:t>NULL</w:t>
+      </w:r>
+      <w:r>
+        <w:rPr>
+          <w:rFonts w:hint="eastAsia"/>
+        </w:rPr>
+        <w:t>，否则举例子，如果是一个</w:t>
+      </w:r>
+      <w:r>
+        <w:rPr>
+          <w:rFonts w:hint="eastAsia"/>
+        </w:rPr>
+        <w:t>union</w:t>
+      </w:r>
+      <w:r>
+        <w:rPr>
+          <w:rFonts w:hint="eastAsia"/>
+        </w:rPr>
+        <w:t>的</w:t>
+      </w:r>
+      <w:r>
+        <w:rPr>
+          <w:rFonts w:hint="eastAsia"/>
+        </w:rPr>
+        <w:t>array</w:t>
+      </w:r>
+      <w:r>
+        <w:rPr>
+          <w:rFonts w:hint="eastAsia"/>
+        </w:rPr>
+        <w:t>，在某处指定了对象，但是从后一个开始，仍然是从第一个有名对象开始初始化的。</w:t>
+      </w:r>
+    </w:p>
+    <w:p>
+      <w:pPr>
+        <w:ind w:firstLine="420"/>
+        <w:rPr>
+          <w:rFonts w:hint="eastAsia"/>
+        </w:rPr>
+      </w:pPr>
+      <w:r>
+        <w:rPr>
+          <w:rFonts w:hint="eastAsia"/>
+        </w:rPr>
+        <w:t>关于</w:t>
+      </w:r>
+      <w:r>
+        <w:rPr>
+          <w:rFonts w:hint="eastAsia"/>
+        </w:rPr>
+        <w:t>在这棵树上面</w:t>
+      </w:r>
+      <w:r>
+        <w:rPr>
+          <w:rFonts w:hint="eastAsia"/>
+        </w:rPr>
+        <w:t>递归</w:t>
+      </w:r>
+      <w:r>
+        <w:rPr>
+          <w:rFonts w:hint="eastAsia"/>
+        </w:rPr>
+        <w:t>（就是上面给你画的那个图，跟个线段树也差别不大呀</w:t>
+      </w:r>
+      <w:r>
+        <w:rPr>
+          <w:rFonts w:hint="eastAsia"/>
+        </w:rPr>
+        <w:t>，</w:t>
+      </w:r>
+      <w:r>
+        <w:rPr>
+          <w:rFonts w:hint="eastAsia"/>
+        </w:rPr>
+        <w:t>不懂的</w:t>
+      </w:r>
+      <w:r>
+        <w:rPr>
+          <w:rFonts w:hint="eastAsia"/>
+        </w:rPr>
+        <w:t>自己琢磨</w:t>
+      </w:r>
+      <w:r>
+        <w:rPr>
+          <w:rFonts w:hint="eastAsia"/>
+        </w:rPr>
+        <w:t>）</w:t>
+      </w:r>
+      <w:r>
+        <w:rPr>
+          <w:rFonts w:hint="eastAsia"/>
+        </w:rPr>
+        <w:t>，本来我是</w:t>
+      </w:r>
+      <w:r>
+        <w:rPr>
+          <w:rFonts w:hint="eastAsia"/>
+        </w:rPr>
+        <w:t>使用一个</w:t>
+      </w:r>
+      <w:r>
+        <w:rPr>
+          <w:rFonts w:hint="eastAsia"/>
+        </w:rPr>
+        <w:t>while</w:t>
+      </w:r>
+      <w:r>
+        <w:rPr>
+          <w:rFonts w:hint="eastAsia"/>
+        </w:rPr>
+        <w:t>循环进行模拟，但是后来发现，</w:t>
+      </w:r>
+      <w:proofErr w:type="spellStart"/>
+      <w:r>
+        <w:rPr>
+          <w:rFonts w:hint="eastAsia"/>
+        </w:rPr>
+        <w:t>emmm</w:t>
+      </w:r>
+      <w:proofErr w:type="spellEnd"/>
+      <w:r>
+        <w:rPr>
+          <w:rFonts w:hint="eastAsia"/>
+        </w:rPr>
+        <w:t>，在边界条件，也就是</w:t>
+      </w:r>
+      <w:r>
+        <w:rPr>
+          <w:rFonts w:hint="eastAsia"/>
+        </w:rPr>
+        <w:t>off</w:t>
+      </w:r>
+      <w:r>
+        <w:rPr>
+          <w:rFonts w:hint="eastAsia"/>
+        </w:rPr>
+        <w:t>位置在两个对象边界上的一些处理存在很大的困难——就好比上面的</w:t>
+      </w:r>
+      <w:r>
+        <w:rPr>
+          <w:rFonts w:hint="eastAsia"/>
+        </w:rPr>
+        <w:t>clear</w:t>
+      </w:r>
+      <w:r>
+        <w:t xml:space="preserve"> </w:t>
+      </w:r>
+      <w:proofErr w:type="spellStart"/>
+      <w:r>
+        <w:rPr>
+          <w:rFonts w:hint="eastAsia"/>
+        </w:rPr>
+        <w:t>curr</w:t>
+      </w:r>
+      <w:r>
+        <w:t>_designation_member</w:t>
+      </w:r>
+      <w:proofErr w:type="spellEnd"/>
+      <w:r>
+        <w:rPr>
+          <w:rFonts w:hint="eastAsia"/>
+        </w:rPr>
+        <w:t>，很容易就在边界上挂了</w:t>
+      </w:r>
+      <w:r>
+        <w:rPr>
+          <w:rFonts w:hint="eastAsia"/>
+        </w:rPr>
+        <w:t>造成没清除掉</w:t>
+      </w:r>
+      <w:r>
+        <w:rPr>
+          <w:rFonts w:hint="eastAsia"/>
+        </w:rPr>
+        <w:t>。</w:t>
+      </w:r>
+      <w:r>
+        <w:rPr>
+          <w:rFonts w:hint="eastAsia"/>
+        </w:rPr>
+        <w:t>因此，专门另外写了一个递归函数去处理。</w:t>
+      </w:r>
     </w:p>
     <w:sectPr>
       <w:pgSz w:w="11906" w:h="16838"/>

</xml_diff>

<commit_message>
change st_attr_type member in symbol table
</commit_message>
<xml_diff>
--- a/doc/语义分析.docx
+++ b/doc/语义分析.docx
@@ -31078,6 +31078,101 @@
     <w:p>
       <w:pPr>
         <w:ind w:firstLine="420"/>
+        <w:rPr>
+          <w:rFonts w:hint="eastAsia"/>
+        </w:rPr>
+      </w:pPr>
+      <w:r>
+        <w:rPr>
+          <w:rFonts w:hint="eastAsia"/>
+        </w:rPr>
+        <w:t>（</w:t>
+      </w:r>
+      <w:r>
+        <w:rPr>
+          <w:rFonts w:hint="eastAsia"/>
+        </w:rPr>
+        <w:t>2</w:t>
+      </w:r>
+      <w:r>
+        <w:t>022.1.19</w:t>
+      </w:r>
+      <w:r>
+        <w:rPr>
+          <w:rFonts w:hint="eastAsia"/>
+        </w:rPr>
+        <w:t>，对于这部分设计，我今天发现了一个</w:t>
+      </w:r>
+      <w:r>
+        <w:rPr>
+          <w:rFonts w:hint="eastAsia"/>
+        </w:rPr>
+        <w:t>bug</w:t>
+      </w:r>
+      <w:r>
+        <w:rPr>
+          <w:rFonts w:hint="eastAsia"/>
+        </w:rPr>
+        <w:t>，当</w:t>
+      </w:r>
+      <w:r>
+        <w:rPr>
+          <w:rFonts w:hint="eastAsia"/>
+        </w:rPr>
+        <w:t>两个</w:t>
+      </w:r>
+      <w:r>
+        <w:rPr>
+          <w:rFonts w:hint="eastAsia"/>
+        </w:rPr>
+        <w:t>switch</w:t>
+      </w:r>
+      <w:r>
+        <w:rPr>
+          <w:rFonts w:hint="eastAsia"/>
+        </w:rPr>
+        <w:t>情况嵌套的时候，无法依据这种方式来处理到底是找第一层</w:t>
+      </w:r>
+      <w:r>
+        <w:rPr>
+          <w:rFonts w:hint="eastAsia"/>
+        </w:rPr>
+        <w:t>switch</w:t>
+      </w:r>
+      <w:r>
+        <w:rPr>
+          <w:rFonts w:hint="eastAsia"/>
+        </w:rPr>
+        <w:t>还是第二层</w:t>
+      </w:r>
+      <w:r>
+        <w:rPr>
+          <w:rFonts w:hint="eastAsia"/>
+        </w:rPr>
+        <w:t>switch</w:t>
+      </w:r>
+      <w:r>
+        <w:rPr>
+          <w:rFonts w:hint="eastAsia"/>
+        </w:rPr>
+        <w:t>的情况。</w:t>
+      </w:r>
+      <w:r>
+        <w:rPr>
+          <w:rFonts w:hint="eastAsia"/>
+        </w:rPr>
+        <w:t>所以改进方案变成了，使用一个数组，用于记录嵌套层次</w:t>
+      </w:r>
+      <w:r>
+        <w:rPr>
+          <w:rFonts w:hint="eastAsia"/>
+        </w:rPr>
+        <w:t>）</w:t>
+      </w:r>
+    </w:p>
+    <w:p>
+      <w:pPr>
+        <w:ind w:firstLine="420"/>
       </w:pPr>
       <w:r>
         <w:rPr>
@@ -31319,6 +31414,7 @@
         <w:rPr>
           <w:rFonts w:hint="eastAsia"/>
         </w:rPr>
+        <w:lastRenderedPageBreak/>
         <w:t>对此，我并不再做更多的</w:t>
       </w:r>
       <w:r>
@@ -31392,7 +31488,6 @@
         <w:rPr>
           <w:rFonts w:hint="eastAsia"/>
         </w:rPr>
-        <w:lastRenderedPageBreak/>
         <w:t>这当然在一定程度上不符合简洁的原则，因为初始化模块的设计，需要考虑聚合类型以及其递归形式，其访问顺序和后续的</w:t>
       </w:r>
       <w:proofErr w:type="spellStart"/>
@@ -32390,7 +32485,6 @@
         <w:rPr>
           <w:rFonts w:hint="eastAsia"/>
         </w:rPr>
-        <w:lastRenderedPageBreak/>
         <w:t>我把</w:t>
       </w:r>
       <w:r>
@@ -33575,6 +33669,7 @@
         <w:rPr>
           <w:rFonts w:hint="eastAsia"/>
         </w:rPr>
+        <w:lastRenderedPageBreak/>
         <w:t>initializer</w:t>
       </w:r>
       <w:r>
@@ -33625,7 +33720,6 @@
         <w:rPr>
           <w:rFonts w:hint="eastAsia"/>
         </w:rPr>
-        <w:lastRenderedPageBreak/>
         <w:t>scalar</w:t>
       </w:r>
       <w:r>
@@ -35842,6 +35936,7 @@
               <w:rPr>
                 <w:rFonts w:hint="eastAsia"/>
               </w:rPr>
+              <w:lastRenderedPageBreak/>
               <w:t>struct</w:t>
             </w:r>
             <w:r>
@@ -35941,7 +36036,6 @@
               <w:rPr>
                 <w:rFonts w:hint="eastAsia"/>
               </w:rPr>
-              <w:lastRenderedPageBreak/>
               <w:t xml:space="preserve"> </w:t>
             </w:r>
             <w:r>
@@ -36368,9 +36462,6 @@
     <w:p>
       <w:pPr>
         <w:ind w:firstLine="420"/>
-        <w:rPr>
-          <w:rFonts w:hint="eastAsia"/>
-        </w:rPr>
       </w:pPr>
       <w:r>
         <w:rPr>

</xml_diff>